<commit_message>
adding check unique apid feature, part 1
</commit_message>
<xml_diff>
--- a/Step-by-Step_Guide.docx
+++ b/Step-by-Step_Guide.docx
@@ -5709,17 +5709,6 @@
       <w:pPr>
         <w:divId w:val="885335659"/>
         <w:rPr>
-          <w:rFonts w:ascii="Times New Roman" w:eastAsia="Times New Roman" w:hAnsi="Times New Roman" w:cs="Times New Roman"/>
-          <w:b/>
-          <w:color w:val="000000"/>
-          <w:shd w:val="clear" w:color="auto" w:fill="FFFFFF"/>
-        </w:rPr>
-      </w:pPr>
-    </w:p>
-    <w:p>
-      <w:pPr>
-        <w:divId w:val="885335659"/>
-        <w:rPr>
           <w:rFonts w:ascii="Times New Roman" w:hAnsi="Times New Roman" w:cs="Times New Roman"/>
           <w:b/>
         </w:rPr>
@@ -6291,7 +6280,6 @@
           <w:color w:val="000000"/>
           <w:shd w:val="clear" w:color="auto" w:fill="FFFFFF"/>
         </w:rPr>
-        <w:lastRenderedPageBreak/>
         <w:t xml:space="preserve">In </w:t>
       </w:r>
       <w:r>
@@ -6361,6 +6349,7 @@
         <w:rPr>
           <w:rFonts w:ascii="Times New Roman" w:eastAsia="Times New Roman" w:hAnsi="Times New Roman" w:cs="Times New Roman"/>
         </w:rPr>
+        <w:lastRenderedPageBreak/>
         <w:t xml:space="preserve">Source </w:t>
       </w:r>
       <w:r>
@@ -7733,7 +7722,6 @@
           <w:color w:val="000000" w:themeColor="text1"/>
           <w:shd w:val="clear" w:color="auto" w:fill="FFFFFF"/>
         </w:rPr>
-        <w:lastRenderedPageBreak/>
         <w:t xml:space="preserve">The basepath should but the main folder for </w:t>
       </w:r>
       <w:proofErr w:type="gramStart"/>
@@ -7773,6 +7761,7 @@
         <w:rPr>
           <w:rFonts w:ascii="Calibri" w:hAnsi="Calibri"/>
         </w:rPr>
+        <w:lastRenderedPageBreak/>
         <w:t>If your input files have LDH and Cell Titer Blue data for one plate</w:t>
       </w:r>
       <w:r>
@@ -8957,6 +8946,68 @@
           <w:bCs/>
           <w:szCs w:val="16"/>
         </w:rPr>
+        <w:t xml:space="preserve">Set the </w:t>
+      </w:r>
+      <w:proofErr w:type="spellStart"/>
+      <w:r>
+        <w:rPr>
+          <w:rFonts w:ascii="Times New Roman" w:eastAsia="Times New Roman" w:hAnsi="Times New Roman" w:cs="Times New Roman"/>
+          <w:bCs/>
+          <w:szCs w:val="16"/>
+        </w:rPr>
+        <w:t>check_unique_apid</w:t>
+      </w:r>
+      <w:proofErr w:type="spellEnd"/>
+      <w:r>
+        <w:rPr>
+          <w:rFonts w:ascii="Times New Roman" w:eastAsia="Times New Roman" w:hAnsi="Times New Roman" w:cs="Times New Roman"/>
+          <w:bCs/>
+          <w:szCs w:val="16"/>
+        </w:rPr>
+        <w:t xml:space="preserve"> = TRUE. This will compare each plate ID used to previously pipelined data, and will rename the </w:t>
+      </w:r>
+      <w:proofErr w:type="spellStart"/>
+      <w:r>
+        <w:rPr>
+          <w:rFonts w:ascii="Times New Roman" w:eastAsia="Times New Roman" w:hAnsi="Times New Roman" w:cs="Times New Roman"/>
+          <w:bCs/>
+          <w:szCs w:val="16"/>
+        </w:rPr>
+        <w:t>apid</w:t>
+      </w:r>
+      <w:proofErr w:type="spellEnd"/>
+      <w:r>
+        <w:rPr>
+          <w:rFonts w:ascii="Times New Roman" w:eastAsia="Times New Roman" w:hAnsi="Times New Roman" w:cs="Times New Roman"/>
+          <w:bCs/>
+          <w:szCs w:val="16"/>
+        </w:rPr>
+        <w:t xml:space="preserve"> if the plate was reused.</w:t>
+      </w:r>
+      <w:bookmarkStart w:id="12" w:name="_GoBack"/>
+      <w:bookmarkEnd w:id="12"/>
+    </w:p>
+    <w:p>
+      <w:pPr>
+        <w:pStyle w:val="ListParagraph"/>
+        <w:numPr>
+          <w:ilvl w:val="0"/>
+          <w:numId w:val="1"/>
+        </w:numPr>
+        <w:spacing w:after="0" w:line="240" w:lineRule="auto"/>
+        <w:divId w:val="885335659"/>
+        <w:rPr>
+          <w:rFonts w:ascii="Times New Roman" w:eastAsia="Times New Roman" w:hAnsi="Times New Roman" w:cs="Times New Roman"/>
+          <w:bCs/>
+          <w:szCs w:val="16"/>
+        </w:rPr>
+      </w:pPr>
+      <w:r>
+        <w:rPr>
+          <w:rFonts w:ascii="Times New Roman" w:eastAsia="Times New Roman" w:hAnsi="Times New Roman" w:cs="Times New Roman"/>
+          <w:bCs/>
+          <w:szCs w:val="16"/>
+        </w:rPr>
         <w:lastRenderedPageBreak/>
         <w:t>Source</w:t>
       </w:r>
@@ -9191,7 +9242,7 @@
           <w:color w:val="000000"/>
           <w:shd w:val="clear" w:color="auto" w:fill="FFFFFF"/>
         </w:rPr>
-        <w:t>(optional) Remove unneeded rows of data for</w:t>
+        <w:t xml:space="preserve">(optional) </w:t>
       </w:r>
       <w:r>
         <w:rPr>
@@ -9200,25 +9251,7 @@
           <w:color w:val="000000"/>
           <w:shd w:val="clear" w:color="auto" w:fill="FFFFFF"/>
         </w:rPr>
-        <w:t xml:space="preserve"> specific plates </w:t>
-      </w:r>
-      <w:r>
-        <w:rPr>
-          <w:rFonts w:ascii="Times New Roman" w:eastAsia="Times New Roman" w:hAnsi="Times New Roman" w:cs="Times New Roman"/>
-          <w:b/>
-          <w:color w:val="000000"/>
-          <w:shd w:val="clear" w:color="auto" w:fill="FFFFFF"/>
-        </w:rPr>
-        <w:t>and</w:t>
-      </w:r>
-      <w:r>
-        <w:rPr>
-          <w:rFonts w:ascii="Times New Roman" w:eastAsia="Times New Roman" w:hAnsi="Times New Roman" w:cs="Times New Roman"/>
-          <w:b/>
-          <w:color w:val="000000"/>
-          <w:shd w:val="clear" w:color="auto" w:fill="FFFFFF"/>
-        </w:rPr>
-        <w:t xml:space="preserve"> compounds</w:t>
+        <w:t>Clean up the data set as needed</w:t>
       </w:r>
     </w:p>
     <w:p>
@@ -9250,113 +9283,7 @@
           <w:color w:val="000000"/>
           <w:shd w:val="clear" w:color="auto" w:fill="FFFFFF"/>
         </w:rPr>
-        <w:t xml:space="preserve">Open the following </w:t>
-      </w:r>
-      <w:r>
-        <w:rPr>
-          <w:rFonts w:ascii="Times New Roman" w:eastAsia="Times New Roman" w:hAnsi="Times New Roman" w:cs="Times New Roman"/>
-          <w:color w:val="000000"/>
-          <w:shd w:val="clear" w:color="auto" w:fill="FFFFFF"/>
-        </w:rPr>
-        <w:t xml:space="preserve">R scripts: </w:t>
-      </w:r>
-    </w:p>
-    <w:p>
-      <w:pPr>
-        <w:spacing w:after="0" w:line="240" w:lineRule="auto"/>
-        <w:textAlignment w:val="center"/>
-        <w:divId w:val="885335659"/>
-        <w:rPr>
-          <w:rFonts w:ascii="Times New Roman" w:eastAsia="Times New Roman" w:hAnsi="Times New Roman" w:cs="Times New Roman"/>
-          <w:color w:val="000000"/>
-          <w:shd w:val="clear" w:color="auto" w:fill="FFFFFF"/>
-        </w:rPr>
-      </w:pPr>
-    </w:p>
-    <w:p>
-      <w:pPr>
-        <w:spacing w:after="0" w:line="240" w:lineRule="auto"/>
-        <w:ind w:firstLine="720"/>
-        <w:divId w:val="885335659"/>
-        <w:rPr>
-          <w:rFonts w:ascii="Bahnschrift SemiBold" w:eastAsia="Times New Roman" w:hAnsi="Bahnschrift SemiBold" w:cs="Calibri"/>
-        </w:rPr>
-      </w:pPr>
-      <w:r>
-        <w:rPr>
-          <w:rFonts w:ascii="Times New Roman" w:eastAsia="Times New Roman" w:hAnsi="Times New Roman" w:cs="Times New Roman"/>
-          <w:color w:val="000000"/>
-          <w:shd w:val="clear" w:color="auto" w:fill="FFFFFF"/>
-        </w:rPr>
-        <w:tab/>
-      </w:r>
-      <w:r>
-        <w:rPr>
-          <w:rFonts w:ascii="Bahnschrift SemiBold" w:eastAsia="Times New Roman" w:hAnsi="Bahnschrift SemiBold" w:cs="Calibri"/>
-        </w:rPr>
-        <w:t>removeRows2.R</w:t>
-      </w:r>
-    </w:p>
-    <w:p>
-      <w:pPr>
-        <w:spacing w:after="0" w:line="240" w:lineRule="auto"/>
-        <w:ind w:firstLine="720"/>
-        <w:divId w:val="885335659"/>
-        <w:rPr>
-          <w:rFonts w:ascii="Bahnschrift SemiBold" w:eastAsia="Times New Roman" w:hAnsi="Bahnschrift SemiBold" w:cs="Calibri"/>
-        </w:rPr>
-      </w:pPr>
-    </w:p>
-    <w:p>
-      <w:pPr>
-        <w:divId w:val="885335659"/>
-        <w:rPr>
-          <w:rFonts w:ascii="Times New Roman" w:eastAsia="Times New Roman" w:hAnsi="Times New Roman" w:cs="Times New Roman"/>
-          <w:color w:val="000000"/>
-          <w:shd w:val="clear" w:color="auto" w:fill="FFFFFF"/>
-        </w:rPr>
-      </w:pPr>
-      <w:r>
-        <w:rPr>
-          <w:rFonts w:ascii="Times New Roman" w:eastAsia="Times New Roman" w:hAnsi="Times New Roman" w:cs="Times New Roman"/>
-          <w:color w:val="000000"/>
-          <w:shd w:val="clear" w:color="auto" w:fill="FFFFFF"/>
-        </w:rPr>
-        <w:t xml:space="preserve">Overview: Use this script if you need to selectively remove some rows of data from </w:t>
-      </w:r>
-      <w:r>
-        <w:rPr>
-          <w:rFonts w:ascii="Times New Roman" w:eastAsia="Times New Roman" w:hAnsi="Times New Roman" w:cs="Times New Roman"/>
-          <w:color w:val="000000"/>
-          <w:shd w:val="clear" w:color="auto" w:fill="FFFFFF"/>
-        </w:rPr>
-        <w:t xml:space="preserve">the output from step 6 for </w:t>
-      </w:r>
-      <w:r>
-        <w:rPr>
-          <w:rFonts w:ascii="Times New Roman" w:eastAsia="Times New Roman" w:hAnsi="Times New Roman" w:cs="Times New Roman"/>
-          <w:color w:val="000000"/>
-          <w:shd w:val="clear" w:color="auto" w:fill="FFFFFF"/>
-        </w:rPr>
-        <w:t>a given set of plates, for some compounds (for example, if some compounds from a different dataset were tested on extra rows for a set of plates).</w:t>
-      </w:r>
-    </w:p>
-    <w:p>
-      <w:pPr>
-        <w:divId w:val="885335659"/>
-        <w:rPr>
-          <w:rFonts w:ascii="Times New Roman" w:eastAsia="Times New Roman" w:hAnsi="Times New Roman" w:cs="Times New Roman"/>
-          <w:color w:val="000000"/>
-          <w:shd w:val="clear" w:color="auto" w:fill="FFFFFF"/>
-        </w:rPr>
-      </w:pPr>
-      <w:r>
-        <w:rPr>
-          <w:rFonts w:ascii="Times New Roman" w:eastAsia="Times New Roman" w:hAnsi="Times New Roman" w:cs="Times New Roman"/>
-          <w:color w:val="000000"/>
-          <w:shd w:val="clear" w:color="auto" w:fill="FFFFFF"/>
-        </w:rPr>
-        <w:t>This script will also create a text file that documents the changes you make.</w:t>
+        <w:t>For each data set, you may need to make some adjustments. Here are a few issues to consider:</w:t>
       </w:r>
     </w:p>
     <w:p>
@@ -9364,22 +9291,50 @@
         <w:pStyle w:val="ListParagraph"/>
         <w:numPr>
           <w:ilvl w:val="0"/>
-          <w:numId w:val="1"/>
+          <w:numId w:val="39"/>
         </w:numPr>
-        <w:divId w:val="885335659"/>
-        <w:rPr>
-          <w:rFonts w:ascii="Times New Roman" w:eastAsia="Times New Roman" w:hAnsi="Times New Roman" w:cs="Times New Roman"/>
-          <w:color w:val="000000"/>
-          <w:shd w:val="clear" w:color="auto" w:fill="FFFFFF"/>
-        </w:rPr>
-      </w:pPr>
-      <w:r>
-        <w:rPr>
-          <w:rFonts w:ascii="Times New Roman" w:eastAsia="Times New Roman" w:hAnsi="Times New Roman" w:cs="Times New Roman"/>
-          <w:color w:val="000000"/>
-          <w:shd w:val="clear" w:color="auto" w:fill="FFFFFF"/>
-        </w:rPr>
-        <w:t>In the USER INPUT section, set the desired working directory for the location of the output file</w:t>
+        <w:spacing w:after="0" w:line="240" w:lineRule="auto"/>
+        <w:textAlignment w:val="center"/>
+        <w:divId w:val="885335659"/>
+        <w:rPr>
+          <w:rFonts w:ascii="Times New Roman" w:eastAsia="Times New Roman" w:hAnsi="Times New Roman" w:cs="Times New Roman"/>
+          <w:color w:val="000000"/>
+          <w:shd w:val="clear" w:color="auto" w:fill="FFFFFF"/>
+        </w:rPr>
+      </w:pPr>
+      <w:r>
+        <w:rPr>
+          <w:rFonts w:ascii="Times New Roman" w:eastAsia="Times New Roman" w:hAnsi="Times New Roman" w:cs="Times New Roman"/>
+          <w:color w:val="000000"/>
+          <w:shd w:val="clear" w:color="auto" w:fill="FFFFFF"/>
+        </w:rPr>
+        <w:t xml:space="preserve">Are there any </w:t>
+      </w:r>
+      <w:r>
+        <w:rPr>
+          <w:rFonts w:ascii="Times New Roman" w:eastAsia="Times New Roman" w:hAnsi="Times New Roman" w:cs="Times New Roman"/>
+          <w:color w:val="000000"/>
+          <w:shd w:val="clear" w:color="auto" w:fill="FFFFFF"/>
+        </w:rPr>
+        <w:t xml:space="preserve">notes in the lab notebook indicating that some wells are not useable? If so, set </w:t>
+      </w:r>
+      <w:proofErr w:type="spellStart"/>
+      <w:r>
+        <w:rPr>
+          <w:rFonts w:ascii="Times New Roman" w:eastAsia="Times New Roman" w:hAnsi="Times New Roman" w:cs="Times New Roman"/>
+          <w:color w:val="000000"/>
+          <w:shd w:val="clear" w:color="auto" w:fill="FFFFFF"/>
+        </w:rPr>
+        <w:t>wllq</w:t>
+      </w:r>
+      <w:proofErr w:type="spellEnd"/>
+      <w:r>
+        <w:rPr>
+          <w:rFonts w:ascii="Times New Roman" w:eastAsia="Times New Roman" w:hAnsi="Times New Roman" w:cs="Times New Roman"/>
+          <w:color w:val="000000"/>
+          <w:shd w:val="clear" w:color="auto" w:fill="FFFFFF"/>
+        </w:rPr>
+        <w:t xml:space="preserve"> = 0 for these wells.</w:t>
       </w:r>
     </w:p>
     <w:p>
@@ -9387,227 +9342,24 @@
         <w:pStyle w:val="ListParagraph"/>
         <w:numPr>
           <w:ilvl w:val="0"/>
-          <w:numId w:val="1"/>
+          <w:numId w:val="39"/>
         </w:numPr>
-        <w:divId w:val="885335659"/>
-        <w:rPr>
-          <w:rFonts w:ascii="Times New Roman" w:eastAsia="Times New Roman" w:hAnsi="Times New Roman" w:cs="Times New Roman"/>
-          <w:color w:val="000000"/>
-          <w:shd w:val="clear" w:color="auto" w:fill="FFFFFF"/>
-        </w:rPr>
-      </w:pPr>
-      <w:r>
-        <w:rPr>
-          <w:rFonts w:ascii="Times New Roman" w:eastAsia="Times New Roman" w:hAnsi="Times New Roman" w:cs="Times New Roman"/>
-          <w:color w:val="000000"/>
-          <w:shd w:val="clear" w:color="auto" w:fill="FFFFFF"/>
-        </w:rPr>
-        <w:t>Set the desired name of the output file (“</w:t>
-      </w:r>
-      <w:proofErr w:type="spellStart"/>
-      <w:r>
-        <w:rPr>
-          <w:rFonts w:ascii="Times New Roman" w:eastAsia="Times New Roman" w:hAnsi="Times New Roman" w:cs="Times New Roman"/>
-          <w:color w:val="000000"/>
-          <w:shd w:val="clear" w:color="auto" w:fill="FFFFFF"/>
-        </w:rPr>
-        <w:t>outfile</w:t>
-      </w:r>
-      <w:proofErr w:type="spellEnd"/>
-      <w:r>
-        <w:rPr>
-          <w:rFonts w:ascii="Times New Roman" w:eastAsia="Times New Roman" w:hAnsi="Times New Roman" w:cs="Times New Roman"/>
-          <w:color w:val="000000"/>
-          <w:shd w:val="clear" w:color="auto" w:fill="FFFFFF"/>
-        </w:rPr>
-        <w:t xml:space="preserve">”). </w:t>
-      </w:r>
-    </w:p>
-    <w:p>
-      <w:pPr>
-        <w:pStyle w:val="ListParagraph"/>
-        <w:numPr>
-          <w:ilvl w:val="0"/>
-          <w:numId w:val="1"/>
-        </w:numPr>
-        <w:divId w:val="885335659"/>
-        <w:rPr>
-          <w:rFonts w:ascii="Times New Roman" w:eastAsia="Times New Roman" w:hAnsi="Times New Roman" w:cs="Times New Roman"/>
-          <w:color w:val="000000"/>
-          <w:shd w:val="clear" w:color="auto" w:fill="FFFFFF"/>
-        </w:rPr>
-      </w:pPr>
-      <w:r>
-        <w:rPr>
-          <w:rFonts w:ascii="Times New Roman" w:eastAsia="Times New Roman" w:hAnsi="Times New Roman" w:cs="Times New Roman"/>
-          <w:color w:val="000000"/>
-          <w:shd w:val="clear" w:color="auto" w:fill="FFFFFF"/>
-        </w:rPr>
-        <w:t xml:space="preserve">Set plates to the contain the names of the plates for which you want to remove some </w:t>
-      </w:r>
-      <w:commentRangeStart w:id="12"/>
-      <w:r>
-        <w:rPr>
-          <w:rFonts w:ascii="Times New Roman" w:eastAsia="Times New Roman" w:hAnsi="Times New Roman" w:cs="Times New Roman"/>
-          <w:color w:val="000000"/>
-          <w:shd w:val="clear" w:color="auto" w:fill="FFFFFF"/>
-        </w:rPr>
-        <w:t>rows</w:t>
-      </w:r>
-      <w:commentRangeEnd w:id="12"/>
-      <w:r>
-        <w:rPr>
-          <w:rStyle w:val="CommentReference"/>
-        </w:rPr>
-        <w:commentReference w:id="12"/>
-      </w:r>
-      <w:r>
-        <w:rPr>
-          <w:rFonts w:ascii="Times New Roman" w:eastAsia="Times New Roman" w:hAnsi="Times New Roman" w:cs="Times New Roman"/>
-          <w:color w:val="000000"/>
-          <w:shd w:val="clear" w:color="auto" w:fill="FFFFFF"/>
-        </w:rPr>
-        <w:t xml:space="preserve"> (see the ‘assay plate id (</w:t>
-      </w:r>
-      <w:proofErr w:type="spellStart"/>
-      <w:r>
-        <w:rPr>
-          <w:rFonts w:ascii="Times New Roman" w:eastAsia="Times New Roman" w:hAnsi="Times New Roman" w:cs="Times New Roman"/>
-          <w:color w:val="000000"/>
-          <w:shd w:val="clear" w:color="auto" w:fill="FFFFFF"/>
-        </w:rPr>
-        <w:t>apid</w:t>
-      </w:r>
-      <w:proofErr w:type="spellEnd"/>
-      <w:r>
-        <w:rPr>
-          <w:rFonts w:ascii="Times New Roman" w:eastAsia="Times New Roman" w:hAnsi="Times New Roman" w:cs="Times New Roman"/>
-          <w:color w:val="000000"/>
-          <w:shd w:val="clear" w:color="auto" w:fill="FFFFFF"/>
-        </w:rPr>
-        <w:t>)’ column in the input file)</w:t>
-      </w:r>
-    </w:p>
-    <w:p>
-      <w:pPr>
-        <w:pStyle w:val="ListParagraph"/>
-        <w:numPr>
-          <w:ilvl w:val="0"/>
-          <w:numId w:val="1"/>
-        </w:numPr>
-        <w:divId w:val="885335659"/>
-        <w:rPr>
-          <w:rFonts w:ascii="Times New Roman" w:eastAsia="Times New Roman" w:hAnsi="Times New Roman" w:cs="Times New Roman"/>
-          <w:color w:val="000000"/>
-          <w:shd w:val="clear" w:color="auto" w:fill="FFFFFF"/>
-        </w:rPr>
-      </w:pPr>
-      <w:r>
-        <w:rPr>
-          <w:rFonts w:ascii="Times New Roman" w:eastAsia="Times New Roman" w:hAnsi="Times New Roman" w:cs="Times New Roman"/>
-          <w:color w:val="000000"/>
-          <w:shd w:val="clear" w:color="auto" w:fill="FFFFFF"/>
-        </w:rPr>
-        <w:t xml:space="preserve">Set </w:t>
-      </w:r>
-      <w:proofErr w:type="spellStart"/>
-      <w:r>
-        <w:rPr>
-          <w:rFonts w:ascii="Times New Roman" w:eastAsia="Times New Roman" w:hAnsi="Times New Roman" w:cs="Times New Roman"/>
-          <w:color w:val="000000"/>
-          <w:shd w:val="clear" w:color="auto" w:fill="FFFFFF"/>
-        </w:rPr>
-        <w:t>compoundName</w:t>
-      </w:r>
-      <w:proofErr w:type="spellEnd"/>
-      <w:r>
-        <w:rPr>
-          <w:rFonts w:ascii="Times New Roman" w:eastAsia="Times New Roman" w:hAnsi="Times New Roman" w:cs="Times New Roman"/>
-          <w:color w:val="000000"/>
-          <w:shd w:val="clear" w:color="auto" w:fill="FFFFFF"/>
-        </w:rPr>
-        <w:t xml:space="preserve"> to the compound in those plates that you want to keep or remove. (Note the exact name of the compound in the </w:t>
-      </w:r>
-      <w:r>
-        <w:rPr>
-          <w:rFonts w:ascii="Times New Roman" w:eastAsia="Times New Roman" w:hAnsi="Times New Roman" w:cs="Times New Roman"/>
-          <w:color w:val="000000"/>
-          <w:shd w:val="clear" w:color="auto" w:fill="FFFFFF"/>
-        </w:rPr>
-        <w:t>‘treatment’ column of the i</w:t>
-      </w:r>
-      <w:r>
-        <w:rPr>
-          <w:rFonts w:ascii="Times New Roman" w:eastAsia="Times New Roman" w:hAnsi="Times New Roman" w:cs="Times New Roman"/>
-          <w:color w:val="000000"/>
-          <w:shd w:val="clear" w:color="auto" w:fill="FFFFFF"/>
-        </w:rPr>
-        <w:t xml:space="preserve">nput </w:t>
-      </w:r>
-      <w:commentRangeStart w:id="13"/>
-      <w:r>
-        <w:rPr>
-          <w:rFonts w:ascii="Times New Roman" w:eastAsia="Times New Roman" w:hAnsi="Times New Roman" w:cs="Times New Roman"/>
-          <w:color w:val="000000"/>
-          <w:shd w:val="clear" w:color="auto" w:fill="FFFFFF"/>
-        </w:rPr>
-        <w:t>file</w:t>
-      </w:r>
-      <w:commentRangeEnd w:id="13"/>
-      <w:r>
-        <w:rPr>
-          <w:rStyle w:val="CommentReference"/>
-        </w:rPr>
-        <w:commentReference w:id="13"/>
-      </w:r>
-      <w:r>
-        <w:rPr>
-          <w:rFonts w:ascii="Times New Roman" w:eastAsia="Times New Roman" w:hAnsi="Times New Roman" w:cs="Times New Roman"/>
-          <w:color w:val="000000"/>
-          <w:shd w:val="clear" w:color="auto" w:fill="FFFFFF"/>
-        </w:rPr>
-        <w:t>)</w:t>
-      </w:r>
-    </w:p>
-    <w:p>
-      <w:pPr>
-        <w:pStyle w:val="ListParagraph"/>
-        <w:numPr>
-          <w:ilvl w:val="0"/>
-          <w:numId w:val="1"/>
-        </w:numPr>
-        <w:divId w:val="885335659"/>
-        <w:rPr>
-          <w:rFonts w:ascii="Times New Roman" w:eastAsia="Times New Roman" w:hAnsi="Times New Roman" w:cs="Times New Roman"/>
-          <w:color w:val="000000"/>
-          <w:shd w:val="clear" w:color="auto" w:fill="FFFFFF"/>
-        </w:rPr>
-      </w:pPr>
-      <w:r>
-        <w:rPr>
-          <w:rFonts w:ascii="Times New Roman" w:eastAsia="Times New Roman" w:hAnsi="Times New Roman" w:cs="Times New Roman"/>
-          <w:color w:val="000000"/>
-          <w:shd w:val="clear" w:color="auto" w:fill="FFFFFF"/>
-        </w:rPr>
-        <w:t xml:space="preserve">Set </w:t>
-      </w:r>
-      <w:proofErr w:type="spellStart"/>
-      <w:r>
-        <w:rPr>
-          <w:rFonts w:ascii="Times New Roman" w:eastAsia="Times New Roman" w:hAnsi="Times New Roman" w:cs="Times New Roman"/>
-          <w:color w:val="000000"/>
-          <w:shd w:val="clear" w:color="auto" w:fill="FFFFFF"/>
-        </w:rPr>
-        <w:t>keepCompound</w:t>
-      </w:r>
-      <w:proofErr w:type="spellEnd"/>
-      <w:r>
-        <w:rPr>
-          <w:rFonts w:ascii="Times New Roman" w:eastAsia="Times New Roman" w:hAnsi="Times New Roman" w:cs="Times New Roman"/>
-          <w:color w:val="000000"/>
-          <w:shd w:val="clear" w:color="auto" w:fill="FFFFFF"/>
-        </w:rPr>
-        <w:t xml:space="preserve"> </w:t>
+        <w:spacing w:after="0" w:line="240" w:lineRule="auto"/>
+        <w:textAlignment w:val="center"/>
+        <w:divId w:val="885335659"/>
+        <w:rPr>
+          <w:rFonts w:ascii="Times New Roman" w:eastAsia="Times New Roman" w:hAnsi="Times New Roman" w:cs="Times New Roman"/>
+          <w:color w:val="000000"/>
+          <w:shd w:val="clear" w:color="auto" w:fill="FFFFFF"/>
+        </w:rPr>
+      </w:pPr>
+      <w:r>
+        <w:rPr>
+          <w:rFonts w:ascii="Times New Roman" w:eastAsia="Times New Roman" w:hAnsi="Times New Roman" w:cs="Times New Roman"/>
+          <w:color w:val="000000"/>
+          <w:shd w:val="clear" w:color="auto" w:fill="FFFFFF"/>
+        </w:rPr>
+        <w:t>Are there compounds that were tested on these plates that should not be included in the dataset? For example,</w:t>
       </w:r>
     </w:p>
     <w:p>
@@ -9615,92 +9367,24 @@
         <w:pStyle w:val="ListParagraph"/>
         <w:numPr>
           <w:ilvl w:val="1"/>
-          <w:numId w:val="1"/>
+          <w:numId w:val="39"/>
         </w:numPr>
-        <w:divId w:val="885335659"/>
-        <w:rPr>
-          <w:rFonts w:ascii="Times New Roman" w:eastAsia="Times New Roman" w:hAnsi="Times New Roman" w:cs="Times New Roman"/>
-          <w:color w:val="000000"/>
-          <w:shd w:val="clear" w:color="auto" w:fill="FFFFFF"/>
-        </w:rPr>
-      </w:pPr>
-      <w:r>
-        <w:rPr>
-          <w:rFonts w:ascii="Times New Roman" w:eastAsia="Times New Roman" w:hAnsi="Times New Roman" w:cs="Times New Roman"/>
-          <w:color w:val="000000"/>
-          <w:shd w:val="clear" w:color="auto" w:fill="FFFFFF"/>
-        </w:rPr>
-        <w:t xml:space="preserve">If you want to </w:t>
-      </w:r>
-      <w:r>
-        <w:rPr>
-          <w:rFonts w:ascii="Times New Roman" w:eastAsia="Times New Roman" w:hAnsi="Times New Roman" w:cs="Times New Roman"/>
-          <w:color w:val="000000"/>
-          <w:shd w:val="clear" w:color="auto" w:fill="FFFFFF"/>
-        </w:rPr>
-        <w:t>remove</w:t>
-      </w:r>
-      <w:r>
-        <w:rPr>
-          <w:rFonts w:ascii="Times New Roman" w:eastAsia="Times New Roman" w:hAnsi="Times New Roman" w:cs="Times New Roman"/>
-          <w:color w:val="000000"/>
-          <w:shd w:val="clear" w:color="auto" w:fill="FFFFFF"/>
-        </w:rPr>
-        <w:t xml:space="preserve"> </w:t>
-      </w:r>
-      <w:proofErr w:type="gramStart"/>
-      <w:r>
-        <w:rPr>
-          <w:rFonts w:ascii="Times New Roman" w:eastAsia="Times New Roman" w:hAnsi="Times New Roman" w:cs="Times New Roman"/>
-          <w:color w:val="000000"/>
-          <w:shd w:val="clear" w:color="auto" w:fill="FFFFFF"/>
-        </w:rPr>
-        <w:t>all of</w:t>
-      </w:r>
-      <w:proofErr w:type="gramEnd"/>
-      <w:r>
-        <w:rPr>
-          <w:rFonts w:ascii="Times New Roman" w:eastAsia="Times New Roman" w:hAnsi="Times New Roman" w:cs="Times New Roman"/>
-          <w:color w:val="000000"/>
-          <w:shd w:val="clear" w:color="auto" w:fill="FFFFFF"/>
-        </w:rPr>
-        <w:t xml:space="preserve"> the plate data except the rows with </w:t>
-      </w:r>
-      <w:proofErr w:type="spellStart"/>
-      <w:r>
-        <w:rPr>
-          <w:rFonts w:ascii="Times New Roman" w:eastAsia="Times New Roman" w:hAnsi="Times New Roman" w:cs="Times New Roman"/>
-          <w:color w:val="000000"/>
-          <w:shd w:val="clear" w:color="auto" w:fill="FFFFFF"/>
-        </w:rPr>
-        <w:t>compoundName</w:t>
-      </w:r>
-      <w:proofErr w:type="spellEnd"/>
-      <w:r>
-        <w:rPr>
-          <w:rFonts w:ascii="Times New Roman" w:eastAsia="Times New Roman" w:hAnsi="Times New Roman" w:cs="Times New Roman"/>
-          <w:color w:val="000000"/>
-          <w:shd w:val="clear" w:color="auto" w:fill="FFFFFF"/>
-        </w:rPr>
-        <w:t xml:space="preserve">, set </w:t>
-      </w:r>
-      <w:proofErr w:type="spellStart"/>
-      <w:r>
-        <w:rPr>
-          <w:rFonts w:ascii="Times New Roman" w:eastAsia="Times New Roman" w:hAnsi="Times New Roman" w:cs="Times New Roman"/>
-          <w:color w:val="000000"/>
-          <w:shd w:val="clear" w:color="auto" w:fill="FFFFFF"/>
-        </w:rPr>
-        <w:t>keepCompound</w:t>
-      </w:r>
-      <w:proofErr w:type="spellEnd"/>
-      <w:r>
-        <w:rPr>
-          <w:rFonts w:ascii="Times New Roman" w:eastAsia="Times New Roman" w:hAnsi="Times New Roman" w:cs="Times New Roman"/>
-          <w:color w:val="000000"/>
-          <w:shd w:val="clear" w:color="auto" w:fill="FFFFFF"/>
-        </w:rPr>
-        <w:t xml:space="preserve"> = TRUE</w:t>
+        <w:spacing w:after="0" w:line="240" w:lineRule="auto"/>
+        <w:textAlignment w:val="center"/>
+        <w:divId w:val="885335659"/>
+        <w:rPr>
+          <w:rFonts w:ascii="Times New Roman" w:eastAsia="Times New Roman" w:hAnsi="Times New Roman" w:cs="Times New Roman"/>
+          <w:color w:val="000000"/>
+          <w:shd w:val="clear" w:color="auto" w:fill="FFFFFF"/>
+        </w:rPr>
+      </w:pPr>
+      <w:r>
+        <w:rPr>
+          <w:rFonts w:ascii="Times New Roman" w:eastAsia="Times New Roman" w:hAnsi="Times New Roman" w:cs="Times New Roman"/>
+          <w:color w:val="000000"/>
+          <w:shd w:val="clear" w:color="auto" w:fill="FFFFFF"/>
+        </w:rPr>
+        <w:t>Were compounds tested on some plates that should not be pipelined?</w:t>
       </w:r>
     </w:p>
     <w:p>
@@ -9708,162 +9392,32 @@
         <w:pStyle w:val="ListParagraph"/>
         <w:numPr>
           <w:ilvl w:val="1"/>
-          <w:numId w:val="1"/>
+          <w:numId w:val="39"/>
         </w:numPr>
-        <w:divId w:val="885335659"/>
-        <w:rPr>
-          <w:rFonts w:ascii="Times New Roman" w:eastAsia="Times New Roman" w:hAnsi="Times New Roman" w:cs="Times New Roman"/>
-          <w:color w:val="000000"/>
-          <w:shd w:val="clear" w:color="auto" w:fill="FFFFFF"/>
-        </w:rPr>
-      </w:pPr>
-      <w:r>
-        <w:rPr>
-          <w:rFonts w:ascii="Times New Roman" w:eastAsia="Times New Roman" w:hAnsi="Times New Roman" w:cs="Times New Roman"/>
-          <w:color w:val="000000"/>
-          <w:shd w:val="clear" w:color="auto" w:fill="FFFFFF"/>
-        </w:rPr>
-        <w:t xml:space="preserve">If you want to remove only the rows with </w:t>
-      </w:r>
-      <w:proofErr w:type="spellStart"/>
-      <w:r>
-        <w:rPr>
-          <w:rFonts w:ascii="Times New Roman" w:eastAsia="Times New Roman" w:hAnsi="Times New Roman" w:cs="Times New Roman"/>
-          <w:color w:val="000000"/>
-          <w:shd w:val="clear" w:color="auto" w:fill="FFFFFF"/>
-        </w:rPr>
-        <w:t>compoundName</w:t>
-      </w:r>
-      <w:proofErr w:type="spellEnd"/>
-      <w:r>
-        <w:rPr>
-          <w:rFonts w:ascii="Times New Roman" w:eastAsia="Times New Roman" w:hAnsi="Times New Roman" w:cs="Times New Roman"/>
-          <w:color w:val="000000"/>
-          <w:shd w:val="clear" w:color="auto" w:fill="FFFFFF"/>
-        </w:rPr>
-        <w:t xml:space="preserve"> for the plate data, set </w:t>
-      </w:r>
-      <w:proofErr w:type="spellStart"/>
-      <w:r>
-        <w:rPr>
-          <w:rFonts w:ascii="Times New Roman" w:eastAsia="Times New Roman" w:hAnsi="Times New Roman" w:cs="Times New Roman"/>
-          <w:color w:val="000000"/>
-          <w:shd w:val="clear" w:color="auto" w:fill="FFFFFF"/>
-        </w:rPr>
-        <w:t>keepCompound</w:t>
-      </w:r>
-      <w:proofErr w:type="spellEnd"/>
-      <w:r>
-        <w:rPr>
-          <w:rFonts w:ascii="Times New Roman" w:eastAsia="Times New Roman" w:hAnsi="Times New Roman" w:cs="Times New Roman"/>
-          <w:color w:val="000000"/>
-          <w:shd w:val="clear" w:color="auto" w:fill="FFFFFF"/>
-        </w:rPr>
-        <w:t xml:space="preserve"> = FALSE</w:t>
-      </w:r>
-    </w:p>
-    <w:p>
-      <w:pPr>
-        <w:pStyle w:val="ListParagraph"/>
-        <w:numPr>
-          <w:ilvl w:val="0"/>
-          <w:numId w:val="1"/>
-        </w:numPr>
-        <w:divId w:val="885335659"/>
-        <w:rPr>
-          <w:rFonts w:ascii="Times New Roman" w:eastAsia="Times New Roman" w:hAnsi="Times New Roman" w:cs="Times New Roman"/>
-          <w:color w:val="000000"/>
-          <w:shd w:val="clear" w:color="auto" w:fill="FFFFFF"/>
-        </w:rPr>
-      </w:pPr>
-      <w:r>
-        <w:rPr>
-          <w:rFonts w:ascii="Times New Roman" w:eastAsia="Times New Roman" w:hAnsi="Times New Roman" w:cs="Times New Roman"/>
-          <w:color w:val="000000"/>
-          <w:shd w:val="clear" w:color="auto" w:fill="FFFFFF"/>
-        </w:rPr>
-        <w:t xml:space="preserve">This script will also create a log file, documenting the changes you make at this step. If you are doing this </w:t>
-      </w:r>
-      <w:r>
-        <w:rPr>
-          <w:rFonts w:ascii="Times New Roman" w:eastAsia="Times New Roman" w:hAnsi="Times New Roman" w:cs="Times New Roman"/>
-          <w:color w:val="000000"/>
-          <w:shd w:val="clear" w:color="auto" w:fill="FFFFFF"/>
-        </w:rPr>
-        <w:t xml:space="preserve">step </w:t>
-      </w:r>
-      <w:r>
-        <w:rPr>
-          <w:rFonts w:ascii="Times New Roman" w:eastAsia="Times New Roman" w:hAnsi="Times New Roman" w:cs="Times New Roman"/>
-          <w:color w:val="000000"/>
-          <w:shd w:val="clear" w:color="auto" w:fill="FFFFFF"/>
-        </w:rPr>
-        <w:t xml:space="preserve">for the first time, set </w:t>
-      </w:r>
-      <w:proofErr w:type="spellStart"/>
-      <w:r>
-        <w:rPr>
-          <w:rFonts w:ascii="Times New Roman" w:eastAsia="Times New Roman" w:hAnsi="Times New Roman" w:cs="Times New Roman"/>
-          <w:color w:val="000000"/>
-          <w:shd w:val="clear" w:color="auto" w:fill="FFFFFF"/>
-        </w:rPr>
-        <w:t>newLogFile</w:t>
-      </w:r>
-      <w:proofErr w:type="spellEnd"/>
-      <w:r>
-        <w:rPr>
-          <w:rFonts w:ascii="Times New Roman" w:eastAsia="Times New Roman" w:hAnsi="Times New Roman" w:cs="Times New Roman"/>
-          <w:color w:val="000000"/>
-          <w:shd w:val="clear" w:color="auto" w:fill="FFFFFF"/>
-        </w:rPr>
-        <w:t xml:space="preserve"> = TRUE. If you are making additional changes, set </w:t>
-      </w:r>
-      <w:proofErr w:type="spellStart"/>
-      <w:r>
-        <w:rPr>
-          <w:rFonts w:ascii="Times New Roman" w:eastAsia="Times New Roman" w:hAnsi="Times New Roman" w:cs="Times New Roman"/>
-          <w:color w:val="000000"/>
-          <w:shd w:val="clear" w:color="auto" w:fill="FFFFFF"/>
-        </w:rPr>
-        <w:t>newLogFile</w:t>
-      </w:r>
-      <w:proofErr w:type="spellEnd"/>
-      <w:r>
-        <w:rPr>
-          <w:rFonts w:ascii="Times New Roman" w:eastAsia="Times New Roman" w:hAnsi="Times New Roman" w:cs="Times New Roman"/>
-          <w:color w:val="000000"/>
-          <w:shd w:val="clear" w:color="auto" w:fill="FFFFFF"/>
-        </w:rPr>
-        <w:t xml:space="preserve"> = FALSE to append the current changes to an existing log file</w:t>
-      </w:r>
-    </w:p>
-    <w:p>
-      <w:pPr>
-        <w:pStyle w:val="ListParagraph"/>
-        <w:numPr>
-          <w:ilvl w:val="0"/>
-          <w:numId w:val="1"/>
-        </w:numPr>
-        <w:divId w:val="885335659"/>
-        <w:rPr>
-          <w:rFonts w:ascii="Times New Roman" w:eastAsia="Times New Roman" w:hAnsi="Times New Roman" w:cs="Times New Roman"/>
-          <w:color w:val="000000"/>
-          <w:shd w:val="clear" w:color="auto" w:fill="FFFFFF"/>
-        </w:rPr>
-      </w:pPr>
-      <w:r>
-        <w:rPr>
-          <w:rFonts w:ascii="Times New Roman" w:eastAsia="Times New Roman" w:hAnsi="Times New Roman" w:cs="Times New Roman"/>
-          <w:color w:val="000000"/>
-          <w:shd w:val="clear" w:color="auto" w:fill="FFFFFF"/>
-        </w:rPr>
-        <w:t xml:space="preserve">Source </w:t>
-      </w:r>
-      <w:r>
-        <w:rPr>
-          <w:rFonts w:ascii="Bahnschrift SemiBold" w:eastAsia="Times New Roman" w:hAnsi="Bahnschrift SemiBold" w:cs="Calibri"/>
-        </w:rPr>
-        <w:t>removeRows2.R</w:t>
+        <w:spacing w:after="0" w:line="240" w:lineRule="auto"/>
+        <w:textAlignment w:val="center"/>
+        <w:divId w:val="885335659"/>
+        <w:rPr>
+          <w:rFonts w:ascii="Times New Roman" w:eastAsia="Times New Roman" w:hAnsi="Times New Roman" w:cs="Times New Roman"/>
+          <w:color w:val="000000"/>
+          <w:shd w:val="clear" w:color="auto" w:fill="FFFFFF"/>
+        </w:rPr>
+      </w:pPr>
+      <w:r>
+        <w:rPr>
+          <w:rFonts w:ascii="Times New Roman" w:eastAsia="Times New Roman" w:hAnsi="Times New Roman" w:cs="Times New Roman"/>
+          <w:color w:val="000000"/>
+          <w:shd w:val="clear" w:color="auto" w:fill="FFFFFF"/>
+        </w:rPr>
+        <w:t>W</w:t>
+      </w:r>
+      <w:r>
+        <w:rPr>
+          <w:rFonts w:ascii="Times New Roman" w:eastAsia="Times New Roman" w:hAnsi="Times New Roman" w:cs="Times New Roman"/>
+          <w:color w:val="000000"/>
+          <w:shd w:val="clear" w:color="auto" w:fill="FFFFFF"/>
+        </w:rPr>
+        <w:t>as some of this data already pipelined for specific compounds on some plates (we don’t want duplicate data to artificially increase n)</w:t>
       </w:r>
     </w:p>
     <w:p>
@@ -9871,100 +9425,91 @@
         <w:pStyle w:val="ListParagraph"/>
         <w:numPr>
           <w:ilvl w:val="1"/>
-          <w:numId w:val="1"/>
+          <w:numId w:val="39"/>
         </w:numPr>
-        <w:divId w:val="885335659"/>
-        <w:rPr>
-          <w:rFonts w:ascii="Times New Roman" w:eastAsia="Times New Roman" w:hAnsi="Times New Roman" w:cs="Times New Roman"/>
-          <w:color w:val="000000"/>
-          <w:shd w:val="clear" w:color="auto" w:fill="FFFFFF"/>
-        </w:rPr>
-      </w:pPr>
-      <w:r>
-        <w:rPr>
-          <w:rFonts w:ascii="Times New Roman" w:eastAsia="Times New Roman" w:hAnsi="Times New Roman" w:cs="Times New Roman"/>
-          <w:color w:val="000000"/>
-          <w:shd w:val="clear" w:color="auto" w:fill="FFFFFF"/>
-        </w:rPr>
-        <w:t>A dialog box will ask you for the input file. Select th</w:t>
-      </w:r>
-      <w:r>
-        <w:rPr>
-          <w:rFonts w:ascii="Times New Roman" w:eastAsia="Times New Roman" w:hAnsi="Times New Roman" w:cs="Times New Roman"/>
-          <w:color w:val="000000"/>
-          <w:shd w:val="clear" w:color="auto" w:fill="FFFFFF"/>
-        </w:rPr>
-        <w:t>e mc0 file created in step 6</w:t>
-      </w:r>
-      <w:r>
-        <w:rPr>
-          <w:rFonts w:ascii="Times New Roman" w:eastAsia="Times New Roman" w:hAnsi="Times New Roman" w:cs="Times New Roman"/>
-          <w:color w:val="000000"/>
-          <w:shd w:val="clear" w:color="auto" w:fill="FFFFFF"/>
-        </w:rPr>
-        <w:t xml:space="preserve"> that you want to trim</w:t>
-      </w:r>
-    </w:p>
-    <w:p>
-      <w:pPr>
-        <w:pStyle w:val="ListParagraph"/>
-        <w:numPr>
-          <w:ilvl w:val="1"/>
-          <w:numId w:val="1"/>
-        </w:numPr>
-        <w:divId w:val="885335659"/>
-        <w:rPr>
-          <w:rFonts w:ascii="Times New Roman" w:eastAsia="Times New Roman" w:hAnsi="Times New Roman" w:cs="Times New Roman"/>
-          <w:color w:val="000000"/>
-          <w:shd w:val="clear" w:color="auto" w:fill="FFFFFF"/>
-        </w:rPr>
-      </w:pPr>
-      <w:r>
-        <w:rPr>
-          <w:rFonts w:ascii="Times New Roman" w:eastAsia="Times New Roman" w:hAnsi="Times New Roman" w:cs="Times New Roman"/>
-          <w:color w:val="000000"/>
-          <w:shd w:val="clear" w:color="auto" w:fill="FFFFFF"/>
-        </w:rPr>
-        <w:t>The output file will go in the specified folder</w:t>
-      </w:r>
-    </w:p>
-    <w:p>
-      <w:pPr>
-        <w:pStyle w:val="ListParagraph"/>
-        <w:numPr>
-          <w:ilvl w:val="0"/>
-          <w:numId w:val="1"/>
-        </w:numPr>
-        <w:divId w:val="885335659"/>
-        <w:rPr>
-          <w:rFonts w:ascii="Times New Roman" w:eastAsia="Times New Roman" w:hAnsi="Times New Roman" w:cs="Times New Roman"/>
-          <w:color w:val="000000"/>
-          <w:shd w:val="clear" w:color="auto" w:fill="FFFFFF"/>
-        </w:rPr>
-      </w:pPr>
-      <w:r>
-        <w:rPr>
-          <w:rFonts w:ascii="Times New Roman" w:eastAsia="Times New Roman" w:hAnsi="Times New Roman" w:cs="Times New Roman"/>
-          <w:color w:val="000000"/>
-          <w:shd w:val="clear" w:color="auto" w:fill="FFFFFF"/>
-        </w:rPr>
-        <w:t>Repeat step 3</w:t>
-      </w:r>
-      <w:r>
-        <w:rPr>
-          <w:rFonts w:ascii="Times New Roman" w:eastAsia="Times New Roman" w:hAnsi="Times New Roman" w:cs="Times New Roman"/>
-          <w:color w:val="000000"/>
-          <w:shd w:val="clear" w:color="auto" w:fill="FFFFFF"/>
-        </w:rPr>
-        <w:t>8</w:t>
-      </w:r>
-      <w:r>
-        <w:rPr>
-          <w:rFonts w:ascii="Times New Roman" w:eastAsia="Times New Roman" w:hAnsi="Times New Roman" w:cs="Times New Roman"/>
-          <w:color w:val="000000"/>
-          <w:shd w:val="clear" w:color="auto" w:fill="FFFFFF"/>
-        </w:rPr>
-        <w:t xml:space="preserve"> for any additional files you need to trim</w:t>
+        <w:spacing w:after="0" w:line="240" w:lineRule="auto"/>
+        <w:textAlignment w:val="center"/>
+        <w:divId w:val="885335659"/>
+        <w:rPr>
+          <w:rFonts w:ascii="Times New Roman" w:eastAsia="Times New Roman" w:hAnsi="Times New Roman" w:cs="Times New Roman"/>
+          <w:color w:val="000000"/>
+          <w:shd w:val="clear" w:color="auto" w:fill="FFFFFF"/>
+        </w:rPr>
+      </w:pPr>
+      <w:r>
+        <w:rPr>
+          <w:rFonts w:ascii="Times New Roman" w:eastAsia="Times New Roman" w:hAnsi="Times New Roman" w:cs="Times New Roman"/>
+          <w:color w:val="000000"/>
+          <w:shd w:val="clear" w:color="auto" w:fill="FFFFFF"/>
+        </w:rPr>
+        <w:t>Are there any compounds for which you do not have Sample ID’s?</w:t>
+      </w:r>
+    </w:p>
+    <w:p>
+      <w:pPr>
+        <w:spacing w:after="0" w:line="240" w:lineRule="auto"/>
+        <w:ind w:left="720"/>
+        <w:textAlignment w:val="center"/>
+        <w:divId w:val="885335659"/>
+        <w:rPr>
+          <w:rFonts w:ascii="Times New Roman" w:eastAsia="Times New Roman" w:hAnsi="Times New Roman" w:cs="Times New Roman"/>
+          <w:color w:val="000000"/>
+          <w:shd w:val="clear" w:color="auto" w:fill="FFFFFF"/>
+        </w:rPr>
+      </w:pPr>
+      <w:r>
+        <w:rPr>
+          <w:rFonts w:ascii="Times New Roman" w:eastAsia="Times New Roman" w:hAnsi="Times New Roman" w:cs="Times New Roman"/>
+          <w:color w:val="000000"/>
+          <w:shd w:val="clear" w:color="auto" w:fill="FFFFFF"/>
+        </w:rPr>
+        <w:t xml:space="preserve">Remove the data rows corresponding to these compounds as needed. Note that the control treatment wells have already been renamed to “DMSO,” so you will have to reference these data rows by </w:t>
+      </w:r>
+      <w:proofErr w:type="spellStart"/>
+      <w:r>
+        <w:rPr>
+          <w:rFonts w:ascii="Times New Roman" w:eastAsia="Times New Roman" w:hAnsi="Times New Roman" w:cs="Times New Roman"/>
+          <w:color w:val="000000"/>
+          <w:shd w:val="clear" w:color="auto" w:fill="FFFFFF"/>
+        </w:rPr>
+        <w:t>rowi</w:t>
+      </w:r>
+      <w:proofErr w:type="spellEnd"/>
+      <w:r>
+        <w:rPr>
+          <w:rFonts w:ascii="Times New Roman" w:eastAsia="Times New Roman" w:hAnsi="Times New Roman" w:cs="Times New Roman"/>
+          <w:color w:val="000000"/>
+          <w:shd w:val="clear" w:color="auto" w:fill="FFFFFF"/>
+        </w:rPr>
+        <w:t xml:space="preserve"> and coli, not just the treatment used in that plate row. The script</w:t>
+      </w:r>
+      <w:r>
+        <w:rPr>
+          <w:rFonts w:ascii="Times New Roman" w:eastAsia="Times New Roman" w:hAnsi="Times New Roman" w:cs="Times New Roman"/>
+          <w:color w:val="000000"/>
+          <w:shd w:val="clear" w:color="auto" w:fill="FFFFFF"/>
+        </w:rPr>
+        <w:t xml:space="preserve"> </w:t>
+      </w:r>
+      <w:r>
+        <w:rPr>
+          <w:rFonts w:ascii="Bahnschrift SemiBold" w:eastAsia="Times New Roman" w:hAnsi="Bahnschrift SemiBold" w:cs="Calibri"/>
+        </w:rPr>
+        <w:t>removeRows2.R</w:t>
+      </w:r>
+      <w:r>
+        <w:rPr>
+          <w:rFonts w:ascii="Bahnschrift SemiBold" w:eastAsia="Times New Roman" w:hAnsi="Bahnschrift SemiBold" w:cs="Calibri"/>
+        </w:rPr>
+        <w:t xml:space="preserve"> </w:t>
+      </w:r>
+      <w:r>
+        <w:rPr>
+          <w:rFonts w:ascii="Times New Roman" w:eastAsia="Times New Roman" w:hAnsi="Times New Roman" w:cs="Times New Roman"/>
+          <w:color w:val="000000"/>
+          <w:shd w:val="clear" w:color="auto" w:fill="FFFFFF"/>
+        </w:rPr>
+        <w:t xml:space="preserve">may serve as a useful starting point for implementing these changes. </w:t>
       </w:r>
     </w:p>
     <w:p>
@@ -10163,7 +9708,6 @@
           <w:color w:val="000000"/>
           <w:shd w:val="clear" w:color="auto" w:fill="FFFFFF"/>
         </w:rPr>
-        <w:lastRenderedPageBreak/>
         <w:t xml:space="preserve">In the USER INPUT section, set the </w:t>
       </w:r>
       <w:r>
@@ -10604,23 +10148,40 @@
           <w:color w:val="000000"/>
           <w:shd w:val="clear" w:color="auto" w:fill="FFFFFF"/>
         </w:rPr>
-        <w:t xml:space="preserve">If you get an error, </w:t>
-      </w:r>
-      <w:r>
-        <w:rPr>
-          <w:rFonts w:ascii="Times New Roman" w:eastAsia="Times New Roman" w:hAnsi="Times New Roman" w:cs="Times New Roman"/>
-          <w:color w:val="000000"/>
-          <w:shd w:val="clear" w:color="auto" w:fill="FFFFFF"/>
-        </w:rPr>
-        <w:t>t</w:t>
-      </w:r>
-      <w:r>
-        <w:rPr>
-          <w:rFonts w:ascii="Times New Roman" w:eastAsia="Times New Roman" w:hAnsi="Times New Roman" w:cs="Times New Roman"/>
-          <w:color w:val="000000"/>
-          <w:shd w:val="clear" w:color="auto" w:fill="FFFFFF"/>
-        </w:rPr>
-        <w:t xml:space="preserve">ype “chem” in the console to see the current chemical that is having issues. See if there is a difference in how the chemical is named in the </w:t>
+        <w:t xml:space="preserve">If you get an error message, read the message, or type </w:t>
+      </w:r>
+      <w:r>
+        <w:rPr>
+          <w:rFonts w:ascii="Times New Roman" w:eastAsia="Times New Roman" w:hAnsi="Times New Roman" w:cs="Times New Roman"/>
+          <w:color w:val="000000"/>
+          <w:shd w:val="clear" w:color="auto" w:fill="FFFFFF"/>
+        </w:rPr>
+        <w:t xml:space="preserve">“chem” in the console to see the current chemical that is having issues. </w:t>
+      </w:r>
+      <w:r>
+        <w:rPr>
+          <w:rFonts w:ascii="Times New Roman" w:eastAsia="Times New Roman" w:hAnsi="Times New Roman" w:cs="Times New Roman"/>
+          <w:color w:val="000000"/>
+          <w:shd w:val="clear" w:color="auto" w:fill="FFFFFF"/>
+        </w:rPr>
+        <w:t>Check</w:t>
+      </w:r>
+      <w:r>
+        <w:rPr>
+          <w:rFonts w:ascii="Times New Roman" w:eastAsia="Times New Roman" w:hAnsi="Times New Roman" w:cs="Times New Roman"/>
+          <w:color w:val="000000"/>
+          <w:shd w:val="clear" w:color="auto" w:fill="FFFFFF"/>
+        </w:rPr>
+        <w:t xml:space="preserve"> if there is a difference in how the chemical </w:t>
+      </w:r>
+      <w:r>
+        <w:rPr>
+          <w:rFonts w:ascii="Times New Roman" w:eastAsia="Times New Roman" w:hAnsi="Times New Roman" w:cs="Times New Roman"/>
+          <w:color w:val="000000"/>
+          <w:shd w:val="clear" w:color="auto" w:fill="FFFFFF"/>
+        </w:rPr>
+        <w:lastRenderedPageBreak/>
+        <w:t xml:space="preserve">is named in the </w:t>
       </w:r>
       <w:r>
         <w:rPr>
@@ -10737,17 +10298,7 @@
           <w:color w:val="000000"/>
           <w:shd w:val="clear" w:color="auto" w:fill="FFFFFF"/>
         </w:rPr>
-        <w:t>*Note: if any plates were reused in different culture dates, we should differentiate which assay plate id belongs to which culture date (e.g., ad</w:t>
-      </w:r>
-      <w:bookmarkStart w:id="14" w:name="_GoBack"/>
-      <w:bookmarkEnd w:id="14"/>
-      <w:r>
-        <w:rPr>
-          <w:rFonts w:ascii="Times New Roman" w:eastAsia="Times New Roman" w:hAnsi="Times New Roman" w:cs="Times New Roman"/>
-          <w:color w:val="000000"/>
-          <w:shd w:val="clear" w:color="auto" w:fill="FFFFFF"/>
-        </w:rPr>
-        <w:t xml:space="preserve">d suffixes of </w:t>
+        <w:t xml:space="preserve">*Note: if any plates were reused in different culture dates, we should differentiate which assay plate id belongs to which culture date (e.g., add suffixes of </w:t>
       </w:r>
       <w:proofErr w:type="spellStart"/>
       <w:r>
@@ -11033,44 +10584,6 @@
       </w:r>
       <w:r>
         <w:t>How do you figure this out? The lab notebook?</w:t>
-      </w:r>
-    </w:p>
-  </w:comment>
-  <w:comment w:id="12" w:author="Martin, Melissa" w:date="2019-12-09T11:24:00Z" w:initials="MM">
-    <w:p>
-      <w:pPr>
-        <w:pStyle w:val="CommentText"/>
-      </w:pPr>
-      <w:r>
-        <w:rPr>
-          <w:rStyle w:val="CommentReference"/>
-        </w:rPr>
-        <w:annotationRef/>
-      </w:r>
-      <w:r>
-        <w:t>These are in the “</w:t>
-      </w:r>
-      <w:r>
-        <w:t>apid</w:t>
-      </w:r>
-      <w:r>
-        <w:t>” column (column B)</w:t>
-      </w:r>
-    </w:p>
-  </w:comment>
-  <w:comment w:id="13" w:author="Martin, Melissa" w:date="2019-12-09T11:24:00Z" w:initials="MM">
-    <w:p>
-      <w:pPr>
-        <w:pStyle w:val="CommentText"/>
-      </w:pPr>
-      <w:r>
-        <w:rPr>
-          <w:rStyle w:val="CommentReference"/>
-        </w:rPr>
-        <w:annotationRef/>
-      </w:r>
-      <w:r>
-        <w:t>Treatment column (column A)</w:t>
       </w:r>
     </w:p>
   </w:comment>
@@ -11091,8 +10604,6 @@
   <w15:commentEx w15:paraId="5F99F24C" w15:done="0"/>
   <w15:commentEx w15:paraId="0A070689" w15:done="0"/>
   <w15:commentEx w15:paraId="49A62741" w15:done="0"/>
-  <w15:commentEx w15:paraId="3D4D45D4" w15:done="0"/>
-  <w15:commentEx w15:paraId="587CA3CA" w15:done="0"/>
 </w15:commentsEx>
 </file>
 
@@ -11109,8 +10620,6 @@
   <w16cid:commentId w16cid:paraId="5F99F24C" w16cid:durableId="2198B0BE"/>
   <w16cid:commentId w16cid:paraId="0A070689" w16cid:durableId="21A20F1E"/>
   <w16cid:commentId w16cid:paraId="49A62741" w16cid:durableId="2198B1BB"/>
-  <w16cid:commentId w16cid:paraId="3D4D45D4" w16cid:durableId="21A1CD47"/>
-  <w16cid:commentId w16cid:paraId="587CA3CA" w16cid:durableId="21A1CD46"/>
 </w16cid:commentsIds>
 </file>
 
@@ -11201,6 +10710,119 @@
 <file path=word/numbering.xml><?xml version="1.0" encoding="utf-8"?>
 <w:numbering xmlns:wpc="http://schemas.microsoft.com/office/word/2010/wordprocessingCanvas" xmlns:cx="http://schemas.microsoft.com/office/drawing/2014/chartex" xmlns:cx1="http://schemas.microsoft.com/office/drawing/2015/9/8/chartex" xmlns:cx2="http://schemas.microsoft.com/office/drawing/2015/10/21/chartex" xmlns:cx3="http://schemas.microsoft.com/office/drawing/2016/5/9/chartex" xmlns:cx4="http://schemas.microsoft.com/office/drawing/2016/5/10/chartex" xmlns:cx5="http://schemas.microsoft.com/office/drawing/2016/5/11/chartex" xmlns:cx6="http://schemas.microsoft.com/office/drawing/2016/5/12/chartex" xmlns:cx7="http://schemas.microsoft.com/office/drawing/2016/5/13/chartex" xmlns:cx8="http://schemas.microsoft.com/office/drawing/2016/5/14/chartex" xmlns:mc="http://schemas.openxmlformats.org/markup-compatibility/2006" xmlns:aink="http://schemas.microsoft.com/office/drawing/2016/ink" xmlns:am3d="http://schemas.microsoft.com/office/drawing/2017/model3d" xmlns:o="urn:schemas-microsoft-com:office:office" xmlns:r="http://schemas.openxmlformats.org/officeDocument/2006/relationships" xmlns:m="http://schemas.openxmlformats.org/officeDocument/2006/math" xmlns:v="urn:schemas-microsoft-com:vml" xmlns:wp14="http://schemas.microsoft.com/office/word/2010/wordprocessingDrawing" xmlns:wp="http://schemas.openxmlformats.org/drawingml/2006/wordprocessingDrawing" xmlns:w10="urn:schemas-microsoft-com:office:word" xmlns:w="http://schemas.openxmlformats.org/wordprocessingml/2006/main" xmlns:w14="http://schemas.microsoft.com/office/word/2010/wordml" xmlns:w15="http://schemas.microsoft.com/office/word/2012/wordml" xmlns:w16cid="http://schemas.microsoft.com/office/word/2016/wordml/cid" xmlns:w16se="http://schemas.microsoft.com/office/word/2015/wordml/symex" xmlns:wpg="http://schemas.microsoft.com/office/word/2010/wordprocessingGroup" xmlns:wpi="http://schemas.microsoft.com/office/word/2010/wordprocessingInk" xmlns:wne="http://schemas.microsoft.com/office/word/2006/wordml" xmlns:wps="http://schemas.microsoft.com/office/word/2010/wordprocessingShape" mc:Ignorable="w14 w15 w16se w16cid wp14">
   <w:abstractNum w:abstractNumId="0" w15:restartNumberingAfterBreak="0">
+    <w:nsid w:val="0A7D185C"/>
+    <w:multiLevelType w:val="hybridMultilevel"/>
+    <w:tmpl w:val="864EF5D8"/>
+    <w:lvl w:ilvl="0" w:tplc="04090001">
+      <w:start w:val="1"/>
+      <w:numFmt w:val="bullet"/>
+      <w:lvlText w:val=""/>
+      <w:lvlJc w:val="left"/>
+      <w:pPr>
+        <w:ind w:left="720" w:hanging="360"/>
+      </w:pPr>
+      <w:rPr>
+        <w:rFonts w:ascii="Symbol" w:hAnsi="Symbol" w:hint="default"/>
+      </w:rPr>
+    </w:lvl>
+    <w:lvl w:ilvl="1" w:tplc="04090003">
+      <w:start w:val="1"/>
+      <w:numFmt w:val="bullet"/>
+      <w:lvlText w:val="o"/>
+      <w:lvlJc w:val="left"/>
+      <w:pPr>
+        <w:ind w:left="1440" w:hanging="360"/>
+      </w:pPr>
+      <w:rPr>
+        <w:rFonts w:ascii="Courier New" w:hAnsi="Courier New" w:cs="Courier New" w:hint="default"/>
+      </w:rPr>
+    </w:lvl>
+    <w:lvl w:ilvl="2" w:tplc="04090005" w:tentative="1">
+      <w:start w:val="1"/>
+      <w:numFmt w:val="bullet"/>
+      <w:lvlText w:val=""/>
+      <w:lvlJc w:val="left"/>
+      <w:pPr>
+        <w:ind w:left="2160" w:hanging="360"/>
+      </w:pPr>
+      <w:rPr>
+        <w:rFonts w:ascii="Wingdings" w:hAnsi="Wingdings" w:hint="default"/>
+      </w:rPr>
+    </w:lvl>
+    <w:lvl w:ilvl="3" w:tplc="04090001" w:tentative="1">
+      <w:start w:val="1"/>
+      <w:numFmt w:val="bullet"/>
+      <w:lvlText w:val=""/>
+      <w:lvlJc w:val="left"/>
+      <w:pPr>
+        <w:ind w:left="2880" w:hanging="360"/>
+      </w:pPr>
+      <w:rPr>
+        <w:rFonts w:ascii="Symbol" w:hAnsi="Symbol" w:hint="default"/>
+      </w:rPr>
+    </w:lvl>
+    <w:lvl w:ilvl="4" w:tplc="04090003" w:tentative="1">
+      <w:start w:val="1"/>
+      <w:numFmt w:val="bullet"/>
+      <w:lvlText w:val="o"/>
+      <w:lvlJc w:val="left"/>
+      <w:pPr>
+        <w:ind w:left="3600" w:hanging="360"/>
+      </w:pPr>
+      <w:rPr>
+        <w:rFonts w:ascii="Courier New" w:hAnsi="Courier New" w:cs="Courier New" w:hint="default"/>
+      </w:rPr>
+    </w:lvl>
+    <w:lvl w:ilvl="5" w:tplc="04090005" w:tentative="1">
+      <w:start w:val="1"/>
+      <w:numFmt w:val="bullet"/>
+      <w:lvlText w:val=""/>
+      <w:lvlJc w:val="left"/>
+      <w:pPr>
+        <w:ind w:left="4320" w:hanging="360"/>
+      </w:pPr>
+      <w:rPr>
+        <w:rFonts w:ascii="Wingdings" w:hAnsi="Wingdings" w:hint="default"/>
+      </w:rPr>
+    </w:lvl>
+    <w:lvl w:ilvl="6" w:tplc="04090001" w:tentative="1">
+      <w:start w:val="1"/>
+      <w:numFmt w:val="bullet"/>
+      <w:lvlText w:val=""/>
+      <w:lvlJc w:val="left"/>
+      <w:pPr>
+        <w:ind w:left="5040" w:hanging="360"/>
+      </w:pPr>
+      <w:rPr>
+        <w:rFonts w:ascii="Symbol" w:hAnsi="Symbol" w:hint="default"/>
+      </w:rPr>
+    </w:lvl>
+    <w:lvl w:ilvl="7" w:tplc="04090003" w:tentative="1">
+      <w:start w:val="1"/>
+      <w:numFmt w:val="bullet"/>
+      <w:lvlText w:val="o"/>
+      <w:lvlJc w:val="left"/>
+      <w:pPr>
+        <w:ind w:left="5760" w:hanging="360"/>
+      </w:pPr>
+      <w:rPr>
+        <w:rFonts w:ascii="Courier New" w:hAnsi="Courier New" w:cs="Courier New" w:hint="default"/>
+      </w:rPr>
+    </w:lvl>
+    <w:lvl w:ilvl="8" w:tplc="04090005" w:tentative="1">
+      <w:start w:val="1"/>
+      <w:numFmt w:val="bullet"/>
+      <w:lvlText w:val=""/>
+      <w:lvlJc w:val="left"/>
+      <w:pPr>
+        <w:ind w:left="6480" w:hanging="360"/>
+      </w:pPr>
+      <w:rPr>
+        <w:rFonts w:ascii="Wingdings" w:hAnsi="Wingdings" w:hint="default"/>
+      </w:rPr>
+    </w:lvl>
+  </w:abstractNum>
+  <w:abstractNum w:abstractNumId="1" w15:restartNumberingAfterBreak="0">
     <w:nsid w:val="0DEF295B"/>
     <w:multiLevelType w:val="hybridMultilevel"/>
     <w:tmpl w:val="D514F96C"/>
@@ -11312,7 +10934,7 @@
       </w:rPr>
     </w:lvl>
   </w:abstractNum>
-  <w:abstractNum w:abstractNumId="1" w15:restartNumberingAfterBreak="0">
+  <w:abstractNum w:abstractNumId="2" w15:restartNumberingAfterBreak="0">
     <w:nsid w:val="1B8D195A"/>
     <w:multiLevelType w:val="multilevel"/>
     <w:tmpl w:val="85E2A87C"/>
@@ -11425,7 +11047,7 @@
       </w:pPr>
     </w:lvl>
   </w:abstractNum>
-  <w:abstractNum w:abstractNumId="2" w15:restartNumberingAfterBreak="0">
+  <w:abstractNum w:abstractNumId="3" w15:restartNumberingAfterBreak="0">
     <w:nsid w:val="1C824E98"/>
     <w:multiLevelType w:val="hybridMultilevel"/>
     <w:tmpl w:val="009E2D2E"/>
@@ -11520,7 +11142,7 @@
       </w:pPr>
     </w:lvl>
   </w:abstractNum>
-  <w:abstractNum w:abstractNumId="3" w15:restartNumberingAfterBreak="0">
+  <w:abstractNum w:abstractNumId="4" w15:restartNumberingAfterBreak="0">
     <w:nsid w:val="1E15390B"/>
     <w:multiLevelType w:val="multilevel"/>
     <w:tmpl w:val="3F24D1D8"/>
@@ -11633,7 +11255,7 @@
       </w:pPr>
     </w:lvl>
   </w:abstractNum>
-  <w:abstractNum w:abstractNumId="4" w15:restartNumberingAfterBreak="0">
+  <w:abstractNum w:abstractNumId="5" w15:restartNumberingAfterBreak="0">
     <w:nsid w:val="1F0B32E5"/>
     <w:multiLevelType w:val="hybridMultilevel"/>
     <w:tmpl w:val="5F2ED63C"/>
@@ -11723,7 +11345,7 @@
       </w:pPr>
     </w:lvl>
   </w:abstractNum>
-  <w:abstractNum w:abstractNumId="5" w15:restartNumberingAfterBreak="0">
+  <w:abstractNum w:abstractNumId="6" w15:restartNumberingAfterBreak="0">
     <w:nsid w:val="29474363"/>
     <w:multiLevelType w:val="hybridMultilevel"/>
     <w:tmpl w:val="BCC69CD0"/>
@@ -11813,7 +11435,7 @@
       </w:pPr>
     </w:lvl>
   </w:abstractNum>
-  <w:abstractNum w:abstractNumId="6" w15:restartNumberingAfterBreak="0">
+  <w:abstractNum w:abstractNumId="7" w15:restartNumberingAfterBreak="0">
     <w:nsid w:val="2AB05D5B"/>
     <w:multiLevelType w:val="multilevel"/>
     <w:tmpl w:val="8E1C3776"/>
@@ -11926,7 +11548,7 @@
       </w:pPr>
     </w:lvl>
   </w:abstractNum>
-  <w:abstractNum w:abstractNumId="7" w15:restartNumberingAfterBreak="0">
+  <w:abstractNum w:abstractNumId="8" w15:restartNumberingAfterBreak="0">
     <w:nsid w:val="30903716"/>
     <w:multiLevelType w:val="multilevel"/>
     <w:tmpl w:val="8E1C3776"/>
@@ -12039,7 +11661,7 @@
       </w:pPr>
     </w:lvl>
   </w:abstractNum>
-  <w:abstractNum w:abstractNumId="8" w15:restartNumberingAfterBreak="0">
+  <w:abstractNum w:abstractNumId="9" w15:restartNumberingAfterBreak="0">
     <w:nsid w:val="36B4485A"/>
     <w:multiLevelType w:val="hybridMultilevel"/>
     <w:tmpl w:val="5F2ED63C"/>
@@ -12129,7 +11751,7 @@
       </w:pPr>
     </w:lvl>
   </w:abstractNum>
-  <w:abstractNum w:abstractNumId="9" w15:restartNumberingAfterBreak="0">
+  <w:abstractNum w:abstractNumId="10" w15:restartNumberingAfterBreak="0">
     <w:nsid w:val="39FD6388"/>
     <w:multiLevelType w:val="hybridMultilevel"/>
     <w:tmpl w:val="FEB05EFA"/>
@@ -12215,7 +11837,7 @@
       </w:pPr>
     </w:lvl>
   </w:abstractNum>
-  <w:abstractNum w:abstractNumId="10" w15:restartNumberingAfterBreak="0">
+  <w:abstractNum w:abstractNumId="11" w15:restartNumberingAfterBreak="0">
     <w:nsid w:val="3AED45F3"/>
     <w:multiLevelType w:val="multilevel"/>
     <w:tmpl w:val="8E1C3776"/>
@@ -12328,7 +11950,7 @@
       </w:pPr>
     </w:lvl>
   </w:abstractNum>
-  <w:abstractNum w:abstractNumId="11" w15:restartNumberingAfterBreak="0">
+  <w:abstractNum w:abstractNumId="12" w15:restartNumberingAfterBreak="0">
     <w:nsid w:val="41F049B1"/>
     <w:multiLevelType w:val="hybridMultilevel"/>
     <w:tmpl w:val="8D1002EC"/>
@@ -12418,7 +12040,7 @@
       </w:pPr>
     </w:lvl>
   </w:abstractNum>
-  <w:abstractNum w:abstractNumId="12" w15:restartNumberingAfterBreak="0">
+  <w:abstractNum w:abstractNumId="13" w15:restartNumberingAfterBreak="0">
     <w:nsid w:val="42BC5AA3"/>
     <w:multiLevelType w:val="hybridMultilevel"/>
     <w:tmpl w:val="E4228300"/>
@@ -12508,7 +12130,7 @@
       </w:pPr>
     </w:lvl>
   </w:abstractNum>
-  <w:abstractNum w:abstractNumId="13" w15:restartNumberingAfterBreak="0">
+  <w:abstractNum w:abstractNumId="14" w15:restartNumberingAfterBreak="0">
     <w:nsid w:val="496D18F1"/>
     <w:multiLevelType w:val="hybridMultilevel"/>
     <w:tmpl w:val="009E2D2E"/>
@@ -12603,7 +12225,7 @@
       </w:pPr>
     </w:lvl>
   </w:abstractNum>
-  <w:abstractNum w:abstractNumId="14" w15:restartNumberingAfterBreak="0">
+  <w:abstractNum w:abstractNumId="15" w15:restartNumberingAfterBreak="0">
     <w:nsid w:val="4EC05FB7"/>
     <w:multiLevelType w:val="hybridMultilevel"/>
     <w:tmpl w:val="916A0802"/>
@@ -12692,7 +12314,7 @@
       </w:pPr>
     </w:lvl>
   </w:abstractNum>
-  <w:abstractNum w:abstractNumId="15" w15:restartNumberingAfterBreak="0">
+  <w:abstractNum w:abstractNumId="16" w15:restartNumberingAfterBreak="0">
     <w:nsid w:val="5334452F"/>
     <w:multiLevelType w:val="hybridMultilevel"/>
     <w:tmpl w:val="FEB05EFA"/>
@@ -12778,7 +12400,7 @@
       </w:pPr>
     </w:lvl>
   </w:abstractNum>
-  <w:abstractNum w:abstractNumId="16" w15:restartNumberingAfterBreak="0">
+  <w:abstractNum w:abstractNumId="17" w15:restartNumberingAfterBreak="0">
     <w:nsid w:val="54F57D84"/>
     <w:multiLevelType w:val="hybridMultilevel"/>
     <w:tmpl w:val="2FB247EA"/>
@@ -12868,7 +12490,7 @@
       </w:pPr>
     </w:lvl>
   </w:abstractNum>
-  <w:abstractNum w:abstractNumId="17" w15:restartNumberingAfterBreak="0">
+  <w:abstractNum w:abstractNumId="18" w15:restartNumberingAfterBreak="0">
     <w:nsid w:val="554212B9"/>
     <w:multiLevelType w:val="hybridMultilevel"/>
     <w:tmpl w:val="280CC22C"/>
@@ -12970,7 +12592,7 @@
       </w:pPr>
     </w:lvl>
   </w:abstractNum>
-  <w:abstractNum w:abstractNumId="18" w15:restartNumberingAfterBreak="0">
+  <w:abstractNum w:abstractNumId="19" w15:restartNumberingAfterBreak="0">
     <w:nsid w:val="559A337F"/>
     <w:multiLevelType w:val="hybridMultilevel"/>
     <w:tmpl w:val="BD307314"/>
@@ -13082,7 +12704,7 @@
       </w:rPr>
     </w:lvl>
   </w:abstractNum>
-  <w:abstractNum w:abstractNumId="19" w15:restartNumberingAfterBreak="0">
+  <w:abstractNum w:abstractNumId="20" w15:restartNumberingAfterBreak="0">
     <w:nsid w:val="5D670DE7"/>
     <w:multiLevelType w:val="multilevel"/>
     <w:tmpl w:val="8E1C3776"/>
@@ -13195,7 +12817,7 @@
       </w:pPr>
     </w:lvl>
   </w:abstractNum>
-  <w:abstractNum w:abstractNumId="20" w15:restartNumberingAfterBreak="0">
+  <w:abstractNum w:abstractNumId="21" w15:restartNumberingAfterBreak="0">
     <w:nsid w:val="5F191743"/>
     <w:multiLevelType w:val="multilevel"/>
     <w:tmpl w:val="457E5B30"/>
@@ -13308,7 +12930,7 @@
       </w:pPr>
     </w:lvl>
   </w:abstractNum>
-  <w:abstractNum w:abstractNumId="21" w15:restartNumberingAfterBreak="0">
+  <w:abstractNum w:abstractNumId="22" w15:restartNumberingAfterBreak="0">
     <w:nsid w:val="68682DEC"/>
     <w:multiLevelType w:val="multilevel"/>
     <w:tmpl w:val="62389C1E"/>
@@ -13424,7 +13046,7 @@
       </w:pPr>
     </w:lvl>
   </w:abstractNum>
-  <w:abstractNum w:abstractNumId="22" w15:restartNumberingAfterBreak="0">
+  <w:abstractNum w:abstractNumId="23" w15:restartNumberingAfterBreak="0">
     <w:nsid w:val="716170CE"/>
     <w:multiLevelType w:val="multilevel"/>
     <w:tmpl w:val="997838C0"/>
@@ -13537,7 +13159,7 @@
       </w:pPr>
     </w:lvl>
   </w:abstractNum>
-  <w:abstractNum w:abstractNumId="23" w15:restartNumberingAfterBreak="0">
+  <w:abstractNum w:abstractNumId="24" w15:restartNumberingAfterBreak="0">
     <w:nsid w:val="71B50A15"/>
     <w:multiLevelType w:val="multilevel"/>
     <w:tmpl w:val="09AED090"/>
@@ -13650,7 +13272,7 @@
       </w:pPr>
     </w:lvl>
   </w:abstractNum>
-  <w:abstractNum w:abstractNumId="24" w15:restartNumberingAfterBreak="0">
+  <w:abstractNum w:abstractNumId="25" w15:restartNumberingAfterBreak="0">
     <w:nsid w:val="743155F8"/>
     <w:multiLevelType w:val="multilevel"/>
     <w:tmpl w:val="8E1C3776"/>
@@ -13763,7 +13385,7 @@
       </w:pPr>
     </w:lvl>
   </w:abstractNum>
-  <w:abstractNum w:abstractNumId="25" w15:restartNumberingAfterBreak="0">
+  <w:abstractNum w:abstractNumId="26" w15:restartNumberingAfterBreak="0">
     <w:nsid w:val="75F46D9A"/>
     <w:multiLevelType w:val="hybridMultilevel"/>
     <w:tmpl w:val="009E2D2E"/>
@@ -13859,43 +13481,43 @@
     </w:lvl>
   </w:abstractNum>
   <w:num w:numId="1">
-    <w:abstractNumId w:val="13"/>
+    <w:abstractNumId w:val="14"/>
   </w:num>
   <w:num w:numId="2">
-    <w:abstractNumId w:val="22"/>
+    <w:abstractNumId w:val="23"/>
     <w:lvlOverride w:ilvl="0">
       <w:startOverride w:val="1"/>
     </w:lvlOverride>
   </w:num>
   <w:num w:numId="3">
-    <w:abstractNumId w:val="10"/>
+    <w:abstractNumId w:val="11"/>
     <w:lvlOverride w:ilvl="0">
       <w:startOverride w:val="2"/>
     </w:lvlOverride>
   </w:num>
   <w:num w:numId="4">
-    <w:abstractNumId w:val="10"/>
+    <w:abstractNumId w:val="11"/>
     <w:lvlOverride w:ilvl="0"/>
     <w:lvlOverride w:ilvl="1">
       <w:startOverride w:val="1"/>
     </w:lvlOverride>
   </w:num>
   <w:num w:numId="5">
-    <w:abstractNumId w:val="10"/>
+    <w:abstractNumId w:val="11"/>
     <w:lvlOverride w:ilvl="0"/>
     <w:lvlOverride w:ilvl="1">
       <w:startOverride w:val="1"/>
     </w:lvlOverride>
   </w:num>
   <w:num w:numId="6">
-    <w:abstractNumId w:val="10"/>
+    <w:abstractNumId w:val="11"/>
     <w:lvlOverride w:ilvl="0"/>
     <w:lvlOverride w:ilvl="1">
       <w:startOverride w:val="1"/>
     </w:lvlOverride>
   </w:num>
   <w:num w:numId="7">
-    <w:abstractNumId w:val="10"/>
+    <w:abstractNumId w:val="11"/>
     <w:lvlOverride w:ilvl="0"/>
     <w:lvlOverride w:ilvl="1"/>
     <w:lvlOverride w:ilvl="2">
@@ -13903,7 +13525,7 @@
     </w:lvlOverride>
   </w:num>
   <w:num w:numId="8">
-    <w:abstractNumId w:val="10"/>
+    <w:abstractNumId w:val="11"/>
     <w:lvlOverride w:ilvl="0"/>
     <w:lvlOverride w:ilvl="1"/>
     <w:lvlOverride w:ilvl="2"/>
@@ -13912,46 +13534,46 @@
     </w:lvlOverride>
   </w:num>
   <w:num w:numId="9">
-    <w:abstractNumId w:val="1"/>
+    <w:abstractNumId w:val="2"/>
     <w:lvlOverride w:ilvl="0">
       <w:startOverride w:val="2"/>
     </w:lvlOverride>
   </w:num>
   <w:num w:numId="10">
-    <w:abstractNumId w:val="3"/>
+    <w:abstractNumId w:val="4"/>
     <w:lvlOverride w:ilvl="0">
       <w:startOverride w:val="2"/>
     </w:lvlOverride>
   </w:num>
   <w:num w:numId="11">
-    <w:abstractNumId w:val="3"/>
+    <w:abstractNumId w:val="4"/>
     <w:lvlOverride w:ilvl="0"/>
     <w:lvlOverride w:ilvl="1">
       <w:startOverride w:val="1"/>
     </w:lvlOverride>
   </w:num>
   <w:num w:numId="12">
-    <w:abstractNumId w:val="23"/>
+    <w:abstractNumId w:val="24"/>
     <w:lvlOverride w:ilvl="0">
       <w:startOverride w:val="5"/>
     </w:lvlOverride>
   </w:num>
   <w:num w:numId="13">
-    <w:abstractNumId w:val="23"/>
+    <w:abstractNumId w:val="24"/>
     <w:lvlOverride w:ilvl="0"/>
     <w:lvlOverride w:ilvl="1">
       <w:startOverride w:val="1"/>
     </w:lvlOverride>
   </w:num>
   <w:num w:numId="14">
-    <w:abstractNumId w:val="23"/>
+    <w:abstractNumId w:val="24"/>
     <w:lvlOverride w:ilvl="0"/>
     <w:lvlOverride w:ilvl="1">
       <w:startOverride w:val="1"/>
     </w:lvlOverride>
   </w:num>
   <w:num w:numId="15">
-    <w:abstractNumId w:val="23"/>
+    <w:abstractNumId w:val="24"/>
     <w:lvlOverride w:ilvl="0"/>
     <w:lvlOverride w:ilvl="1"/>
     <w:lvlOverride w:ilvl="2">
@@ -13959,7 +13581,7 @@
     </w:lvlOverride>
   </w:num>
   <w:num w:numId="16">
-    <w:abstractNumId w:val="23"/>
+    <w:abstractNumId w:val="24"/>
     <w:lvlOverride w:ilvl="0"/>
     <w:lvlOverride w:ilvl="1"/>
     <w:lvlOverride w:ilvl="2"/>
@@ -13968,84 +13590,87 @@
     </w:lvlOverride>
   </w:num>
   <w:num w:numId="17">
-    <w:abstractNumId w:val="21"/>
+    <w:abstractNumId w:val="22"/>
     <w:lvlOverride w:ilvl="0">
       <w:startOverride w:val="2"/>
     </w:lvlOverride>
   </w:num>
   <w:num w:numId="18">
+    <w:abstractNumId w:val="22"/>
+    <w:lvlOverride w:ilvl="0"/>
+    <w:lvlOverride w:ilvl="1">
+      <w:startOverride w:val="1"/>
+    </w:lvlOverride>
+  </w:num>
+  <w:num w:numId="19">
+    <w:abstractNumId w:val="21"/>
+    <w:lvlOverride w:ilvl="0">
+      <w:startOverride w:val="7"/>
+    </w:lvlOverride>
+  </w:num>
+  <w:num w:numId="20">
     <w:abstractNumId w:val="21"/>
     <w:lvlOverride w:ilvl="0"/>
     <w:lvlOverride w:ilvl="1">
       <w:startOverride w:val="1"/>
     </w:lvlOverride>
   </w:num>
-  <w:num w:numId="19">
+  <w:num w:numId="21">
+    <w:abstractNumId w:val="16"/>
+  </w:num>
+  <w:num w:numId="22">
+    <w:abstractNumId w:val="10"/>
+  </w:num>
+  <w:num w:numId="23">
+    <w:abstractNumId w:val="18"/>
+  </w:num>
+  <w:num w:numId="24">
+    <w:abstractNumId w:val="12"/>
+  </w:num>
+  <w:num w:numId="25">
+    <w:abstractNumId w:val="17"/>
+  </w:num>
+  <w:num w:numId="26">
+    <w:abstractNumId w:val="6"/>
+  </w:num>
+  <w:num w:numId="27">
+    <w:abstractNumId w:val="13"/>
+  </w:num>
+  <w:num w:numId="28">
+    <w:abstractNumId w:val="5"/>
+  </w:num>
+  <w:num w:numId="29">
+    <w:abstractNumId w:val="9"/>
+  </w:num>
+  <w:num w:numId="30">
+    <w:abstractNumId w:val="25"/>
+  </w:num>
+  <w:num w:numId="31">
+    <w:abstractNumId w:val="8"/>
+  </w:num>
+  <w:num w:numId="32">
+    <w:abstractNumId w:val="7"/>
+  </w:num>
+  <w:num w:numId="33">
+    <w:abstractNumId w:val="1"/>
+  </w:num>
+  <w:num w:numId="34">
+    <w:abstractNumId w:val="19"/>
+  </w:num>
+  <w:num w:numId="35">
     <w:abstractNumId w:val="20"/>
-    <w:lvlOverride w:ilvl="0">
-      <w:startOverride w:val="7"/>
-    </w:lvlOverride>
   </w:num>
-  <w:num w:numId="20">
-    <w:abstractNumId w:val="20"/>
-    <w:lvlOverride w:ilvl="0"/>
-    <w:lvlOverride w:ilvl="1">
-      <w:startOverride w:val="1"/>
-    </w:lvlOverride>
-  </w:num>
-  <w:num w:numId="21">
+  <w:num w:numId="36">
     <w:abstractNumId w:val="15"/>
   </w:num>
-  <w:num w:numId="22">
-    <w:abstractNumId w:val="9"/>
-  </w:num>
-  <w:num w:numId="23">
-    <w:abstractNumId w:val="17"/>
-  </w:num>
-  <w:num w:numId="24">
-    <w:abstractNumId w:val="11"/>
-  </w:num>
-  <w:num w:numId="25">
-    <w:abstractNumId w:val="16"/>
-  </w:num>
-  <w:num w:numId="26">
-    <w:abstractNumId w:val="5"/>
-  </w:num>
-  <w:num w:numId="27">
-    <w:abstractNumId w:val="12"/>
-  </w:num>
-  <w:num w:numId="28">
-    <w:abstractNumId w:val="4"/>
-  </w:num>
-  <w:num w:numId="29">
-    <w:abstractNumId w:val="8"/>
-  </w:num>
-  <w:num w:numId="30">
-    <w:abstractNumId w:val="24"/>
-  </w:num>
-  <w:num w:numId="31">
-    <w:abstractNumId w:val="7"/>
-  </w:num>
-  <w:num w:numId="32">
-    <w:abstractNumId w:val="6"/>
-  </w:num>
-  <w:num w:numId="33">
-    <w:abstractNumId w:val="0"/>
-  </w:num>
-  <w:num w:numId="34">
-    <w:abstractNumId w:val="18"/>
-  </w:num>
-  <w:num w:numId="35">
-    <w:abstractNumId w:val="19"/>
-  </w:num>
-  <w:num w:numId="36">
-    <w:abstractNumId w:val="14"/>
-  </w:num>
   <w:num w:numId="37">
-    <w:abstractNumId w:val="2"/>
+    <w:abstractNumId w:val="3"/>
   </w:num>
   <w:num w:numId="38">
-    <w:abstractNumId w:val="25"/>
+    <w:abstractNumId w:val="26"/>
+  </w:num>
+  <w:num w:numId="39">
+    <w:abstractNumId w:val="0"/>
   </w:num>
 </w:numbering>
 </file>
@@ -15045,6 +14670,59 @@
 </file>
 
 <file path=customXml/item1.xml><?xml version="1.0" encoding="utf-8"?>
+<?mso-contentType ?>
+<SharedContentType xmlns="Microsoft.SharePoint.Taxonomy.ContentTypeSync" SourceId="29f62856-1543-49d4-a736-4569d363f533" ContentTypeId="0x0101" PreviousValue="false"/>
+</file>
+
+<file path=customXml/item2.xml><?xml version="1.0" encoding="utf-8"?>
+<?mso-contentType ?>
+<FormTemplates xmlns="http://schemas.microsoft.com/sharepoint/v3/contenttype/forms">
+  <Display>DocumentLibraryForm</Display>
+  <Edit>DocumentLibraryForm</Edit>
+  <New>DocumentLibraryForm</New>
+</FormTemplates>
+</file>
+
+<file path=customXml/item3.xml><?xml version="1.0" encoding="utf-8"?>
+<p:properties xmlns:p="http://schemas.microsoft.com/office/2006/metadata/properties" xmlns:xsi="http://www.w3.org/2001/XMLSchema-instance" xmlns:pc="http://schemas.microsoft.com/office/infopath/2007/PartnerControls">
+  <documentManagement>
+    <_Source xmlns="http://schemas.microsoft.com/sharepoint/v3/fields" xsi:nil="true"/>
+    <Language xmlns="http://schemas.microsoft.com/sharepoint/v3">English</Language>
+    <j747ac98061d40f0aa7bd47e1db5675d xmlns="4ffa91fb-a0ff-4ac5-b2db-65c790d184a4">
+      <Terms xmlns="http://schemas.microsoft.com/office/infopath/2007/PartnerControls"/>
+    </j747ac98061d40f0aa7bd47e1db5675d>
+    <External_x0020_Contributor xmlns="4ffa91fb-a0ff-4ac5-b2db-65c790d184a4" xsi:nil="true"/>
+    <TaxKeywordTaxHTField xmlns="4ffa91fb-a0ff-4ac5-b2db-65c790d184a4">
+      <Terms xmlns="http://schemas.microsoft.com/office/infopath/2007/PartnerControls"/>
+    </TaxKeywordTaxHTField>
+    <Record xmlns="4ffa91fb-a0ff-4ac5-b2db-65c790d184a4">Shared</Record>
+    <Rights xmlns="4ffa91fb-a0ff-4ac5-b2db-65c790d184a4" xsi:nil="true"/>
+    <Document_x0020_Creation_x0020_Date xmlns="4ffa91fb-a0ff-4ac5-b2db-65c790d184a4">2019-12-12T13:31:08+00:00</Document_x0020_Creation_x0020_Date>
+    <EPA_x0020_Office xmlns="4ffa91fb-a0ff-4ac5-b2db-65c790d184a4" xsi:nil="true"/>
+    <CategoryDescription xmlns="http://schemas.microsoft.com/sharepoint.v3" xsi:nil="true"/>
+    <Identifier xmlns="4ffa91fb-a0ff-4ac5-b2db-65c790d184a4" xsi:nil="true"/>
+    <_Coverage xmlns="http://schemas.microsoft.com/sharepoint/v3/fields" xsi:nil="true"/>
+    <Creator xmlns="4ffa91fb-a0ff-4ac5-b2db-65c790d184a4">
+      <UserInfo>
+        <DisplayName/>
+        <AccountId xsi:nil="true"/>
+        <AccountType/>
+      </UserInfo>
+    </Creator>
+    <EPA_x0020_Related_x0020_Documents xmlns="4ffa91fb-a0ff-4ac5-b2db-65c790d184a4" xsi:nil="true"/>
+    <EPA_x0020_Contributor xmlns="4ffa91fb-a0ff-4ac5-b2db-65c790d184a4">
+      <UserInfo>
+        <DisplayName/>
+        <AccountId xsi:nil="true"/>
+        <AccountType/>
+      </UserInfo>
+    </EPA_x0020_Contributor>
+    <TaxCatchAll xmlns="4ffa91fb-a0ff-4ac5-b2db-65c790d184a4"/>
+  </documentManagement>
+</p:properties>
+</file>
+
+<file path=customXml/item4.xml><?xml version="1.0" encoding="utf-8"?>
 <ct:contentTypeSchema xmlns:ct="http://schemas.microsoft.com/office/2006/metadata/contentType" xmlns:ma="http://schemas.microsoft.com/office/2006/metadata/properties/metaAttributes" ct:_="" ma:_="" ma:contentTypeName="Document" ma:contentTypeID="0x010100E01168D991953D4B95498DC7DC77DD75" ma:contentTypeVersion="2" ma:contentTypeDescription="Create a new document." ma:contentTypeScope="" ma:versionID="028ad5defe0c18c5a7a753517735b780">
   <xsd:schema xmlns:xsd="http://www.w3.org/2001/XMLSchema" xmlns:xs="http://www.w3.org/2001/XMLSchema" xmlns:p="http://schemas.microsoft.com/office/2006/metadata/properties" xmlns:ns1="http://schemas.microsoft.com/sharepoint/v3" xmlns:ns3="4ffa91fb-a0ff-4ac5-b2db-65c790d184a4" xmlns:ns4="http://schemas.microsoft.com/sharepoint.v3" xmlns:ns5="http://schemas.microsoft.com/sharepoint/v3/fields" targetNamespace="http://schemas.microsoft.com/office/2006/metadata/properties" ma:root="true" ma:fieldsID="d774feeb822e5ada8282371dceec9c35" ns1:_="" ns3:_="" ns4:_="" ns5:_="">
     <xsd:import namespace="http://schemas.microsoft.com/sharepoint/v3"/>
@@ -15387,60 +15065,42 @@
 </ct:contentTypeSchema>
 </file>
 
-<file path=customXml/item2.xml><?xml version="1.0" encoding="utf-8"?>
-<p:properties xmlns:p="http://schemas.microsoft.com/office/2006/metadata/properties" xmlns:xsi="http://www.w3.org/2001/XMLSchema-instance" xmlns:pc="http://schemas.microsoft.com/office/infopath/2007/PartnerControls">
-  <documentManagement>
-    <_Source xmlns="http://schemas.microsoft.com/sharepoint/v3/fields" xsi:nil="true"/>
-    <Language xmlns="http://schemas.microsoft.com/sharepoint/v3">English</Language>
-    <j747ac98061d40f0aa7bd47e1db5675d xmlns="4ffa91fb-a0ff-4ac5-b2db-65c790d184a4">
-      <Terms xmlns="http://schemas.microsoft.com/office/infopath/2007/PartnerControls"/>
-    </j747ac98061d40f0aa7bd47e1db5675d>
-    <External_x0020_Contributor xmlns="4ffa91fb-a0ff-4ac5-b2db-65c790d184a4" xsi:nil="true"/>
-    <TaxKeywordTaxHTField xmlns="4ffa91fb-a0ff-4ac5-b2db-65c790d184a4">
-      <Terms xmlns="http://schemas.microsoft.com/office/infopath/2007/PartnerControls"/>
-    </TaxKeywordTaxHTField>
-    <Record xmlns="4ffa91fb-a0ff-4ac5-b2db-65c790d184a4">Shared</Record>
-    <Rights xmlns="4ffa91fb-a0ff-4ac5-b2db-65c790d184a4" xsi:nil="true"/>
-    <Document_x0020_Creation_x0020_Date xmlns="4ffa91fb-a0ff-4ac5-b2db-65c790d184a4">2019-12-12T13:31:08+00:00</Document_x0020_Creation_x0020_Date>
-    <EPA_x0020_Office xmlns="4ffa91fb-a0ff-4ac5-b2db-65c790d184a4" xsi:nil="true"/>
-    <CategoryDescription xmlns="http://schemas.microsoft.com/sharepoint.v3" xsi:nil="true"/>
-    <Identifier xmlns="4ffa91fb-a0ff-4ac5-b2db-65c790d184a4" xsi:nil="true"/>
-    <_Coverage xmlns="http://schemas.microsoft.com/sharepoint/v3/fields" xsi:nil="true"/>
-    <Creator xmlns="4ffa91fb-a0ff-4ac5-b2db-65c790d184a4">
-      <UserInfo>
-        <DisplayName/>
-        <AccountId xsi:nil="true"/>
-        <AccountType/>
-      </UserInfo>
-    </Creator>
-    <EPA_x0020_Related_x0020_Documents xmlns="4ffa91fb-a0ff-4ac5-b2db-65c790d184a4" xsi:nil="true"/>
-    <EPA_x0020_Contributor xmlns="4ffa91fb-a0ff-4ac5-b2db-65c790d184a4">
-      <UserInfo>
-        <DisplayName/>
-        <AccountId xsi:nil="true"/>
-        <AccountType/>
-      </UserInfo>
-    </EPA_x0020_Contributor>
-    <TaxCatchAll xmlns="4ffa91fb-a0ff-4ac5-b2db-65c790d184a4"/>
-  </documentManagement>
-</p:properties>
+<file path=customXml/itemProps1.xml><?xml version="1.0" encoding="utf-8"?>
+<ds:datastoreItem xmlns:ds="http://schemas.openxmlformats.org/officeDocument/2006/customXml" ds:itemID="{CF633E52-6B05-4859-AD76-DF95EF93680A}">
+  <ds:schemaRefs>
+    <ds:schemaRef ds:uri="Microsoft.SharePoint.Taxonomy.ContentTypeSync"/>
+  </ds:schemaRefs>
+</ds:datastoreItem>
 </file>
 
-<file path=customXml/item3.xml><?xml version="1.0" encoding="utf-8"?>
-<?mso-contentType ?>
-<FormTemplates xmlns="http://schemas.microsoft.com/sharepoint/v3/contenttype/forms">
-  <Display>DocumentLibraryForm</Display>
-  <Edit>DocumentLibraryForm</Edit>
-  <New>DocumentLibraryForm</New>
-</FormTemplates>
+<file path=customXml/itemProps2.xml><?xml version="1.0" encoding="utf-8"?>
+<ds:datastoreItem xmlns:ds="http://schemas.openxmlformats.org/officeDocument/2006/customXml" ds:itemID="{2FA84D03-62F6-4178-84E7-2F2372AFB1C7}">
+  <ds:schemaRefs>
+    <ds:schemaRef ds:uri="http://schemas.microsoft.com/sharepoint/v3/contenttype/forms"/>
+  </ds:schemaRefs>
+</ds:datastoreItem>
 </file>
 
-<file path=customXml/item4.xml><?xml version="1.0" encoding="utf-8"?>
-<?mso-contentType ?>
-<SharedContentType xmlns="Microsoft.SharePoint.Taxonomy.ContentTypeSync" SourceId="29f62856-1543-49d4-a736-4569d363f533" ContentTypeId="0x0101" PreviousValue="false"/>
+<file path=customXml/itemProps3.xml><?xml version="1.0" encoding="utf-8"?>
+<ds:datastoreItem xmlns:ds="http://schemas.openxmlformats.org/officeDocument/2006/customXml" ds:itemID="{69209EA5-C8F4-49CE-BE37-28F247CF82AF}">
+  <ds:schemaRefs>
+    <ds:schemaRef ds:uri="http://purl.org/dc/terms/"/>
+    <ds:schemaRef ds:uri="http://schemas.microsoft.com/sharepoint/v3/fields"/>
+    <ds:schemaRef ds:uri="http://schemas.openxmlformats.org/package/2006/metadata/core-properties"/>
+    <ds:schemaRef ds:uri="http://schemas.microsoft.com/office/2006/documentManagement/types"/>
+    <ds:schemaRef ds:uri="http://schemas.microsoft.com/office/infopath/2007/PartnerControls"/>
+    <ds:schemaRef ds:uri="http://purl.org/dc/elements/1.1/"/>
+    <ds:schemaRef ds:uri="http://schemas.microsoft.com/office/2006/metadata/properties"/>
+    <ds:schemaRef ds:uri="http://schemas.microsoft.com/sharepoint.v3"/>
+    <ds:schemaRef ds:uri="http://schemas.microsoft.com/sharepoint/v3"/>
+    <ds:schemaRef ds:uri="4ffa91fb-a0ff-4ac5-b2db-65c790d184a4"/>
+    <ds:schemaRef ds:uri="http://www.w3.org/XML/1998/namespace"/>
+    <ds:schemaRef ds:uri="http://purl.org/dc/dcmitype/"/>
+  </ds:schemaRefs>
+</ds:datastoreItem>
 </file>
 
-<file path=customXml/itemProps1.xml><?xml version="1.0" encoding="utf-8"?>
+<file path=customXml/itemProps4.xml><?xml version="1.0" encoding="utf-8"?>
 <ds:datastoreItem xmlns:ds="http://schemas.openxmlformats.org/officeDocument/2006/customXml" ds:itemID="{56173039-EBED-46B8-8EB0-403225FC2F95}">
   <ds:schemaRefs>
     <ds:schemaRef ds:uri="http://schemas.microsoft.com/office/2006/metadata/contentType"/>
@@ -15459,39 +15119,4 @@
     <ds:schemaRef ds:uri="http://schemas.microsoft.com/internal/obd"/>
   </ds:schemaRefs>
 </ds:datastoreItem>
-</file>
-
-<file path=customXml/itemProps2.xml><?xml version="1.0" encoding="utf-8"?>
-<ds:datastoreItem xmlns:ds="http://schemas.openxmlformats.org/officeDocument/2006/customXml" ds:itemID="{69209EA5-C8F4-49CE-BE37-28F247CF82AF}">
-  <ds:schemaRefs>
-    <ds:schemaRef ds:uri="http://purl.org/dc/terms/"/>
-    <ds:schemaRef ds:uri="http://schemas.microsoft.com/sharepoint/v3/fields"/>
-    <ds:schemaRef ds:uri="http://schemas.openxmlformats.org/package/2006/metadata/core-properties"/>
-    <ds:schemaRef ds:uri="http://schemas.microsoft.com/office/2006/documentManagement/types"/>
-    <ds:schemaRef ds:uri="http://schemas.microsoft.com/office/infopath/2007/PartnerControls"/>
-    <ds:schemaRef ds:uri="http://purl.org/dc/elements/1.1/"/>
-    <ds:schemaRef ds:uri="http://schemas.microsoft.com/office/2006/metadata/properties"/>
-    <ds:schemaRef ds:uri="http://schemas.microsoft.com/sharepoint.v3"/>
-    <ds:schemaRef ds:uri="http://schemas.microsoft.com/sharepoint/v3"/>
-    <ds:schemaRef ds:uri="4ffa91fb-a0ff-4ac5-b2db-65c790d184a4"/>
-    <ds:schemaRef ds:uri="http://www.w3.org/XML/1998/namespace"/>
-    <ds:schemaRef ds:uri="http://purl.org/dc/dcmitype/"/>
-  </ds:schemaRefs>
-</ds:datastoreItem>
-</file>
-
-<file path=customXml/itemProps3.xml><?xml version="1.0" encoding="utf-8"?>
-<ds:datastoreItem xmlns:ds="http://schemas.openxmlformats.org/officeDocument/2006/customXml" ds:itemID="{2FA84D03-62F6-4178-84E7-2F2372AFB1C7}">
-  <ds:schemaRefs>
-    <ds:schemaRef ds:uri="http://schemas.microsoft.com/sharepoint/v3/contenttype/forms"/>
-  </ds:schemaRefs>
-</ds:datastoreItem>
-</file>
-
-<file path=customXml/itemProps4.xml><?xml version="1.0" encoding="utf-8"?>
-<ds:datastoreItem xmlns:ds="http://schemas.openxmlformats.org/officeDocument/2006/customXml" ds:itemID="{CF633E52-6B05-4859-AD76-DF95EF93680A}">
-  <ds:schemaRefs>
-    <ds:schemaRef ds:uri="Microsoft.SharePoint.Taxonomy.ContentTypeSync"/>
-  </ds:schemaRefs>
-</ds:datastoreItem>
 </file>
</xml_diff>

<commit_message>
make all unique apid feature added to tcpl_MEA_dev_AUC.R
</commit_message>
<xml_diff>
--- a/Step-by-Step_Guide.docx
+++ b/Step-by-Step_Guide.docx
@@ -8946,7 +8946,7 @@
           <w:bCs/>
           <w:szCs w:val="16"/>
         </w:rPr>
-        <w:t xml:space="preserve">Set the </w:t>
+        <w:t xml:space="preserve">Set </w:t>
       </w:r>
       <w:proofErr w:type="spellStart"/>
       <w:r>
@@ -8964,28 +8964,157 @@
           <w:bCs/>
           <w:szCs w:val="16"/>
         </w:rPr>
-        <w:t xml:space="preserve"> = TRUE. This will compare each plate ID used to previously pipelined data, and will rename the </w:t>
-      </w:r>
-      <w:proofErr w:type="spellStart"/>
+        <w:t xml:space="preserve"> = TRUE. </w:t>
+      </w:r>
       <w:r>
         <w:rPr>
           <w:rFonts w:ascii="Times New Roman" w:eastAsia="Times New Roman" w:hAnsi="Times New Roman" w:cs="Times New Roman"/>
           <w:bCs/>
           <w:szCs w:val="16"/>
         </w:rPr>
-        <w:t>apid</w:t>
-      </w:r>
-      <w:proofErr w:type="spellEnd"/>
+        <w:t xml:space="preserve">The script </w:t>
+      </w:r>
       <w:r>
         <w:rPr>
           <w:rFonts w:ascii="Times New Roman" w:eastAsia="Times New Roman" w:hAnsi="Times New Roman" w:cs="Times New Roman"/>
           <w:bCs/>
           <w:szCs w:val="16"/>
         </w:rPr>
-        <w:t xml:space="preserve"> if the plate was reused.</w:t>
+        <w:t xml:space="preserve">will </w:t>
+      </w:r>
+      <w:r>
+        <w:rPr>
+          <w:rFonts w:ascii="Times New Roman" w:eastAsia="Times New Roman" w:hAnsi="Times New Roman" w:cs="Times New Roman"/>
+          <w:bCs/>
+          <w:szCs w:val="16"/>
+        </w:rPr>
+        <w:t xml:space="preserve">check if a plate ID was used in multiple culture dates. If so, a letter suffix will be added to distinguish the 2 plate IDs. The script will also </w:t>
+      </w:r>
+      <w:r>
+        <w:rPr>
+          <w:rFonts w:ascii="Times New Roman" w:eastAsia="Times New Roman" w:hAnsi="Times New Roman" w:cs="Times New Roman"/>
+          <w:bCs/>
+          <w:szCs w:val="16"/>
+        </w:rPr>
+        <w:t xml:space="preserve">compare each plate ID to </w:t>
+      </w:r>
+      <w:r>
+        <w:rPr>
+          <w:rFonts w:ascii="Times New Roman" w:eastAsia="Times New Roman" w:hAnsi="Times New Roman" w:cs="Times New Roman"/>
+          <w:bCs/>
+          <w:szCs w:val="16"/>
+        </w:rPr>
+        <w:t xml:space="preserve">the plate ID’s in the </w:t>
+      </w:r>
+      <w:r>
+        <w:rPr>
+          <w:rFonts w:ascii="Times New Roman" w:eastAsia="Times New Roman" w:hAnsi="Times New Roman" w:cs="Times New Roman"/>
+          <w:bCs/>
+          <w:szCs w:val="16"/>
+        </w:rPr>
+        <w:t>previously pipelined data</w:t>
+      </w:r>
+      <w:r>
+        <w:rPr>
+          <w:rFonts w:ascii="Times New Roman" w:eastAsia="Times New Roman" w:hAnsi="Times New Roman" w:cs="Times New Roman"/>
+          <w:bCs/>
+          <w:szCs w:val="16"/>
+        </w:rPr>
+        <w:t xml:space="preserve"> (located here </w:t>
+      </w:r>
+      <w:r>
+        <w:rPr>
+          <w:rFonts w:ascii="Times New Roman" w:eastAsia="Times New Roman" w:hAnsi="Times New Roman" w:cs="Times New Roman"/>
+          <w:bCs/>
+          <w:szCs w:val="16"/>
+        </w:rPr>
+        <w:lastRenderedPageBreak/>
+        <w:t>L:\Lab\NHEERL_MEA\tcpl_nheerl_mea_dev\source_files</w:t>
+      </w:r>
+      <w:proofErr w:type="gramStart"/>
+      <w:r>
+        <w:rPr>
+          <w:rFonts w:ascii="Times New Roman" w:eastAsia="Times New Roman" w:hAnsi="Times New Roman" w:cs="Times New Roman"/>
+          <w:bCs/>
+          <w:szCs w:val="16"/>
+        </w:rPr>
+        <w:t>)</w:t>
+      </w:r>
+      <w:r>
+        <w:rPr>
+          <w:rFonts w:ascii="Times New Roman" w:eastAsia="Times New Roman" w:hAnsi="Times New Roman" w:cs="Times New Roman"/>
+          <w:bCs/>
+          <w:szCs w:val="16"/>
+        </w:rPr>
+        <w:t>, and</w:t>
+      </w:r>
+      <w:proofErr w:type="gramEnd"/>
+      <w:r>
+        <w:rPr>
+          <w:rFonts w:ascii="Times New Roman" w:eastAsia="Times New Roman" w:hAnsi="Times New Roman" w:cs="Times New Roman"/>
+          <w:bCs/>
+          <w:szCs w:val="16"/>
+        </w:rPr>
+        <w:t xml:space="preserve"> will </w:t>
+      </w:r>
+      <w:r>
+        <w:rPr>
+          <w:rFonts w:ascii="Times New Roman" w:eastAsia="Times New Roman" w:hAnsi="Times New Roman" w:cs="Times New Roman"/>
+          <w:bCs/>
+          <w:szCs w:val="16"/>
+        </w:rPr>
+        <w:t xml:space="preserve">similarly </w:t>
+      </w:r>
+      <w:r>
+        <w:rPr>
+          <w:rFonts w:ascii="Times New Roman" w:eastAsia="Times New Roman" w:hAnsi="Times New Roman" w:cs="Times New Roman"/>
+          <w:bCs/>
+          <w:szCs w:val="16"/>
+        </w:rPr>
+        <w:t xml:space="preserve">rename the </w:t>
+      </w:r>
+      <w:r>
+        <w:rPr>
+          <w:rFonts w:ascii="Times New Roman" w:eastAsia="Times New Roman" w:hAnsi="Times New Roman" w:cs="Times New Roman"/>
+          <w:bCs/>
+          <w:szCs w:val="16"/>
+        </w:rPr>
+        <w:t xml:space="preserve">plate ID’s if needed. </w:t>
+      </w:r>
+      <w:r>
+        <w:rPr>
+          <w:rFonts w:ascii="Times New Roman" w:eastAsia="Times New Roman" w:hAnsi="Times New Roman" w:cs="Times New Roman"/>
+          <w:bCs/>
+          <w:szCs w:val="16"/>
+        </w:rPr>
+        <w:t>Any</w:t>
+      </w:r>
+      <w:r>
+        <w:rPr>
+          <w:rFonts w:ascii="Times New Roman" w:eastAsia="Times New Roman" w:hAnsi="Times New Roman" w:cs="Times New Roman"/>
+          <w:bCs/>
+          <w:szCs w:val="16"/>
+        </w:rPr>
+        <w:t xml:space="preserve"> plate ID name </w:t>
+      </w:r>
+      <w:r>
+        <w:rPr>
+          <w:rFonts w:ascii="Times New Roman" w:eastAsia="Times New Roman" w:hAnsi="Times New Roman" w:cs="Times New Roman"/>
+          <w:bCs/>
+          <w:szCs w:val="16"/>
+        </w:rPr>
+        <w:t>changes wil</w:t>
       </w:r>
       <w:bookmarkStart w:id="12" w:name="_GoBack"/>
       <w:bookmarkEnd w:id="12"/>
+      <w:r>
+        <w:rPr>
+          <w:rFonts w:ascii="Times New Roman" w:eastAsia="Times New Roman" w:hAnsi="Times New Roman" w:cs="Times New Roman"/>
+          <w:bCs/>
+          <w:szCs w:val="16"/>
+        </w:rPr>
+        <w:t>l be printed to the console.</w:t>
+      </w:r>
     </w:p>
     <w:p>
       <w:pPr>
@@ -9008,7 +9137,6 @@
           <w:bCs/>
           <w:szCs w:val="16"/>
         </w:rPr>
-        <w:lastRenderedPageBreak/>
         <w:t>Source</w:t>
       </w:r>
       <w:r>
@@ -9409,15 +9537,7 @@
           <w:color w:val="000000"/>
           <w:shd w:val="clear" w:color="auto" w:fill="FFFFFF"/>
         </w:rPr>
-        <w:t>W</w:t>
-      </w:r>
-      <w:r>
-        <w:rPr>
-          <w:rFonts w:ascii="Times New Roman" w:eastAsia="Times New Roman" w:hAnsi="Times New Roman" w:cs="Times New Roman"/>
-          <w:color w:val="000000"/>
-          <w:shd w:val="clear" w:color="auto" w:fill="FFFFFF"/>
-        </w:rPr>
-        <w:t>as some of this data already pipelined for specific compounds on some plates (we don’t want duplicate data to artificially increase n)</w:t>
+        <w:t>Was some of this data already pipelined for specific compounds on some plates (we don’t want duplicate data to artificially increase n)</w:t>
       </w:r>
     </w:p>
     <w:p>
@@ -9495,13 +9615,7 @@
         <w:rPr>
           <w:rFonts w:ascii="Bahnschrift SemiBold" w:eastAsia="Times New Roman" w:hAnsi="Bahnschrift SemiBold" w:cs="Calibri"/>
         </w:rPr>
-        <w:t>removeRows2.R</w:t>
-      </w:r>
-      <w:r>
-        <w:rPr>
-          <w:rFonts w:ascii="Bahnschrift SemiBold" w:eastAsia="Times New Roman" w:hAnsi="Bahnschrift SemiBold" w:cs="Calibri"/>
-        </w:rPr>
-        <w:t xml:space="preserve"> </w:t>
+        <w:t xml:space="preserve">removeRows2.R </w:t>
       </w:r>
       <w:r>
         <w:rPr>
@@ -10148,6 +10262,7 @@
           <w:color w:val="000000"/>
           <w:shd w:val="clear" w:color="auto" w:fill="FFFFFF"/>
         </w:rPr>
+        <w:lastRenderedPageBreak/>
         <w:t xml:space="preserve">If you get an error message, read the message, or type </w:t>
       </w:r>
       <w:r>
@@ -10172,16 +10287,7 @@
           <w:color w:val="000000"/>
           <w:shd w:val="clear" w:color="auto" w:fill="FFFFFF"/>
         </w:rPr>
-        <w:t xml:space="preserve"> if there is a difference in how the chemical </w:t>
-      </w:r>
-      <w:r>
-        <w:rPr>
-          <w:rFonts w:ascii="Times New Roman" w:eastAsia="Times New Roman" w:hAnsi="Times New Roman" w:cs="Times New Roman"/>
-          <w:color w:val="000000"/>
-          <w:shd w:val="clear" w:color="auto" w:fill="FFFFFF"/>
-        </w:rPr>
-        <w:lastRenderedPageBreak/>
-        <w:t xml:space="preserve">is named in the </w:t>
+        <w:t xml:space="preserve"> if there is a difference in how the chemical is named in the </w:t>
       </w:r>
       <w:r>
         <w:rPr>
@@ -14670,59 +14776,6 @@
 </file>
 
 <file path=customXml/item1.xml><?xml version="1.0" encoding="utf-8"?>
-<?mso-contentType ?>
-<SharedContentType xmlns="Microsoft.SharePoint.Taxonomy.ContentTypeSync" SourceId="29f62856-1543-49d4-a736-4569d363f533" ContentTypeId="0x0101" PreviousValue="false"/>
-</file>
-
-<file path=customXml/item2.xml><?xml version="1.0" encoding="utf-8"?>
-<?mso-contentType ?>
-<FormTemplates xmlns="http://schemas.microsoft.com/sharepoint/v3/contenttype/forms">
-  <Display>DocumentLibraryForm</Display>
-  <Edit>DocumentLibraryForm</Edit>
-  <New>DocumentLibraryForm</New>
-</FormTemplates>
-</file>
-
-<file path=customXml/item3.xml><?xml version="1.0" encoding="utf-8"?>
-<p:properties xmlns:p="http://schemas.microsoft.com/office/2006/metadata/properties" xmlns:xsi="http://www.w3.org/2001/XMLSchema-instance" xmlns:pc="http://schemas.microsoft.com/office/infopath/2007/PartnerControls">
-  <documentManagement>
-    <_Source xmlns="http://schemas.microsoft.com/sharepoint/v3/fields" xsi:nil="true"/>
-    <Language xmlns="http://schemas.microsoft.com/sharepoint/v3">English</Language>
-    <j747ac98061d40f0aa7bd47e1db5675d xmlns="4ffa91fb-a0ff-4ac5-b2db-65c790d184a4">
-      <Terms xmlns="http://schemas.microsoft.com/office/infopath/2007/PartnerControls"/>
-    </j747ac98061d40f0aa7bd47e1db5675d>
-    <External_x0020_Contributor xmlns="4ffa91fb-a0ff-4ac5-b2db-65c790d184a4" xsi:nil="true"/>
-    <TaxKeywordTaxHTField xmlns="4ffa91fb-a0ff-4ac5-b2db-65c790d184a4">
-      <Terms xmlns="http://schemas.microsoft.com/office/infopath/2007/PartnerControls"/>
-    </TaxKeywordTaxHTField>
-    <Record xmlns="4ffa91fb-a0ff-4ac5-b2db-65c790d184a4">Shared</Record>
-    <Rights xmlns="4ffa91fb-a0ff-4ac5-b2db-65c790d184a4" xsi:nil="true"/>
-    <Document_x0020_Creation_x0020_Date xmlns="4ffa91fb-a0ff-4ac5-b2db-65c790d184a4">2019-12-12T13:31:08+00:00</Document_x0020_Creation_x0020_Date>
-    <EPA_x0020_Office xmlns="4ffa91fb-a0ff-4ac5-b2db-65c790d184a4" xsi:nil="true"/>
-    <CategoryDescription xmlns="http://schemas.microsoft.com/sharepoint.v3" xsi:nil="true"/>
-    <Identifier xmlns="4ffa91fb-a0ff-4ac5-b2db-65c790d184a4" xsi:nil="true"/>
-    <_Coverage xmlns="http://schemas.microsoft.com/sharepoint/v3/fields" xsi:nil="true"/>
-    <Creator xmlns="4ffa91fb-a0ff-4ac5-b2db-65c790d184a4">
-      <UserInfo>
-        <DisplayName/>
-        <AccountId xsi:nil="true"/>
-        <AccountType/>
-      </UserInfo>
-    </Creator>
-    <EPA_x0020_Related_x0020_Documents xmlns="4ffa91fb-a0ff-4ac5-b2db-65c790d184a4" xsi:nil="true"/>
-    <EPA_x0020_Contributor xmlns="4ffa91fb-a0ff-4ac5-b2db-65c790d184a4">
-      <UserInfo>
-        <DisplayName/>
-        <AccountId xsi:nil="true"/>
-        <AccountType/>
-      </UserInfo>
-    </EPA_x0020_Contributor>
-    <TaxCatchAll xmlns="4ffa91fb-a0ff-4ac5-b2db-65c790d184a4"/>
-  </documentManagement>
-</p:properties>
-</file>
-
-<file path=customXml/item4.xml><?xml version="1.0" encoding="utf-8"?>
 <ct:contentTypeSchema xmlns:ct="http://schemas.microsoft.com/office/2006/metadata/contentType" xmlns:ma="http://schemas.microsoft.com/office/2006/metadata/properties/metaAttributes" ct:_="" ma:_="" ma:contentTypeName="Document" ma:contentTypeID="0x010100E01168D991953D4B95498DC7DC77DD75" ma:contentTypeVersion="2" ma:contentTypeDescription="Create a new document." ma:contentTypeScope="" ma:versionID="028ad5defe0c18c5a7a753517735b780">
   <xsd:schema xmlns:xsd="http://www.w3.org/2001/XMLSchema" xmlns:xs="http://www.w3.org/2001/XMLSchema" xmlns:p="http://schemas.microsoft.com/office/2006/metadata/properties" xmlns:ns1="http://schemas.microsoft.com/sharepoint/v3" xmlns:ns3="4ffa91fb-a0ff-4ac5-b2db-65c790d184a4" xmlns:ns4="http://schemas.microsoft.com/sharepoint.v3" xmlns:ns5="http://schemas.microsoft.com/sharepoint/v3/fields" targetNamespace="http://schemas.microsoft.com/office/2006/metadata/properties" ma:root="true" ma:fieldsID="d774feeb822e5ada8282371dceec9c35" ns1:_="" ns3:_="" ns4:_="" ns5:_="">
     <xsd:import namespace="http://schemas.microsoft.com/sharepoint/v3"/>
@@ -15065,23 +15118,81 @@
 </ct:contentTypeSchema>
 </file>
 
+<file path=customXml/item2.xml><?xml version="1.0" encoding="utf-8"?>
+<p:properties xmlns:p="http://schemas.microsoft.com/office/2006/metadata/properties" xmlns:xsi="http://www.w3.org/2001/XMLSchema-instance" xmlns:pc="http://schemas.microsoft.com/office/infopath/2007/PartnerControls">
+  <documentManagement>
+    <_Source xmlns="http://schemas.microsoft.com/sharepoint/v3/fields" xsi:nil="true"/>
+    <Language xmlns="http://schemas.microsoft.com/sharepoint/v3">English</Language>
+    <j747ac98061d40f0aa7bd47e1db5675d xmlns="4ffa91fb-a0ff-4ac5-b2db-65c790d184a4">
+      <Terms xmlns="http://schemas.microsoft.com/office/infopath/2007/PartnerControls"/>
+    </j747ac98061d40f0aa7bd47e1db5675d>
+    <External_x0020_Contributor xmlns="4ffa91fb-a0ff-4ac5-b2db-65c790d184a4" xsi:nil="true"/>
+    <TaxKeywordTaxHTField xmlns="4ffa91fb-a0ff-4ac5-b2db-65c790d184a4">
+      <Terms xmlns="http://schemas.microsoft.com/office/infopath/2007/PartnerControls"/>
+    </TaxKeywordTaxHTField>
+    <Record xmlns="4ffa91fb-a0ff-4ac5-b2db-65c790d184a4">Shared</Record>
+    <Rights xmlns="4ffa91fb-a0ff-4ac5-b2db-65c790d184a4" xsi:nil="true"/>
+    <Document_x0020_Creation_x0020_Date xmlns="4ffa91fb-a0ff-4ac5-b2db-65c790d184a4">2019-12-12T13:31:08+00:00</Document_x0020_Creation_x0020_Date>
+    <EPA_x0020_Office xmlns="4ffa91fb-a0ff-4ac5-b2db-65c790d184a4" xsi:nil="true"/>
+    <CategoryDescription xmlns="http://schemas.microsoft.com/sharepoint.v3" xsi:nil="true"/>
+    <Identifier xmlns="4ffa91fb-a0ff-4ac5-b2db-65c790d184a4" xsi:nil="true"/>
+    <_Coverage xmlns="http://schemas.microsoft.com/sharepoint/v3/fields" xsi:nil="true"/>
+    <Creator xmlns="4ffa91fb-a0ff-4ac5-b2db-65c790d184a4">
+      <UserInfo>
+        <DisplayName/>
+        <AccountId xsi:nil="true"/>
+        <AccountType/>
+      </UserInfo>
+    </Creator>
+    <EPA_x0020_Related_x0020_Documents xmlns="4ffa91fb-a0ff-4ac5-b2db-65c790d184a4" xsi:nil="true"/>
+    <EPA_x0020_Contributor xmlns="4ffa91fb-a0ff-4ac5-b2db-65c790d184a4">
+      <UserInfo>
+        <DisplayName/>
+        <AccountId xsi:nil="true"/>
+        <AccountType/>
+      </UserInfo>
+    </EPA_x0020_Contributor>
+    <TaxCatchAll xmlns="4ffa91fb-a0ff-4ac5-b2db-65c790d184a4"/>
+  </documentManagement>
+</p:properties>
+</file>
+
+<file path=customXml/item3.xml><?xml version="1.0" encoding="utf-8"?>
+<?mso-contentType ?>
+<FormTemplates xmlns="http://schemas.microsoft.com/sharepoint/v3/contenttype/forms">
+  <Display>DocumentLibraryForm</Display>
+  <Edit>DocumentLibraryForm</Edit>
+  <New>DocumentLibraryForm</New>
+</FormTemplates>
+</file>
+
+<file path=customXml/item4.xml><?xml version="1.0" encoding="utf-8"?>
+<?mso-contentType ?>
+<SharedContentType xmlns="Microsoft.SharePoint.Taxonomy.ContentTypeSync" SourceId="29f62856-1543-49d4-a736-4569d363f533" ContentTypeId="0x0101" PreviousValue="false"/>
+</file>
+
 <file path=customXml/itemProps1.xml><?xml version="1.0" encoding="utf-8"?>
-<ds:datastoreItem xmlns:ds="http://schemas.openxmlformats.org/officeDocument/2006/customXml" ds:itemID="{CF633E52-6B05-4859-AD76-DF95EF93680A}">
+<ds:datastoreItem xmlns:ds="http://schemas.openxmlformats.org/officeDocument/2006/customXml" ds:itemID="{56173039-EBED-46B8-8EB0-403225FC2F95}">
   <ds:schemaRefs>
-    <ds:schemaRef ds:uri="Microsoft.SharePoint.Taxonomy.ContentTypeSync"/>
+    <ds:schemaRef ds:uri="http://schemas.microsoft.com/office/2006/metadata/contentType"/>
+    <ds:schemaRef ds:uri="http://schemas.microsoft.com/office/2006/metadata/properties/metaAttributes"/>
+    <ds:schemaRef ds:uri="http://www.w3.org/2001/XMLSchema"/>
+    <ds:schemaRef ds:uri="http://schemas.microsoft.com/office/2006/metadata/properties"/>
+    <ds:schemaRef ds:uri="http://schemas.microsoft.com/sharepoint/v3"/>
+    <ds:schemaRef ds:uri="4ffa91fb-a0ff-4ac5-b2db-65c790d184a4"/>
+    <ds:schemaRef ds:uri="http://schemas.microsoft.com/sharepoint.v3"/>
+    <ds:schemaRef ds:uri="http://schemas.microsoft.com/sharepoint/v3/fields"/>
+    <ds:schemaRef ds:uri="http://schemas.microsoft.com/office/2006/documentManagement/types"/>
+    <ds:schemaRef ds:uri="http://schemas.microsoft.com/office/infopath/2007/PartnerControls"/>
+    <ds:schemaRef ds:uri="http://schemas.openxmlformats.org/package/2006/metadata/core-properties"/>
+    <ds:schemaRef ds:uri="http://purl.org/dc/elements/1.1/"/>
+    <ds:schemaRef ds:uri="http://purl.org/dc/terms/"/>
+    <ds:schemaRef ds:uri="http://schemas.microsoft.com/internal/obd"/>
   </ds:schemaRefs>
 </ds:datastoreItem>
 </file>
 
 <file path=customXml/itemProps2.xml><?xml version="1.0" encoding="utf-8"?>
-<ds:datastoreItem xmlns:ds="http://schemas.openxmlformats.org/officeDocument/2006/customXml" ds:itemID="{2FA84D03-62F6-4178-84E7-2F2372AFB1C7}">
-  <ds:schemaRefs>
-    <ds:schemaRef ds:uri="http://schemas.microsoft.com/sharepoint/v3/contenttype/forms"/>
-  </ds:schemaRefs>
-</ds:datastoreItem>
-</file>
-
-<file path=customXml/itemProps3.xml><?xml version="1.0" encoding="utf-8"?>
 <ds:datastoreItem xmlns:ds="http://schemas.openxmlformats.org/officeDocument/2006/customXml" ds:itemID="{69209EA5-C8F4-49CE-BE37-28F247CF82AF}">
   <ds:schemaRefs>
     <ds:schemaRef ds:uri="http://purl.org/dc/terms/"/>
@@ -15100,23 +15211,18 @@
 </ds:datastoreItem>
 </file>
 
+<file path=customXml/itemProps3.xml><?xml version="1.0" encoding="utf-8"?>
+<ds:datastoreItem xmlns:ds="http://schemas.openxmlformats.org/officeDocument/2006/customXml" ds:itemID="{2FA84D03-62F6-4178-84E7-2F2372AFB1C7}">
+  <ds:schemaRefs>
+    <ds:schemaRef ds:uri="http://schemas.microsoft.com/sharepoint/v3/contenttype/forms"/>
+  </ds:schemaRefs>
+</ds:datastoreItem>
+</file>
+
 <file path=customXml/itemProps4.xml><?xml version="1.0" encoding="utf-8"?>
-<ds:datastoreItem xmlns:ds="http://schemas.openxmlformats.org/officeDocument/2006/customXml" ds:itemID="{56173039-EBED-46B8-8EB0-403225FC2F95}">
+<ds:datastoreItem xmlns:ds="http://schemas.openxmlformats.org/officeDocument/2006/customXml" ds:itemID="{CF633E52-6B05-4859-AD76-DF95EF93680A}">
   <ds:schemaRefs>
-    <ds:schemaRef ds:uri="http://schemas.microsoft.com/office/2006/metadata/contentType"/>
-    <ds:schemaRef ds:uri="http://schemas.microsoft.com/office/2006/metadata/properties/metaAttributes"/>
-    <ds:schemaRef ds:uri="http://www.w3.org/2001/XMLSchema"/>
-    <ds:schemaRef ds:uri="http://schemas.microsoft.com/office/2006/metadata/properties"/>
-    <ds:schemaRef ds:uri="http://schemas.microsoft.com/sharepoint/v3"/>
-    <ds:schemaRef ds:uri="4ffa91fb-a0ff-4ac5-b2db-65c790d184a4"/>
-    <ds:schemaRef ds:uri="http://schemas.microsoft.com/sharepoint.v3"/>
-    <ds:schemaRef ds:uri="http://schemas.microsoft.com/sharepoint/v3/fields"/>
-    <ds:schemaRef ds:uri="http://schemas.microsoft.com/office/2006/documentManagement/types"/>
-    <ds:schemaRef ds:uri="http://schemas.microsoft.com/office/infopath/2007/PartnerControls"/>
-    <ds:schemaRef ds:uri="http://schemas.openxmlformats.org/package/2006/metadata/core-properties"/>
-    <ds:schemaRef ds:uri="http://purl.org/dc/elements/1.1/"/>
-    <ds:schemaRef ds:uri="http://purl.org/dc/terms/"/>
-    <ds:schemaRef ds:uri="http://schemas.microsoft.com/internal/obd"/>
+    <ds:schemaRef ds:uri="Microsoft.SharePoint.Taxonomy.ContentTypeSync"/>
   </ds:schemaRefs>
 </ds:datastoreItem>
 </file>
</xml_diff>

<commit_message>
read.xlsx spaces in col name fix
</commit_message>
<xml_diff>
--- a/Step-by-Step_Guide.docx
+++ b/Step-by-Step_Guide.docx
@@ -1803,7 +1803,6 @@
                                 <w:szCs w:val="20"/>
                               </w:rPr>
                             </w:pPr>
-                            <w:proofErr w:type="gramStart"/>
                             <w:r>
                               <w:rPr>
                                 <w:rStyle w:val="gnkrckgcmrb"/>
@@ -1811,57 +1810,7 @@
                                 <w:sz w:val="20"/>
                                 <w:szCs w:val="20"/>
                               </w:rPr>
-                              <w:t>if(</w:t>
-                            </w:r>
-                            <w:proofErr w:type="gramEnd"/>
-                            <w:r>
-                              <w:rPr>
-                                <w:rStyle w:val="gnkrckgcmrb"/>
-                                <w:rFonts w:ascii="Courier New" w:eastAsia="Times New Roman" w:hAnsi="Courier New" w:cs="Courier New"/>
-                                <w:sz w:val="20"/>
-                                <w:szCs w:val="20"/>
-                              </w:rPr>
-                              <w:t>!</w:t>
-                            </w:r>
-                            <w:proofErr w:type="spellStart"/>
-                            <w:r>
-                              <w:rPr>
-                                <w:rStyle w:val="gnkrckgcmrb"/>
-                                <w:rFonts w:ascii="Courier New" w:eastAsia="Times New Roman" w:hAnsi="Courier New" w:cs="Courier New"/>
-                                <w:sz w:val="20"/>
-                                <w:szCs w:val="20"/>
-                              </w:rPr>
-                              <w:t>requireNamespace</w:t>
-                            </w:r>
-                            <w:proofErr w:type="spellEnd"/>
-                            <w:r>
-                              <w:rPr>
-                                <w:rStyle w:val="gnkrckgcmrb"/>
-                                <w:rFonts w:ascii="Courier New" w:eastAsia="Times New Roman" w:hAnsi="Courier New" w:cs="Courier New"/>
-                                <w:sz w:val="20"/>
-                                <w:szCs w:val="20"/>
-                              </w:rPr>
-                              <w:t>("</w:t>
-                            </w:r>
-                            <w:proofErr w:type="spellStart"/>
-                            <w:r>
-                              <w:rPr>
-                                <w:rStyle w:val="gnkrckgcmrb"/>
-                                <w:rFonts w:ascii="Courier New" w:eastAsia="Times New Roman" w:hAnsi="Courier New" w:cs="Courier New"/>
-                                <w:sz w:val="20"/>
-                                <w:szCs w:val="20"/>
-                              </w:rPr>
-                              <w:t>BiocManager</w:t>
-                            </w:r>
-                            <w:proofErr w:type="spellEnd"/>
-                            <w:r>
-                              <w:rPr>
-                                <w:rStyle w:val="gnkrckgcmrb"/>
-                                <w:rFonts w:ascii="Courier New" w:eastAsia="Times New Roman" w:hAnsi="Courier New" w:cs="Courier New"/>
-                                <w:sz w:val="20"/>
-                                <w:szCs w:val="20"/>
-                              </w:rPr>
-                              <w:t>", quietly = TRUE))</w:t>
+                              <w:t>if(!requireNamespace("BiocManager", quietly = TRUE))</w:t>
                             </w:r>
                           </w:p>
                           <w:p>
@@ -1881,49 +1830,7 @@
                                 <w:sz w:val="20"/>
                                 <w:szCs w:val="20"/>
                               </w:rPr>
-                              <w:t xml:space="preserve">     </w:t>
-                            </w:r>
-                            <w:proofErr w:type="spellStart"/>
-                            <w:proofErr w:type="gramStart"/>
-                            <w:r>
-                              <w:rPr>
-                                <w:rStyle w:val="gnkrckgcmrb"/>
-                                <w:rFonts w:ascii="Courier New" w:eastAsia="Times New Roman" w:hAnsi="Courier New" w:cs="Courier New"/>
-                                <w:sz w:val="20"/>
-                                <w:szCs w:val="20"/>
-                              </w:rPr>
-                              <w:t>install.packages</w:t>
-                            </w:r>
-                            <w:proofErr w:type="spellEnd"/>
-                            <w:proofErr w:type="gramEnd"/>
-                            <w:r>
-                              <w:rPr>
-                                <w:rStyle w:val="gnkrckgcmrb"/>
-                                <w:rFonts w:ascii="Courier New" w:eastAsia="Times New Roman" w:hAnsi="Courier New" w:cs="Courier New"/>
-                                <w:sz w:val="20"/>
-                                <w:szCs w:val="20"/>
-                              </w:rPr>
-                              <w:t>("</w:t>
-                            </w:r>
-                            <w:proofErr w:type="spellStart"/>
-                            <w:r>
-                              <w:rPr>
-                                <w:rStyle w:val="gnkrckgcmrb"/>
-                                <w:rFonts w:ascii="Courier New" w:eastAsia="Times New Roman" w:hAnsi="Courier New" w:cs="Courier New"/>
-                                <w:sz w:val="20"/>
-                                <w:szCs w:val="20"/>
-                              </w:rPr>
-                              <w:t>BiocManager</w:t>
-                            </w:r>
-                            <w:proofErr w:type="spellEnd"/>
-                            <w:r>
-                              <w:rPr>
-                                <w:rStyle w:val="gnkrckgcmrb"/>
-                                <w:rFonts w:ascii="Courier New" w:eastAsia="Times New Roman" w:hAnsi="Courier New" w:cs="Courier New"/>
-                                <w:sz w:val="20"/>
-                                <w:szCs w:val="20"/>
-                              </w:rPr>
-                              <w:t>")</w:t>
+                              <w:t xml:space="preserve">     install.packages("BiocManager")</w:t>
                             </w:r>
                           </w:p>
                           <w:p>
@@ -1936,8 +1843,6 @@
                                 <w:szCs w:val="20"/>
                               </w:rPr>
                             </w:pPr>
-                            <w:proofErr w:type="spellStart"/>
-                            <w:proofErr w:type="gramStart"/>
                             <w:r>
                               <w:rPr>
                                 <w:rStyle w:val="gnkrckgcmrb"/>
@@ -1945,27 +1850,7 @@
                                 <w:sz w:val="20"/>
                                 <w:szCs w:val="20"/>
                               </w:rPr>
-                              <w:t>BiocManager</w:t>
-                            </w:r>
-                            <w:proofErr w:type="spellEnd"/>
-                            <w:r>
-                              <w:rPr>
-                                <w:rStyle w:val="gnkrckgcmrb"/>
-                                <w:rFonts w:ascii="Courier New" w:eastAsia="Times New Roman" w:hAnsi="Courier New" w:cs="Courier New"/>
-                                <w:sz w:val="20"/>
-                                <w:szCs w:val="20"/>
-                              </w:rPr>
-                              <w:t>::</w:t>
-                            </w:r>
-                            <w:proofErr w:type="gramEnd"/>
-                            <w:r>
-                              <w:rPr>
-                                <w:rStyle w:val="gnkrckgcmrb"/>
-                                <w:rFonts w:ascii="Courier New" w:eastAsia="Times New Roman" w:hAnsi="Courier New" w:cs="Courier New"/>
-                                <w:sz w:val="20"/>
-                                <w:szCs w:val="20"/>
-                              </w:rPr>
-                              <w:t>install("rhdf5")</w:t>
+                              <w:t>BiocManager::install("rhdf5")</w:t>
                             </w:r>
                           </w:p>
                           <w:p>
@@ -6693,15 +6578,7 @@
         <w:rPr>
           <w:rFonts w:ascii="Times New Roman" w:eastAsia="Times New Roman" w:hAnsi="Times New Roman" w:cs="Times New Roman"/>
         </w:rPr>
-        <w:t xml:space="preserve"> = TRUE. If you are appen</w:t>
-      </w:r>
-      <w:bookmarkStart w:id="0" w:name="_GoBack"/>
-      <w:bookmarkEnd w:id="0"/>
-      <w:r>
-        <w:rPr>
-          <w:rFonts w:ascii="Times New Roman" w:eastAsia="Times New Roman" w:hAnsi="Times New Roman" w:cs="Times New Roman"/>
-        </w:rPr>
-        <w:t xml:space="preserve">ding to an existing file of the same name, set </w:t>
+        <w:t xml:space="preserve"> = TRUE. If you are appending to an existing file of the same name, set </w:t>
       </w:r>
       <w:proofErr w:type="spellStart"/>
       <w:r>
@@ -9334,6 +9211,24 @@
           <w:shd w:val="clear" w:color="auto" w:fill="FFFFFF"/>
         </w:rPr>
         <w:t xml:space="preserve"> that contains the sample IDs</w:t>
+      </w:r>
+      <w:r>
+        <w:rPr>
+          <w:rFonts w:ascii="Times New Roman" w:eastAsia="Times New Roman" w:hAnsi="Times New Roman" w:cs="Times New Roman"/>
+          <w:color w:val="000000"/>
+          <w:shd w:val="clear" w:color="auto" w:fill="FFFFFF"/>
+        </w:rPr>
+        <w:t xml:space="preserve">. Make sure </w:t>
+      </w:r>
+      <w:bookmarkStart w:id="0" w:name="_GoBack"/>
+      <w:bookmarkEnd w:id="0"/>
+      <w:r>
+        <w:rPr>
+          <w:rFonts w:ascii="Times New Roman" w:eastAsia="Times New Roman" w:hAnsi="Times New Roman" w:cs="Times New Roman"/>
+          <w:color w:val="000000"/>
+          <w:shd w:val="clear" w:color="auto" w:fill="FFFFFF"/>
+        </w:rPr>
+        <w:t>that there is only 1 column with that name in the sheet.</w:t>
       </w:r>
     </w:p>
     <w:p>
@@ -13810,53 +13705,10 @@
 
 <file path=customXml/item1.xml><?xml version="1.0" encoding="utf-8"?>
 <?mso-contentType ?>
-<FormTemplates xmlns="http://schemas.microsoft.com/sharepoint/v3/contenttype/forms">
-  <Display>DocumentLibraryForm</Display>
-  <Edit>DocumentLibraryForm</Edit>
-  <New>DocumentLibraryForm</New>
-</FormTemplates>
+<SharedContentType xmlns="Microsoft.SharePoint.Taxonomy.ContentTypeSync" SourceId="29f62856-1543-49d4-a736-4569d363f533" ContentTypeId="0x0101" PreviousValue="false"/>
 </file>
 
 <file path=customXml/item2.xml><?xml version="1.0" encoding="utf-8"?>
-<p:properties xmlns:p="http://schemas.microsoft.com/office/2006/metadata/properties" xmlns:xsi="http://www.w3.org/2001/XMLSchema-instance" xmlns:pc="http://schemas.microsoft.com/office/infopath/2007/PartnerControls">
-  <documentManagement>
-    <_Source xmlns="http://schemas.microsoft.com/sharepoint/v3/fields" xsi:nil="true"/>
-    <Language xmlns="http://schemas.microsoft.com/sharepoint/v3">English</Language>
-    <j747ac98061d40f0aa7bd47e1db5675d xmlns="4ffa91fb-a0ff-4ac5-b2db-65c790d184a4">
-      <Terms xmlns="http://schemas.microsoft.com/office/infopath/2007/PartnerControls"/>
-    </j747ac98061d40f0aa7bd47e1db5675d>
-    <External_x0020_Contributor xmlns="4ffa91fb-a0ff-4ac5-b2db-65c790d184a4" xsi:nil="true"/>
-    <TaxKeywordTaxHTField xmlns="4ffa91fb-a0ff-4ac5-b2db-65c790d184a4">
-      <Terms xmlns="http://schemas.microsoft.com/office/infopath/2007/PartnerControls"/>
-    </TaxKeywordTaxHTField>
-    <Record xmlns="4ffa91fb-a0ff-4ac5-b2db-65c790d184a4">Shared</Record>
-    <Rights xmlns="4ffa91fb-a0ff-4ac5-b2db-65c790d184a4" xsi:nil="true"/>
-    <Document_x0020_Creation_x0020_Date xmlns="4ffa91fb-a0ff-4ac5-b2db-65c790d184a4">2019-12-12T13:31:08+00:00</Document_x0020_Creation_x0020_Date>
-    <EPA_x0020_Office xmlns="4ffa91fb-a0ff-4ac5-b2db-65c790d184a4" xsi:nil="true"/>
-    <CategoryDescription xmlns="http://schemas.microsoft.com/sharepoint.v3" xsi:nil="true"/>
-    <Identifier xmlns="4ffa91fb-a0ff-4ac5-b2db-65c790d184a4" xsi:nil="true"/>
-    <_Coverage xmlns="http://schemas.microsoft.com/sharepoint/v3/fields" xsi:nil="true"/>
-    <Creator xmlns="4ffa91fb-a0ff-4ac5-b2db-65c790d184a4">
-      <UserInfo>
-        <DisplayName/>
-        <AccountId xsi:nil="true"/>
-        <AccountType/>
-      </UserInfo>
-    </Creator>
-    <EPA_x0020_Related_x0020_Documents xmlns="4ffa91fb-a0ff-4ac5-b2db-65c790d184a4" xsi:nil="true"/>
-    <EPA_x0020_Contributor xmlns="4ffa91fb-a0ff-4ac5-b2db-65c790d184a4">
-      <UserInfo>
-        <DisplayName/>
-        <AccountId xsi:nil="true"/>
-        <AccountType/>
-      </UserInfo>
-    </EPA_x0020_Contributor>
-    <TaxCatchAll xmlns="4ffa91fb-a0ff-4ac5-b2db-65c790d184a4"/>
-  </documentManagement>
-</p:properties>
-</file>
-
-<file path=customXml/item3.xml><?xml version="1.0" encoding="utf-8"?>
 <ct:contentTypeSchema xmlns:ct="http://schemas.microsoft.com/office/2006/metadata/contentType" xmlns:ma="http://schemas.microsoft.com/office/2006/metadata/properties/metaAttributes" ct:_="" ma:_="" ma:contentTypeName="Document" ma:contentTypeID="0x010100E01168D991953D4B95498DC7DC77DD75" ma:contentTypeVersion="2" ma:contentTypeDescription="Create a new document." ma:contentTypeScope="" ma:versionID="028ad5defe0c18c5a7a753517735b780">
   <xsd:schema xmlns:xsd="http://www.w3.org/2001/XMLSchema" xmlns:xs="http://www.w3.org/2001/XMLSchema" xmlns:p="http://schemas.microsoft.com/office/2006/metadata/properties" xmlns:ns1="http://schemas.microsoft.com/sharepoint/v3" xmlns:ns3="4ffa91fb-a0ff-4ac5-b2db-65c790d184a4" xmlns:ns4="http://schemas.microsoft.com/sharepoint.v3" xmlns:ns5="http://schemas.microsoft.com/sharepoint/v3/fields" targetNamespace="http://schemas.microsoft.com/office/2006/metadata/properties" ma:root="true" ma:fieldsID="d774feeb822e5ada8282371dceec9c35" ns1:_="" ns3:_="" ns4:_="" ns5:_="">
     <xsd:import namespace="http://schemas.microsoft.com/sharepoint/v3"/>
@@ -14199,39 +14051,63 @@
 </ct:contentTypeSchema>
 </file>
 
+<file path=customXml/item3.xml><?xml version="1.0" encoding="utf-8"?>
+<p:properties xmlns:p="http://schemas.microsoft.com/office/2006/metadata/properties" xmlns:xsi="http://www.w3.org/2001/XMLSchema-instance" xmlns:pc="http://schemas.microsoft.com/office/infopath/2007/PartnerControls">
+  <documentManagement>
+    <_Source xmlns="http://schemas.microsoft.com/sharepoint/v3/fields" xsi:nil="true"/>
+    <Language xmlns="http://schemas.microsoft.com/sharepoint/v3">English</Language>
+    <j747ac98061d40f0aa7bd47e1db5675d xmlns="4ffa91fb-a0ff-4ac5-b2db-65c790d184a4">
+      <Terms xmlns="http://schemas.microsoft.com/office/infopath/2007/PartnerControls"/>
+    </j747ac98061d40f0aa7bd47e1db5675d>
+    <External_x0020_Contributor xmlns="4ffa91fb-a0ff-4ac5-b2db-65c790d184a4" xsi:nil="true"/>
+    <TaxKeywordTaxHTField xmlns="4ffa91fb-a0ff-4ac5-b2db-65c790d184a4">
+      <Terms xmlns="http://schemas.microsoft.com/office/infopath/2007/PartnerControls"/>
+    </TaxKeywordTaxHTField>
+    <Record xmlns="4ffa91fb-a0ff-4ac5-b2db-65c790d184a4">Shared</Record>
+    <Rights xmlns="4ffa91fb-a0ff-4ac5-b2db-65c790d184a4" xsi:nil="true"/>
+    <Document_x0020_Creation_x0020_Date xmlns="4ffa91fb-a0ff-4ac5-b2db-65c790d184a4">2019-12-12T13:31:08+00:00</Document_x0020_Creation_x0020_Date>
+    <EPA_x0020_Office xmlns="4ffa91fb-a0ff-4ac5-b2db-65c790d184a4" xsi:nil="true"/>
+    <CategoryDescription xmlns="http://schemas.microsoft.com/sharepoint.v3" xsi:nil="true"/>
+    <Identifier xmlns="4ffa91fb-a0ff-4ac5-b2db-65c790d184a4" xsi:nil="true"/>
+    <_Coverage xmlns="http://schemas.microsoft.com/sharepoint/v3/fields" xsi:nil="true"/>
+    <Creator xmlns="4ffa91fb-a0ff-4ac5-b2db-65c790d184a4">
+      <UserInfo>
+        <DisplayName/>
+        <AccountId xsi:nil="true"/>
+        <AccountType/>
+      </UserInfo>
+    </Creator>
+    <EPA_x0020_Related_x0020_Documents xmlns="4ffa91fb-a0ff-4ac5-b2db-65c790d184a4" xsi:nil="true"/>
+    <EPA_x0020_Contributor xmlns="4ffa91fb-a0ff-4ac5-b2db-65c790d184a4">
+      <UserInfo>
+        <DisplayName/>
+        <AccountId xsi:nil="true"/>
+        <AccountType/>
+      </UserInfo>
+    </EPA_x0020_Contributor>
+    <TaxCatchAll xmlns="4ffa91fb-a0ff-4ac5-b2db-65c790d184a4"/>
+  </documentManagement>
+</p:properties>
+</file>
+
 <file path=customXml/item4.xml><?xml version="1.0" encoding="utf-8"?>
 <?mso-contentType ?>
-<SharedContentType xmlns="Microsoft.SharePoint.Taxonomy.ContentTypeSync" SourceId="29f62856-1543-49d4-a736-4569d363f533" ContentTypeId="0x0101" PreviousValue="false"/>
+<FormTemplates xmlns="http://schemas.microsoft.com/sharepoint/v3/contenttype/forms">
+  <Display>DocumentLibraryForm</Display>
+  <Edit>DocumentLibraryForm</Edit>
+  <New>DocumentLibraryForm</New>
+</FormTemplates>
 </file>
 
 <file path=customXml/itemProps1.xml><?xml version="1.0" encoding="utf-8"?>
-<ds:datastoreItem xmlns:ds="http://schemas.openxmlformats.org/officeDocument/2006/customXml" ds:itemID="{2FA84D03-62F6-4178-84E7-2F2372AFB1C7}">
+<ds:datastoreItem xmlns:ds="http://schemas.openxmlformats.org/officeDocument/2006/customXml" ds:itemID="{CF633E52-6B05-4859-AD76-DF95EF93680A}">
   <ds:schemaRefs>
-    <ds:schemaRef ds:uri="http://schemas.microsoft.com/sharepoint/v3/contenttype/forms"/>
+    <ds:schemaRef ds:uri="Microsoft.SharePoint.Taxonomy.ContentTypeSync"/>
   </ds:schemaRefs>
 </ds:datastoreItem>
 </file>
 
 <file path=customXml/itemProps2.xml><?xml version="1.0" encoding="utf-8"?>
-<ds:datastoreItem xmlns:ds="http://schemas.openxmlformats.org/officeDocument/2006/customXml" ds:itemID="{69209EA5-C8F4-49CE-BE37-28F247CF82AF}">
-  <ds:schemaRefs>
-    <ds:schemaRef ds:uri="http://purl.org/dc/terms/"/>
-    <ds:schemaRef ds:uri="http://schemas.microsoft.com/sharepoint/v3/fields"/>
-    <ds:schemaRef ds:uri="http://schemas.openxmlformats.org/package/2006/metadata/core-properties"/>
-    <ds:schemaRef ds:uri="http://schemas.microsoft.com/office/2006/documentManagement/types"/>
-    <ds:schemaRef ds:uri="http://schemas.microsoft.com/office/infopath/2007/PartnerControls"/>
-    <ds:schemaRef ds:uri="http://purl.org/dc/elements/1.1/"/>
-    <ds:schemaRef ds:uri="http://schemas.microsoft.com/office/2006/metadata/properties"/>
-    <ds:schemaRef ds:uri="http://schemas.microsoft.com/sharepoint.v3"/>
-    <ds:schemaRef ds:uri="http://schemas.microsoft.com/sharepoint/v3"/>
-    <ds:schemaRef ds:uri="4ffa91fb-a0ff-4ac5-b2db-65c790d184a4"/>
-    <ds:schemaRef ds:uri="http://www.w3.org/XML/1998/namespace"/>
-    <ds:schemaRef ds:uri="http://purl.org/dc/dcmitype/"/>
-  </ds:schemaRefs>
-</ds:datastoreItem>
-</file>
-
-<file path=customXml/itemProps3.xml><?xml version="1.0" encoding="utf-8"?>
 <ds:datastoreItem xmlns:ds="http://schemas.openxmlformats.org/officeDocument/2006/customXml" ds:itemID="{56173039-EBED-46B8-8EB0-403225FC2F95}">
   <ds:schemaRefs>
     <ds:schemaRef ds:uri="http://schemas.microsoft.com/office/2006/metadata/contentType"/>
@@ -14252,10 +14128,29 @@
 </ds:datastoreItem>
 </file>
 
+<file path=customXml/itemProps3.xml><?xml version="1.0" encoding="utf-8"?>
+<ds:datastoreItem xmlns:ds="http://schemas.openxmlformats.org/officeDocument/2006/customXml" ds:itemID="{69209EA5-C8F4-49CE-BE37-28F247CF82AF}">
+  <ds:schemaRefs>
+    <ds:schemaRef ds:uri="http://purl.org/dc/terms/"/>
+    <ds:schemaRef ds:uri="http://schemas.microsoft.com/sharepoint/v3/fields"/>
+    <ds:schemaRef ds:uri="http://schemas.openxmlformats.org/package/2006/metadata/core-properties"/>
+    <ds:schemaRef ds:uri="http://schemas.microsoft.com/office/2006/documentManagement/types"/>
+    <ds:schemaRef ds:uri="http://schemas.microsoft.com/office/infopath/2007/PartnerControls"/>
+    <ds:schemaRef ds:uri="http://purl.org/dc/elements/1.1/"/>
+    <ds:schemaRef ds:uri="http://schemas.microsoft.com/office/2006/metadata/properties"/>
+    <ds:schemaRef ds:uri="http://schemas.microsoft.com/sharepoint.v3"/>
+    <ds:schemaRef ds:uri="http://schemas.microsoft.com/sharepoint/v3"/>
+    <ds:schemaRef ds:uri="4ffa91fb-a0ff-4ac5-b2db-65c790d184a4"/>
+    <ds:schemaRef ds:uri="http://www.w3.org/XML/1998/namespace"/>
+    <ds:schemaRef ds:uri="http://purl.org/dc/dcmitype/"/>
+  </ds:schemaRefs>
+</ds:datastoreItem>
+</file>
+
 <file path=customXml/itemProps4.xml><?xml version="1.0" encoding="utf-8"?>
-<ds:datastoreItem xmlns:ds="http://schemas.openxmlformats.org/officeDocument/2006/customXml" ds:itemID="{CF633E52-6B05-4859-AD76-DF95EF93680A}">
+<ds:datastoreItem xmlns:ds="http://schemas.openxmlformats.org/officeDocument/2006/customXml" ds:itemID="{2FA84D03-62F6-4178-84E7-2F2372AFB1C7}">
   <ds:schemaRefs>
-    <ds:schemaRef ds:uri="Microsoft.SharePoint.Taxonomy.ContentTypeSync"/>
+    <ds:schemaRef ds:uri="http://schemas.microsoft.com/sharepoint/v3/contenttype/forms"/>
   </ds:schemaRefs>
 </ds:datastoreItem>
 </file>
</xml_diff>

<commit_message>
step-by-step guide and calculation notes edits
</commit_message>
<xml_diff>
--- a/Step-by-Step_Guide.docx
+++ b/Step-by-Step_Guide.docx
@@ -840,6 +840,64 @@
           <w:color w:val="000000"/>
           <w:shd w:val="clear" w:color="auto" w:fill="FFFFFF"/>
         </w:rPr>
+        <w:t xml:space="preserve">Download the needed scripts from the </w:t>
+      </w:r>
+      <w:proofErr w:type="spellStart"/>
+      <w:r>
+        <w:rPr>
+          <w:rFonts w:ascii="Times New Roman" w:eastAsia="Times New Roman" w:hAnsi="Times New Roman" w:cs="Times New Roman"/>
+          <w:color w:val="000000"/>
+          <w:shd w:val="clear" w:color="auto" w:fill="FFFFFF"/>
+        </w:rPr>
+        <w:t>BitBucket</w:t>
+      </w:r>
+      <w:proofErr w:type="spellEnd"/>
+      <w:r>
+        <w:rPr>
+          <w:rFonts w:ascii="Times New Roman" w:eastAsia="Times New Roman" w:hAnsi="Times New Roman" w:cs="Times New Roman"/>
+          <w:color w:val="000000"/>
+          <w:shd w:val="clear" w:color="auto" w:fill="FFFFFF"/>
+        </w:rPr>
+        <w:t xml:space="preserve"> repository. Follow this link…. Unzip the scripts to</w:t>
+      </w:r>
+      <w:bookmarkStart w:id="0" w:name="_GoBack"/>
+      <w:bookmarkEnd w:id="0"/>
+      <w:r>
+        <w:rPr>
+          <w:rFonts w:ascii="Times New Roman" w:eastAsia="Times New Roman" w:hAnsi="Times New Roman" w:cs="Times New Roman"/>
+          <w:color w:val="000000"/>
+          <w:shd w:val="clear" w:color="auto" w:fill="FFFFFF"/>
+        </w:rPr>
+        <w:t xml:space="preserve"> your main folder.</w:t>
+      </w:r>
+    </w:p>
+    <w:p>
+      <w:pPr>
+        <w:spacing w:after="0" w:line="240" w:lineRule="auto"/>
+        <w:textAlignment w:val="center"/>
+        <w:rPr>
+          <w:rFonts w:ascii="Times New Roman" w:eastAsia="Times New Roman" w:hAnsi="Times New Roman" w:cs="Times New Roman"/>
+          <w:color w:val="000000"/>
+          <w:shd w:val="clear" w:color="auto" w:fill="FFFFFF"/>
+        </w:rPr>
+      </w:pPr>
+    </w:p>
+    <w:p>
+      <w:pPr>
+        <w:spacing w:after="0" w:line="240" w:lineRule="auto"/>
+        <w:textAlignment w:val="center"/>
+        <w:rPr>
+          <w:rFonts w:ascii="Times New Roman" w:eastAsia="Times New Roman" w:hAnsi="Times New Roman" w:cs="Times New Roman"/>
+          <w:color w:val="000000"/>
+          <w:shd w:val="clear" w:color="auto" w:fill="FFFFFF"/>
+        </w:rPr>
+      </w:pPr>
+      <w:r>
+        <w:rPr>
+          <w:rFonts w:ascii="Times New Roman" w:eastAsia="Times New Roman" w:hAnsi="Times New Roman" w:cs="Times New Roman"/>
+          <w:color w:val="000000"/>
+          <w:shd w:val="clear" w:color="auto" w:fill="FFFFFF"/>
+        </w:rPr>
         <w:t xml:space="preserve">Locate the spike list files for the current data set. These are usually named, for example, </w:t>
       </w:r>
       <w:r>
@@ -1089,6 +1147,7 @@
           <w:color w:val="000000"/>
           <w:shd w:val="clear" w:color="auto" w:fill="FFFFFF"/>
         </w:rPr>
+        <w:lastRenderedPageBreak/>
         <w:t xml:space="preserve">Check the lab notebook to confirm which culture dates </w:t>
       </w:r>
       <w:r>
@@ -2438,6 +2497,7 @@
           <w:color w:val="000000"/>
           <w:shd w:val="clear" w:color="auto" w:fill="FFFFFF"/>
         </w:rPr>
+        <w:lastRenderedPageBreak/>
         <w:t>Open</w:t>
       </w:r>
       <w:r>
@@ -4118,6 +4178,7 @@
         <w:rPr>
           <w:rFonts w:ascii="Times New Roman" w:eastAsia="Times New Roman" w:hAnsi="Times New Roman" w:cs="Times New Roman"/>
         </w:rPr>
+        <w:lastRenderedPageBreak/>
         <w:t xml:space="preserve">If following Option 2, repeat step </w:t>
       </w:r>
       <w:r>
@@ -4171,7 +4232,6 @@
           <w:color w:val="000000"/>
           <w:shd w:val="clear" w:color="auto" w:fill="FFFFFF"/>
         </w:rPr>
-        <w:lastRenderedPageBreak/>
         <w:t xml:space="preserve">In </w:t>
       </w:r>
       <w:r>
@@ -5480,7 +5540,6 @@
           <w:color w:val="000000" w:themeColor="text1"/>
           <w:shd w:val="clear" w:color="auto" w:fill="FFFFFF"/>
         </w:rPr>
-        <w:lastRenderedPageBreak/>
         <w:t xml:space="preserve">In </w:t>
       </w:r>
       <w:proofErr w:type="spellStart"/>
@@ -7039,6 +7098,7 @@
           <w:color w:val="000000"/>
           <w:shd w:val="clear" w:color="auto" w:fill="FFFFFF"/>
         </w:rPr>
+        <w:lastRenderedPageBreak/>
         <w:t xml:space="preserve">The output file will go in the specified folder. </w:t>
       </w:r>
     </w:p>
@@ -7064,7 +7124,6 @@
           <w:color w:val="000000"/>
           <w:shd w:val="clear" w:color="auto" w:fill="FFFFFF"/>
         </w:rPr>
-        <w:lastRenderedPageBreak/>
         <w:t xml:space="preserve">Repeat </w:t>
       </w:r>
       <w:r>
@@ -9218,17 +9277,7 @@
           <w:color w:val="000000"/>
           <w:shd w:val="clear" w:color="auto" w:fill="FFFFFF"/>
         </w:rPr>
-        <w:t xml:space="preserve">. Make sure </w:t>
-      </w:r>
-      <w:bookmarkStart w:id="0" w:name="_GoBack"/>
-      <w:bookmarkEnd w:id="0"/>
-      <w:r>
-        <w:rPr>
-          <w:rFonts w:ascii="Times New Roman" w:eastAsia="Times New Roman" w:hAnsi="Times New Roman" w:cs="Times New Roman"/>
-          <w:color w:val="000000"/>
-          <w:shd w:val="clear" w:color="auto" w:fill="FFFFFF"/>
-        </w:rPr>
-        <w:t>that there is only 1 column with that name in the sheet.</w:t>
+        <w:t>. Make sure that there is only 1 column with that name in the sheet.</w:t>
       </w:r>
     </w:p>
     <w:p>
@@ -13705,10 +13754,53 @@
 
 <file path=customXml/item1.xml><?xml version="1.0" encoding="utf-8"?>
 <?mso-contentType ?>
-<SharedContentType xmlns="Microsoft.SharePoint.Taxonomy.ContentTypeSync" SourceId="29f62856-1543-49d4-a736-4569d363f533" ContentTypeId="0x0101" PreviousValue="false"/>
+<FormTemplates xmlns="http://schemas.microsoft.com/sharepoint/v3/contenttype/forms">
+  <Display>DocumentLibraryForm</Display>
+  <Edit>DocumentLibraryForm</Edit>
+  <New>DocumentLibraryForm</New>
+</FormTemplates>
 </file>
 
 <file path=customXml/item2.xml><?xml version="1.0" encoding="utf-8"?>
+<p:properties xmlns:p="http://schemas.microsoft.com/office/2006/metadata/properties" xmlns:xsi="http://www.w3.org/2001/XMLSchema-instance" xmlns:pc="http://schemas.microsoft.com/office/infopath/2007/PartnerControls">
+  <documentManagement>
+    <_Source xmlns="http://schemas.microsoft.com/sharepoint/v3/fields" xsi:nil="true"/>
+    <Language xmlns="http://schemas.microsoft.com/sharepoint/v3">English</Language>
+    <j747ac98061d40f0aa7bd47e1db5675d xmlns="4ffa91fb-a0ff-4ac5-b2db-65c790d184a4">
+      <Terms xmlns="http://schemas.microsoft.com/office/infopath/2007/PartnerControls"/>
+    </j747ac98061d40f0aa7bd47e1db5675d>
+    <External_x0020_Contributor xmlns="4ffa91fb-a0ff-4ac5-b2db-65c790d184a4" xsi:nil="true"/>
+    <TaxKeywordTaxHTField xmlns="4ffa91fb-a0ff-4ac5-b2db-65c790d184a4">
+      <Terms xmlns="http://schemas.microsoft.com/office/infopath/2007/PartnerControls"/>
+    </TaxKeywordTaxHTField>
+    <Record xmlns="4ffa91fb-a0ff-4ac5-b2db-65c790d184a4">Shared</Record>
+    <Rights xmlns="4ffa91fb-a0ff-4ac5-b2db-65c790d184a4" xsi:nil="true"/>
+    <Document_x0020_Creation_x0020_Date xmlns="4ffa91fb-a0ff-4ac5-b2db-65c790d184a4">2019-12-12T13:31:08+00:00</Document_x0020_Creation_x0020_Date>
+    <EPA_x0020_Office xmlns="4ffa91fb-a0ff-4ac5-b2db-65c790d184a4" xsi:nil="true"/>
+    <CategoryDescription xmlns="http://schemas.microsoft.com/sharepoint.v3" xsi:nil="true"/>
+    <Identifier xmlns="4ffa91fb-a0ff-4ac5-b2db-65c790d184a4" xsi:nil="true"/>
+    <_Coverage xmlns="http://schemas.microsoft.com/sharepoint/v3/fields" xsi:nil="true"/>
+    <Creator xmlns="4ffa91fb-a0ff-4ac5-b2db-65c790d184a4">
+      <UserInfo>
+        <DisplayName/>
+        <AccountId xsi:nil="true"/>
+        <AccountType/>
+      </UserInfo>
+    </Creator>
+    <EPA_x0020_Related_x0020_Documents xmlns="4ffa91fb-a0ff-4ac5-b2db-65c790d184a4" xsi:nil="true"/>
+    <EPA_x0020_Contributor xmlns="4ffa91fb-a0ff-4ac5-b2db-65c790d184a4">
+      <UserInfo>
+        <DisplayName/>
+        <AccountId xsi:nil="true"/>
+        <AccountType/>
+      </UserInfo>
+    </EPA_x0020_Contributor>
+    <TaxCatchAll xmlns="4ffa91fb-a0ff-4ac5-b2db-65c790d184a4"/>
+  </documentManagement>
+</p:properties>
+</file>
+
+<file path=customXml/item3.xml><?xml version="1.0" encoding="utf-8"?>
 <ct:contentTypeSchema xmlns:ct="http://schemas.microsoft.com/office/2006/metadata/contentType" xmlns:ma="http://schemas.microsoft.com/office/2006/metadata/properties/metaAttributes" ct:_="" ma:_="" ma:contentTypeName="Document" ma:contentTypeID="0x010100E01168D991953D4B95498DC7DC77DD75" ma:contentTypeVersion="2" ma:contentTypeDescription="Create a new document." ma:contentTypeScope="" ma:versionID="028ad5defe0c18c5a7a753517735b780">
   <xsd:schema xmlns:xsd="http://www.w3.org/2001/XMLSchema" xmlns:xs="http://www.w3.org/2001/XMLSchema" xmlns:p="http://schemas.microsoft.com/office/2006/metadata/properties" xmlns:ns1="http://schemas.microsoft.com/sharepoint/v3" xmlns:ns3="4ffa91fb-a0ff-4ac5-b2db-65c790d184a4" xmlns:ns4="http://schemas.microsoft.com/sharepoint.v3" xmlns:ns5="http://schemas.microsoft.com/sharepoint/v3/fields" targetNamespace="http://schemas.microsoft.com/office/2006/metadata/properties" ma:root="true" ma:fieldsID="d774feeb822e5ada8282371dceec9c35" ns1:_="" ns3:_="" ns4:_="" ns5:_="">
     <xsd:import namespace="http://schemas.microsoft.com/sharepoint/v3"/>
@@ -14051,63 +14143,39 @@
 </ct:contentTypeSchema>
 </file>
 
-<file path=customXml/item3.xml><?xml version="1.0" encoding="utf-8"?>
-<p:properties xmlns:p="http://schemas.microsoft.com/office/2006/metadata/properties" xmlns:xsi="http://www.w3.org/2001/XMLSchema-instance" xmlns:pc="http://schemas.microsoft.com/office/infopath/2007/PartnerControls">
-  <documentManagement>
-    <_Source xmlns="http://schemas.microsoft.com/sharepoint/v3/fields" xsi:nil="true"/>
-    <Language xmlns="http://schemas.microsoft.com/sharepoint/v3">English</Language>
-    <j747ac98061d40f0aa7bd47e1db5675d xmlns="4ffa91fb-a0ff-4ac5-b2db-65c790d184a4">
-      <Terms xmlns="http://schemas.microsoft.com/office/infopath/2007/PartnerControls"/>
-    </j747ac98061d40f0aa7bd47e1db5675d>
-    <External_x0020_Contributor xmlns="4ffa91fb-a0ff-4ac5-b2db-65c790d184a4" xsi:nil="true"/>
-    <TaxKeywordTaxHTField xmlns="4ffa91fb-a0ff-4ac5-b2db-65c790d184a4">
-      <Terms xmlns="http://schemas.microsoft.com/office/infopath/2007/PartnerControls"/>
-    </TaxKeywordTaxHTField>
-    <Record xmlns="4ffa91fb-a0ff-4ac5-b2db-65c790d184a4">Shared</Record>
-    <Rights xmlns="4ffa91fb-a0ff-4ac5-b2db-65c790d184a4" xsi:nil="true"/>
-    <Document_x0020_Creation_x0020_Date xmlns="4ffa91fb-a0ff-4ac5-b2db-65c790d184a4">2019-12-12T13:31:08+00:00</Document_x0020_Creation_x0020_Date>
-    <EPA_x0020_Office xmlns="4ffa91fb-a0ff-4ac5-b2db-65c790d184a4" xsi:nil="true"/>
-    <CategoryDescription xmlns="http://schemas.microsoft.com/sharepoint.v3" xsi:nil="true"/>
-    <Identifier xmlns="4ffa91fb-a0ff-4ac5-b2db-65c790d184a4" xsi:nil="true"/>
-    <_Coverage xmlns="http://schemas.microsoft.com/sharepoint/v3/fields" xsi:nil="true"/>
-    <Creator xmlns="4ffa91fb-a0ff-4ac5-b2db-65c790d184a4">
-      <UserInfo>
-        <DisplayName/>
-        <AccountId xsi:nil="true"/>
-        <AccountType/>
-      </UserInfo>
-    </Creator>
-    <EPA_x0020_Related_x0020_Documents xmlns="4ffa91fb-a0ff-4ac5-b2db-65c790d184a4" xsi:nil="true"/>
-    <EPA_x0020_Contributor xmlns="4ffa91fb-a0ff-4ac5-b2db-65c790d184a4">
-      <UserInfo>
-        <DisplayName/>
-        <AccountId xsi:nil="true"/>
-        <AccountType/>
-      </UserInfo>
-    </EPA_x0020_Contributor>
-    <TaxCatchAll xmlns="4ffa91fb-a0ff-4ac5-b2db-65c790d184a4"/>
-  </documentManagement>
-</p:properties>
-</file>
-
 <file path=customXml/item4.xml><?xml version="1.0" encoding="utf-8"?>
 <?mso-contentType ?>
-<FormTemplates xmlns="http://schemas.microsoft.com/sharepoint/v3/contenttype/forms">
-  <Display>DocumentLibraryForm</Display>
-  <Edit>DocumentLibraryForm</Edit>
-  <New>DocumentLibraryForm</New>
-</FormTemplates>
+<SharedContentType xmlns="Microsoft.SharePoint.Taxonomy.ContentTypeSync" SourceId="29f62856-1543-49d4-a736-4569d363f533" ContentTypeId="0x0101" PreviousValue="false"/>
 </file>
 
 <file path=customXml/itemProps1.xml><?xml version="1.0" encoding="utf-8"?>
-<ds:datastoreItem xmlns:ds="http://schemas.openxmlformats.org/officeDocument/2006/customXml" ds:itemID="{CF633E52-6B05-4859-AD76-DF95EF93680A}">
+<ds:datastoreItem xmlns:ds="http://schemas.openxmlformats.org/officeDocument/2006/customXml" ds:itemID="{2FA84D03-62F6-4178-84E7-2F2372AFB1C7}">
   <ds:schemaRefs>
-    <ds:schemaRef ds:uri="Microsoft.SharePoint.Taxonomy.ContentTypeSync"/>
+    <ds:schemaRef ds:uri="http://schemas.microsoft.com/sharepoint/v3/contenttype/forms"/>
   </ds:schemaRefs>
 </ds:datastoreItem>
 </file>
 
 <file path=customXml/itemProps2.xml><?xml version="1.0" encoding="utf-8"?>
+<ds:datastoreItem xmlns:ds="http://schemas.openxmlformats.org/officeDocument/2006/customXml" ds:itemID="{69209EA5-C8F4-49CE-BE37-28F247CF82AF}">
+  <ds:schemaRefs>
+    <ds:schemaRef ds:uri="http://purl.org/dc/terms/"/>
+    <ds:schemaRef ds:uri="http://schemas.microsoft.com/sharepoint/v3/fields"/>
+    <ds:schemaRef ds:uri="http://schemas.openxmlformats.org/package/2006/metadata/core-properties"/>
+    <ds:schemaRef ds:uri="http://schemas.microsoft.com/office/2006/documentManagement/types"/>
+    <ds:schemaRef ds:uri="http://schemas.microsoft.com/office/infopath/2007/PartnerControls"/>
+    <ds:schemaRef ds:uri="http://purl.org/dc/elements/1.1/"/>
+    <ds:schemaRef ds:uri="http://schemas.microsoft.com/office/2006/metadata/properties"/>
+    <ds:schemaRef ds:uri="http://schemas.microsoft.com/sharepoint.v3"/>
+    <ds:schemaRef ds:uri="http://schemas.microsoft.com/sharepoint/v3"/>
+    <ds:schemaRef ds:uri="4ffa91fb-a0ff-4ac5-b2db-65c790d184a4"/>
+    <ds:schemaRef ds:uri="http://www.w3.org/XML/1998/namespace"/>
+    <ds:schemaRef ds:uri="http://purl.org/dc/dcmitype/"/>
+  </ds:schemaRefs>
+</ds:datastoreItem>
+</file>
+
+<file path=customXml/itemProps3.xml><?xml version="1.0" encoding="utf-8"?>
 <ds:datastoreItem xmlns:ds="http://schemas.openxmlformats.org/officeDocument/2006/customXml" ds:itemID="{56173039-EBED-46B8-8EB0-403225FC2F95}">
   <ds:schemaRefs>
     <ds:schemaRef ds:uri="http://schemas.microsoft.com/office/2006/metadata/contentType"/>
@@ -14128,29 +14196,10 @@
 </ds:datastoreItem>
 </file>
 
-<file path=customXml/itemProps3.xml><?xml version="1.0" encoding="utf-8"?>
-<ds:datastoreItem xmlns:ds="http://schemas.openxmlformats.org/officeDocument/2006/customXml" ds:itemID="{69209EA5-C8F4-49CE-BE37-28F247CF82AF}">
+<file path=customXml/itemProps4.xml><?xml version="1.0" encoding="utf-8"?>
+<ds:datastoreItem xmlns:ds="http://schemas.openxmlformats.org/officeDocument/2006/customXml" ds:itemID="{CF633E52-6B05-4859-AD76-DF95EF93680A}">
   <ds:schemaRefs>
-    <ds:schemaRef ds:uri="http://purl.org/dc/terms/"/>
-    <ds:schemaRef ds:uri="http://schemas.microsoft.com/sharepoint/v3/fields"/>
-    <ds:schemaRef ds:uri="http://schemas.openxmlformats.org/package/2006/metadata/core-properties"/>
-    <ds:schemaRef ds:uri="http://schemas.microsoft.com/office/2006/documentManagement/types"/>
-    <ds:schemaRef ds:uri="http://schemas.microsoft.com/office/infopath/2007/PartnerControls"/>
-    <ds:schemaRef ds:uri="http://purl.org/dc/elements/1.1/"/>
-    <ds:schemaRef ds:uri="http://schemas.microsoft.com/office/2006/metadata/properties"/>
-    <ds:schemaRef ds:uri="http://schemas.microsoft.com/sharepoint.v3"/>
-    <ds:schemaRef ds:uri="http://schemas.microsoft.com/sharepoint/v3"/>
-    <ds:schemaRef ds:uri="4ffa91fb-a0ff-4ac5-b2db-65c790d184a4"/>
-    <ds:schemaRef ds:uri="http://www.w3.org/XML/1998/namespace"/>
-    <ds:schemaRef ds:uri="http://purl.org/dc/dcmitype/"/>
-  </ds:schemaRefs>
-</ds:datastoreItem>
-</file>
-
-<file path=customXml/itemProps4.xml><?xml version="1.0" encoding="utf-8"?>
-<ds:datastoreItem xmlns:ds="http://schemas.openxmlformats.org/officeDocument/2006/customXml" ds:itemID="{2FA84D03-62F6-4178-84E7-2F2372AFB1C7}">
-  <ds:schemaRefs>
-    <ds:schemaRef ds:uri="http://schemas.microsoft.com/sharepoint/v3/contenttype/forms"/>
+    <ds:schemaRef ds:uri="Microsoft.SharePoint.Taxonomy.ContentTypeSync"/>
   </ds:schemaRefs>
 </ds:datastoreItem>
 </file>
</xml_diff>

<commit_message>
update: user access scripts directly from bitbucket
</commit_message>
<xml_diff>
--- a/Step-by-Step_Guide.docx
+++ b/Step-by-Step_Guide.docx
@@ -840,7 +840,23 @@
           <w:color w:val="000000"/>
           <w:shd w:val="clear" w:color="auto" w:fill="FFFFFF"/>
         </w:rPr>
-        <w:t xml:space="preserve">Download the needed scripts from the </w:t>
+        <w:t xml:space="preserve">Download the </w:t>
+      </w:r>
+      <w:r>
+        <w:rPr>
+          <w:rFonts w:ascii="Times New Roman" w:eastAsia="Times New Roman" w:hAnsi="Times New Roman" w:cs="Times New Roman"/>
+          <w:color w:val="000000"/>
+          <w:shd w:val="clear" w:color="auto" w:fill="FFFFFF"/>
+        </w:rPr>
+        <w:t>R</w:t>
+      </w:r>
+      <w:r>
+        <w:rPr>
+          <w:rFonts w:ascii="Times New Roman" w:eastAsia="Times New Roman" w:hAnsi="Times New Roman" w:cs="Times New Roman"/>
+          <w:color w:val="000000"/>
+          <w:shd w:val="clear" w:color="auto" w:fill="FFFFFF"/>
+        </w:rPr>
+        <w:t xml:space="preserve"> scripts from the </w:t>
       </w:r>
       <w:proofErr w:type="spellStart"/>
       <w:r>
@@ -858,18 +874,87 @@
           <w:color w:val="000000"/>
           <w:shd w:val="clear" w:color="auto" w:fill="FFFFFF"/>
         </w:rPr>
-        <w:t xml:space="preserve"> repository. Follow this link…. Unzip the scripts to</w:t>
+        <w:t xml:space="preserve"> repository. </w:t>
+      </w:r>
+      <w:r>
+        <w:rPr>
+          <w:rFonts w:ascii="Times New Roman" w:eastAsia="Times New Roman" w:hAnsi="Times New Roman" w:cs="Times New Roman"/>
+          <w:color w:val="000000"/>
+          <w:shd w:val="clear" w:color="auto" w:fill="FFFFFF"/>
+        </w:rPr>
+        <w:t xml:space="preserve">Go to this link: </w:t>
+      </w:r>
+      <w:hyperlink r:id="rId11" w:history="1">
+        <w:r>
+          <w:rPr>
+            <w:rStyle w:val="Hyperlink"/>
+            <w:rFonts w:ascii="Times New Roman" w:eastAsia="Times New Roman" w:hAnsi="Times New Roman" w:cs="Times New Roman"/>
+            <w:shd w:val="clear" w:color="auto" w:fill="FFFFFF"/>
+          </w:rPr>
+          <w:t>https://ncct-bitbucket.epa.gov/projects/NSLTM/repos/nfa-spike-list-to-mc0-r-scripts/browse</w:t>
+        </w:r>
+      </w:hyperlink>
+    </w:p>
+    <w:p>
+      <w:pPr>
+        <w:spacing w:after="0" w:line="240" w:lineRule="auto"/>
+        <w:textAlignment w:val="center"/>
+        <w:rPr>
+          <w:rFonts w:ascii="Times New Roman" w:eastAsia="Times New Roman" w:hAnsi="Times New Roman" w:cs="Times New Roman"/>
+          <w:color w:val="000000"/>
+          <w:shd w:val="clear" w:color="auto" w:fill="FFFFFF"/>
+        </w:rPr>
+      </w:pPr>
+      <w:r>
+        <w:rPr>
+          <w:rFonts w:ascii="Times New Roman" w:eastAsia="Times New Roman" w:hAnsi="Times New Roman" w:cs="Times New Roman"/>
+          <w:color w:val="000000"/>
+          <w:shd w:val="clear" w:color="auto" w:fill="FFFFFF"/>
+        </w:rPr>
+        <w:t xml:space="preserve">Underneath </w:t>
+      </w:r>
+      <w:r>
+        <w:rPr>
+          <w:rFonts w:ascii="Times New Roman" w:eastAsia="Times New Roman" w:hAnsi="Times New Roman" w:cs="Times New Roman"/>
+          <w:color w:val="000000"/>
+          <w:shd w:val="clear" w:color="auto" w:fill="FFFFFF"/>
+        </w:rPr>
+        <w:t xml:space="preserve">the header </w:t>
+      </w:r>
+      <w:r>
+        <w:rPr>
+          <w:rFonts w:ascii="Times New Roman" w:eastAsia="Times New Roman" w:hAnsi="Times New Roman" w:cs="Times New Roman"/>
+          <w:color w:val="000000"/>
+          <w:shd w:val="clear" w:color="auto" w:fill="FFFFFF"/>
+        </w:rPr>
+        <w:t>“Source” there should be 2 gray boxes that say “master” and “…”. Click on the “…”. Then select “Download”</w:t>
+      </w:r>
+      <w:r>
+        <w:rPr>
+          <w:rFonts w:ascii="Times New Roman" w:eastAsia="Times New Roman" w:hAnsi="Times New Roman" w:cs="Times New Roman"/>
+          <w:color w:val="000000"/>
+          <w:shd w:val="clear" w:color="auto" w:fill="FFFFFF"/>
+        </w:rPr>
+        <w:t xml:space="preserve"> and save </w:t>
+      </w:r>
+      <w:r>
+        <w:rPr>
+          <w:rFonts w:ascii="Times New Roman" w:eastAsia="Times New Roman" w:hAnsi="Times New Roman" w:cs="Times New Roman"/>
+          <w:color w:val="000000"/>
+          <w:shd w:val="clear" w:color="auto" w:fill="FFFFFF"/>
+        </w:rPr>
+        <w:t>the zip file</w:t>
+      </w:r>
+      <w:r>
+        <w:rPr>
+          <w:rFonts w:ascii="Times New Roman" w:eastAsia="Times New Roman" w:hAnsi="Times New Roman" w:cs="Times New Roman"/>
+          <w:color w:val="000000"/>
+          <w:shd w:val="clear" w:color="auto" w:fill="FFFFFF"/>
+        </w:rPr>
+        <w:t>. Create a folder for the scripts in your project folder and unzip the scripts into that folder.</w:t>
       </w:r>
       <w:bookmarkStart w:id="0" w:name="_GoBack"/>
       <w:bookmarkEnd w:id="0"/>
-      <w:r>
-        <w:rPr>
-          <w:rFonts w:ascii="Times New Roman" w:eastAsia="Times New Roman" w:hAnsi="Times New Roman" w:cs="Times New Roman"/>
-          <w:color w:val="000000"/>
-          <w:shd w:val="clear" w:color="auto" w:fill="FFFFFF"/>
-        </w:rPr>
-        <w:t xml:space="preserve"> your main folder.</w:t>
-      </w:r>
     </w:p>
     <w:p>
       <w:pPr>
@@ -1101,7 +1186,16 @@
           <w:color w:val="000000"/>
           <w:shd w:val="clear" w:color="auto" w:fill="FFFFFF"/>
         </w:rPr>
-        <w:t xml:space="preserve">). The “Calculations” files contain data for 3 plates, and the “Summary” files contain data for one plate. The script </w:t>
+        <w:t xml:space="preserve">). The “Calculations” </w:t>
+      </w:r>
+      <w:r>
+        <w:rPr>
+          <w:rFonts w:ascii="Times New Roman" w:eastAsia="Times New Roman" w:hAnsi="Times New Roman" w:cs="Times New Roman"/>
+          <w:color w:val="000000"/>
+          <w:shd w:val="clear" w:color="auto" w:fill="FFFFFF"/>
+        </w:rPr>
+        <w:lastRenderedPageBreak/>
+        <w:t xml:space="preserve">files contain data for 3 plates, and the “Summary” files contain data for one plate. The script </w:t>
       </w:r>
       <w:r>
         <w:rPr>
@@ -1147,7 +1241,6 @@
           <w:color w:val="000000"/>
           <w:shd w:val="clear" w:color="auto" w:fill="FFFFFF"/>
         </w:rPr>
-        <w:lastRenderedPageBreak/>
         <w:t xml:space="preserve">Check the lab notebook to confirm which culture dates </w:t>
       </w:r>
       <w:r>
@@ -2193,7 +2286,7 @@
         </w:rPr>
         <w:t xml:space="preserve"> </w:t>
       </w:r>
-      <w:hyperlink r:id="rId11" w:history="1">
+      <w:hyperlink r:id="rId12" w:history="1">
         <w:r>
           <w:rPr>
             <w:rStyle w:val="Hyperlink"/>
@@ -2217,7 +2310,7 @@
         </w:rPr>
         <w:t xml:space="preserve"> </w:t>
       </w:r>
-      <w:hyperlink r:id="rId12" w:history="1">
+      <w:hyperlink r:id="rId13" w:history="1">
         <w:r>
           <w:rPr>
             <w:rStyle w:val="Hyperlink"/>
@@ -2396,7 +2489,7 @@
       <w:r>
         <w:t xml:space="preserve"> </w:t>
       </w:r>
-      <w:hyperlink r:id="rId13" w:history="1">
+      <w:hyperlink r:id="rId14" w:history="1">
         <w:r>
           <w:rPr>
             <w:rStyle w:val="Hyperlink"/>
@@ -2414,7 +2507,7 @@
         </w:rPr>
         <w:t xml:space="preserve">, </w:t>
       </w:r>
-      <w:hyperlink r:id="rId14" w:history="1">
+      <w:hyperlink r:id="rId15" w:history="1">
         <w:r>
           <w:rPr>
             <w:rStyle w:val="Hyperlink"/>
@@ -2433,7 +2526,7 @@
           <w:u w:val="single"/>
         </w:rPr>
       </w:pPr>
-      <w:hyperlink r:id="rId15" w:history="1">
+      <w:hyperlink r:id="rId16" w:history="1">
         <w:r>
           <w:rPr>
             <w:rStyle w:val="Hyperlink"/>
@@ -2497,7 +2590,6 @@
           <w:color w:val="000000"/>
           <w:shd w:val="clear" w:color="auto" w:fill="FFFFFF"/>
         </w:rPr>
-        <w:lastRenderedPageBreak/>
         <w:t>Open</w:t>
       </w:r>
       <w:r>
@@ -4107,6 +4199,7 @@
         <w:rPr>
           <w:rFonts w:ascii="Times New Roman" w:eastAsia="Times New Roman" w:hAnsi="Times New Roman" w:cs="Times New Roman"/>
         </w:rPr>
+        <w:lastRenderedPageBreak/>
         <w:t xml:space="preserve">The </w:t>
       </w:r>
       <w:r>
@@ -4178,7 +4271,6 @@
         <w:rPr>
           <w:rFonts w:ascii="Times New Roman" w:eastAsia="Times New Roman" w:hAnsi="Times New Roman" w:cs="Times New Roman"/>
         </w:rPr>
-        <w:lastRenderedPageBreak/>
         <w:t xml:space="preserve">If following Option 2, repeat step </w:t>
       </w:r>
       <w:r>
@@ -7038,6 +7130,7 @@
           <w:color w:val="000000"/>
           <w:shd w:val="clear" w:color="auto" w:fill="FFFFFF"/>
         </w:rPr>
+        <w:lastRenderedPageBreak/>
         <w:t xml:space="preserve">If the script cannot find the tab in </w:t>
       </w:r>
       <w:r>
@@ -7098,7 +7191,6 @@
           <w:color w:val="000000"/>
           <w:shd w:val="clear" w:color="auto" w:fill="FFFFFF"/>
         </w:rPr>
-        <w:lastRenderedPageBreak/>
         <w:t xml:space="preserve">The output file will go in the specified folder. </w:t>
       </w:r>
     </w:p>
@@ -8519,6 +8611,7 @@
           <w:color w:val="000000"/>
           <w:shd w:val="clear" w:color="auto" w:fill="FFFFFF"/>
         </w:rPr>
+        <w:lastRenderedPageBreak/>
         <w:t>Remove the data rows corresponding to these compounds as needed. Note that the control treatment wells have already been renamed to “DMSO”</w:t>
       </w:r>
       <w:r>
@@ -8585,16 +8678,7 @@
           <w:color w:val="000000"/>
           <w:shd w:val="clear" w:color="auto" w:fill="FFFFFF"/>
         </w:rPr>
-        <w:t xml:space="preserve"> and coli, not just the treatment used in that plate </w:t>
-      </w:r>
-      <w:r>
-        <w:rPr>
-          <w:rFonts w:ascii="Times New Roman" w:eastAsia="Times New Roman" w:hAnsi="Times New Roman" w:cs="Times New Roman"/>
-          <w:color w:val="000000"/>
-          <w:shd w:val="clear" w:color="auto" w:fill="FFFFFF"/>
-        </w:rPr>
-        <w:lastRenderedPageBreak/>
-        <w:t>row. The script</w:t>
+        <w:t xml:space="preserve"> and coli, not just the treatment used in that plate row. The script</w:t>
       </w:r>
       <w:r>
         <w:rPr>
@@ -9601,8 +9685,8 @@
       </w:r>
     </w:p>
     <w:sectPr>
-      <w:headerReference w:type="default" r:id="rId16"/>
-      <w:footerReference w:type="default" r:id="rId17"/>
+      <w:headerReference w:type="default" r:id="rId17"/>
+      <w:footerReference w:type="default" r:id="rId18"/>
       <w:pgSz w:w="12240" w:h="15840"/>
       <w:pgMar w:top="1440" w:right="1440" w:bottom="1440" w:left="1440" w:header="720" w:footer="720" w:gutter="0"/>
       <w:cols w:space="720"/>
@@ -13157,7 +13241,6 @@
   <w:style w:type="character" w:default="1" w:styleId="DefaultParagraphFont">
     <w:name w:val="Default Paragraph Font"/>
     <w:uiPriority w:val="1"/>
-    <w:semiHidden/>
     <w:unhideWhenUsed/>
   </w:style>
   <w:style w:type="table" w:default="1" w:styleId="TableNormal">
@@ -13753,15 +13836,6 @@
 </file>
 
 <file path=customXml/item1.xml><?xml version="1.0" encoding="utf-8"?>
-<?mso-contentType ?>
-<FormTemplates xmlns="http://schemas.microsoft.com/sharepoint/v3/contenttype/forms">
-  <Display>DocumentLibraryForm</Display>
-  <Edit>DocumentLibraryForm</Edit>
-  <New>DocumentLibraryForm</New>
-</FormTemplates>
-</file>
-
-<file path=customXml/item2.xml><?xml version="1.0" encoding="utf-8"?>
 <p:properties xmlns:p="http://schemas.microsoft.com/office/2006/metadata/properties" xmlns:xsi="http://www.w3.org/2001/XMLSchema-instance" xmlns:pc="http://schemas.microsoft.com/office/infopath/2007/PartnerControls">
   <documentManagement>
     <_Source xmlns="http://schemas.microsoft.com/sharepoint/v3/fields" xsi:nil="true"/>
@@ -13800,7 +13874,21 @@
 </p:properties>
 </file>
 
+<file path=customXml/item2.xml><?xml version="1.0" encoding="utf-8"?>
+<?mso-contentType ?>
+<FormTemplates xmlns="http://schemas.microsoft.com/sharepoint/v3/contenttype/forms">
+  <Display>DocumentLibraryForm</Display>
+  <Edit>DocumentLibraryForm</Edit>
+  <New>DocumentLibraryForm</New>
+</FormTemplates>
+</file>
+
 <file path=customXml/item3.xml><?xml version="1.0" encoding="utf-8"?>
+<?mso-contentType ?>
+<SharedContentType xmlns="Microsoft.SharePoint.Taxonomy.ContentTypeSync" SourceId="29f62856-1543-49d4-a736-4569d363f533" ContentTypeId="0x0101" PreviousValue="false"/>
+</file>
+
+<file path=customXml/item4.xml><?xml version="1.0" encoding="utf-8"?>
 <ct:contentTypeSchema xmlns:ct="http://schemas.microsoft.com/office/2006/metadata/contentType" xmlns:ma="http://schemas.microsoft.com/office/2006/metadata/properties/metaAttributes" ct:_="" ma:_="" ma:contentTypeName="Document" ma:contentTypeID="0x010100E01168D991953D4B95498DC7DC77DD75" ma:contentTypeVersion="2" ma:contentTypeDescription="Create a new document." ma:contentTypeScope="" ma:versionID="028ad5defe0c18c5a7a753517735b780">
   <xsd:schema xmlns:xsd="http://www.w3.org/2001/XMLSchema" xmlns:xs="http://www.w3.org/2001/XMLSchema" xmlns:p="http://schemas.microsoft.com/office/2006/metadata/properties" xmlns:ns1="http://schemas.microsoft.com/sharepoint/v3" xmlns:ns3="4ffa91fb-a0ff-4ac5-b2db-65c790d184a4" xmlns:ns4="http://schemas.microsoft.com/sharepoint.v3" xmlns:ns5="http://schemas.microsoft.com/sharepoint/v3/fields" targetNamespace="http://schemas.microsoft.com/office/2006/metadata/properties" ma:root="true" ma:fieldsID="d774feeb822e5ada8282371dceec9c35" ns1:_="" ns3:_="" ns4:_="" ns5:_="">
     <xsd:import namespace="http://schemas.microsoft.com/sharepoint/v3"/>
@@ -14143,12 +14231,20 @@
 </ct:contentTypeSchema>
 </file>
 
-<file path=customXml/item4.xml><?xml version="1.0" encoding="utf-8"?>
-<?mso-contentType ?>
-<SharedContentType xmlns="Microsoft.SharePoint.Taxonomy.ContentTypeSync" SourceId="29f62856-1543-49d4-a736-4569d363f533" ContentTypeId="0x0101" PreviousValue="false"/>
+<file path=customXml/itemProps1.xml><?xml version="1.0" encoding="utf-8"?>
+<ds:datastoreItem xmlns:ds="http://schemas.openxmlformats.org/officeDocument/2006/customXml" ds:itemID="{69209EA5-C8F4-49CE-BE37-28F247CF82AF}">
+  <ds:schemaRefs>
+    <ds:schemaRef ds:uri="http://schemas.microsoft.com/office/2006/metadata/properties"/>
+    <ds:schemaRef ds:uri="http://schemas.microsoft.com/office/infopath/2007/PartnerControls"/>
+    <ds:schemaRef ds:uri="http://schemas.microsoft.com/sharepoint/v3/fields"/>
+    <ds:schemaRef ds:uri="http://schemas.microsoft.com/sharepoint/v3"/>
+    <ds:schemaRef ds:uri="4ffa91fb-a0ff-4ac5-b2db-65c790d184a4"/>
+    <ds:schemaRef ds:uri="http://schemas.microsoft.com/sharepoint.v3"/>
+  </ds:schemaRefs>
+</ds:datastoreItem>
 </file>
 
-<file path=customXml/itemProps1.xml><?xml version="1.0" encoding="utf-8"?>
+<file path=customXml/itemProps2.xml><?xml version="1.0" encoding="utf-8"?>
 <ds:datastoreItem xmlns:ds="http://schemas.openxmlformats.org/officeDocument/2006/customXml" ds:itemID="{2FA84D03-62F6-4178-84E7-2F2372AFB1C7}">
   <ds:schemaRefs>
     <ds:schemaRef ds:uri="http://schemas.microsoft.com/sharepoint/v3/contenttype/forms"/>
@@ -14156,26 +14252,15 @@
 </ds:datastoreItem>
 </file>
 
-<file path=customXml/itemProps2.xml><?xml version="1.0" encoding="utf-8"?>
-<ds:datastoreItem xmlns:ds="http://schemas.openxmlformats.org/officeDocument/2006/customXml" ds:itemID="{69209EA5-C8F4-49CE-BE37-28F247CF82AF}">
+<file path=customXml/itemProps3.xml><?xml version="1.0" encoding="utf-8"?>
+<ds:datastoreItem xmlns:ds="http://schemas.openxmlformats.org/officeDocument/2006/customXml" ds:itemID="{CF633E52-6B05-4859-AD76-DF95EF93680A}">
   <ds:schemaRefs>
-    <ds:schemaRef ds:uri="http://purl.org/dc/terms/"/>
-    <ds:schemaRef ds:uri="http://schemas.microsoft.com/sharepoint/v3/fields"/>
-    <ds:schemaRef ds:uri="http://schemas.openxmlformats.org/package/2006/metadata/core-properties"/>
-    <ds:schemaRef ds:uri="http://schemas.microsoft.com/office/2006/documentManagement/types"/>
-    <ds:schemaRef ds:uri="http://schemas.microsoft.com/office/infopath/2007/PartnerControls"/>
-    <ds:schemaRef ds:uri="http://purl.org/dc/elements/1.1/"/>
-    <ds:schemaRef ds:uri="http://schemas.microsoft.com/office/2006/metadata/properties"/>
-    <ds:schemaRef ds:uri="http://schemas.microsoft.com/sharepoint.v3"/>
-    <ds:schemaRef ds:uri="http://schemas.microsoft.com/sharepoint/v3"/>
-    <ds:schemaRef ds:uri="4ffa91fb-a0ff-4ac5-b2db-65c790d184a4"/>
-    <ds:schemaRef ds:uri="http://www.w3.org/XML/1998/namespace"/>
-    <ds:schemaRef ds:uri="http://purl.org/dc/dcmitype/"/>
+    <ds:schemaRef ds:uri="Microsoft.SharePoint.Taxonomy.ContentTypeSync"/>
   </ds:schemaRefs>
 </ds:datastoreItem>
 </file>
 
-<file path=customXml/itemProps3.xml><?xml version="1.0" encoding="utf-8"?>
+<file path=customXml/itemProps4.xml><?xml version="1.0" encoding="utf-8"?>
 <ds:datastoreItem xmlns:ds="http://schemas.openxmlformats.org/officeDocument/2006/customXml" ds:itemID="{56173039-EBED-46B8-8EB0-403225FC2F95}">
   <ds:schemaRefs>
     <ds:schemaRef ds:uri="http://schemas.microsoft.com/office/2006/metadata/contentType"/>
@@ -14194,12 +14279,4 @@
     <ds:schemaRef ds:uri="http://schemas.microsoft.com/internal/obd"/>
   </ds:schemaRefs>
 </ds:datastoreItem>
-</file>
-
-<file path=customXml/itemProps4.xml><?xml version="1.0" encoding="utf-8"?>
-<ds:datastoreItem xmlns:ds="http://schemas.openxmlformats.org/officeDocument/2006/customXml" ds:itemID="{CF633E52-6B05-4859-AD76-DF95EF93680A}">
-  <ds:schemaRefs>
-    <ds:schemaRef ds:uri="Microsoft.SharePoint.Taxonomy.ContentTypeSync"/>
-  </ds:schemaRefs>
-</ds:datastoreItem>
 </file>
</xml_diff>

<commit_message>
update h5 package to rhdf5
</commit_message>
<xml_diff>
--- a/Step-by-Step_Guide.docx
+++ b/Step-by-Step_Guide.docx
@@ -633,23 +633,7 @@
           <w:rFonts w:ascii="Times New Roman" w:hAnsi="Times New Roman" w:cs="Times New Roman"/>
           <w:szCs w:val="16"/>
         </w:rPr>
-        <w:t xml:space="preserve"> in the </w:t>
-      </w:r>
-      <w:proofErr w:type="spellStart"/>
-      <w:r>
-        <w:rPr>
-          <w:rFonts w:ascii="Times New Roman" w:hAnsi="Times New Roman" w:cs="Times New Roman"/>
-          <w:szCs w:val="16"/>
-        </w:rPr>
-        <w:t>ToxCast</w:t>
-      </w:r>
-      <w:proofErr w:type="spellEnd"/>
-      <w:r>
-        <w:rPr>
-          <w:rFonts w:ascii="Times New Roman" w:hAnsi="Times New Roman" w:cs="Times New Roman"/>
-          <w:szCs w:val="16"/>
-        </w:rPr>
-        <w:t xml:space="preserve"> </w:t>
+        <w:t xml:space="preserve"> in the ToxCast </w:t>
       </w:r>
       <w:r>
         <w:rPr>
@@ -953,133 +937,133 @@
         </w:rPr>
         <w:t>. Create a folder for the scripts in your project folder and unzip the scripts into that folder.</w:t>
       </w:r>
+    </w:p>
+    <w:p>
+      <w:pPr>
+        <w:spacing w:after="0" w:line="240" w:lineRule="auto"/>
+        <w:textAlignment w:val="center"/>
+        <w:rPr>
+          <w:rFonts w:ascii="Times New Roman" w:eastAsia="Times New Roman" w:hAnsi="Times New Roman" w:cs="Times New Roman"/>
+          <w:color w:val="000000"/>
+          <w:shd w:val="clear" w:color="auto" w:fill="FFFFFF"/>
+        </w:rPr>
+      </w:pPr>
+    </w:p>
+    <w:p>
+      <w:pPr>
+        <w:spacing w:after="0" w:line="240" w:lineRule="auto"/>
+        <w:textAlignment w:val="center"/>
+        <w:rPr>
+          <w:rFonts w:ascii="Times New Roman" w:eastAsia="Times New Roman" w:hAnsi="Times New Roman" w:cs="Times New Roman"/>
+          <w:color w:val="000000"/>
+          <w:shd w:val="clear" w:color="auto" w:fill="FFFFFF"/>
+        </w:rPr>
+      </w:pPr>
+      <w:r>
+        <w:rPr>
+          <w:rFonts w:ascii="Times New Roman" w:eastAsia="Times New Roman" w:hAnsi="Times New Roman" w:cs="Times New Roman"/>
+          <w:color w:val="000000"/>
+          <w:shd w:val="clear" w:color="auto" w:fill="FFFFFF"/>
+        </w:rPr>
+        <w:t xml:space="preserve">Locate the spike list files for the current data set. These are usually named, for example, </w:t>
+      </w:r>
+      <w:r>
+        <w:rPr>
+          <w:rFonts w:ascii="Times New Roman" w:eastAsia="Times New Roman" w:hAnsi="Times New Roman" w:cs="Times New Roman"/>
+          <w:i/>
+          <w:color w:val="000000"/>
+          <w:shd w:val="clear" w:color="auto" w:fill="FFFFFF"/>
+        </w:rPr>
+        <w:t>ON_20151209_MW1056-28_05_00(</w:t>
+      </w:r>
+      <w:proofErr w:type="gramStart"/>
+      <w:r>
+        <w:rPr>
+          <w:rFonts w:ascii="Times New Roman" w:eastAsia="Times New Roman" w:hAnsi="Times New Roman" w:cs="Times New Roman"/>
+          <w:i/>
+          <w:color w:val="000000"/>
+          <w:shd w:val="clear" w:color="auto" w:fill="FFFFFF"/>
+        </w:rPr>
+        <w:t>000)_spike_list.csv</w:t>
+      </w:r>
+      <w:proofErr w:type="gramEnd"/>
+      <w:r>
+        <w:rPr>
+          <w:rFonts w:ascii="Times New Roman" w:eastAsia="Times New Roman" w:hAnsi="Times New Roman" w:cs="Times New Roman"/>
+          <w:color w:val="000000"/>
+          <w:shd w:val="clear" w:color="auto" w:fill="FFFFFF"/>
+        </w:rPr>
+        <w:t xml:space="preserve">. This long file should have 3 columns that record the time, electrode, and amplitude of each spike. You will use only the 4 spike list files for DIV 5, 7, 9, 12 for each plate. Do not include data for DIV 2, Bicuculline-treated wells (a second recording on DIV 12), or files that go past 900 seconds (if a </w:t>
+      </w:r>
+      <w:proofErr w:type="gramStart"/>
+      <w:r>
+        <w:rPr>
+          <w:rFonts w:ascii="Times New Roman" w:eastAsia="Times New Roman" w:hAnsi="Times New Roman" w:cs="Times New Roman"/>
+          <w:color w:val="000000"/>
+          <w:shd w:val="clear" w:color="auto" w:fill="FFFFFF"/>
+        </w:rPr>
+        <w:t>files</w:t>
+      </w:r>
+      <w:proofErr w:type="gramEnd"/>
+      <w:r>
+        <w:rPr>
+          <w:rFonts w:ascii="Times New Roman" w:eastAsia="Times New Roman" w:hAnsi="Times New Roman" w:cs="Times New Roman"/>
+          <w:color w:val="000000"/>
+          <w:shd w:val="clear" w:color="auto" w:fill="FFFFFF"/>
+        </w:rPr>
+        <w:t xml:space="preserve"> says “corrected for time”, use that one).</w:t>
+      </w:r>
+    </w:p>
+    <w:p>
+      <w:pPr>
+        <w:spacing w:after="0" w:line="240" w:lineRule="auto"/>
+        <w:textAlignment w:val="center"/>
+        <w:rPr>
+          <w:rFonts w:ascii="Times New Roman" w:eastAsia="Times New Roman" w:hAnsi="Times New Roman" w:cs="Times New Roman"/>
+          <w:color w:val="000000"/>
+          <w:shd w:val="clear" w:color="auto" w:fill="FFFFFF"/>
+        </w:rPr>
+      </w:pPr>
+    </w:p>
+    <w:p>
+      <w:pPr>
+        <w:spacing w:after="0" w:line="240" w:lineRule="auto"/>
+        <w:textAlignment w:val="center"/>
+        <w:rPr>
+          <w:rFonts w:ascii="Times New Roman" w:eastAsia="Times New Roman" w:hAnsi="Times New Roman" w:cs="Times New Roman"/>
+          <w:color w:val="000000"/>
+          <w:shd w:val="clear" w:color="auto" w:fill="FFFFFF"/>
+        </w:rPr>
+      </w:pPr>
+      <w:r>
+        <w:rPr>
+          <w:rFonts w:ascii="Times New Roman" w:eastAsia="Times New Roman" w:hAnsi="Times New Roman" w:cs="Times New Roman"/>
+          <w:color w:val="000000"/>
+          <w:shd w:val="clear" w:color="auto" w:fill="FFFFFF"/>
+        </w:rPr>
+        <w:t xml:space="preserve">Locate the Master Chemical Lists for each plate. These are usually located in a file called “csv files”, and are named </w:t>
+      </w:r>
+      <w:r>
+        <w:rPr>
+          <w:rFonts w:ascii="Times New Roman" w:eastAsia="Times New Roman" w:hAnsi="Times New Roman" w:cs="Times New Roman"/>
+          <w:i/>
+          <w:color w:val="000000"/>
+          <w:shd w:val="clear" w:color="auto" w:fill="FFFFFF"/>
+        </w:rPr>
+        <w:t>[date]_MW[Plate</w:t>
+      </w:r>
+      <w:proofErr w:type="gramStart"/>
+      <w:r>
+        <w:rPr>
+          <w:rFonts w:ascii="Times New Roman" w:eastAsia="Times New Roman" w:hAnsi="Times New Roman" w:cs="Times New Roman"/>
+          <w:i/>
+          <w:color w:val="000000"/>
+          <w:shd w:val="clear" w:color="auto" w:fill="FFFFFF"/>
+        </w:rPr>
+        <w:t>#]_MaestroExperimentLog_Ontogeny.csv</w:t>
+      </w:r>
       <w:bookmarkStart w:id="0" w:name="_GoBack"/>
       <w:bookmarkEnd w:id="0"/>
-    </w:p>
-    <w:p>
-      <w:pPr>
-        <w:spacing w:after="0" w:line="240" w:lineRule="auto"/>
-        <w:textAlignment w:val="center"/>
-        <w:rPr>
-          <w:rFonts w:ascii="Times New Roman" w:eastAsia="Times New Roman" w:hAnsi="Times New Roman" w:cs="Times New Roman"/>
-          <w:color w:val="000000"/>
-          <w:shd w:val="clear" w:color="auto" w:fill="FFFFFF"/>
-        </w:rPr>
-      </w:pPr>
-    </w:p>
-    <w:p>
-      <w:pPr>
-        <w:spacing w:after="0" w:line="240" w:lineRule="auto"/>
-        <w:textAlignment w:val="center"/>
-        <w:rPr>
-          <w:rFonts w:ascii="Times New Roman" w:eastAsia="Times New Roman" w:hAnsi="Times New Roman" w:cs="Times New Roman"/>
-          <w:color w:val="000000"/>
-          <w:shd w:val="clear" w:color="auto" w:fill="FFFFFF"/>
-        </w:rPr>
-      </w:pPr>
-      <w:r>
-        <w:rPr>
-          <w:rFonts w:ascii="Times New Roman" w:eastAsia="Times New Roman" w:hAnsi="Times New Roman" w:cs="Times New Roman"/>
-          <w:color w:val="000000"/>
-          <w:shd w:val="clear" w:color="auto" w:fill="FFFFFF"/>
-        </w:rPr>
-        <w:t xml:space="preserve">Locate the spike list files for the current data set. These are usually named, for example, </w:t>
-      </w:r>
-      <w:r>
-        <w:rPr>
-          <w:rFonts w:ascii="Times New Roman" w:eastAsia="Times New Roman" w:hAnsi="Times New Roman" w:cs="Times New Roman"/>
-          <w:i/>
-          <w:color w:val="000000"/>
-          <w:shd w:val="clear" w:color="auto" w:fill="FFFFFF"/>
-        </w:rPr>
-        <w:t>ON_20151209_MW1056-28_05_00(</w:t>
-      </w:r>
-      <w:proofErr w:type="gramStart"/>
-      <w:r>
-        <w:rPr>
-          <w:rFonts w:ascii="Times New Roman" w:eastAsia="Times New Roman" w:hAnsi="Times New Roman" w:cs="Times New Roman"/>
-          <w:i/>
-          <w:color w:val="000000"/>
-          <w:shd w:val="clear" w:color="auto" w:fill="FFFFFF"/>
-        </w:rPr>
-        <w:t>000)_spike_list.csv</w:t>
-      </w:r>
-      <w:proofErr w:type="gramEnd"/>
-      <w:r>
-        <w:rPr>
-          <w:rFonts w:ascii="Times New Roman" w:eastAsia="Times New Roman" w:hAnsi="Times New Roman" w:cs="Times New Roman"/>
-          <w:color w:val="000000"/>
-          <w:shd w:val="clear" w:color="auto" w:fill="FFFFFF"/>
-        </w:rPr>
-        <w:t xml:space="preserve">. This long file should have 3 columns that record the time, electrode, and amplitude of each spike. You will use only the 4 spike list files for DIV 5, 7, 9, 12 for each plate. Do not include data for DIV 2, Bicuculline-treated wells (a second recording on DIV 12), or files that go past 900 seconds (if a </w:t>
-      </w:r>
-      <w:proofErr w:type="gramStart"/>
-      <w:r>
-        <w:rPr>
-          <w:rFonts w:ascii="Times New Roman" w:eastAsia="Times New Roman" w:hAnsi="Times New Roman" w:cs="Times New Roman"/>
-          <w:color w:val="000000"/>
-          <w:shd w:val="clear" w:color="auto" w:fill="FFFFFF"/>
-        </w:rPr>
-        <w:t>files</w:t>
-      </w:r>
-      <w:proofErr w:type="gramEnd"/>
-      <w:r>
-        <w:rPr>
-          <w:rFonts w:ascii="Times New Roman" w:eastAsia="Times New Roman" w:hAnsi="Times New Roman" w:cs="Times New Roman"/>
-          <w:color w:val="000000"/>
-          <w:shd w:val="clear" w:color="auto" w:fill="FFFFFF"/>
-        </w:rPr>
-        <w:t xml:space="preserve"> says “corrected for time”, use that one).</w:t>
-      </w:r>
-    </w:p>
-    <w:p>
-      <w:pPr>
-        <w:spacing w:after="0" w:line="240" w:lineRule="auto"/>
-        <w:textAlignment w:val="center"/>
-        <w:rPr>
-          <w:rFonts w:ascii="Times New Roman" w:eastAsia="Times New Roman" w:hAnsi="Times New Roman" w:cs="Times New Roman"/>
-          <w:color w:val="000000"/>
-          <w:shd w:val="clear" w:color="auto" w:fill="FFFFFF"/>
-        </w:rPr>
-      </w:pPr>
-    </w:p>
-    <w:p>
-      <w:pPr>
-        <w:spacing w:after="0" w:line="240" w:lineRule="auto"/>
-        <w:textAlignment w:val="center"/>
-        <w:rPr>
-          <w:rFonts w:ascii="Times New Roman" w:eastAsia="Times New Roman" w:hAnsi="Times New Roman" w:cs="Times New Roman"/>
-          <w:color w:val="000000"/>
-          <w:shd w:val="clear" w:color="auto" w:fill="FFFFFF"/>
-        </w:rPr>
-      </w:pPr>
-      <w:r>
-        <w:rPr>
-          <w:rFonts w:ascii="Times New Roman" w:eastAsia="Times New Roman" w:hAnsi="Times New Roman" w:cs="Times New Roman"/>
-          <w:color w:val="000000"/>
-          <w:shd w:val="clear" w:color="auto" w:fill="FFFFFF"/>
-        </w:rPr>
-        <w:t xml:space="preserve">Locate the Master Chemical Lists for each plate. These are usually located in a file called “csv files”, and are named </w:t>
-      </w:r>
-      <w:r>
-        <w:rPr>
-          <w:rFonts w:ascii="Times New Roman" w:eastAsia="Times New Roman" w:hAnsi="Times New Roman" w:cs="Times New Roman"/>
-          <w:i/>
-          <w:color w:val="000000"/>
-          <w:shd w:val="clear" w:color="auto" w:fill="FFFFFF"/>
-        </w:rPr>
-        <w:t>[date]_MW[Plate</w:t>
-      </w:r>
-      <w:proofErr w:type="gramStart"/>
-      <w:r>
-        <w:rPr>
-          <w:rFonts w:ascii="Times New Roman" w:eastAsia="Times New Roman" w:hAnsi="Times New Roman" w:cs="Times New Roman"/>
-          <w:i/>
-          <w:color w:val="000000"/>
-          <w:shd w:val="clear" w:color="auto" w:fill="FFFFFF"/>
-        </w:rPr>
-        <w:t>#]_MaestroExperimentLog_Ontogeny.csv</w:t>
-      </w:r>
       <w:proofErr w:type="gramEnd"/>
     </w:p>
     <w:p>
@@ -1283,16 +1267,6 @@
         </w:rPr>
         <w:t>some wells from a plate or culture date, you can do that in step 7.</w:t>
       </w:r>
-    </w:p>
-    <w:p>
-      <w:pPr>
-        <w:spacing w:after="0" w:line="240" w:lineRule="auto"/>
-        <w:rPr>
-          <w:rFonts w:ascii="Times New Roman" w:eastAsia="Times New Roman" w:hAnsi="Times New Roman" w:cs="Times New Roman"/>
-          <w:color w:val="000000" w:themeColor="text1"/>
-          <w:shd w:val="clear" w:color="auto" w:fill="FFFFFF"/>
-        </w:rPr>
-      </w:pPr>
     </w:p>
     <w:p>
       <w:pPr>
@@ -1663,26 +1637,6 @@
           <w:szCs w:val="16"/>
         </w:rPr>
         <w:t>:</w:t>
-      </w:r>
-    </w:p>
-    <w:p>
-      <w:pPr>
-        <w:pStyle w:val="ListParagraph"/>
-        <w:numPr>
-          <w:ilvl w:val="1"/>
-          <w:numId w:val="1"/>
-        </w:numPr>
-        <w:rPr>
-          <w:rFonts w:ascii="Times New Roman" w:hAnsi="Times New Roman" w:cs="Times New Roman"/>
-          <w:szCs w:val="16"/>
-        </w:rPr>
-      </w:pPr>
-      <w:r>
-        <w:rPr>
-          <w:rFonts w:ascii="Times New Roman" w:hAnsi="Times New Roman" w:cs="Times New Roman"/>
-          <w:szCs w:val="16"/>
-        </w:rPr>
-        <w:t>“h5”</w:t>
       </w:r>
     </w:p>
     <w:p>
@@ -4199,57 +4153,57 @@
         <w:rPr>
           <w:rFonts w:ascii="Times New Roman" w:eastAsia="Times New Roman" w:hAnsi="Times New Roman" w:cs="Times New Roman"/>
         </w:rPr>
+        <w:t xml:space="preserve">The </w:t>
+      </w:r>
+      <w:r>
+        <w:rPr>
+          <w:rFonts w:ascii="Times New Roman" w:eastAsia="Times New Roman" w:hAnsi="Times New Roman" w:cs="Times New Roman"/>
+        </w:rPr>
+        <w:t xml:space="preserve">following </w:t>
+      </w:r>
+      <w:r>
+        <w:rPr>
+          <w:rFonts w:ascii="Times New Roman" w:eastAsia="Times New Roman" w:hAnsi="Times New Roman" w:cs="Times New Roman"/>
+        </w:rPr>
+        <w:t>statement</w:t>
+      </w:r>
+      <w:r>
+        <w:rPr>
+          <w:rFonts w:ascii="Times New Roman" w:eastAsia="Times New Roman" w:hAnsi="Times New Roman" w:cs="Times New Roman"/>
+        </w:rPr>
+        <w:t xml:space="preserve"> will appear multiple times:</w:t>
+      </w:r>
+    </w:p>
+    <w:p>
+      <w:pPr>
+        <w:spacing w:after="0" w:line="240" w:lineRule="auto"/>
+        <w:ind w:left="720" w:firstLine="720"/>
+        <w:divId w:val="885335659"/>
+        <w:rPr>
+          <w:rFonts w:ascii="Times New Roman" w:eastAsia="Times New Roman" w:hAnsi="Times New Roman" w:cs="Times New Roman"/>
+        </w:rPr>
+      </w:pPr>
+      <w:r>
+        <w:rPr>
+          <w:rFonts w:ascii="Times New Roman" w:eastAsia="Times New Roman" w:hAnsi="Times New Roman" w:cs="Times New Roman"/>
+        </w:rPr>
+        <w:t>*** No network spikes found</w:t>
+      </w:r>
+    </w:p>
+    <w:p>
+      <w:pPr>
+        <w:spacing w:after="0" w:line="240" w:lineRule="auto"/>
+        <w:ind w:left="720" w:firstLine="720"/>
+        <w:divId w:val="885335659"/>
+        <w:rPr>
+          <w:rFonts w:ascii="Times New Roman" w:eastAsia="Times New Roman" w:hAnsi="Times New Roman" w:cs="Times New Roman"/>
+        </w:rPr>
+      </w:pPr>
+      <w:r>
+        <w:rPr>
+          <w:rFonts w:ascii="Times New Roman" w:eastAsia="Times New Roman" w:hAnsi="Times New Roman" w:cs="Times New Roman"/>
+        </w:rPr>
         <w:lastRenderedPageBreak/>
-        <w:t xml:space="preserve">The </w:t>
-      </w:r>
-      <w:r>
-        <w:rPr>
-          <w:rFonts w:ascii="Times New Roman" w:eastAsia="Times New Roman" w:hAnsi="Times New Roman" w:cs="Times New Roman"/>
-        </w:rPr>
-        <w:t xml:space="preserve">following </w:t>
-      </w:r>
-      <w:r>
-        <w:rPr>
-          <w:rFonts w:ascii="Times New Roman" w:eastAsia="Times New Roman" w:hAnsi="Times New Roman" w:cs="Times New Roman"/>
-        </w:rPr>
-        <w:t>statement</w:t>
-      </w:r>
-      <w:r>
-        <w:rPr>
-          <w:rFonts w:ascii="Times New Roman" w:eastAsia="Times New Roman" w:hAnsi="Times New Roman" w:cs="Times New Roman"/>
-        </w:rPr>
-        <w:t xml:space="preserve"> will appear multiple times:</w:t>
-      </w:r>
-    </w:p>
-    <w:p>
-      <w:pPr>
-        <w:spacing w:after="0" w:line="240" w:lineRule="auto"/>
-        <w:ind w:left="720" w:firstLine="720"/>
-        <w:divId w:val="885335659"/>
-        <w:rPr>
-          <w:rFonts w:ascii="Times New Roman" w:eastAsia="Times New Roman" w:hAnsi="Times New Roman" w:cs="Times New Roman"/>
-        </w:rPr>
-      </w:pPr>
-      <w:r>
-        <w:rPr>
-          <w:rFonts w:ascii="Times New Roman" w:eastAsia="Times New Roman" w:hAnsi="Times New Roman" w:cs="Times New Roman"/>
-        </w:rPr>
-        <w:t>*** No network spikes found</w:t>
-      </w:r>
-    </w:p>
-    <w:p>
-      <w:pPr>
-        <w:spacing w:after="0" w:line="240" w:lineRule="auto"/>
-        <w:ind w:left="720" w:firstLine="720"/>
-        <w:divId w:val="885335659"/>
-        <w:rPr>
-          <w:rFonts w:ascii="Times New Roman" w:eastAsia="Times New Roman" w:hAnsi="Times New Roman" w:cs="Times New Roman"/>
-        </w:rPr>
-      </w:pPr>
-      <w:r>
-        <w:rPr>
-          <w:rFonts w:ascii="Times New Roman" w:eastAsia="Times New Roman" w:hAnsi="Times New Roman" w:cs="Times New Roman"/>
-        </w:rPr>
         <w:t>Warnings generated are normal</w:t>
       </w:r>
     </w:p>
@@ -5560,6 +5514,7 @@
           <w:color w:val="000000"/>
           <w:shd w:val="clear" w:color="auto" w:fill="FFFFFF"/>
         </w:rPr>
+        <w:lastRenderedPageBreak/>
         <w:t xml:space="preserve">Overview: This script merges the MI data with the other parameter values. Then, it calculates the </w:t>
       </w:r>
       <w:r>
@@ -8465,25 +8420,7 @@
           <w:color w:val="000000"/>
           <w:shd w:val="clear" w:color="auto" w:fill="FFFFFF"/>
         </w:rPr>
-        <w:t xml:space="preserve"> The data for these wells will be removed in level 2 in the </w:t>
-      </w:r>
-      <w:proofErr w:type="spellStart"/>
-      <w:r>
-        <w:rPr>
-          <w:rFonts w:ascii="Times New Roman" w:eastAsia="Times New Roman" w:hAnsi="Times New Roman" w:cs="Times New Roman"/>
-          <w:color w:val="000000"/>
-          <w:shd w:val="clear" w:color="auto" w:fill="FFFFFF"/>
-        </w:rPr>
-        <w:t>ToxCast</w:t>
-      </w:r>
-      <w:proofErr w:type="spellEnd"/>
-      <w:r>
-        <w:rPr>
-          <w:rFonts w:ascii="Times New Roman" w:eastAsia="Times New Roman" w:hAnsi="Times New Roman" w:cs="Times New Roman"/>
-          <w:color w:val="000000"/>
-          <w:shd w:val="clear" w:color="auto" w:fill="FFFFFF"/>
-        </w:rPr>
-        <w:t xml:space="preserve"> Pipeline.</w:t>
+        <w:t xml:space="preserve"> The data for these wells will be removed in level 2 in the ToxCast Pipeline.</w:t>
       </w:r>
     </w:p>
     <w:p>
@@ -12857,7 +12794,7 @@
       </w:pPr>
     </w:pPrDefault>
   </w:docDefaults>
-  <w:latentStyles w:defLockedState="0" w:defUIPriority="99" w:defSemiHidden="0" w:defUnhideWhenUsed="0" w:defQFormat="0" w:count="375">
+  <w:latentStyles w:defLockedState="0" w:defUIPriority="99" w:defSemiHidden="0" w:defUnhideWhenUsed="0" w:defQFormat="0" w:count="377">
     <w:lsdException w:name="Normal" w:uiPriority="0" w:qFormat="1"/>
     <w:lsdException w:name="heading 1" w:uiPriority="9" w:qFormat="1"/>
     <w:lsdException w:name="heading 2" w:semiHidden="1" w:uiPriority="9" w:unhideWhenUsed="1" w:qFormat="1"/>
@@ -12963,7 +12900,6 @@
     <w:lsdException w:name="HTML Sample" w:semiHidden="1" w:unhideWhenUsed="1"/>
     <w:lsdException w:name="HTML Typewriter" w:semiHidden="1" w:unhideWhenUsed="1"/>
     <w:lsdException w:name="HTML Variable" w:semiHidden="1" w:unhideWhenUsed="1"/>
-    <w:lsdException w:name="Normal Table" w:semiHidden="1" w:unhideWhenUsed="1"/>
     <w:lsdException w:name="annotation subject" w:semiHidden="1" w:unhideWhenUsed="1"/>
     <w:lsdException w:name="No List" w:semiHidden="1" w:unhideWhenUsed="1"/>
     <w:lsdException w:name="Outline List 1" w:semiHidden="1" w:unhideWhenUsed="1"/>
@@ -13009,11 +12945,9 @@
     <w:lsdException w:name="Table Subtle 1" w:semiHidden="1" w:unhideWhenUsed="1"/>
     <w:lsdException w:name="Table Subtle 2" w:semiHidden="1" w:unhideWhenUsed="1"/>
     <w:lsdException w:name="Table Web 1" w:semiHidden="1" w:unhideWhenUsed="1"/>
-    <w:lsdException w:name="Table Web 2" w:semiHidden="1" w:unhideWhenUsed="1"/>
     <w:lsdException w:name="Table Web 3" w:semiHidden="1" w:unhideWhenUsed="1"/>
     <w:lsdException w:name="Balloon Text" w:semiHidden="1" w:unhideWhenUsed="1"/>
     <w:lsdException w:name="Table Grid" w:uiPriority="39"/>
-    <w:lsdException w:name="Table Theme" w:semiHidden="1" w:unhideWhenUsed="1"/>
     <w:lsdException w:name="Placeholder Text" w:semiHidden="1"/>
     <w:lsdException w:name="No Spacing" w:uiPriority="1" w:qFormat="1"/>
     <w:lsdException w:name="Light Shading" w:uiPriority="60"/>
@@ -13233,6 +13167,8 @@
     <w:lsdException w:name="Smart Hyperlink" w:semiHidden="1" w:unhideWhenUsed="1"/>
     <w:lsdException w:name="Hashtag" w:semiHidden="1" w:unhideWhenUsed="1"/>
     <w:lsdException w:name="Unresolved Mention" w:semiHidden="1" w:unhideWhenUsed="1"/>
+    <w:lsdException w:name="Smart Link" w:semiHidden="1" w:unhideWhenUsed="1"/>
+    <w:lsdException w:name="Smart Link Error" w:semiHidden="1" w:unhideWhenUsed="1"/>
   </w:latentStyles>
   <w:style w:type="paragraph" w:default="1" w:styleId="Normal">
     <w:name w:val="Normal"/>
@@ -13241,6 +13177,7 @@
   <w:style w:type="character" w:default="1" w:styleId="DefaultParagraphFont">
     <w:name w:val="Default Paragraph Font"/>
     <w:uiPriority w:val="1"/>
+    <w:semiHidden/>
     <w:unhideWhenUsed/>
   </w:style>
   <w:style w:type="table" w:default="1" w:styleId="TableNormal">
@@ -13875,20 +13812,6 @@
 </file>
 
 <file path=customXml/item2.xml><?xml version="1.0" encoding="utf-8"?>
-<?mso-contentType ?>
-<FormTemplates xmlns="http://schemas.microsoft.com/sharepoint/v3/contenttype/forms">
-  <Display>DocumentLibraryForm</Display>
-  <Edit>DocumentLibraryForm</Edit>
-  <New>DocumentLibraryForm</New>
-</FormTemplates>
-</file>
-
-<file path=customXml/item3.xml><?xml version="1.0" encoding="utf-8"?>
-<?mso-contentType ?>
-<SharedContentType xmlns="Microsoft.SharePoint.Taxonomy.ContentTypeSync" SourceId="29f62856-1543-49d4-a736-4569d363f533" ContentTypeId="0x0101" PreviousValue="false"/>
-</file>
-
-<file path=customXml/item4.xml><?xml version="1.0" encoding="utf-8"?>
 <ct:contentTypeSchema xmlns:ct="http://schemas.microsoft.com/office/2006/metadata/contentType" xmlns:ma="http://schemas.microsoft.com/office/2006/metadata/properties/metaAttributes" ct:_="" ma:_="" ma:contentTypeName="Document" ma:contentTypeID="0x010100E01168D991953D4B95498DC7DC77DD75" ma:contentTypeVersion="2" ma:contentTypeDescription="Create a new document." ma:contentTypeScope="" ma:versionID="028ad5defe0c18c5a7a753517735b780">
   <xsd:schema xmlns:xsd="http://www.w3.org/2001/XMLSchema" xmlns:xs="http://www.w3.org/2001/XMLSchema" xmlns:p="http://schemas.microsoft.com/office/2006/metadata/properties" xmlns:ns1="http://schemas.microsoft.com/sharepoint/v3" xmlns:ns3="4ffa91fb-a0ff-4ac5-b2db-65c790d184a4" xmlns:ns4="http://schemas.microsoft.com/sharepoint.v3" xmlns:ns5="http://schemas.microsoft.com/sharepoint/v3/fields" targetNamespace="http://schemas.microsoft.com/office/2006/metadata/properties" ma:root="true" ma:fieldsID="d774feeb822e5ada8282371dceec9c35" ns1:_="" ns3:_="" ns4:_="" ns5:_="">
     <xsd:import namespace="http://schemas.microsoft.com/sharepoint/v3"/>
@@ -14231,6 +14154,20 @@
 </ct:contentTypeSchema>
 </file>
 
+<file path=customXml/item3.xml><?xml version="1.0" encoding="utf-8"?>
+<?mso-contentType ?>
+<SharedContentType xmlns="Microsoft.SharePoint.Taxonomy.ContentTypeSync" SourceId="29f62856-1543-49d4-a736-4569d363f533" ContentTypeId="0x0101" PreviousValue="false"/>
+</file>
+
+<file path=customXml/item4.xml><?xml version="1.0" encoding="utf-8"?>
+<?mso-contentType ?>
+<FormTemplates xmlns="http://schemas.microsoft.com/sharepoint/v3/contenttype/forms">
+  <Display>DocumentLibraryForm</Display>
+  <Edit>DocumentLibraryForm</Edit>
+  <New>DocumentLibraryForm</New>
+</FormTemplates>
+</file>
+
 <file path=customXml/itemProps1.xml><?xml version="1.0" encoding="utf-8"?>
 <ds:datastoreItem xmlns:ds="http://schemas.openxmlformats.org/officeDocument/2006/customXml" ds:itemID="{69209EA5-C8F4-49CE-BE37-28F247CF82AF}">
   <ds:schemaRefs>
@@ -14245,22 +14182,6 @@
 </file>
 
 <file path=customXml/itemProps2.xml><?xml version="1.0" encoding="utf-8"?>
-<ds:datastoreItem xmlns:ds="http://schemas.openxmlformats.org/officeDocument/2006/customXml" ds:itemID="{2FA84D03-62F6-4178-84E7-2F2372AFB1C7}">
-  <ds:schemaRefs>
-    <ds:schemaRef ds:uri="http://schemas.microsoft.com/sharepoint/v3/contenttype/forms"/>
-  </ds:schemaRefs>
-</ds:datastoreItem>
-</file>
-
-<file path=customXml/itemProps3.xml><?xml version="1.0" encoding="utf-8"?>
-<ds:datastoreItem xmlns:ds="http://schemas.openxmlformats.org/officeDocument/2006/customXml" ds:itemID="{CF633E52-6B05-4859-AD76-DF95EF93680A}">
-  <ds:schemaRefs>
-    <ds:schemaRef ds:uri="Microsoft.SharePoint.Taxonomy.ContentTypeSync"/>
-  </ds:schemaRefs>
-</ds:datastoreItem>
-</file>
-
-<file path=customXml/itemProps4.xml><?xml version="1.0" encoding="utf-8"?>
 <ds:datastoreItem xmlns:ds="http://schemas.openxmlformats.org/officeDocument/2006/customXml" ds:itemID="{56173039-EBED-46B8-8EB0-403225FC2F95}">
   <ds:schemaRefs>
     <ds:schemaRef ds:uri="http://schemas.microsoft.com/office/2006/metadata/contentType"/>
@@ -14279,4 +14200,20 @@
     <ds:schemaRef ds:uri="http://schemas.microsoft.com/internal/obd"/>
   </ds:schemaRefs>
 </ds:datastoreItem>
+</file>
+
+<file path=customXml/itemProps3.xml><?xml version="1.0" encoding="utf-8"?>
+<ds:datastoreItem xmlns:ds="http://schemas.openxmlformats.org/officeDocument/2006/customXml" ds:itemID="{CF633E52-6B05-4859-AD76-DF95EF93680A}">
+  <ds:schemaRefs>
+    <ds:schemaRef ds:uri="Microsoft.SharePoint.Taxonomy.ContentTypeSync"/>
+  </ds:schemaRefs>
+</ds:datastoreItem>
+</file>
+
+<file path=customXml/itemProps4.xml><?xml version="1.0" encoding="utf-8"?>
+<ds:datastoreItem xmlns:ds="http://schemas.openxmlformats.org/officeDocument/2006/customXml" ds:itemID="{2FA84D03-62F6-4178-84E7-2F2372AFB1C7}">
+  <ds:schemaRefs>
+    <ds:schemaRef ds:uri="http://schemas.microsoft.com/sharepoint/v3/contenttype/forms"/>
+  </ds:schemaRefs>
+</ds:datastoreItem>
 </file>
</xml_diff>

<commit_message>
removing unneeded Matrix package
</commit_message>
<xml_diff>
--- a/Step-by-Step_Guide.docx
+++ b/Step-by-Step_Guide.docx
@@ -162,7 +162,30 @@
           <w:rFonts w:ascii="Times New Roman" w:hAnsi="Times New Roman" w:cs="Times New Roman"/>
           <w:szCs w:val="16"/>
         </w:rPr>
-        <w:t>Input data:</w:t>
+        <w:t>Input data</w:t>
+      </w:r>
+      <w:r>
+        <w:rPr>
+          <w:rFonts w:ascii="Times New Roman" w:hAnsi="Times New Roman" w:cs="Times New Roman"/>
+          <w:szCs w:val="16"/>
+        </w:rPr>
+        <w:t xml:space="preserve">. The input files should be named as show. The Plate# should be a </w:t>
+      </w:r>
+      <w:proofErr w:type="gramStart"/>
+      <w:r>
+        <w:rPr>
+          <w:rFonts w:ascii="Times New Roman" w:hAnsi="Times New Roman" w:cs="Times New Roman"/>
+          <w:szCs w:val="16"/>
+        </w:rPr>
+        <w:t>5-6 digit</w:t>
+      </w:r>
+      <w:proofErr w:type="gramEnd"/>
+      <w:r>
+        <w:rPr>
+          <w:rFonts w:ascii="Times New Roman" w:hAnsi="Times New Roman" w:cs="Times New Roman"/>
+          <w:szCs w:val="16"/>
+        </w:rPr>
+        <w:t xml:space="preserve"> character including a dash (e.g. 1056-29).</w:t>
       </w:r>
     </w:p>
     <w:p>
@@ -1041,7 +1064,23 @@
           <w:color w:val="000000"/>
           <w:shd w:val="clear" w:color="auto" w:fill="FFFFFF"/>
         </w:rPr>
-        <w:t xml:space="preserve">Locate the Master Chemical Lists for each plate. These are usually located in a file called “csv files”, and are named </w:t>
+        <w:t>Locate the Master Chemical Lists for each plate. These are usually located in a f</w:t>
+      </w:r>
+      <w:r>
+        <w:rPr>
+          <w:rFonts w:ascii="Times New Roman" w:eastAsia="Times New Roman" w:hAnsi="Times New Roman" w:cs="Times New Roman"/>
+          <w:color w:val="000000"/>
+          <w:shd w:val="clear" w:color="auto" w:fill="FFFFFF"/>
+        </w:rPr>
+        <w:t>older</w:t>
+      </w:r>
+      <w:r>
+        <w:rPr>
+          <w:rFonts w:ascii="Times New Roman" w:eastAsia="Times New Roman" w:hAnsi="Times New Roman" w:cs="Times New Roman"/>
+          <w:color w:val="000000"/>
+          <w:shd w:val="clear" w:color="auto" w:fill="FFFFFF"/>
+        </w:rPr>
+        <w:t xml:space="preserve"> called “csv files”, and are named </w:t>
       </w:r>
       <w:r>
         <w:rPr>
@@ -1062,8 +1101,6 @@
         </w:rPr>
         <w:t>#]_MaestroExperimentLog_Ontogeny.csv</w:t>
       </w:r>
-      <w:bookmarkStart w:id="0" w:name="_GoBack"/>
-      <w:bookmarkEnd w:id="0"/>
       <w:proofErr w:type="gramEnd"/>
     </w:p>
     <w:p>
@@ -1126,7 +1163,16 @@
           <w:color w:val="000000"/>
           <w:shd w:val="clear" w:color="auto" w:fill="FFFFFF"/>
         </w:rPr>
-        <w:t xml:space="preserve">) or the “Summary” excel </w:t>
+        <w:t xml:space="preserve">) or the “Summary” </w:t>
+      </w:r>
+      <w:r>
+        <w:rPr>
+          <w:rFonts w:ascii="Times New Roman" w:eastAsia="Times New Roman" w:hAnsi="Times New Roman" w:cs="Times New Roman"/>
+          <w:color w:val="000000"/>
+          <w:shd w:val="clear" w:color="auto" w:fill="FFFFFF"/>
+        </w:rPr>
+        <w:lastRenderedPageBreak/>
+        <w:t xml:space="preserve">excel </w:t>
       </w:r>
       <w:r>
         <w:rPr>
@@ -1170,16 +1216,7 @@
           <w:color w:val="000000"/>
           <w:shd w:val="clear" w:color="auto" w:fill="FFFFFF"/>
         </w:rPr>
-        <w:t xml:space="preserve">). The “Calculations” </w:t>
-      </w:r>
-      <w:r>
-        <w:rPr>
-          <w:rFonts w:ascii="Times New Roman" w:eastAsia="Times New Roman" w:hAnsi="Times New Roman" w:cs="Times New Roman"/>
-          <w:color w:val="000000"/>
-          <w:shd w:val="clear" w:color="auto" w:fill="FFFFFF"/>
-        </w:rPr>
-        <w:lastRenderedPageBreak/>
-        <w:t xml:space="preserve">files contain data for 3 plates, and the “Summary” files contain data for one plate. The script </w:t>
+        <w:t xml:space="preserve">). The “Calculations” files contain data for 3 plates, and the “Summary” files contain data for one plate. The script </w:t>
       </w:r>
       <w:r>
         <w:rPr>
@@ -1417,7 +1454,23 @@
           <w:color w:val="000000"/>
           <w:shd w:val="clear" w:color="auto" w:fill="FFFFFF"/>
         </w:rPr>
-        <w:t xml:space="preserve">Put all the spike list files that you want to analyze in one folder, e.g. “All Spike Lists”. Put all the Master Chemical Lists in another folder, e.g. “All Master Chem Lists”.  Lastly, put all the files containing the cytotoxicity data in another folder. (Note: the script </w:t>
+        <w:t>Put all the spike list files that you want to analyze in one folder</w:t>
+      </w:r>
+      <w:r>
+        <w:rPr>
+          <w:rFonts w:ascii="Times New Roman" w:eastAsia="Times New Roman" w:hAnsi="Times New Roman" w:cs="Times New Roman"/>
+          <w:color w:val="000000"/>
+          <w:shd w:val="clear" w:color="auto" w:fill="FFFFFF"/>
+        </w:rPr>
+        <w:t xml:space="preserve"> in your main directory</w:t>
+      </w:r>
+      <w:r>
+        <w:rPr>
+          <w:rFonts w:ascii="Times New Roman" w:eastAsia="Times New Roman" w:hAnsi="Times New Roman" w:cs="Times New Roman"/>
+          <w:color w:val="000000"/>
+          <w:shd w:val="clear" w:color="auto" w:fill="FFFFFF"/>
+        </w:rPr>
+        <w:t xml:space="preserve">, e.g. “All Spike Lists”. Put all the Master Chemical Lists in another folder, e.g. “All Master Chem Lists”.  Lastly, put all the files containing the cytotoxicity data in another folder. (Note: the script </w:t>
       </w:r>
       <w:r>
         <w:rPr>
@@ -1520,6 +1573,14 @@
           <w:shd w:val="clear" w:color="auto" w:fill="FFFFFF"/>
         </w:rPr>
         <w:t xml:space="preserve"> and every other script for each plate individually.</w:t>
+      </w:r>
+      <w:r>
+        <w:rPr>
+          <w:rFonts w:ascii="Times New Roman" w:eastAsia="Times New Roman" w:hAnsi="Times New Roman" w:cs="Times New Roman"/>
+          <w:color w:val="000000"/>
+          <w:shd w:val="clear" w:color="auto" w:fill="FFFFFF"/>
+        </w:rPr>
+        <w:t xml:space="preserve"> You will be able to specify the location of the output in each script.</w:t>
       </w:r>
     </w:p>
     <w:p>
@@ -1656,23 +1717,14 @@
           <w:rFonts w:ascii="Times New Roman" w:hAnsi="Times New Roman" w:cs="Times New Roman"/>
           <w:szCs w:val="16"/>
         </w:rPr>
-        <w:t>“</w:t>
-      </w:r>
-      <w:proofErr w:type="spellStart"/>
-      <w:r>
-        <w:rPr>
-          <w:rFonts w:ascii="Times New Roman" w:hAnsi="Times New Roman" w:cs="Times New Roman"/>
-          <w:szCs w:val="16"/>
-        </w:rPr>
-        <w:t>gtools</w:t>
-      </w:r>
-      <w:proofErr w:type="spellEnd"/>
-      <w:r>
-        <w:rPr>
-          <w:rFonts w:ascii="Times New Roman" w:hAnsi="Times New Roman" w:cs="Times New Roman"/>
-          <w:szCs w:val="16"/>
-        </w:rPr>
-        <w:t>”</w:t>
+        <w:t xml:space="preserve"> </w:t>
+      </w:r>
+      <w:r>
+        <w:rPr>
+          <w:rFonts w:ascii="Times New Roman" w:hAnsi="Times New Roman" w:cs="Times New Roman"/>
+          <w:szCs w:val="16"/>
+        </w:rPr>
+        <w:t>“xlsx” – includes functions for reading .xlsx Excel files</w:t>
       </w:r>
     </w:p>
     <w:p>
@@ -1692,7 +1744,7 @@
           <w:rFonts w:ascii="Times New Roman" w:hAnsi="Times New Roman" w:cs="Times New Roman"/>
           <w:szCs w:val="16"/>
         </w:rPr>
-        <w:t>“xlsx”</w:t>
+        <w:t xml:space="preserve">“reshape” – includes `melt` function for transforming data to long file format </w:t>
       </w:r>
     </w:p>
     <w:p>
@@ -1712,7 +1764,25 @@
           <w:rFonts w:ascii="Times New Roman" w:hAnsi="Times New Roman" w:cs="Times New Roman"/>
           <w:szCs w:val="16"/>
         </w:rPr>
-        <w:t>“reshape”</w:t>
+        <w:t>“</w:t>
+      </w:r>
+      <w:proofErr w:type="spellStart"/>
+      <w:proofErr w:type="gramStart"/>
+      <w:r>
+        <w:rPr>
+          <w:rFonts w:ascii="Times New Roman" w:hAnsi="Times New Roman" w:cs="Times New Roman"/>
+          <w:szCs w:val="16"/>
+        </w:rPr>
+        <w:t>data.table</w:t>
+      </w:r>
+      <w:proofErr w:type="spellEnd"/>
+      <w:proofErr w:type="gramEnd"/>
+      <w:r>
+        <w:rPr>
+          <w:rFonts w:ascii="Times New Roman" w:hAnsi="Times New Roman" w:cs="Times New Roman"/>
+          <w:szCs w:val="16"/>
+        </w:rPr>
+        <w:t>” – for robust data manipulation</w:t>
       </w:r>
     </w:p>
     <w:p>
@@ -1735,22 +1805,50 @@
         <w:t>“</w:t>
       </w:r>
       <w:proofErr w:type="spellStart"/>
-      <w:proofErr w:type="gramStart"/>
-      <w:r>
-        <w:rPr>
-          <w:rFonts w:ascii="Times New Roman" w:hAnsi="Times New Roman" w:cs="Times New Roman"/>
-          <w:szCs w:val="16"/>
-        </w:rPr>
-        <w:t>data.table</w:t>
+      <w:r>
+        <w:rPr>
+          <w:rFonts w:ascii="Times New Roman" w:hAnsi="Times New Roman" w:cs="Times New Roman"/>
+          <w:szCs w:val="16"/>
+        </w:rPr>
+        <w:t>gtools</w:t>
       </w:r>
       <w:proofErr w:type="spellEnd"/>
-      <w:proofErr w:type="gramEnd"/>
-      <w:r>
-        <w:rPr>
-          <w:rFonts w:ascii="Times New Roman" w:hAnsi="Times New Roman" w:cs="Times New Roman"/>
-          <w:szCs w:val="16"/>
-        </w:rPr>
-        <w:t>”</w:t>
+      <w:r>
+        <w:rPr>
+          <w:rFonts w:ascii="Times New Roman" w:hAnsi="Times New Roman" w:cs="Times New Roman"/>
+          <w:szCs w:val="16"/>
+        </w:rPr>
+        <w:t xml:space="preserve">” – </w:t>
+      </w:r>
+      <w:r>
+        <w:rPr>
+          <w:rFonts w:ascii="Times New Roman" w:hAnsi="Times New Roman" w:cs="Times New Roman"/>
+          <w:szCs w:val="16"/>
+        </w:rPr>
+        <w:t>includes</w:t>
+      </w:r>
+      <w:r>
+        <w:rPr>
+          <w:rFonts w:ascii="Times New Roman" w:hAnsi="Times New Roman" w:cs="Times New Roman"/>
+          <w:szCs w:val="16"/>
+        </w:rPr>
+        <w:t xml:space="preserve"> useful functions such as ‘</w:t>
+      </w:r>
+      <w:proofErr w:type="spellStart"/>
+      <w:r>
+        <w:rPr>
+          <w:rFonts w:ascii="Times New Roman" w:hAnsi="Times New Roman" w:cs="Times New Roman"/>
+          <w:szCs w:val="16"/>
+        </w:rPr>
+        <w:t>asc</w:t>
+      </w:r>
+      <w:proofErr w:type="spellEnd"/>
+      <w:r>
+        <w:rPr>
+          <w:rFonts w:ascii="Times New Roman" w:hAnsi="Times New Roman" w:cs="Times New Roman"/>
+          <w:szCs w:val="16"/>
+        </w:rPr>
+        <w:t>’ for getting ascii character code</w:t>
       </w:r>
     </w:p>
     <w:p>
@@ -1786,7 +1884,7 @@
           <w:rFonts w:ascii="Times New Roman" w:hAnsi="Times New Roman" w:cs="Times New Roman"/>
           <w:szCs w:val="16"/>
         </w:rPr>
-        <w:t>”</w:t>
+        <w:t>” – includes function needed to install packages from GitHub</w:t>
       </w:r>
     </w:p>
     <w:p>
@@ -1796,7 +1894,7 @@
           <w:ilvl w:val="1"/>
           <w:numId w:val="1"/>
         </w:numPr>
-        <w:spacing w:line="360" w:lineRule="auto"/>
+        <w:spacing w:line="240" w:lineRule="auto"/>
         <w:rPr>
           <w:rFonts w:ascii="Times New Roman" w:hAnsi="Times New Roman" w:cs="Times New Roman"/>
           <w:szCs w:val="16"/>
@@ -1823,8 +1921,82 @@
           <w:rFonts w:ascii="Times New Roman" w:hAnsi="Times New Roman" w:cs="Times New Roman"/>
           <w:szCs w:val="16"/>
         </w:rPr>
+        <w:t>” – includes function needed to install “rhdf5” package</w:t>
+      </w:r>
+    </w:p>
+    <w:p>
+      <w:pPr>
+        <w:pStyle w:val="ListParagraph"/>
+        <w:numPr>
+          <w:ilvl w:val="1"/>
+          <w:numId w:val="1"/>
+        </w:numPr>
+        <w:spacing w:line="240" w:lineRule="auto"/>
+        <w:rPr>
+          <w:rFonts w:ascii="Times New Roman" w:hAnsi="Times New Roman" w:cs="Times New Roman"/>
+          <w:szCs w:val="16"/>
+        </w:rPr>
+      </w:pPr>
+      <w:r>
+        <w:rPr>
+          <w:rFonts w:ascii="Times New Roman" w:hAnsi="Times New Roman" w:cs="Times New Roman"/>
+          <w:szCs w:val="16"/>
+        </w:rPr>
+        <w:t>“</w:t>
+      </w:r>
+      <w:proofErr w:type="spellStart"/>
+      <w:r>
+        <w:rPr>
+          <w:rFonts w:ascii="Times New Roman" w:hAnsi="Times New Roman" w:cs="Times New Roman"/>
+          <w:szCs w:val="16"/>
+        </w:rPr>
+        <w:t>pracma</w:t>
+      </w:r>
+      <w:proofErr w:type="spellEnd"/>
+      <w:r>
+        <w:rPr>
+          <w:rFonts w:ascii="Times New Roman" w:hAnsi="Times New Roman" w:cs="Times New Roman"/>
+          <w:szCs w:val="16"/>
+        </w:rPr>
         <w:t>”</w:t>
       </w:r>
+      <w:r>
+        <w:rPr>
+          <w:rFonts w:ascii="Times New Roman" w:hAnsi="Times New Roman" w:cs="Times New Roman"/>
+          <w:szCs w:val="16"/>
+        </w:rPr>
+        <w:t xml:space="preserve"> – used in mutual information scripts</w:t>
+      </w:r>
+    </w:p>
+    <w:p>
+      <w:pPr>
+        <w:pStyle w:val="ListParagraph"/>
+        <w:numPr>
+          <w:ilvl w:val="1"/>
+          <w:numId w:val="1"/>
+        </w:numPr>
+        <w:spacing w:line="240" w:lineRule="auto"/>
+        <w:rPr>
+          <w:rFonts w:ascii="Times New Roman" w:hAnsi="Times New Roman" w:cs="Times New Roman"/>
+          <w:szCs w:val="16"/>
+        </w:rPr>
+      </w:pPr>
+      <w:r>
+        <w:rPr>
+          <w:rFonts w:ascii="Times New Roman" w:hAnsi="Times New Roman" w:cs="Times New Roman"/>
+          <w:szCs w:val="16"/>
+        </w:rPr>
+        <w:t>“compiler”</w:t>
+      </w:r>
+      <w:r>
+        <w:rPr>
+          <w:rFonts w:ascii="Times New Roman" w:hAnsi="Times New Roman" w:cs="Times New Roman"/>
+          <w:szCs w:val="16"/>
+        </w:rPr>
+        <w:t xml:space="preserve"> – used in mutual information scripts</w:t>
+      </w:r>
+      <w:bookmarkStart w:id="0" w:name="_GoBack"/>
+      <w:bookmarkEnd w:id="0"/>
     </w:p>
     <w:p>
       <w:pPr>
@@ -1843,7 +2015,7 @@
           <w:rFonts w:ascii="Times New Roman" w:hAnsi="Times New Roman" w:cs="Times New Roman"/>
           <w:szCs w:val="16"/>
         </w:rPr>
-        <w:t>To install “rhdf5”, use the following commands:</w:t>
+        <w:t>Install the package “rhdf5” for reading, writing, and opening h5 files. Use the following commands:</w:t>
       </w:r>
     </w:p>
     <w:p>
@@ -1995,7 +2167,7 @@
                 <v:stroke joinstyle="miter"/>
                 <v:path gradientshapeok="t" o:connecttype="rect"/>
               </v:shapetype>
-              <v:shape id="Text Box 2" o:spid="_x0000_s1026" type="#_x0000_t202" style="position:absolute;left:0;text-align:left;margin-left:75.15pt;margin-top:1.35pt;width:334.35pt;height:39.45pt;z-index:251661312;visibility:visible;mso-wrap-style:square;mso-width-percent:0;mso-height-percent:0;mso-wrap-distance-left:9pt;mso-wrap-distance-top:0;mso-wrap-distance-right:9pt;mso-wrap-distance-bottom:0;mso-position-horizontal:absolute;mso-position-horizontal-relative:text;mso-position-vertical:absolute;mso-position-vertical-relative:text;mso-width-percent:0;mso-height-percent:0;mso-width-relative:margin;mso-height-relative:margin;v-text-anchor:top" o:gfxdata="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" fillcolor="white [3201]" strokeweight=".5pt">
+              <v:shape id="Text Box 2" o:spid="_x0000_s1026" type="#_x0000_t202" style="position:absolute;left:0;text-align:left;margin-left:75.15pt;margin-top:1.35pt;width:334.35pt;height:39.45pt;z-index:251661312;visibility:visible;mso-wrap-style:square;mso-width-percent:0;mso-height-percent:0;mso-wrap-distance-left:9pt;mso-wrap-distance-top:0;mso-wrap-distance-right:9pt;mso-wrap-distance-bottom:0;mso-position-horizontal:absolute;mso-position-horizontal-relative:text;mso-position-vertical:absolute;mso-position-vertical-relative:text;mso-width-percent:0;mso-height-percent:0;mso-width-relative:margin;mso-height-relative:margin;v-text-anchor:top" o:gfxdata="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" fillcolor="white [3201]" strokeweight=".5pt">
                 <v:textbox inset="0,0,0,0">
                   <w:txbxContent>
                     <w:p>
@@ -2008,7 +2180,6 @@
                           <w:szCs w:val="20"/>
                         </w:rPr>
                       </w:pPr>
-                      <w:proofErr w:type="gramStart"/>
                       <w:r>
                         <w:rPr>
                           <w:rStyle w:val="gnkrckgcmrb"/>
@@ -2016,57 +2187,7 @@
                           <w:sz w:val="20"/>
                           <w:szCs w:val="20"/>
                         </w:rPr>
-                        <w:t>if(</w:t>
-                      </w:r>
-                      <w:proofErr w:type="gramEnd"/>
-                      <w:r>
-                        <w:rPr>
-                          <w:rStyle w:val="gnkrckgcmrb"/>
-                          <w:rFonts w:ascii="Courier New" w:eastAsia="Times New Roman" w:hAnsi="Courier New" w:cs="Courier New"/>
-                          <w:sz w:val="20"/>
-                          <w:szCs w:val="20"/>
-                        </w:rPr>
-                        <w:t>!</w:t>
-                      </w:r>
-                      <w:proofErr w:type="spellStart"/>
-                      <w:r>
-                        <w:rPr>
-                          <w:rStyle w:val="gnkrckgcmrb"/>
-                          <w:rFonts w:ascii="Courier New" w:eastAsia="Times New Roman" w:hAnsi="Courier New" w:cs="Courier New"/>
-                          <w:sz w:val="20"/>
-                          <w:szCs w:val="20"/>
-                        </w:rPr>
-                        <w:t>requireNamespace</w:t>
-                      </w:r>
-                      <w:proofErr w:type="spellEnd"/>
-                      <w:r>
-                        <w:rPr>
-                          <w:rStyle w:val="gnkrckgcmrb"/>
-                          <w:rFonts w:ascii="Courier New" w:eastAsia="Times New Roman" w:hAnsi="Courier New" w:cs="Courier New"/>
-                          <w:sz w:val="20"/>
-                          <w:szCs w:val="20"/>
-                        </w:rPr>
-                        <w:t>("</w:t>
-                      </w:r>
-                      <w:proofErr w:type="spellStart"/>
-                      <w:r>
-                        <w:rPr>
-                          <w:rStyle w:val="gnkrckgcmrb"/>
-                          <w:rFonts w:ascii="Courier New" w:eastAsia="Times New Roman" w:hAnsi="Courier New" w:cs="Courier New"/>
-                          <w:sz w:val="20"/>
-                          <w:szCs w:val="20"/>
-                        </w:rPr>
-                        <w:t>BiocManager</w:t>
-                      </w:r>
-                      <w:proofErr w:type="spellEnd"/>
-                      <w:r>
-                        <w:rPr>
-                          <w:rStyle w:val="gnkrckgcmrb"/>
-                          <w:rFonts w:ascii="Courier New" w:eastAsia="Times New Roman" w:hAnsi="Courier New" w:cs="Courier New"/>
-                          <w:sz w:val="20"/>
-                          <w:szCs w:val="20"/>
-                        </w:rPr>
-                        <w:t>", quietly = TRUE))</w:t>
+                        <w:t>if(!requireNamespace("BiocManager", quietly = TRUE))</w:t>
                       </w:r>
                     </w:p>
                     <w:p>
@@ -2086,49 +2207,7 @@
                           <w:sz w:val="20"/>
                           <w:szCs w:val="20"/>
                         </w:rPr>
-                        <w:t xml:space="preserve">     </w:t>
-                      </w:r>
-                      <w:proofErr w:type="spellStart"/>
-                      <w:proofErr w:type="gramStart"/>
-                      <w:r>
-                        <w:rPr>
-                          <w:rStyle w:val="gnkrckgcmrb"/>
-                          <w:rFonts w:ascii="Courier New" w:eastAsia="Times New Roman" w:hAnsi="Courier New" w:cs="Courier New"/>
-                          <w:sz w:val="20"/>
-                          <w:szCs w:val="20"/>
-                        </w:rPr>
-                        <w:t>install.packages</w:t>
-                      </w:r>
-                      <w:proofErr w:type="spellEnd"/>
-                      <w:proofErr w:type="gramEnd"/>
-                      <w:r>
-                        <w:rPr>
-                          <w:rStyle w:val="gnkrckgcmrb"/>
-                          <w:rFonts w:ascii="Courier New" w:eastAsia="Times New Roman" w:hAnsi="Courier New" w:cs="Courier New"/>
-                          <w:sz w:val="20"/>
-                          <w:szCs w:val="20"/>
-                        </w:rPr>
-                        <w:t>("</w:t>
-                      </w:r>
-                      <w:proofErr w:type="spellStart"/>
-                      <w:r>
-                        <w:rPr>
-                          <w:rStyle w:val="gnkrckgcmrb"/>
-                          <w:rFonts w:ascii="Courier New" w:eastAsia="Times New Roman" w:hAnsi="Courier New" w:cs="Courier New"/>
-                          <w:sz w:val="20"/>
-                          <w:szCs w:val="20"/>
-                        </w:rPr>
-                        <w:t>BiocManager</w:t>
-                      </w:r>
-                      <w:proofErr w:type="spellEnd"/>
-                      <w:r>
-                        <w:rPr>
-                          <w:rStyle w:val="gnkrckgcmrb"/>
-                          <w:rFonts w:ascii="Courier New" w:eastAsia="Times New Roman" w:hAnsi="Courier New" w:cs="Courier New"/>
-                          <w:sz w:val="20"/>
-                          <w:szCs w:val="20"/>
-                        </w:rPr>
-                        <w:t>")</w:t>
+                        <w:t xml:space="preserve">     install.packages("BiocManager")</w:t>
                       </w:r>
                     </w:p>
                     <w:p>
@@ -2141,8 +2220,6 @@
                           <w:szCs w:val="20"/>
                         </w:rPr>
                       </w:pPr>
-                      <w:proofErr w:type="spellStart"/>
-                      <w:proofErr w:type="gramStart"/>
                       <w:r>
                         <w:rPr>
                           <w:rStyle w:val="gnkrckgcmrb"/>
@@ -2150,27 +2227,7 @@
                           <w:sz w:val="20"/>
                           <w:szCs w:val="20"/>
                         </w:rPr>
-                        <w:t>BiocManager</w:t>
-                      </w:r>
-                      <w:proofErr w:type="spellEnd"/>
-                      <w:r>
-                        <w:rPr>
-                          <w:rStyle w:val="gnkrckgcmrb"/>
-                          <w:rFonts w:ascii="Courier New" w:eastAsia="Times New Roman" w:hAnsi="Courier New" w:cs="Courier New"/>
-                          <w:sz w:val="20"/>
-                          <w:szCs w:val="20"/>
-                        </w:rPr>
-                        <w:t>::</w:t>
-                      </w:r>
-                      <w:proofErr w:type="gramEnd"/>
-                      <w:r>
-                        <w:rPr>
-                          <w:rStyle w:val="gnkrckgcmrb"/>
-                          <w:rFonts w:ascii="Courier New" w:eastAsia="Times New Roman" w:hAnsi="Courier New" w:cs="Courier New"/>
-                          <w:sz w:val="20"/>
-                          <w:szCs w:val="20"/>
-                        </w:rPr>
-                        <w:t>install("rhdf5")</w:t>
+                        <w:t>BiocManager::install("rhdf5")</w:t>
                       </w:r>
                     </w:p>
                     <w:p>
@@ -2438,6 +2495,7 @@
           <w:rFonts w:ascii="Times New Roman" w:hAnsi="Times New Roman" w:cs="Times New Roman"/>
           <w:szCs w:val="16"/>
         </w:rPr>
+        <w:lastRenderedPageBreak/>
         <w:t>Additional info:</w:t>
       </w:r>
       <w:r>
@@ -2665,32 +2723,33 @@
         <w:rPr>
           <w:rFonts w:ascii="Times New Roman" w:eastAsia="Times New Roman" w:hAnsi="Times New Roman" w:cs="Times New Roman"/>
         </w:rPr>
-        <w:t xml:space="preserve">he output will go in a folder </w:t>
-      </w:r>
-      <w:r>
-        <w:rPr>
-          <w:rFonts w:ascii="Times New Roman" w:eastAsia="Times New Roman" w:hAnsi="Times New Roman" w:cs="Times New Roman"/>
-        </w:rPr>
-        <w:t>named</w:t>
-      </w:r>
-      <w:r>
-        <w:rPr>
-          <w:rFonts w:ascii="Times New Roman" w:eastAsia="Times New Roman" w:hAnsi="Times New Roman" w:cs="Times New Roman"/>
-        </w:rPr>
-        <w:t xml:space="preserve"> “</w:t>
+        <w:t xml:space="preserve">he output </w:t>
+      </w:r>
+      <w:r>
+        <w:rPr>
+          <w:rFonts w:ascii="Times New Roman" w:eastAsia="Times New Roman" w:hAnsi="Times New Roman" w:cs="Times New Roman"/>
+        </w:rPr>
+        <w:t>folder “</w:t>
       </w:r>
       <w:r>
         <w:rPr>
           <w:rFonts w:ascii="Times New Roman" w:eastAsia="Times New Roman" w:hAnsi="Times New Roman" w:cs="Times New Roman"/>
           <w:i/>
-        </w:rPr>
-        <w:t>h5Files</w:t>
-      </w:r>
-      <w:r>
-        <w:rPr>
-          <w:rFonts w:ascii="Times New Roman" w:eastAsia="Times New Roman" w:hAnsi="Times New Roman" w:cs="Times New Roman"/>
-        </w:rPr>
-        <w:t>”</w:t>
+          <w:iCs/>
+        </w:rPr>
+        <w:t xml:space="preserve">h5files” </w:t>
+      </w:r>
+      <w:r>
+        <w:rPr>
+          <w:rFonts w:ascii="Times New Roman" w:eastAsia="Times New Roman" w:hAnsi="Times New Roman" w:cs="Times New Roman"/>
+        </w:rPr>
+        <w:t xml:space="preserve">will go in a folder </w:t>
+      </w:r>
+      <w:r>
+        <w:rPr>
+          <w:rFonts w:ascii="Times New Roman" w:eastAsia="Times New Roman" w:hAnsi="Times New Roman" w:cs="Times New Roman"/>
+        </w:rPr>
+        <w:t>specified by the user.</w:t>
       </w:r>
     </w:p>
     <w:p>
@@ -4018,6 +4077,7 @@
           <w:color w:val="000000"/>
           <w:shd w:val="clear" w:color="auto" w:fill="FFFFFF"/>
         </w:rPr>
+        <w:lastRenderedPageBreak/>
         <w:t xml:space="preserve">Source </w:t>
       </w:r>
       <w:r>
@@ -4203,7 +4263,6 @@
         <w:rPr>
           <w:rFonts w:ascii="Times New Roman" w:eastAsia="Times New Roman" w:hAnsi="Times New Roman" w:cs="Times New Roman"/>
         </w:rPr>
-        <w:lastRenderedPageBreak/>
         <w:t>Warnings generated are normal</w:t>
       </w:r>
     </w:p>
@@ -5161,7 +5220,13 @@
         <w:rPr>
           <w:rFonts w:ascii="Times New Roman" w:eastAsia="Times New Roman" w:hAnsi="Times New Roman" w:cs="Times New Roman"/>
         </w:rPr>
-        <w:t>in the previous step</w:t>
+        <w:t xml:space="preserve">in </w:t>
+      </w:r>
+      <w:r>
+        <w:rPr>
+          <w:rFonts w:ascii="Times New Roman" w:eastAsia="Times New Roman" w:hAnsi="Times New Roman" w:cs="Times New Roman"/>
+        </w:rPr>
+        <w:t>step #2.11</w:t>
       </w:r>
     </w:p>
     <w:p>
@@ -5380,6 +5445,7 @@
           <w:color w:val="000000"/>
           <w:shd w:val="clear" w:color="auto" w:fill="FFFFFF"/>
         </w:rPr>
+        <w:lastRenderedPageBreak/>
         <w:t xml:space="preserve">Step 4: Calculate the </w:t>
       </w:r>
       <w:r>
@@ -5514,7 +5580,6 @@
           <w:color w:val="000000"/>
           <w:shd w:val="clear" w:color="auto" w:fill="FFFFFF"/>
         </w:rPr>
-        <w:lastRenderedPageBreak/>
         <w:t xml:space="preserve">Overview: This script merges the MI data with the other parameter values. Then, it calculates the </w:t>
       </w:r>
       <w:r>
@@ -6949,6 +7014,7 @@
           <w:color w:val="000000"/>
           <w:shd w:val="clear" w:color="auto" w:fill="FFFFFF"/>
         </w:rPr>
+        <w:lastRenderedPageBreak/>
         <w:t xml:space="preserve">Another dialog box will ask for the Master Chemical List(s). </w:t>
       </w:r>
       <w:r>
@@ -7085,7 +7151,6 @@
           <w:color w:val="000000"/>
           <w:shd w:val="clear" w:color="auto" w:fill="FFFFFF"/>
         </w:rPr>
-        <w:lastRenderedPageBreak/>
         <w:t xml:space="preserve">If the script cannot find the tab in </w:t>
       </w:r>
       <w:r>
@@ -7361,15 +7426,15 @@
           <w:color w:val="000000"/>
           <w:shd w:val="clear" w:color="auto" w:fill="FFFFFF"/>
         </w:rPr>
-        <w:t xml:space="preserve">rows are appended to the </w:t>
-      </w:r>
-      <w:r>
-        <w:rPr>
-          <w:rFonts w:ascii="Times New Roman" w:eastAsia="Times New Roman" w:hAnsi="Times New Roman" w:cs="Times New Roman"/>
-          <w:color w:val="000000"/>
-          <w:shd w:val="clear" w:color="auto" w:fill="FFFFFF"/>
-        </w:rPr>
-        <w:t xml:space="preserve">merged with the AUC </w:t>
+        <w:t xml:space="preserve">rows are appended to </w:t>
+      </w:r>
+      <w:r>
+        <w:rPr>
+          <w:rFonts w:ascii="Times New Roman" w:eastAsia="Times New Roman" w:hAnsi="Times New Roman" w:cs="Times New Roman"/>
+          <w:color w:val="000000"/>
+          <w:shd w:val="clear" w:color="auto" w:fill="FFFFFF"/>
+        </w:rPr>
+        <w:t xml:space="preserve">the AUC </w:t>
       </w:r>
       <w:r>
         <w:rPr>
@@ -8445,6 +8510,7 @@
           <w:color w:val="000000"/>
           <w:shd w:val="clear" w:color="auto" w:fill="FFFFFF"/>
         </w:rPr>
+        <w:lastRenderedPageBreak/>
         <w:t>Are there compounds that were tested on these plates that should not be included in the dataset? For example,</w:t>
       </w:r>
     </w:p>
@@ -8548,7 +8614,6 @@
           <w:color w:val="000000"/>
           <w:shd w:val="clear" w:color="auto" w:fill="FFFFFF"/>
         </w:rPr>
-        <w:lastRenderedPageBreak/>
         <w:t>Remove the data rows corresponding to these compounds as needed. Note that the control treatment wells have already been renamed to “DMSO”</w:t>
       </w:r>
       <w:r>
@@ -8683,6 +8748,15 @@
           <w:color w:val="000000"/>
           <w:shd w:val="clear" w:color="auto" w:fill="FFFFFF"/>
         </w:rPr>
+        <w:t xml:space="preserve">(optional) </w:t>
+      </w:r>
+      <w:r>
+        <w:rPr>
+          <w:rFonts w:ascii="Times New Roman" w:eastAsia="Times New Roman" w:hAnsi="Times New Roman" w:cs="Times New Roman"/>
+          <w:b/>
+          <w:color w:val="000000"/>
+          <w:shd w:val="clear" w:color="auto" w:fill="FFFFFF"/>
+        </w:rPr>
         <w:t>Replace the “treatment” column with the sample ID’s</w:t>
       </w:r>
     </w:p>
@@ -8811,6 +8885,14 @@
           <w:shd w:val="clear" w:color="auto" w:fill="FFFFFF"/>
         </w:rPr>
         <w:t>.</w:t>
+      </w:r>
+      <w:r>
+        <w:rPr>
+          <w:rFonts w:ascii="Times New Roman" w:eastAsia="Times New Roman" w:hAnsi="Times New Roman" w:cs="Times New Roman"/>
+          <w:color w:val="000000"/>
+          <w:shd w:val="clear" w:color="auto" w:fill="FFFFFF"/>
+        </w:rPr>
+        <w:t xml:space="preserve"> This set is only necessary if you use chemical names instead of sample ID’s in your master chemical lists. </w:t>
       </w:r>
     </w:p>
     <w:p>
@@ -12900,6 +12982,7 @@
     <w:lsdException w:name="HTML Sample" w:semiHidden="1" w:unhideWhenUsed="1"/>
     <w:lsdException w:name="HTML Typewriter" w:semiHidden="1" w:unhideWhenUsed="1"/>
     <w:lsdException w:name="HTML Variable" w:semiHidden="1" w:unhideWhenUsed="1"/>
+    <w:lsdException w:name="Normal Table" w:semiHidden="1" w:unhideWhenUsed="1"/>
     <w:lsdException w:name="annotation subject" w:semiHidden="1" w:unhideWhenUsed="1"/>
     <w:lsdException w:name="No List" w:semiHidden="1" w:unhideWhenUsed="1"/>
     <w:lsdException w:name="Outline List 1" w:semiHidden="1" w:unhideWhenUsed="1"/>
@@ -12945,9 +13028,11 @@
     <w:lsdException w:name="Table Subtle 1" w:semiHidden="1" w:unhideWhenUsed="1"/>
     <w:lsdException w:name="Table Subtle 2" w:semiHidden="1" w:unhideWhenUsed="1"/>
     <w:lsdException w:name="Table Web 1" w:semiHidden="1" w:unhideWhenUsed="1"/>
+    <w:lsdException w:name="Table Web 2" w:semiHidden="1" w:unhideWhenUsed="1"/>
     <w:lsdException w:name="Table Web 3" w:semiHidden="1" w:unhideWhenUsed="1"/>
     <w:lsdException w:name="Balloon Text" w:semiHidden="1" w:unhideWhenUsed="1"/>
     <w:lsdException w:name="Table Grid" w:uiPriority="39"/>
+    <w:lsdException w:name="Table Theme" w:semiHidden="1" w:unhideWhenUsed="1"/>
     <w:lsdException w:name="Placeholder Text" w:semiHidden="1"/>
     <w:lsdException w:name="No Spacing" w:uiPriority="1" w:qFormat="1"/>
     <w:lsdException w:name="Light Shading" w:uiPriority="60"/>
@@ -13773,42 +13858,8 @@
 </file>
 
 <file path=customXml/item1.xml><?xml version="1.0" encoding="utf-8"?>
-<p:properties xmlns:p="http://schemas.microsoft.com/office/2006/metadata/properties" xmlns:xsi="http://www.w3.org/2001/XMLSchema-instance" xmlns:pc="http://schemas.microsoft.com/office/infopath/2007/PartnerControls">
-  <documentManagement>
-    <_Source xmlns="http://schemas.microsoft.com/sharepoint/v3/fields" xsi:nil="true"/>
-    <Language xmlns="http://schemas.microsoft.com/sharepoint/v3">English</Language>
-    <j747ac98061d40f0aa7bd47e1db5675d xmlns="4ffa91fb-a0ff-4ac5-b2db-65c790d184a4">
-      <Terms xmlns="http://schemas.microsoft.com/office/infopath/2007/PartnerControls"/>
-    </j747ac98061d40f0aa7bd47e1db5675d>
-    <External_x0020_Contributor xmlns="4ffa91fb-a0ff-4ac5-b2db-65c790d184a4" xsi:nil="true"/>
-    <TaxKeywordTaxHTField xmlns="4ffa91fb-a0ff-4ac5-b2db-65c790d184a4">
-      <Terms xmlns="http://schemas.microsoft.com/office/infopath/2007/PartnerControls"/>
-    </TaxKeywordTaxHTField>
-    <Record xmlns="4ffa91fb-a0ff-4ac5-b2db-65c790d184a4">Shared</Record>
-    <Rights xmlns="4ffa91fb-a0ff-4ac5-b2db-65c790d184a4" xsi:nil="true"/>
-    <Document_x0020_Creation_x0020_Date xmlns="4ffa91fb-a0ff-4ac5-b2db-65c790d184a4">2019-12-12T13:31:08+00:00</Document_x0020_Creation_x0020_Date>
-    <EPA_x0020_Office xmlns="4ffa91fb-a0ff-4ac5-b2db-65c790d184a4" xsi:nil="true"/>
-    <CategoryDescription xmlns="http://schemas.microsoft.com/sharepoint.v3" xsi:nil="true"/>
-    <Identifier xmlns="4ffa91fb-a0ff-4ac5-b2db-65c790d184a4" xsi:nil="true"/>
-    <_Coverage xmlns="http://schemas.microsoft.com/sharepoint/v3/fields" xsi:nil="true"/>
-    <Creator xmlns="4ffa91fb-a0ff-4ac5-b2db-65c790d184a4">
-      <UserInfo>
-        <DisplayName/>
-        <AccountId xsi:nil="true"/>
-        <AccountType/>
-      </UserInfo>
-    </Creator>
-    <EPA_x0020_Related_x0020_Documents xmlns="4ffa91fb-a0ff-4ac5-b2db-65c790d184a4" xsi:nil="true"/>
-    <EPA_x0020_Contributor xmlns="4ffa91fb-a0ff-4ac5-b2db-65c790d184a4">
-      <UserInfo>
-        <DisplayName/>
-        <AccountId xsi:nil="true"/>
-        <AccountType/>
-      </UserInfo>
-    </EPA_x0020_Contributor>
-    <TaxCatchAll xmlns="4ffa91fb-a0ff-4ac5-b2db-65c790d184a4"/>
-  </documentManagement>
-</p:properties>
+<?mso-contentType ?>
+<SharedContentType xmlns="Microsoft.SharePoint.Taxonomy.ContentTypeSync" SourceId="29f62856-1543-49d4-a736-4569d363f533" ContentTypeId="0x0101" PreviousValue="false"/>
 </file>
 
 <file path=customXml/item2.xml><?xml version="1.0" encoding="utf-8"?>
@@ -14155,8 +14206,42 @@
 </file>
 
 <file path=customXml/item3.xml><?xml version="1.0" encoding="utf-8"?>
-<?mso-contentType ?>
-<SharedContentType xmlns="Microsoft.SharePoint.Taxonomy.ContentTypeSync" SourceId="29f62856-1543-49d4-a736-4569d363f533" ContentTypeId="0x0101" PreviousValue="false"/>
+<p:properties xmlns:p="http://schemas.microsoft.com/office/2006/metadata/properties" xmlns:xsi="http://www.w3.org/2001/XMLSchema-instance" xmlns:pc="http://schemas.microsoft.com/office/infopath/2007/PartnerControls">
+  <documentManagement>
+    <_Source xmlns="http://schemas.microsoft.com/sharepoint/v3/fields" xsi:nil="true"/>
+    <Language xmlns="http://schemas.microsoft.com/sharepoint/v3">English</Language>
+    <j747ac98061d40f0aa7bd47e1db5675d xmlns="4ffa91fb-a0ff-4ac5-b2db-65c790d184a4">
+      <Terms xmlns="http://schemas.microsoft.com/office/infopath/2007/PartnerControls"/>
+    </j747ac98061d40f0aa7bd47e1db5675d>
+    <External_x0020_Contributor xmlns="4ffa91fb-a0ff-4ac5-b2db-65c790d184a4" xsi:nil="true"/>
+    <TaxKeywordTaxHTField xmlns="4ffa91fb-a0ff-4ac5-b2db-65c790d184a4">
+      <Terms xmlns="http://schemas.microsoft.com/office/infopath/2007/PartnerControls"/>
+    </TaxKeywordTaxHTField>
+    <Record xmlns="4ffa91fb-a0ff-4ac5-b2db-65c790d184a4">Shared</Record>
+    <Rights xmlns="4ffa91fb-a0ff-4ac5-b2db-65c790d184a4" xsi:nil="true"/>
+    <Document_x0020_Creation_x0020_Date xmlns="4ffa91fb-a0ff-4ac5-b2db-65c790d184a4">2019-12-12T13:31:08+00:00</Document_x0020_Creation_x0020_Date>
+    <EPA_x0020_Office xmlns="4ffa91fb-a0ff-4ac5-b2db-65c790d184a4" xsi:nil="true"/>
+    <CategoryDescription xmlns="http://schemas.microsoft.com/sharepoint.v3" xsi:nil="true"/>
+    <Identifier xmlns="4ffa91fb-a0ff-4ac5-b2db-65c790d184a4" xsi:nil="true"/>
+    <_Coverage xmlns="http://schemas.microsoft.com/sharepoint/v3/fields" xsi:nil="true"/>
+    <Creator xmlns="4ffa91fb-a0ff-4ac5-b2db-65c790d184a4">
+      <UserInfo>
+        <DisplayName/>
+        <AccountId xsi:nil="true"/>
+        <AccountType/>
+      </UserInfo>
+    </Creator>
+    <EPA_x0020_Related_x0020_Documents xmlns="4ffa91fb-a0ff-4ac5-b2db-65c790d184a4" xsi:nil="true"/>
+    <EPA_x0020_Contributor xmlns="4ffa91fb-a0ff-4ac5-b2db-65c790d184a4">
+      <UserInfo>
+        <DisplayName/>
+        <AccountId xsi:nil="true"/>
+        <AccountType/>
+      </UserInfo>
+    </EPA_x0020_Contributor>
+    <TaxCatchAll xmlns="4ffa91fb-a0ff-4ac5-b2db-65c790d184a4"/>
+  </documentManagement>
+</p:properties>
 </file>
 
 <file path=customXml/item4.xml><?xml version="1.0" encoding="utf-8"?>
@@ -14169,14 +14254,9 @@
 </file>
 
 <file path=customXml/itemProps1.xml><?xml version="1.0" encoding="utf-8"?>
-<ds:datastoreItem xmlns:ds="http://schemas.openxmlformats.org/officeDocument/2006/customXml" ds:itemID="{69209EA5-C8F4-49CE-BE37-28F247CF82AF}">
+<ds:datastoreItem xmlns:ds="http://schemas.openxmlformats.org/officeDocument/2006/customXml" ds:itemID="{CF633E52-6B05-4859-AD76-DF95EF93680A}">
   <ds:schemaRefs>
-    <ds:schemaRef ds:uri="http://schemas.microsoft.com/office/2006/metadata/properties"/>
-    <ds:schemaRef ds:uri="http://schemas.microsoft.com/office/infopath/2007/PartnerControls"/>
-    <ds:schemaRef ds:uri="http://schemas.microsoft.com/sharepoint/v3/fields"/>
-    <ds:schemaRef ds:uri="http://schemas.microsoft.com/sharepoint/v3"/>
-    <ds:schemaRef ds:uri="4ffa91fb-a0ff-4ac5-b2db-65c790d184a4"/>
-    <ds:schemaRef ds:uri="http://schemas.microsoft.com/sharepoint.v3"/>
+    <ds:schemaRef ds:uri="Microsoft.SharePoint.Taxonomy.ContentTypeSync"/>
   </ds:schemaRefs>
 </ds:datastoreItem>
 </file>
@@ -14203,9 +14283,14 @@
 </file>
 
 <file path=customXml/itemProps3.xml><?xml version="1.0" encoding="utf-8"?>
-<ds:datastoreItem xmlns:ds="http://schemas.openxmlformats.org/officeDocument/2006/customXml" ds:itemID="{CF633E52-6B05-4859-AD76-DF95EF93680A}">
+<ds:datastoreItem xmlns:ds="http://schemas.openxmlformats.org/officeDocument/2006/customXml" ds:itemID="{69209EA5-C8F4-49CE-BE37-28F247CF82AF}">
   <ds:schemaRefs>
-    <ds:schemaRef ds:uri="Microsoft.SharePoint.Taxonomy.ContentTypeSync"/>
+    <ds:schemaRef ds:uri="http://schemas.microsoft.com/office/2006/metadata/properties"/>
+    <ds:schemaRef ds:uri="http://schemas.microsoft.com/office/infopath/2007/PartnerControls"/>
+    <ds:schemaRef ds:uri="http://schemas.microsoft.com/sharepoint/v3/fields"/>
+    <ds:schemaRef ds:uri="http://schemas.microsoft.com/sharepoint/v3"/>
+    <ds:schemaRef ds:uri="4ffa91fb-a0ff-4ac5-b2db-65c790d184a4"/>
+    <ds:schemaRef ds:uri="http://schemas.microsoft.com/sharepoint.v3"/>
   </ds:schemaRefs>
 </ds:datastoreItem>
 </file>

</xml_diff>

<commit_message>
MI by plate, id collection info, other updates
</commit_message>
<xml_diff>
--- a/Step-by-Step_Guide.docx
+++ b/Step-by-Step_Guide.docx
@@ -169,23 +169,14 @@
           <w:rFonts w:ascii="Times New Roman" w:hAnsi="Times New Roman" w:cs="Times New Roman"/>
           <w:szCs w:val="16"/>
         </w:rPr>
-        <w:t xml:space="preserve">. The input files should be named as show. The Plate# should be a </w:t>
-      </w:r>
-      <w:proofErr w:type="gramStart"/>
-      <w:r>
-        <w:rPr>
-          <w:rFonts w:ascii="Times New Roman" w:hAnsi="Times New Roman" w:cs="Times New Roman"/>
-          <w:szCs w:val="16"/>
-        </w:rPr>
-        <w:t>5-6 digit</w:t>
-      </w:r>
-      <w:proofErr w:type="gramEnd"/>
-      <w:r>
-        <w:rPr>
-          <w:rFonts w:ascii="Times New Roman" w:hAnsi="Times New Roman" w:cs="Times New Roman"/>
-          <w:szCs w:val="16"/>
-        </w:rPr>
-        <w:t xml:space="preserve"> character including a dash (e.g. 1056-29).</w:t>
+        <w:t>. The input files should be named as show. The Plate# should be a 5-6 digit character including a dash (e.g. 1056-29).</w:t>
+      </w:r>
+      <w:r>
+        <w:rPr>
+          <w:rFonts w:ascii="Times New Roman" w:hAnsi="Times New Roman" w:cs="Times New Roman"/>
+          <w:szCs w:val="16"/>
+        </w:rPr>
+        <w:t xml:space="preserve"> The Plate# should be the third part of the file name.</w:t>
       </w:r>
     </w:p>
     <w:p>
@@ -212,23 +203,7 @@
           <w:rFonts w:ascii="Times New Roman" w:hAnsi="Times New Roman" w:cs="Times New Roman"/>
           <w:szCs w:val="16"/>
         </w:rPr>
-        <w:t xml:space="preserve">from MEA recordings, created by the </w:t>
-      </w:r>
-      <w:proofErr w:type="spellStart"/>
-      <w:r>
-        <w:rPr>
-          <w:rFonts w:ascii="Times New Roman" w:hAnsi="Times New Roman" w:cs="Times New Roman"/>
-          <w:szCs w:val="16"/>
-        </w:rPr>
-        <w:t>AxIS</w:t>
-      </w:r>
-      <w:proofErr w:type="spellEnd"/>
-      <w:r>
-        <w:rPr>
-          <w:rFonts w:ascii="Times New Roman" w:hAnsi="Times New Roman" w:cs="Times New Roman"/>
-          <w:szCs w:val="16"/>
-        </w:rPr>
-        <w:t xml:space="preserve"> Spike Detector</w:t>
+        <w:t>from MEA recordings, created by the AxIS Spike Detector</w:t>
       </w:r>
     </w:p>
     <w:p>
@@ -257,25 +232,7 @@
           <w:i/>
           <w:szCs w:val="16"/>
         </w:rPr>
-        <w:t>ON_[date]_MW[Plate</w:t>
-      </w:r>
-      <w:proofErr w:type="gramStart"/>
-      <w:r>
-        <w:rPr>
-          <w:rFonts w:ascii="Times New Roman" w:hAnsi="Times New Roman" w:cs="Times New Roman"/>
-          <w:i/>
-          <w:szCs w:val="16"/>
-        </w:rPr>
-        <w:t>#]_</w:t>
-      </w:r>
-      <w:proofErr w:type="gramEnd"/>
-      <w:r>
-        <w:rPr>
-          <w:rFonts w:ascii="Times New Roman" w:hAnsi="Times New Roman" w:cs="Times New Roman"/>
-          <w:i/>
-          <w:szCs w:val="16"/>
-        </w:rPr>
-        <w:t>[DIV]_00(000)_spike_list.csv</w:t>
+        <w:t>ON_[date]_MW[Plate#]_[DIV]_00(000)_spike_list.csv</w:t>
       </w:r>
     </w:p>
     <w:p>
@@ -338,26 +295,16 @@
           <w:i/>
           <w:szCs w:val="16"/>
         </w:rPr>
-        <w:t>[date]_MW[Plate</w:t>
-      </w:r>
-      <w:proofErr w:type="gramStart"/>
+        <w:t>[date]_MW[Plate#]_MaestroExperimentLog_Ontogeny</w:t>
+      </w:r>
       <w:r>
         <w:rPr>
           <w:rFonts w:ascii="Times New Roman" w:hAnsi="Times New Roman" w:cs="Times New Roman"/>
           <w:i/>
           <w:szCs w:val="16"/>
         </w:rPr>
-        <w:t>#]_MaestroExperimentLog_Ontogeny</w:t>
-      </w:r>
-      <w:r>
-        <w:rPr>
-          <w:rFonts w:ascii="Times New Roman" w:hAnsi="Times New Roman" w:cs="Times New Roman"/>
-          <w:i/>
-          <w:szCs w:val="16"/>
-        </w:rPr>
         <w:t>.csv</w:t>
       </w:r>
-      <w:proofErr w:type="gramEnd"/>
     </w:p>
     <w:p>
       <w:pPr>
@@ -434,27 +381,17 @@
           <w:i/>
           <w:szCs w:val="16"/>
         </w:rPr>
-        <w:t>[date]_MW[Plate</w:t>
-      </w:r>
-      <w:proofErr w:type="gramStart"/>
-      <w:r>
-        <w:rPr>
-          <w:rFonts w:ascii="Times New Roman" w:hAnsi="Times New Roman" w:cs="Times New Roman"/>
+        <w:t>[date]_MW[Plate#]_</w:t>
+      </w:r>
+      <w:r>
+        <w:rPr>
+          <w:rFonts w:ascii="Times New Roman" w:eastAsia="Times New Roman" w:hAnsi="Times New Roman" w:cs="Times New Roman"/>
           <w:i/>
-          <w:szCs w:val="16"/>
-        </w:rPr>
-        <w:t>#]_</w:t>
-      </w:r>
-      <w:r>
-        <w:rPr>
-          <w:rFonts w:ascii="Times New Roman" w:eastAsia="Times New Roman" w:hAnsi="Times New Roman" w:cs="Times New Roman"/>
-          <w:i/>
           <w:color w:val="000000"/>
           <w:shd w:val="clear" w:color="auto" w:fill="FFFFFF"/>
         </w:rPr>
         <w:t>_Summary.xlsx</w:t>
       </w:r>
-      <w:proofErr w:type="gramEnd"/>
       <w:r>
         <w:rPr>
           <w:rFonts w:ascii="Times New Roman" w:eastAsia="Times New Roman" w:hAnsi="Times New Roman" w:cs="Times New Roman"/>
@@ -863,25 +800,7 @@
           <w:color w:val="000000"/>
           <w:shd w:val="clear" w:color="auto" w:fill="FFFFFF"/>
         </w:rPr>
-        <w:t xml:space="preserve"> scripts from the </w:t>
-      </w:r>
-      <w:proofErr w:type="spellStart"/>
-      <w:r>
-        <w:rPr>
-          <w:rFonts w:ascii="Times New Roman" w:eastAsia="Times New Roman" w:hAnsi="Times New Roman" w:cs="Times New Roman"/>
-          <w:color w:val="000000"/>
-          <w:shd w:val="clear" w:color="auto" w:fill="FFFFFF"/>
-        </w:rPr>
-        <w:t>BitBucket</w:t>
-      </w:r>
-      <w:proofErr w:type="spellEnd"/>
-      <w:r>
-        <w:rPr>
-          <w:rFonts w:ascii="Times New Roman" w:eastAsia="Times New Roman" w:hAnsi="Times New Roman" w:cs="Times New Roman"/>
-          <w:color w:val="000000"/>
-          <w:shd w:val="clear" w:color="auto" w:fill="FFFFFF"/>
-        </w:rPr>
-        <w:t xml:space="preserve"> repository. </w:t>
+        <w:t xml:space="preserve"> scripts from the BitBucket repository. </w:t>
       </w:r>
       <w:r>
         <w:rPr>
@@ -997,9 +916,62 @@
           <w:color w:val="000000"/>
           <w:shd w:val="clear" w:color="auto" w:fill="FFFFFF"/>
         </w:rPr>
-        <w:t>ON_20151209_MW1056-28_05_00(</w:t>
-      </w:r>
-      <w:proofErr w:type="gramStart"/>
+        <w:t>ON_20151209_MW1056-28_05_00(000)_spike_list.csv</w:t>
+      </w:r>
+      <w:r>
+        <w:rPr>
+          <w:rFonts w:ascii="Times New Roman" w:eastAsia="Times New Roman" w:hAnsi="Times New Roman" w:cs="Times New Roman"/>
+          <w:color w:val="000000"/>
+          <w:shd w:val="clear" w:color="auto" w:fill="FFFFFF"/>
+        </w:rPr>
+        <w:t>. This long file should have 3 columns that record the time, electrode, and amplitude of each spike. You will use only the 4 spike list files for DIV 5, 7, 9, 12 for each plate. Do not include data for DIV 2, Bicuculline-treated wells (a second recording on DIV 12), or files that go past 900 seconds (if a files says “corrected for time”, use that one).</w:t>
+      </w:r>
+    </w:p>
+    <w:p>
+      <w:pPr>
+        <w:spacing w:after="0" w:line="240" w:lineRule="auto"/>
+        <w:textAlignment w:val="center"/>
+        <w:rPr>
+          <w:rFonts w:ascii="Times New Roman" w:eastAsia="Times New Roman" w:hAnsi="Times New Roman" w:cs="Times New Roman"/>
+          <w:color w:val="000000"/>
+          <w:shd w:val="clear" w:color="auto" w:fill="FFFFFF"/>
+        </w:rPr>
+      </w:pPr>
+    </w:p>
+    <w:p>
+      <w:pPr>
+        <w:spacing w:after="0" w:line="240" w:lineRule="auto"/>
+        <w:textAlignment w:val="center"/>
+        <w:rPr>
+          <w:rFonts w:ascii="Times New Roman" w:eastAsia="Times New Roman" w:hAnsi="Times New Roman" w:cs="Times New Roman"/>
+          <w:color w:val="000000"/>
+          <w:shd w:val="clear" w:color="auto" w:fill="FFFFFF"/>
+        </w:rPr>
+      </w:pPr>
+      <w:r>
+        <w:rPr>
+          <w:rFonts w:ascii="Times New Roman" w:eastAsia="Times New Roman" w:hAnsi="Times New Roman" w:cs="Times New Roman"/>
+          <w:color w:val="000000"/>
+          <w:shd w:val="clear" w:color="auto" w:fill="FFFFFF"/>
+        </w:rPr>
+        <w:t>Locate the Master Chemical Lists for each plate. These are usually located in a f</w:t>
+      </w:r>
+      <w:r>
+        <w:rPr>
+          <w:rFonts w:ascii="Times New Roman" w:eastAsia="Times New Roman" w:hAnsi="Times New Roman" w:cs="Times New Roman"/>
+          <w:color w:val="000000"/>
+          <w:shd w:val="clear" w:color="auto" w:fill="FFFFFF"/>
+        </w:rPr>
+        <w:t>older</w:t>
+      </w:r>
+      <w:r>
+        <w:rPr>
+          <w:rFonts w:ascii="Times New Roman" w:eastAsia="Times New Roman" w:hAnsi="Times New Roman" w:cs="Times New Roman"/>
+          <w:color w:val="000000"/>
+          <w:shd w:val="clear" w:color="auto" w:fill="FFFFFF"/>
+        </w:rPr>
+        <w:t xml:space="preserve"> called “csv files”, and are named </w:t>
+      </w:r>
       <w:r>
         <w:rPr>
           <w:rFonts w:ascii="Times New Roman" w:eastAsia="Times New Roman" w:hAnsi="Times New Roman" w:cs="Times New Roman"/>
@@ -1007,101 +979,8 @@
           <w:color w:val="000000"/>
           <w:shd w:val="clear" w:color="auto" w:fill="FFFFFF"/>
         </w:rPr>
-        <w:t>000)_spike_list.csv</w:t>
-      </w:r>
-      <w:proofErr w:type="gramEnd"/>
-      <w:r>
-        <w:rPr>
-          <w:rFonts w:ascii="Times New Roman" w:eastAsia="Times New Roman" w:hAnsi="Times New Roman" w:cs="Times New Roman"/>
-          <w:color w:val="000000"/>
-          <w:shd w:val="clear" w:color="auto" w:fill="FFFFFF"/>
-        </w:rPr>
-        <w:t xml:space="preserve">. This long file should have 3 columns that record the time, electrode, and amplitude of each spike. You will use only the 4 spike list files for DIV 5, 7, 9, 12 for each plate. Do not include data for DIV 2, Bicuculline-treated wells (a second recording on DIV 12), or files that go past 900 seconds (if a </w:t>
-      </w:r>
-      <w:proofErr w:type="gramStart"/>
-      <w:r>
-        <w:rPr>
-          <w:rFonts w:ascii="Times New Roman" w:eastAsia="Times New Roman" w:hAnsi="Times New Roman" w:cs="Times New Roman"/>
-          <w:color w:val="000000"/>
-          <w:shd w:val="clear" w:color="auto" w:fill="FFFFFF"/>
-        </w:rPr>
-        <w:t>files</w:t>
-      </w:r>
-      <w:proofErr w:type="gramEnd"/>
-      <w:r>
-        <w:rPr>
-          <w:rFonts w:ascii="Times New Roman" w:eastAsia="Times New Roman" w:hAnsi="Times New Roman" w:cs="Times New Roman"/>
-          <w:color w:val="000000"/>
-          <w:shd w:val="clear" w:color="auto" w:fill="FFFFFF"/>
-        </w:rPr>
-        <w:t xml:space="preserve"> says “corrected for time”, use that one).</w:t>
-      </w:r>
-    </w:p>
-    <w:p>
-      <w:pPr>
-        <w:spacing w:after="0" w:line="240" w:lineRule="auto"/>
-        <w:textAlignment w:val="center"/>
-        <w:rPr>
-          <w:rFonts w:ascii="Times New Roman" w:eastAsia="Times New Roman" w:hAnsi="Times New Roman" w:cs="Times New Roman"/>
-          <w:color w:val="000000"/>
-          <w:shd w:val="clear" w:color="auto" w:fill="FFFFFF"/>
-        </w:rPr>
-      </w:pPr>
-    </w:p>
-    <w:p>
-      <w:pPr>
-        <w:spacing w:after="0" w:line="240" w:lineRule="auto"/>
-        <w:textAlignment w:val="center"/>
-        <w:rPr>
-          <w:rFonts w:ascii="Times New Roman" w:eastAsia="Times New Roman" w:hAnsi="Times New Roman" w:cs="Times New Roman"/>
-          <w:color w:val="000000"/>
-          <w:shd w:val="clear" w:color="auto" w:fill="FFFFFF"/>
-        </w:rPr>
-      </w:pPr>
-      <w:r>
-        <w:rPr>
-          <w:rFonts w:ascii="Times New Roman" w:eastAsia="Times New Roman" w:hAnsi="Times New Roman" w:cs="Times New Roman"/>
-          <w:color w:val="000000"/>
-          <w:shd w:val="clear" w:color="auto" w:fill="FFFFFF"/>
-        </w:rPr>
-        <w:t>Locate the Master Chemical Lists for each plate. These are usually located in a f</w:t>
-      </w:r>
-      <w:r>
-        <w:rPr>
-          <w:rFonts w:ascii="Times New Roman" w:eastAsia="Times New Roman" w:hAnsi="Times New Roman" w:cs="Times New Roman"/>
-          <w:color w:val="000000"/>
-          <w:shd w:val="clear" w:color="auto" w:fill="FFFFFF"/>
-        </w:rPr>
-        <w:t>older</w:t>
-      </w:r>
-      <w:r>
-        <w:rPr>
-          <w:rFonts w:ascii="Times New Roman" w:eastAsia="Times New Roman" w:hAnsi="Times New Roman" w:cs="Times New Roman"/>
-          <w:color w:val="000000"/>
-          <w:shd w:val="clear" w:color="auto" w:fill="FFFFFF"/>
-        </w:rPr>
-        <w:t xml:space="preserve"> called “csv files”, and are named </w:t>
-      </w:r>
-      <w:r>
-        <w:rPr>
-          <w:rFonts w:ascii="Times New Roman" w:eastAsia="Times New Roman" w:hAnsi="Times New Roman" w:cs="Times New Roman"/>
-          <w:i/>
-          <w:color w:val="000000"/>
-          <w:shd w:val="clear" w:color="auto" w:fill="FFFFFF"/>
-        </w:rPr>
-        <w:t>[date]_MW[Plate</w:t>
-      </w:r>
-      <w:proofErr w:type="gramStart"/>
-      <w:r>
-        <w:rPr>
-          <w:rFonts w:ascii="Times New Roman" w:eastAsia="Times New Roman" w:hAnsi="Times New Roman" w:cs="Times New Roman"/>
-          <w:i/>
-          <w:color w:val="000000"/>
-          <w:shd w:val="clear" w:color="auto" w:fill="FFFFFF"/>
-        </w:rPr>
-        <w:t>#]_MaestroExperimentLog_Ontogeny.csv</w:t>
-      </w:r>
-      <w:proofErr w:type="gramEnd"/>
+        <w:t>[date]_MW[Plate#]_MaestroExperimentLog_Ontogeny.csv</w:t>
+      </w:r>
     </w:p>
     <w:p>
       <w:pPr>
@@ -1197,19 +1076,8 @@
           <w:color w:val="000000"/>
           <w:shd w:val="clear" w:color="auto" w:fill="FFFFFF"/>
         </w:rPr>
-        <w:t>ON_[date]_MW[Plate</w:t>
-      </w:r>
-      <w:proofErr w:type="gramStart"/>
-      <w:r>
-        <w:rPr>
-          <w:rFonts w:ascii="Times New Roman" w:eastAsia="Times New Roman" w:hAnsi="Times New Roman" w:cs="Times New Roman"/>
-          <w:i/>
-          <w:color w:val="000000"/>
-          <w:shd w:val="clear" w:color="auto" w:fill="FFFFFF"/>
-        </w:rPr>
-        <w:t>#]_Summary.xlsx</w:t>
-      </w:r>
-      <w:proofErr w:type="gramEnd"/>
+        <w:t>ON_[date]_MW[Plate#]_Summary.xlsx</w:t>
+      </w:r>
       <w:r>
         <w:rPr>
           <w:rFonts w:ascii="Times New Roman" w:eastAsia="Times New Roman" w:hAnsi="Times New Roman" w:cs="Times New Roman"/>
@@ -1330,51 +1198,15 @@
           <w:color w:val="000000" w:themeColor="text1"/>
           <w:shd w:val="clear" w:color="auto" w:fill="FFFFFF"/>
         </w:rPr>
-        <w:t xml:space="preserve">Copy </w:t>
-      </w:r>
-      <w:proofErr w:type="gramStart"/>
+        <w:t>Copy all of the scripts in the folder “</w:t>
+      </w:r>
       <w:r>
         <w:rPr>
           <w:rFonts w:ascii="Times New Roman" w:eastAsia="Times New Roman" w:hAnsi="Times New Roman" w:cs="Times New Roman"/>
           <w:color w:val="000000" w:themeColor="text1"/>
           <w:shd w:val="clear" w:color="auto" w:fill="FFFFFF"/>
         </w:rPr>
-        <w:t>all of</w:t>
-      </w:r>
-      <w:proofErr w:type="gramEnd"/>
-      <w:r>
-        <w:rPr>
-          <w:rFonts w:ascii="Times New Roman" w:eastAsia="Times New Roman" w:hAnsi="Times New Roman" w:cs="Times New Roman"/>
-          <w:color w:val="000000" w:themeColor="text1"/>
-          <w:shd w:val="clear" w:color="auto" w:fill="FFFFFF"/>
-        </w:rPr>
-        <w:t xml:space="preserve"> the scripts in the folder “</w:t>
-      </w:r>
-      <w:r>
-        <w:rPr>
-          <w:rFonts w:ascii="Times New Roman" w:eastAsia="Times New Roman" w:hAnsi="Times New Roman" w:cs="Times New Roman"/>
-          <w:color w:val="000000" w:themeColor="text1"/>
-          <w:shd w:val="clear" w:color="auto" w:fill="FFFFFF"/>
-        </w:rPr>
-        <w:t>L:\Lab\NHEERL_MEA\NFA Spike List to mc0 R Scripts\</w:t>
-      </w:r>
-      <w:proofErr w:type="spellStart"/>
-      <w:r>
-        <w:rPr>
-          <w:rFonts w:ascii="Times New Roman" w:eastAsia="Times New Roman" w:hAnsi="Times New Roman" w:cs="Times New Roman"/>
-          <w:color w:val="000000" w:themeColor="text1"/>
-          <w:shd w:val="clear" w:color="auto" w:fill="FFFFFF"/>
-        </w:rPr>
-        <w:t>BitBucket</w:t>
-      </w:r>
-      <w:proofErr w:type="spellEnd"/>
-      <w:r>
-        <w:rPr>
-          <w:rFonts w:ascii="Times New Roman" w:eastAsia="Times New Roman" w:hAnsi="Times New Roman" w:cs="Times New Roman"/>
-          <w:color w:val="000000" w:themeColor="text1"/>
-          <w:shd w:val="clear" w:color="auto" w:fill="FFFFFF"/>
-        </w:rPr>
-        <w:t xml:space="preserve"> Connect</w:t>
+        <w:t>L:\Lab\NHEERL_MEA\NFA Spike List to mc0 R Scripts\BitBucket Connect</w:t>
       </w:r>
       <w:r>
         <w:rPr>
@@ -1477,95 +1309,77 @@
           <w:rFonts w:ascii="Courier New" w:eastAsia="Times New Roman" w:hAnsi="Courier New" w:cs="Courier New"/>
           <w:b/>
         </w:rPr>
-        <w:t>h5_</w:t>
-      </w:r>
-      <w:proofErr w:type="gramStart"/>
+        <w:t>h5_conversion.R</w:t>
+      </w:r>
       <w:r>
         <w:rPr>
           <w:rFonts w:ascii="Courier New" w:eastAsia="Times New Roman" w:hAnsi="Courier New" w:cs="Courier New"/>
           <w:b/>
         </w:rPr>
-        <w:t>conversion.R</w:t>
-      </w:r>
-      <w:proofErr w:type="gramEnd"/>
+        <w:t xml:space="preserve"> </w:t>
+      </w:r>
+      <w:r>
+        <w:rPr>
+          <w:rFonts w:ascii="Times New Roman" w:eastAsia="Times New Roman" w:hAnsi="Times New Roman" w:cs="Times New Roman"/>
+        </w:rPr>
+        <w:t>may have accessibility issues if the spike lists files are on the OneDrive – Environmental Protection Agency (EPA) drive)</w:t>
+      </w:r>
+    </w:p>
+    <w:p>
+      <w:pPr>
+        <w:spacing w:after="0" w:line="240" w:lineRule="auto"/>
+        <w:textAlignment w:val="center"/>
+        <w:rPr>
+          <w:rFonts w:ascii="Times New Roman" w:eastAsia="Times New Roman" w:hAnsi="Times New Roman" w:cs="Times New Roman"/>
+          <w:color w:val="000000"/>
+          <w:shd w:val="clear" w:color="auto" w:fill="FFFFFF"/>
+        </w:rPr>
+      </w:pPr>
+    </w:p>
+    <w:p>
+      <w:pPr>
+        <w:spacing w:after="0" w:line="240" w:lineRule="auto"/>
+        <w:textAlignment w:val="center"/>
+        <w:rPr>
+          <w:rFonts w:ascii="Times New Roman" w:eastAsia="Times New Roman" w:hAnsi="Times New Roman" w:cs="Times New Roman"/>
+          <w:color w:val="000000"/>
+          <w:shd w:val="clear" w:color="auto" w:fill="FFFFFF"/>
+        </w:rPr>
+      </w:pPr>
+      <w:r>
+        <w:rPr>
+          <w:rFonts w:ascii="Times New Roman" w:eastAsia="Times New Roman" w:hAnsi="Times New Roman" w:cs="Times New Roman"/>
+          <w:color w:val="000000"/>
+          <w:shd w:val="clear" w:color="auto" w:fill="FFFFFF"/>
+        </w:rPr>
+        <w:t>Processing Option 2 (if you don’t want to move all the spike list files):</w:t>
+      </w:r>
+    </w:p>
+    <w:p>
+      <w:pPr>
+        <w:spacing w:after="0" w:line="240" w:lineRule="auto"/>
+        <w:textAlignment w:val="center"/>
+        <w:rPr>
+          <w:rFonts w:ascii="Times New Roman" w:eastAsia="Times New Roman" w:hAnsi="Times New Roman" w:cs="Times New Roman"/>
+          <w:color w:val="000000"/>
+          <w:shd w:val="clear" w:color="auto" w:fill="FFFFFF"/>
+        </w:rPr>
+      </w:pPr>
+      <w:r>
+        <w:rPr>
+          <w:rFonts w:ascii="Times New Roman" w:eastAsia="Times New Roman" w:hAnsi="Times New Roman" w:cs="Times New Roman"/>
+          <w:color w:val="000000"/>
+          <w:shd w:val="clear" w:color="auto" w:fill="FFFFFF"/>
+        </w:rPr>
+        <w:t xml:space="preserve">Leave spike list files, master chemical lists, and cytotoxicity data files in their current folders. You will run </w:t>
+      </w:r>
       <w:r>
         <w:rPr>
           <w:rFonts w:ascii="Courier New" w:eastAsia="Times New Roman" w:hAnsi="Courier New" w:cs="Courier New"/>
           <w:b/>
         </w:rPr>
-        <w:t xml:space="preserve"> </w:t>
-      </w:r>
-      <w:r>
-        <w:rPr>
-          <w:rFonts w:ascii="Times New Roman" w:eastAsia="Times New Roman" w:hAnsi="Times New Roman" w:cs="Times New Roman"/>
-        </w:rPr>
-        <w:t>may have accessibility issues if the spike lists files are on the OneDrive – Environmental Protection Agency (EPA) drive)</w:t>
-      </w:r>
-    </w:p>
-    <w:p>
-      <w:pPr>
-        <w:spacing w:after="0" w:line="240" w:lineRule="auto"/>
-        <w:textAlignment w:val="center"/>
-        <w:rPr>
-          <w:rFonts w:ascii="Times New Roman" w:eastAsia="Times New Roman" w:hAnsi="Times New Roman" w:cs="Times New Roman"/>
-          <w:color w:val="000000"/>
-          <w:shd w:val="clear" w:color="auto" w:fill="FFFFFF"/>
-        </w:rPr>
-      </w:pPr>
-    </w:p>
-    <w:p>
-      <w:pPr>
-        <w:spacing w:after="0" w:line="240" w:lineRule="auto"/>
-        <w:textAlignment w:val="center"/>
-        <w:rPr>
-          <w:rFonts w:ascii="Times New Roman" w:eastAsia="Times New Roman" w:hAnsi="Times New Roman" w:cs="Times New Roman"/>
-          <w:color w:val="000000"/>
-          <w:shd w:val="clear" w:color="auto" w:fill="FFFFFF"/>
-        </w:rPr>
-      </w:pPr>
-      <w:r>
-        <w:rPr>
-          <w:rFonts w:ascii="Times New Roman" w:eastAsia="Times New Roman" w:hAnsi="Times New Roman" w:cs="Times New Roman"/>
-          <w:color w:val="000000"/>
-          <w:shd w:val="clear" w:color="auto" w:fill="FFFFFF"/>
-        </w:rPr>
-        <w:t>Processing Option 2 (if you don’t want to move all the spike list files):</w:t>
-      </w:r>
-    </w:p>
-    <w:p>
-      <w:pPr>
-        <w:spacing w:after="0" w:line="240" w:lineRule="auto"/>
-        <w:textAlignment w:val="center"/>
-        <w:rPr>
-          <w:rFonts w:ascii="Times New Roman" w:eastAsia="Times New Roman" w:hAnsi="Times New Roman" w:cs="Times New Roman"/>
-          <w:color w:val="000000"/>
-          <w:shd w:val="clear" w:color="auto" w:fill="FFFFFF"/>
-        </w:rPr>
-      </w:pPr>
-      <w:r>
-        <w:rPr>
-          <w:rFonts w:ascii="Times New Roman" w:eastAsia="Times New Roman" w:hAnsi="Times New Roman" w:cs="Times New Roman"/>
-          <w:color w:val="000000"/>
-          <w:shd w:val="clear" w:color="auto" w:fill="FFFFFF"/>
-        </w:rPr>
-        <w:t xml:space="preserve">Leave spike list files, master chemical lists, and cytotoxicity data files in their current folders. You will run </w:t>
-      </w:r>
-      <w:r>
-        <w:rPr>
-          <w:rFonts w:ascii="Courier New" w:eastAsia="Times New Roman" w:hAnsi="Courier New" w:cs="Courier New"/>
-          <w:b/>
-        </w:rPr>
-        <w:t>h5_</w:t>
-      </w:r>
-      <w:proofErr w:type="gramStart"/>
-      <w:r>
-        <w:rPr>
-          <w:rFonts w:ascii="Courier New" w:eastAsia="Times New Roman" w:hAnsi="Courier New" w:cs="Courier New"/>
-          <w:b/>
-        </w:rPr>
-        <w:t>conversion.R</w:t>
-      </w:r>
-      <w:proofErr w:type="gramEnd"/>
+        <w:t>h5_conversion.R</w:t>
+      </w:r>
       <w:r>
         <w:rPr>
           <w:rFonts w:ascii="Times New Roman" w:eastAsia="Times New Roman" w:hAnsi="Times New Roman" w:cs="Times New Roman"/>
@@ -1636,21 +1450,11 @@
         </w:rPr>
         <w:t xml:space="preserve">Use the command </w:t>
       </w:r>
-      <w:proofErr w:type="spellStart"/>
-      <w:proofErr w:type="gramStart"/>
       <w:r>
         <w:rPr>
           <w:rFonts w:ascii="Courier New" w:hAnsi="Courier New" w:cs="Courier New"/>
         </w:rPr>
-        <w:t>install.packages</w:t>
-      </w:r>
-      <w:proofErr w:type="spellEnd"/>
-      <w:proofErr w:type="gramEnd"/>
-      <w:r>
-        <w:rPr>
-          <w:rFonts w:ascii="Courier New" w:hAnsi="Courier New" w:cs="Courier New"/>
-        </w:rPr>
-        <w:t>(“package</w:t>
+        <w:t>install.packages(“package</w:t>
       </w:r>
       <w:r>
         <w:rPr>
@@ -1764,25 +1568,7 @@
           <w:rFonts w:ascii="Times New Roman" w:hAnsi="Times New Roman" w:cs="Times New Roman"/>
           <w:szCs w:val="16"/>
         </w:rPr>
-        <w:t>“</w:t>
-      </w:r>
-      <w:proofErr w:type="spellStart"/>
-      <w:proofErr w:type="gramStart"/>
-      <w:r>
-        <w:rPr>
-          <w:rFonts w:ascii="Times New Roman" w:hAnsi="Times New Roman" w:cs="Times New Roman"/>
-          <w:szCs w:val="16"/>
-        </w:rPr>
-        <w:t>data.table</w:t>
-      </w:r>
-      <w:proofErr w:type="spellEnd"/>
-      <w:proofErr w:type="gramEnd"/>
-      <w:r>
-        <w:rPr>
-          <w:rFonts w:ascii="Times New Roman" w:hAnsi="Times New Roman" w:cs="Times New Roman"/>
-          <w:szCs w:val="16"/>
-        </w:rPr>
-        <w:t>” – for robust data manipulation</w:t>
+        <w:t>“data.table” – for robust data manipulation</w:t>
       </w:r>
     </w:p>
     <w:p>
@@ -1802,53 +1588,7 @@
           <w:rFonts w:ascii="Times New Roman" w:hAnsi="Times New Roman" w:cs="Times New Roman"/>
           <w:szCs w:val="16"/>
         </w:rPr>
-        <w:t>“</w:t>
-      </w:r>
-      <w:proofErr w:type="spellStart"/>
-      <w:r>
-        <w:rPr>
-          <w:rFonts w:ascii="Times New Roman" w:hAnsi="Times New Roman" w:cs="Times New Roman"/>
-          <w:szCs w:val="16"/>
-        </w:rPr>
-        <w:t>gtools</w:t>
-      </w:r>
-      <w:proofErr w:type="spellEnd"/>
-      <w:r>
-        <w:rPr>
-          <w:rFonts w:ascii="Times New Roman" w:hAnsi="Times New Roman" w:cs="Times New Roman"/>
-          <w:szCs w:val="16"/>
-        </w:rPr>
-        <w:t xml:space="preserve">” – </w:t>
-      </w:r>
-      <w:r>
-        <w:rPr>
-          <w:rFonts w:ascii="Times New Roman" w:hAnsi="Times New Roman" w:cs="Times New Roman"/>
-          <w:szCs w:val="16"/>
-        </w:rPr>
-        <w:t>includes</w:t>
-      </w:r>
-      <w:r>
-        <w:rPr>
-          <w:rFonts w:ascii="Times New Roman" w:hAnsi="Times New Roman" w:cs="Times New Roman"/>
-          <w:szCs w:val="16"/>
-        </w:rPr>
-        <w:t xml:space="preserve"> useful functions such as ‘</w:t>
-      </w:r>
-      <w:proofErr w:type="spellStart"/>
-      <w:r>
-        <w:rPr>
-          <w:rFonts w:ascii="Times New Roman" w:hAnsi="Times New Roman" w:cs="Times New Roman"/>
-          <w:szCs w:val="16"/>
-        </w:rPr>
-        <w:t>asc</w:t>
-      </w:r>
-      <w:proofErr w:type="spellEnd"/>
-      <w:r>
-        <w:rPr>
-          <w:rFonts w:ascii="Times New Roman" w:hAnsi="Times New Roman" w:cs="Times New Roman"/>
-          <w:szCs w:val="16"/>
-        </w:rPr>
-        <w:t>’ for getting ascii character code</w:t>
+        <w:t>“gtools” – includes useful functions such as ‘asc’ for getting ascii character code</w:t>
       </w:r>
     </w:p>
     <w:p>
@@ -1868,23 +1608,7 @@
           <w:rFonts w:ascii="Times New Roman" w:hAnsi="Times New Roman" w:cs="Times New Roman"/>
           <w:szCs w:val="16"/>
         </w:rPr>
-        <w:t>“</w:t>
-      </w:r>
-      <w:proofErr w:type="spellStart"/>
-      <w:r>
-        <w:rPr>
-          <w:rFonts w:ascii="Times New Roman" w:hAnsi="Times New Roman" w:cs="Times New Roman"/>
-          <w:szCs w:val="16"/>
-        </w:rPr>
-        <w:t>devtools</w:t>
-      </w:r>
-      <w:proofErr w:type="spellEnd"/>
-      <w:r>
-        <w:rPr>
-          <w:rFonts w:ascii="Times New Roman" w:hAnsi="Times New Roman" w:cs="Times New Roman"/>
-          <w:szCs w:val="16"/>
-        </w:rPr>
-        <w:t>” – includes function needed to install packages from GitHub</w:t>
+        <w:t>“devtools” – includes function needed to install packages from GitHub</w:t>
       </w:r>
     </w:p>
     <w:p>
@@ -1905,23 +1629,7 @@
           <w:rFonts w:ascii="Times New Roman" w:hAnsi="Times New Roman" w:cs="Times New Roman"/>
           <w:szCs w:val="16"/>
         </w:rPr>
-        <w:t>“</w:t>
-      </w:r>
-      <w:proofErr w:type="spellStart"/>
-      <w:r>
-        <w:rPr>
-          <w:rFonts w:ascii="Times New Roman" w:hAnsi="Times New Roman" w:cs="Times New Roman"/>
-          <w:szCs w:val="16"/>
-        </w:rPr>
-        <w:t>BioInstaller</w:t>
-      </w:r>
-      <w:proofErr w:type="spellEnd"/>
-      <w:r>
-        <w:rPr>
-          <w:rFonts w:ascii="Times New Roman" w:hAnsi="Times New Roman" w:cs="Times New Roman"/>
-          <w:szCs w:val="16"/>
-        </w:rPr>
-        <w:t>” – includes function needed to install “rhdf5” package</w:t>
+        <w:t>“BioInstaller” – includes function needed to install “rhdf5” package</w:t>
       </w:r>
     </w:p>
     <w:p>
@@ -1942,23 +1650,7 @@
           <w:rFonts w:ascii="Times New Roman" w:hAnsi="Times New Roman" w:cs="Times New Roman"/>
           <w:szCs w:val="16"/>
         </w:rPr>
-        <w:t>“</w:t>
-      </w:r>
-      <w:proofErr w:type="spellStart"/>
-      <w:r>
-        <w:rPr>
-          <w:rFonts w:ascii="Times New Roman" w:hAnsi="Times New Roman" w:cs="Times New Roman"/>
-          <w:szCs w:val="16"/>
-        </w:rPr>
-        <w:t>pracma</w:t>
-      </w:r>
-      <w:proofErr w:type="spellEnd"/>
-      <w:r>
-        <w:rPr>
-          <w:rFonts w:ascii="Times New Roman" w:hAnsi="Times New Roman" w:cs="Times New Roman"/>
-          <w:szCs w:val="16"/>
-        </w:rPr>
-        <w:t>”</w:t>
+        <w:t>“pracma”</w:t>
       </w:r>
       <w:r>
         <w:rPr>
@@ -1995,8 +1687,6 @@
         </w:rPr>
         <w:t xml:space="preserve"> – used in mutual information scripts</w:t>
       </w:r>
-      <w:bookmarkStart w:id="0" w:name="_GoBack"/>
-      <w:bookmarkEnd w:id="0"/>
     </w:p>
     <w:p>
       <w:pPr>
@@ -2351,39 +2041,12 @@
         </w:rPr>
         <w:t xml:space="preserve">Use the command </w:t>
       </w:r>
-      <w:proofErr w:type="spellStart"/>
-      <w:proofErr w:type="gramStart"/>
       <w:r>
         <w:rPr>
           <w:rFonts w:ascii="Courier New" w:hAnsi="Courier New" w:cs="Courier New"/>
           <w:szCs w:val="16"/>
         </w:rPr>
-        <w:t>devtools</w:t>
-      </w:r>
-      <w:proofErr w:type="spellEnd"/>
-      <w:r>
-        <w:rPr>
-          <w:rFonts w:ascii="Courier New" w:hAnsi="Courier New" w:cs="Courier New"/>
-          <w:szCs w:val="16"/>
-        </w:rPr>
-        <w:t>::</w:t>
-      </w:r>
-      <w:proofErr w:type="spellStart"/>
-      <w:proofErr w:type="gramEnd"/>
-      <w:r>
-        <w:rPr>
-          <w:rFonts w:ascii="Courier New" w:hAnsi="Courier New" w:cs="Courier New"/>
-          <w:szCs w:val="16"/>
-        </w:rPr>
-        <w:t>install_github</w:t>
-      </w:r>
-      <w:proofErr w:type="spellEnd"/>
-      <w:r>
-        <w:rPr>
-          <w:rFonts w:ascii="Courier New" w:hAnsi="Courier New" w:cs="Courier New"/>
-          <w:szCs w:val="16"/>
-        </w:rPr>
-        <w:t>(“package name”)</w:t>
+        <w:t>devtools::install_github(“package name”)</w:t>
       </w:r>
       <w:r>
         <w:rPr>
@@ -2411,23 +2074,7 @@
           <w:rStyle w:val="gnkrckgcmrb"/>
           <w:rFonts w:ascii="Times New Roman" w:eastAsia="Times New Roman" w:hAnsi="Times New Roman" w:cs="Times New Roman"/>
         </w:rPr>
-        <w:t>"sje30/</w:t>
-      </w:r>
-      <w:proofErr w:type="spellStart"/>
-      <w:r>
-        <w:rPr>
-          <w:rStyle w:val="gnkrckgcmrb"/>
-          <w:rFonts w:ascii="Times New Roman" w:eastAsia="Times New Roman" w:hAnsi="Times New Roman" w:cs="Times New Roman"/>
-        </w:rPr>
-        <w:t>sjemea</w:t>
-      </w:r>
-      <w:proofErr w:type="spellEnd"/>
-      <w:r>
-        <w:rPr>
-          <w:rStyle w:val="gnkrckgcmrb"/>
-          <w:rFonts w:ascii="Times New Roman" w:eastAsia="Times New Roman" w:hAnsi="Times New Roman" w:cs="Times New Roman"/>
-        </w:rPr>
-        <w:t>"</w:t>
+        <w:t>"sje30/sjemea"</w:t>
       </w:r>
     </w:p>
     <w:p>
@@ -2447,39 +2094,7 @@
           <w:rStyle w:val="gnkrckgcmrb"/>
           <w:rFonts w:ascii="Times New Roman" w:hAnsi="Times New Roman" w:cs="Times New Roman"/>
         </w:rPr>
-        <w:t>"</w:t>
-      </w:r>
-      <w:proofErr w:type="spellStart"/>
-      <w:r>
-        <w:rPr>
-          <w:rStyle w:val="gnkrckgcmrb"/>
-          <w:rFonts w:ascii="Times New Roman" w:hAnsi="Times New Roman" w:cs="Times New Roman"/>
-        </w:rPr>
-        <w:t>dianaransomhall</w:t>
-      </w:r>
-      <w:proofErr w:type="spellEnd"/>
-      <w:r>
-        <w:rPr>
-          <w:rStyle w:val="gnkrckgcmrb"/>
-          <w:rFonts w:ascii="Times New Roman" w:hAnsi="Times New Roman" w:cs="Times New Roman"/>
-        </w:rPr>
-        <w:t>/</w:t>
-      </w:r>
-      <w:proofErr w:type="spellStart"/>
-      <w:r>
-        <w:rPr>
-          <w:rStyle w:val="gnkrckgcmrb"/>
-          <w:rFonts w:ascii="Times New Roman" w:hAnsi="Times New Roman" w:cs="Times New Roman"/>
-        </w:rPr>
-        <w:t>meadq</w:t>
-      </w:r>
-      <w:proofErr w:type="spellEnd"/>
-      <w:r>
-        <w:rPr>
-          <w:rStyle w:val="gnkrckgcmrb"/>
-          <w:rFonts w:ascii="Times New Roman" w:hAnsi="Times New Roman" w:cs="Times New Roman"/>
-        </w:rPr>
-        <w:t>"</w:t>
+        <w:t>"dianaransomhall/meadq"</w:t>
       </w:r>
     </w:p>
     <w:p>
@@ -2645,43 +2260,35 @@
           <w:rFonts w:ascii="Courier New" w:eastAsia="Times New Roman" w:hAnsi="Courier New" w:cs="Courier New"/>
           <w:b/>
         </w:rPr>
-        <w:t>h5_</w:t>
-      </w:r>
-      <w:proofErr w:type="gramStart"/>
+        <w:t>h5_conversion.R</w:t>
+      </w:r>
+      <w:r>
+        <w:rPr>
+          <w:rFonts w:ascii="Calibri" w:eastAsia="Times New Roman" w:hAnsi="Calibri" w:cs="Calibri"/>
+        </w:rPr>
+        <w:t xml:space="preserve">, </w:t>
+      </w:r>
+      <w:r>
+        <w:rPr>
+          <w:rFonts w:ascii="Times New Roman" w:eastAsia="Times New Roman" w:hAnsi="Times New Roman" w:cs="Times New Roman"/>
+          <w:color w:val="000000"/>
+          <w:shd w:val="clear" w:color="auto" w:fill="FFFFFF"/>
+        </w:rPr>
+        <w:t>and</w:t>
+      </w:r>
       <w:r>
         <w:rPr>
           <w:rFonts w:ascii="Courier New" w:eastAsia="Times New Roman" w:hAnsi="Courier New" w:cs="Courier New"/>
           <w:b/>
         </w:rPr>
-        <w:t>conversion.R</w:t>
-      </w:r>
-      <w:proofErr w:type="gramEnd"/>
-      <w:r>
-        <w:rPr>
-          <w:rFonts w:ascii="Calibri" w:eastAsia="Times New Roman" w:hAnsi="Calibri" w:cs="Calibri"/>
-        </w:rPr>
-        <w:t xml:space="preserve">, </w:t>
-      </w:r>
-      <w:r>
-        <w:rPr>
-          <w:rFonts w:ascii="Times New Roman" w:eastAsia="Times New Roman" w:hAnsi="Times New Roman" w:cs="Times New Roman"/>
-          <w:color w:val="000000"/>
-          <w:shd w:val="clear" w:color="auto" w:fill="FFFFFF"/>
-        </w:rPr>
-        <w:t>and</w:t>
-      </w:r>
-      <w:r>
-        <w:rPr>
-          <w:rFonts w:ascii="Bahnschrift SemiBold" w:eastAsia="Times New Roman" w:hAnsi="Bahnschrift SemiBold" w:cs="Calibri"/>
-        </w:rPr>
-        <w:t xml:space="preserve"> </w:t>
+        <w:t xml:space="preserve"> chem.info.3.R, s</w:t>
       </w:r>
       <w:r>
         <w:rPr>
           <w:rFonts w:ascii="Courier New" w:eastAsia="Times New Roman" w:hAnsi="Courier New" w:cs="Courier New"/>
           <w:b/>
         </w:rPr>
-        <w:t>spike_list_functions.R</w:t>
+        <w:t>pike_list_functions.R</w:t>
       </w:r>
     </w:p>
     <w:p>
@@ -2796,44 +2403,49 @@
           <w:rFonts w:ascii="Courier New" w:eastAsia="Times New Roman" w:hAnsi="Courier New" w:cs="Courier New"/>
           <w:b/>
         </w:rPr>
-        <w:t>spike_list_functions.R</w:t>
-      </w:r>
-      <w:r>
-        <w:rPr>
-          <w:rFonts w:ascii="Bahnschrift SemiBold" w:eastAsia="Times New Roman" w:hAnsi="Bahnschrift SemiBold" w:cs="Calibri"/>
-        </w:rPr>
-        <w:t xml:space="preserve">. </w:t>
-      </w:r>
-      <w:r>
-        <w:rPr>
-          <w:rFonts w:ascii="Times New Roman" w:eastAsia="Times New Roman" w:hAnsi="Times New Roman" w:cs="Times New Roman"/>
-          <w:shd w:val="clear" w:color="auto" w:fill="FFFFFF"/>
-        </w:rPr>
-        <w:t xml:space="preserve"> </w:t>
-      </w:r>
-      <w:r>
-        <w:rPr>
-          <w:rFonts w:ascii="Times New Roman" w:eastAsia="Times New Roman" w:hAnsi="Times New Roman" w:cs="Times New Roman"/>
-          <w:shd w:val="clear" w:color="auto" w:fill="FFFFFF"/>
-        </w:rPr>
-        <w:t xml:space="preserve">This script contains functions that </w:t>
+        <w:t>chem.info.3.R, s</w:t>
       </w:r>
       <w:r>
         <w:rPr>
           <w:rFonts w:ascii="Courier New" w:eastAsia="Times New Roman" w:hAnsi="Courier New" w:cs="Courier New"/>
           <w:b/>
         </w:rPr>
-        <w:t>h5_</w:t>
-      </w:r>
-      <w:proofErr w:type="gramStart"/>
+        <w:t>pike_list_functions.R</w:t>
+      </w:r>
+      <w:r>
+        <w:rPr>
+          <w:rFonts w:ascii="Bahnschrift SemiBold" w:eastAsia="Times New Roman" w:hAnsi="Bahnschrift SemiBold" w:cs="Calibri"/>
+        </w:rPr>
+        <w:t xml:space="preserve">. </w:t>
+      </w:r>
+      <w:r>
+        <w:rPr>
+          <w:rFonts w:ascii="Times New Roman" w:eastAsia="Times New Roman" w:hAnsi="Times New Roman" w:cs="Times New Roman"/>
+          <w:shd w:val="clear" w:color="auto" w:fill="FFFFFF"/>
+        </w:rPr>
+        <w:t xml:space="preserve"> </w:t>
+      </w:r>
+      <w:r>
+        <w:rPr>
+          <w:rFonts w:ascii="Times New Roman" w:eastAsia="Times New Roman" w:hAnsi="Times New Roman" w:cs="Times New Roman"/>
+          <w:shd w:val="clear" w:color="auto" w:fill="FFFFFF"/>
+        </w:rPr>
+        <w:t>These scripts</w:t>
+      </w:r>
+      <w:r>
+        <w:rPr>
+          <w:rFonts w:ascii="Times New Roman" w:eastAsia="Times New Roman" w:hAnsi="Times New Roman" w:cs="Times New Roman"/>
+          <w:shd w:val="clear" w:color="auto" w:fill="FFFFFF"/>
+        </w:rPr>
+        <w:t xml:space="preserve"> contain functions that </w:t>
+      </w:r>
       <w:r>
         <w:rPr>
           <w:rFonts w:ascii="Courier New" w:eastAsia="Times New Roman" w:hAnsi="Courier New" w:cs="Courier New"/>
           <w:b/>
         </w:rPr>
-        <w:t>conversion.R</w:t>
-      </w:r>
-      <w:proofErr w:type="gramEnd"/>
+        <w:t>h5_conversion.R</w:t>
+      </w:r>
       <w:r>
         <w:rPr>
           <w:rFonts w:ascii="Times New Roman" w:eastAsia="Times New Roman" w:hAnsi="Times New Roman" w:cs="Times New Roman"/>
@@ -2871,17 +2483,8 @@
           <w:rFonts w:ascii="Courier New" w:eastAsia="Times New Roman" w:hAnsi="Courier New" w:cs="Courier New"/>
           <w:b/>
         </w:rPr>
-        <w:t>h5_</w:t>
-      </w:r>
-      <w:proofErr w:type="gramStart"/>
-      <w:r>
-        <w:rPr>
-          <w:rFonts w:ascii="Courier New" w:eastAsia="Times New Roman" w:hAnsi="Courier New" w:cs="Courier New"/>
-          <w:b/>
-        </w:rPr>
-        <w:t>conversion.R</w:t>
-      </w:r>
-      <w:proofErr w:type="gramEnd"/>
+        <w:t>h5_conversion.R</w:t>
+      </w:r>
       <w:r>
         <w:rPr>
           <w:rFonts w:ascii="Times New Roman" w:eastAsia="Times New Roman" w:hAnsi="Times New Roman" w:cs="Times New Roman"/>
@@ -2991,17 +2594,8 @@
           <w:rFonts w:ascii="Courier New" w:eastAsia="Times New Roman" w:hAnsi="Courier New" w:cs="Courier New"/>
           <w:b/>
         </w:rPr>
-        <w:t>h5_</w:t>
-      </w:r>
-      <w:proofErr w:type="gramStart"/>
-      <w:r>
-        <w:rPr>
-          <w:rFonts w:ascii="Courier New" w:eastAsia="Times New Roman" w:hAnsi="Courier New" w:cs="Courier New"/>
-          <w:b/>
-        </w:rPr>
-        <w:t>conversion.R</w:t>
-      </w:r>
-      <w:proofErr w:type="gramEnd"/>
+        <w:t>h5_conversion.R</w:t>
+      </w:r>
     </w:p>
     <w:p>
       <w:pPr>
@@ -3106,25 +2700,7 @@
           <w:color w:val="000000"/>
           <w:shd w:val="clear" w:color="auto" w:fill="FFFFFF"/>
         </w:rPr>
-        <w:t xml:space="preserve">If following Option 1, select </w:t>
-      </w:r>
-      <w:proofErr w:type="gramStart"/>
-      <w:r>
-        <w:rPr>
-          <w:rFonts w:ascii="Times New Roman" w:eastAsia="Times New Roman" w:hAnsi="Times New Roman" w:cs="Times New Roman"/>
-          <w:color w:val="000000"/>
-          <w:shd w:val="clear" w:color="auto" w:fill="FFFFFF"/>
-        </w:rPr>
-        <w:t>all of</w:t>
-      </w:r>
-      <w:proofErr w:type="gramEnd"/>
-      <w:r>
-        <w:rPr>
-          <w:rFonts w:ascii="Times New Roman" w:eastAsia="Times New Roman" w:hAnsi="Times New Roman" w:cs="Times New Roman"/>
-          <w:color w:val="000000"/>
-          <w:shd w:val="clear" w:color="auto" w:fill="FFFFFF"/>
-        </w:rPr>
-        <w:t xml:space="preserve"> the spike list files</w:t>
+        <w:t>If following Option 1, select all of the spike list files</w:t>
       </w:r>
     </w:p>
     <w:p>
@@ -3222,25 +2798,7 @@
           <w:color w:val="000000"/>
           <w:shd w:val="clear" w:color="auto" w:fill="FFFFFF"/>
         </w:rPr>
-        <w:t xml:space="preserve">If following Option 1, select </w:t>
-      </w:r>
-      <w:proofErr w:type="gramStart"/>
-      <w:r>
-        <w:rPr>
-          <w:rFonts w:ascii="Times New Roman" w:eastAsia="Times New Roman" w:hAnsi="Times New Roman" w:cs="Times New Roman"/>
-          <w:color w:val="000000"/>
-          <w:shd w:val="clear" w:color="auto" w:fill="FFFFFF"/>
-        </w:rPr>
-        <w:t>all of</w:t>
-      </w:r>
-      <w:proofErr w:type="gramEnd"/>
-      <w:r>
-        <w:rPr>
-          <w:rFonts w:ascii="Times New Roman" w:eastAsia="Times New Roman" w:hAnsi="Times New Roman" w:cs="Times New Roman"/>
-          <w:color w:val="000000"/>
-          <w:shd w:val="clear" w:color="auto" w:fill="FFFFFF"/>
-        </w:rPr>
-        <w:t xml:space="preserve"> the Master Chemical List files</w:t>
+        <w:t>If following Option 1, select all of the Master Chemical List files</w:t>
       </w:r>
     </w:p>
     <w:p>
@@ -3523,203 +3081,159 @@
           <w:rFonts w:ascii="Courier New" w:eastAsia="Times New Roman" w:hAnsi="Courier New" w:cs="Courier New"/>
           <w:b/>
         </w:rPr>
-        <w:t>create_ont_</w:t>
-      </w:r>
-      <w:proofErr w:type="gramStart"/>
+        <w:t>create_ont_csv.R, create_</w:t>
+      </w:r>
       <w:r>
         <w:rPr>
           <w:rFonts w:ascii="Courier New" w:eastAsia="Times New Roman" w:hAnsi="Courier New" w:cs="Courier New"/>
           <w:b/>
         </w:rPr>
-        <w:t>csv.R</w:t>
-      </w:r>
-      <w:proofErr w:type="gramEnd"/>
+        <w:t>burst_</w:t>
+      </w:r>
       <w:r>
         <w:rPr>
           <w:rFonts w:ascii="Courier New" w:eastAsia="Times New Roman" w:hAnsi="Courier New" w:cs="Courier New"/>
           <w:b/>
         </w:rPr>
-        <w:t xml:space="preserve">, </w:t>
-      </w:r>
-      <w:proofErr w:type="spellStart"/>
+        <w:t>ont</w:t>
+      </w:r>
       <w:r>
         <w:rPr>
           <w:rFonts w:ascii="Courier New" w:eastAsia="Times New Roman" w:hAnsi="Courier New" w:cs="Courier New"/>
           <w:b/>
         </w:rPr>
-        <w:t>create_</w:t>
+        <w:t xml:space="preserve"> </w:t>
       </w:r>
       <w:r>
         <w:rPr>
           <w:rFonts w:ascii="Courier New" w:eastAsia="Times New Roman" w:hAnsi="Courier New" w:cs="Courier New"/>
           <w:b/>
         </w:rPr>
-        <w:t>burst_</w:t>
+        <w:t xml:space="preserve">_Data.R, </w:t>
       </w:r>
       <w:r>
         <w:rPr>
           <w:rFonts w:ascii="Courier New" w:eastAsia="Times New Roman" w:hAnsi="Courier New" w:cs="Courier New"/>
           <w:b/>
         </w:rPr>
-        <w:t>ont</w:t>
-      </w:r>
-      <w:proofErr w:type="spellEnd"/>
+        <w:t>local.corr.all.ont.ae.filter.R</w:t>
+      </w:r>
+      <w:r>
+        <w:rPr>
+          <w:rFonts w:ascii="Bahnschrift SemiBold" w:eastAsia="Times New Roman" w:hAnsi="Bahnschrift SemiBold" w:cs="Calibri"/>
+        </w:rPr>
+        <w:t>,</w:t>
+      </w:r>
+      <w:r>
+        <w:rPr>
+          <w:rFonts w:ascii="Bahnschrift SemiBold" w:eastAsia="Times New Roman" w:hAnsi="Bahnschrift SemiBold" w:cs="Calibri"/>
+        </w:rPr>
+        <w:t xml:space="preserve"> </w:t>
+      </w:r>
+      <w:r>
+        <w:rPr>
+          <w:rFonts w:ascii="Times New Roman" w:eastAsia="Times New Roman" w:hAnsi="Times New Roman" w:cs="Times New Roman"/>
+          <w:color w:val="000000"/>
+          <w:shd w:val="clear" w:color="auto" w:fill="FFFFFF"/>
+        </w:rPr>
+        <w:t>and</w:t>
+      </w:r>
+      <w:r>
+        <w:rPr>
+          <w:rFonts w:ascii="Bahnschrift SemiBold" w:eastAsia="Times New Roman" w:hAnsi="Bahnschrift SemiBold" w:cs="Calibri"/>
+        </w:rPr>
+        <w:t xml:space="preserve"> </w:t>
+      </w:r>
       <w:r>
         <w:rPr>
           <w:rFonts w:ascii="Courier New" w:eastAsia="Times New Roman" w:hAnsi="Courier New" w:cs="Courier New"/>
           <w:b/>
         </w:rPr>
+        <w:t>comb_summary.R</w:t>
+      </w:r>
+    </w:p>
+    <w:p>
+      <w:pPr>
+        <w:spacing w:after="0" w:line="240" w:lineRule="auto"/>
+        <w:divId w:val="885335659"/>
+        <w:rPr>
+          <w:rFonts w:ascii="Times New Roman" w:eastAsia="Times New Roman" w:hAnsi="Times New Roman" w:cs="Times New Roman"/>
+          <w:color w:val="FF0000"/>
+        </w:rPr>
+      </w:pPr>
+    </w:p>
+    <w:p>
+      <w:pPr>
+        <w:spacing w:after="0" w:line="240" w:lineRule="auto"/>
+        <w:divId w:val="885335659"/>
+        <w:rPr>
+          <w:rFonts w:ascii="Times New Roman" w:eastAsia="Times New Roman" w:hAnsi="Times New Roman" w:cs="Times New Roman"/>
+          <w:color w:val="000000" w:themeColor="text1"/>
+        </w:rPr>
+      </w:pPr>
+      <w:r>
+        <w:rPr>
+          <w:rFonts w:ascii="Times New Roman" w:eastAsia="Times New Roman" w:hAnsi="Times New Roman" w:cs="Times New Roman"/>
+          <w:color w:val="000000" w:themeColor="text1"/>
+        </w:rPr>
+        <w:t xml:space="preserve">Overview: </w:t>
+      </w:r>
+      <w:r>
+        <w:rPr>
+          <w:rFonts w:ascii="Times New Roman" w:eastAsia="Times New Roman" w:hAnsi="Times New Roman" w:cs="Times New Roman"/>
+          <w:color w:val="000000" w:themeColor="text1"/>
+        </w:rPr>
+        <w:t xml:space="preserve">This script will calculate </w:t>
+      </w:r>
+      <w:r>
+        <w:rPr>
+          <w:rFonts w:ascii="Times New Roman" w:eastAsia="Times New Roman" w:hAnsi="Times New Roman" w:cs="Times New Roman"/>
+          <w:color w:val="000000" w:themeColor="text1"/>
+        </w:rPr>
+        <w:t xml:space="preserve">16 parameter values from the </w:t>
+      </w:r>
+      <w:r>
+        <w:rPr>
+          <w:rFonts w:ascii="Times New Roman" w:eastAsia="Times New Roman" w:hAnsi="Times New Roman" w:cs="Times New Roman"/>
+          <w:color w:val="000000" w:themeColor="text1"/>
+        </w:rPr>
+        <w:t xml:space="preserve">h5files </w:t>
+      </w:r>
+      <w:r>
+        <w:rPr>
+          <w:rFonts w:ascii="Times New Roman" w:eastAsia="Times New Roman" w:hAnsi="Times New Roman" w:cs="Times New Roman"/>
+          <w:color w:val="000000" w:themeColor="text1"/>
+        </w:rPr>
+        <w:t>and each DIV</w:t>
+      </w:r>
+      <w:r>
+        <w:rPr>
+          <w:rFonts w:ascii="Times New Roman" w:eastAsia="Times New Roman" w:hAnsi="Times New Roman" w:cs="Times New Roman"/>
+          <w:color w:val="000000" w:themeColor="text1"/>
+        </w:rPr>
+        <w:t xml:space="preserve">. There will be one file for each plate. The output will be in a folder </w:t>
+      </w:r>
+      <w:r>
+        <w:rPr>
+          <w:rFonts w:ascii="Times New Roman" w:eastAsia="Times New Roman" w:hAnsi="Times New Roman" w:cs="Times New Roman"/>
+          <w:color w:val="000000" w:themeColor="text1"/>
+        </w:rPr>
+        <w:t>named</w:t>
+      </w:r>
+      <w:r>
+        <w:rPr>
+          <w:rFonts w:ascii="Times New Roman" w:eastAsia="Times New Roman" w:hAnsi="Times New Roman" w:cs="Times New Roman"/>
+          <w:color w:val="000000" w:themeColor="text1"/>
+        </w:rPr>
         <w:t xml:space="preserve"> </w:t>
       </w:r>
       <w:r>
         <w:rPr>
-          <w:rFonts w:ascii="Courier New" w:eastAsia="Times New Roman" w:hAnsi="Courier New" w:cs="Courier New"/>
-          <w:b/>
-        </w:rPr>
-        <w:t>_</w:t>
-      </w:r>
-      <w:proofErr w:type="spellStart"/>
-      <w:r>
-        <w:rPr>
-          <w:rFonts w:ascii="Courier New" w:eastAsia="Times New Roman" w:hAnsi="Courier New" w:cs="Courier New"/>
-          <w:b/>
-        </w:rPr>
-        <w:t>Data.R</w:t>
-      </w:r>
-      <w:proofErr w:type="spellEnd"/>
-      <w:r>
-        <w:rPr>
-          <w:rFonts w:ascii="Courier New" w:eastAsia="Times New Roman" w:hAnsi="Courier New" w:cs="Courier New"/>
-          <w:b/>
-        </w:rPr>
-        <w:t xml:space="preserve">, </w:t>
-      </w:r>
-      <w:proofErr w:type="spellStart"/>
-      <w:r>
-        <w:rPr>
-          <w:rFonts w:ascii="Courier New" w:eastAsia="Times New Roman" w:hAnsi="Courier New" w:cs="Courier New"/>
-          <w:b/>
-        </w:rPr>
-        <w:t>local.corr.all.ont.ae.filter.R</w:t>
-      </w:r>
-      <w:proofErr w:type="spellEnd"/>
-      <w:r>
-        <w:rPr>
-          <w:rFonts w:ascii="Bahnschrift SemiBold" w:eastAsia="Times New Roman" w:hAnsi="Bahnschrift SemiBold" w:cs="Calibri"/>
-        </w:rPr>
-        <w:t>,</w:t>
-      </w:r>
-      <w:r>
-        <w:rPr>
-          <w:rFonts w:ascii="Bahnschrift SemiBold" w:eastAsia="Times New Roman" w:hAnsi="Bahnschrift SemiBold" w:cs="Calibri"/>
-        </w:rPr>
-        <w:t xml:space="preserve"> </w:t>
-      </w:r>
-      <w:r>
-        <w:rPr>
-          <w:rFonts w:ascii="Times New Roman" w:eastAsia="Times New Roman" w:hAnsi="Times New Roman" w:cs="Times New Roman"/>
-          <w:color w:val="000000"/>
-          <w:shd w:val="clear" w:color="auto" w:fill="FFFFFF"/>
-        </w:rPr>
-        <w:t>and</w:t>
-      </w:r>
-      <w:r>
-        <w:rPr>
-          <w:rFonts w:ascii="Bahnschrift SemiBold" w:eastAsia="Times New Roman" w:hAnsi="Bahnschrift SemiBold" w:cs="Calibri"/>
-        </w:rPr>
-        <w:t xml:space="preserve"> </w:t>
-      </w:r>
-      <w:r>
-        <w:rPr>
-          <w:rFonts w:ascii="Courier New" w:eastAsia="Times New Roman" w:hAnsi="Courier New" w:cs="Courier New"/>
-          <w:b/>
-        </w:rPr>
-        <w:t>comb_summary.R</w:t>
-      </w:r>
-    </w:p>
-    <w:p>
-      <w:pPr>
-        <w:spacing w:after="0" w:line="240" w:lineRule="auto"/>
-        <w:divId w:val="885335659"/>
-        <w:rPr>
-          <w:rFonts w:ascii="Times New Roman" w:eastAsia="Times New Roman" w:hAnsi="Times New Roman" w:cs="Times New Roman"/>
-          <w:color w:val="FF0000"/>
-        </w:rPr>
-      </w:pPr>
-    </w:p>
-    <w:p>
-      <w:pPr>
-        <w:spacing w:after="0" w:line="240" w:lineRule="auto"/>
-        <w:divId w:val="885335659"/>
-        <w:rPr>
           <w:rFonts w:ascii="Times New Roman" w:eastAsia="Times New Roman" w:hAnsi="Times New Roman" w:cs="Times New Roman"/>
           <w:color w:val="000000" w:themeColor="text1"/>
         </w:rPr>
-      </w:pPr>
-      <w:r>
-        <w:rPr>
-          <w:rFonts w:ascii="Times New Roman" w:eastAsia="Times New Roman" w:hAnsi="Times New Roman" w:cs="Times New Roman"/>
-          <w:color w:val="000000" w:themeColor="text1"/>
-        </w:rPr>
-        <w:t xml:space="preserve">Overview: </w:t>
-      </w:r>
-      <w:r>
-        <w:rPr>
-          <w:rFonts w:ascii="Times New Roman" w:eastAsia="Times New Roman" w:hAnsi="Times New Roman" w:cs="Times New Roman"/>
-          <w:color w:val="000000" w:themeColor="text1"/>
-        </w:rPr>
-        <w:t xml:space="preserve">This script will calculate </w:t>
-      </w:r>
-      <w:r>
-        <w:rPr>
-          <w:rFonts w:ascii="Times New Roman" w:eastAsia="Times New Roman" w:hAnsi="Times New Roman" w:cs="Times New Roman"/>
-          <w:color w:val="000000" w:themeColor="text1"/>
-        </w:rPr>
-        <w:t xml:space="preserve">16 parameter values from the </w:t>
-      </w:r>
-      <w:r>
-        <w:rPr>
-          <w:rFonts w:ascii="Times New Roman" w:eastAsia="Times New Roman" w:hAnsi="Times New Roman" w:cs="Times New Roman"/>
-          <w:color w:val="000000" w:themeColor="text1"/>
-        </w:rPr>
-        <w:t xml:space="preserve">h5files </w:t>
-      </w:r>
-      <w:r>
-        <w:rPr>
-          <w:rFonts w:ascii="Times New Roman" w:eastAsia="Times New Roman" w:hAnsi="Times New Roman" w:cs="Times New Roman"/>
-          <w:color w:val="000000" w:themeColor="text1"/>
-        </w:rPr>
-        <w:t>and each DIV</w:t>
-      </w:r>
-      <w:r>
-        <w:rPr>
-          <w:rFonts w:ascii="Times New Roman" w:eastAsia="Times New Roman" w:hAnsi="Times New Roman" w:cs="Times New Roman"/>
-          <w:color w:val="000000" w:themeColor="text1"/>
-        </w:rPr>
-        <w:t xml:space="preserve">. There will be one file for each plate. The output will be in a folder </w:t>
-      </w:r>
-      <w:r>
-        <w:rPr>
-          <w:rFonts w:ascii="Times New Roman" w:eastAsia="Times New Roman" w:hAnsi="Times New Roman" w:cs="Times New Roman"/>
-          <w:color w:val="000000" w:themeColor="text1"/>
-        </w:rPr>
-        <w:t>named</w:t>
-      </w:r>
-      <w:r>
-        <w:rPr>
-          <w:rFonts w:ascii="Times New Roman" w:eastAsia="Times New Roman" w:hAnsi="Times New Roman" w:cs="Times New Roman"/>
-          <w:color w:val="000000" w:themeColor="text1"/>
-        </w:rPr>
-        <w:t xml:space="preserve"> </w:t>
-      </w:r>
-      <w:r>
-        <w:rPr>
-          <w:rFonts w:ascii="Times New Roman" w:eastAsia="Times New Roman" w:hAnsi="Times New Roman" w:cs="Times New Roman"/>
-          <w:color w:val="000000" w:themeColor="text1"/>
-        </w:rPr>
         <w:t>“</w:t>
       </w:r>
-      <w:proofErr w:type="spellStart"/>
       <w:r>
         <w:rPr>
           <w:rFonts w:ascii="Times New Roman" w:eastAsia="Times New Roman" w:hAnsi="Times New Roman" w:cs="Times New Roman"/>
@@ -3728,7 +3242,6 @@
         </w:rPr>
         <w:t>prepared_data</w:t>
       </w:r>
-      <w:proofErr w:type="spellEnd"/>
       <w:r>
         <w:rPr>
           <w:rFonts w:ascii="Times New Roman" w:eastAsia="Times New Roman" w:hAnsi="Times New Roman" w:cs="Times New Roman"/>
@@ -3769,7 +3282,6 @@
         </w:rPr>
         <w:t xml:space="preserve">Source </w:t>
       </w:r>
-      <w:proofErr w:type="spellStart"/>
       <w:r>
         <w:rPr>
           <w:rFonts w:ascii="Courier New" w:eastAsia="Times New Roman" w:hAnsi="Courier New" w:cs="Courier New"/>
@@ -3791,7 +3303,6 @@
         </w:rPr>
         <w:t>ont</w:t>
       </w:r>
-      <w:proofErr w:type="spellEnd"/>
       <w:r>
         <w:rPr>
           <w:rFonts w:ascii="Courier New" w:eastAsia="Times New Roman" w:hAnsi="Courier New" w:cs="Courier New"/>
@@ -3804,118 +3315,88 @@
           <w:rFonts w:ascii="Courier New" w:eastAsia="Times New Roman" w:hAnsi="Courier New" w:cs="Courier New"/>
           <w:b/>
         </w:rPr>
-        <w:t>_</w:t>
-      </w:r>
-      <w:proofErr w:type="spellStart"/>
+        <w:t>_Data.R</w:t>
+      </w:r>
+      <w:r>
+        <w:rPr>
+          <w:rFonts w:ascii="Times New Roman" w:eastAsia="Times New Roman" w:hAnsi="Times New Roman" w:cs="Times New Roman"/>
+          <w:color w:val="000000"/>
+          <w:shd w:val="clear" w:color="auto" w:fill="FFFFFF"/>
+        </w:rPr>
+        <w:t xml:space="preserve"> </w:t>
+      </w:r>
+      <w:r>
+        <w:rPr>
+          <w:rFonts w:ascii="Times New Roman" w:eastAsia="Times New Roman" w:hAnsi="Times New Roman" w:cs="Times New Roman"/>
+          <w:color w:val="000000"/>
+          <w:shd w:val="clear" w:color="auto" w:fill="FFFFFF"/>
+        </w:rPr>
+        <w:t xml:space="preserve">and </w:t>
+      </w:r>
       <w:r>
         <w:rPr>
           <w:rFonts w:ascii="Courier New" w:eastAsia="Times New Roman" w:hAnsi="Courier New" w:cs="Courier New"/>
           <w:b/>
-        </w:rPr>
-        <w:t>Data.R</w:t>
-      </w:r>
-      <w:proofErr w:type="spellEnd"/>
-      <w:r>
-        <w:rPr>
-          <w:rFonts w:ascii="Times New Roman" w:eastAsia="Times New Roman" w:hAnsi="Times New Roman" w:cs="Times New Roman"/>
-          <w:color w:val="000000"/>
-          <w:shd w:val="clear" w:color="auto" w:fill="FFFFFF"/>
-        </w:rPr>
-        <w:t xml:space="preserve"> </w:t>
-      </w:r>
-      <w:r>
-        <w:rPr>
-          <w:rFonts w:ascii="Times New Roman" w:eastAsia="Times New Roman" w:hAnsi="Times New Roman" w:cs="Times New Roman"/>
-          <w:color w:val="000000"/>
-          <w:shd w:val="clear" w:color="auto" w:fill="FFFFFF"/>
-        </w:rPr>
-        <w:t xml:space="preserve">and </w:t>
-      </w:r>
-      <w:proofErr w:type="spellStart"/>
-      <w:proofErr w:type="gramStart"/>
+          <w:color w:val="000000"/>
+          <w:shd w:val="clear" w:color="auto" w:fill="FFFFFF"/>
+        </w:rPr>
+        <w:t>local.corr.all.ont.ae.filter.R</w:t>
+      </w:r>
+      <w:r>
+        <w:rPr>
+          <w:rFonts w:ascii="Times New Roman" w:eastAsia="Times New Roman" w:hAnsi="Times New Roman" w:cs="Times New Roman"/>
+          <w:color w:val="000000"/>
+          <w:shd w:val="clear" w:color="auto" w:fill="FFFFFF"/>
+        </w:rPr>
+        <w:t xml:space="preserve">. </w:t>
+      </w:r>
+      <w:r>
+        <w:rPr>
+          <w:rFonts w:ascii="Times New Roman" w:eastAsia="Times New Roman" w:hAnsi="Times New Roman" w:cs="Times New Roman"/>
+          <w:color w:val="000000"/>
+          <w:shd w:val="clear" w:color="auto" w:fill="FFFFFF"/>
+        </w:rPr>
+        <w:t>Th</w:t>
+      </w:r>
+      <w:r>
+        <w:rPr>
+          <w:rFonts w:ascii="Times New Roman" w:eastAsia="Times New Roman" w:hAnsi="Times New Roman" w:cs="Times New Roman"/>
+          <w:color w:val="000000"/>
+          <w:shd w:val="clear" w:color="auto" w:fill="FFFFFF"/>
+        </w:rPr>
+        <w:t>ese</w:t>
+      </w:r>
+      <w:r>
+        <w:rPr>
+          <w:rFonts w:ascii="Times New Roman" w:eastAsia="Times New Roman" w:hAnsi="Times New Roman" w:cs="Times New Roman"/>
+          <w:color w:val="000000"/>
+          <w:shd w:val="clear" w:color="auto" w:fill="FFFFFF"/>
+        </w:rPr>
+        <w:t xml:space="preserve"> file</w:t>
+      </w:r>
+      <w:r>
+        <w:rPr>
+          <w:rFonts w:ascii="Times New Roman" w:eastAsia="Times New Roman" w:hAnsi="Times New Roman" w:cs="Times New Roman"/>
+          <w:color w:val="000000"/>
+          <w:shd w:val="clear" w:color="auto" w:fill="FFFFFF"/>
+        </w:rPr>
+        <w:t>s</w:t>
+      </w:r>
+      <w:r>
+        <w:rPr>
+          <w:rFonts w:ascii="Times New Roman" w:eastAsia="Times New Roman" w:hAnsi="Times New Roman" w:cs="Times New Roman"/>
+          <w:color w:val="000000"/>
+          <w:shd w:val="clear" w:color="auto" w:fill="FFFFFF"/>
+        </w:rPr>
+        <w:t xml:space="preserve"> contains functions that </w:t>
+      </w:r>
       <w:r>
         <w:rPr>
           <w:rFonts w:ascii="Courier New" w:eastAsia="Times New Roman" w:hAnsi="Courier New" w:cs="Courier New"/>
           <w:b/>
-          <w:color w:val="000000"/>
-          <w:shd w:val="clear" w:color="auto" w:fill="FFFFFF"/>
-        </w:rPr>
-        <w:t>local.corr.all.ont.ae.filter.R</w:t>
-      </w:r>
-      <w:proofErr w:type="spellEnd"/>
-      <w:r>
-        <w:rPr>
-          <w:rFonts w:ascii="Times New Roman" w:eastAsia="Times New Roman" w:hAnsi="Times New Roman" w:cs="Times New Roman"/>
-          <w:color w:val="000000"/>
-          <w:shd w:val="clear" w:color="auto" w:fill="FFFFFF"/>
-        </w:rPr>
-        <w:t>.</w:t>
-      </w:r>
-      <w:proofErr w:type="gramEnd"/>
-      <w:r>
-        <w:rPr>
-          <w:rFonts w:ascii="Times New Roman" w:eastAsia="Times New Roman" w:hAnsi="Times New Roman" w:cs="Times New Roman"/>
-          <w:color w:val="000000"/>
-          <w:shd w:val="clear" w:color="auto" w:fill="FFFFFF"/>
-        </w:rPr>
-        <w:t xml:space="preserve"> </w:t>
-      </w:r>
-      <w:r>
-        <w:rPr>
-          <w:rFonts w:ascii="Times New Roman" w:eastAsia="Times New Roman" w:hAnsi="Times New Roman" w:cs="Times New Roman"/>
-          <w:color w:val="000000"/>
-          <w:shd w:val="clear" w:color="auto" w:fill="FFFFFF"/>
-        </w:rPr>
-        <w:t>Th</w:t>
-      </w:r>
-      <w:r>
-        <w:rPr>
-          <w:rFonts w:ascii="Times New Roman" w:eastAsia="Times New Roman" w:hAnsi="Times New Roman" w:cs="Times New Roman"/>
-          <w:color w:val="000000"/>
-          <w:shd w:val="clear" w:color="auto" w:fill="FFFFFF"/>
-        </w:rPr>
-        <w:t>ese</w:t>
-      </w:r>
-      <w:r>
-        <w:rPr>
-          <w:rFonts w:ascii="Times New Roman" w:eastAsia="Times New Roman" w:hAnsi="Times New Roman" w:cs="Times New Roman"/>
-          <w:color w:val="000000"/>
-          <w:shd w:val="clear" w:color="auto" w:fill="FFFFFF"/>
-        </w:rPr>
-        <w:t xml:space="preserve"> file</w:t>
-      </w:r>
-      <w:r>
-        <w:rPr>
-          <w:rFonts w:ascii="Times New Roman" w:eastAsia="Times New Roman" w:hAnsi="Times New Roman" w:cs="Times New Roman"/>
-          <w:color w:val="000000"/>
-          <w:shd w:val="clear" w:color="auto" w:fill="FFFFFF"/>
-        </w:rPr>
-        <w:t>s</w:t>
-      </w:r>
-      <w:r>
-        <w:rPr>
-          <w:rFonts w:ascii="Times New Roman" w:eastAsia="Times New Roman" w:hAnsi="Times New Roman" w:cs="Times New Roman"/>
-          <w:color w:val="000000"/>
-          <w:shd w:val="clear" w:color="auto" w:fill="FFFFFF"/>
-        </w:rPr>
-        <w:t xml:space="preserve"> contains functions that </w:t>
-      </w:r>
-      <w:r>
-        <w:rPr>
-          <w:rFonts w:ascii="Courier New" w:eastAsia="Times New Roman" w:hAnsi="Courier New" w:cs="Courier New"/>
-          <w:b/>
-        </w:rPr>
-        <w:t>create_ont_</w:t>
-      </w:r>
-      <w:proofErr w:type="gramStart"/>
-      <w:r>
-        <w:rPr>
-          <w:rFonts w:ascii="Courier New" w:eastAsia="Times New Roman" w:hAnsi="Courier New" w:cs="Courier New"/>
-          <w:b/>
-        </w:rPr>
-        <w:t>csv.R</w:t>
-      </w:r>
-      <w:proofErr w:type="gramEnd"/>
+        </w:rPr>
+        <w:t>create_ont_csv.R</w:t>
+      </w:r>
       <w:r>
         <w:rPr>
           <w:rFonts w:ascii="Times New Roman" w:eastAsia="Times New Roman" w:hAnsi="Times New Roman" w:cs="Times New Roman"/>
@@ -3960,17 +3441,8 @@
           <w:rFonts w:ascii="Courier New" w:eastAsia="Times New Roman" w:hAnsi="Courier New" w:cs="Courier New"/>
           <w:b/>
         </w:rPr>
-        <w:t>create_ont_</w:t>
-      </w:r>
-      <w:proofErr w:type="gramStart"/>
-      <w:r>
-        <w:rPr>
-          <w:rFonts w:ascii="Courier New" w:eastAsia="Times New Roman" w:hAnsi="Courier New" w:cs="Courier New"/>
-          <w:b/>
-        </w:rPr>
-        <w:t>csv.R</w:t>
-      </w:r>
-      <w:proofErr w:type="gramEnd"/>
+        <w:t>create_ont_csv.R</w:t>
+      </w:r>
       <w:r>
         <w:rPr>
           <w:rFonts w:ascii="Bahnschrift SemiBold" w:eastAsia="Times New Roman" w:hAnsi="Bahnschrift SemiBold" w:cs="Calibri"/>
@@ -4085,17 +3557,8 @@
           <w:rFonts w:ascii="Courier New" w:eastAsia="Times New Roman" w:hAnsi="Courier New" w:cs="Courier New"/>
           <w:b/>
         </w:rPr>
-        <w:t>create_ont_</w:t>
-      </w:r>
-      <w:proofErr w:type="gramStart"/>
-      <w:r>
-        <w:rPr>
-          <w:rFonts w:ascii="Courier New" w:eastAsia="Times New Roman" w:hAnsi="Courier New" w:cs="Courier New"/>
-          <w:b/>
-        </w:rPr>
-        <w:t>csv.R</w:t>
-      </w:r>
-      <w:proofErr w:type="gramEnd"/>
+        <w:t>create_ont_csv.R</w:t>
+      </w:r>
     </w:p>
     <w:p>
       <w:pPr>
@@ -4344,17 +3807,8 @@
           <w:rFonts w:ascii="Courier New" w:eastAsia="Times New Roman" w:hAnsi="Courier New" w:cs="Courier New"/>
           <w:b/>
         </w:rPr>
-        <w:t>comb_</w:t>
-      </w:r>
-      <w:proofErr w:type="gramStart"/>
-      <w:r>
-        <w:rPr>
-          <w:rFonts w:ascii="Courier New" w:eastAsia="Times New Roman" w:hAnsi="Courier New" w:cs="Courier New"/>
-          <w:b/>
-        </w:rPr>
-        <w:t>summary.R</w:t>
-      </w:r>
-      <w:proofErr w:type="gramEnd"/>
+        <w:t>comb_summary.R</w:t>
+      </w:r>
       <w:r>
         <w:rPr>
           <w:rFonts w:ascii="Bahnschrift SemiBold" w:eastAsia="Times New Roman" w:hAnsi="Bahnschrift SemiBold" w:cs="Calibri"/>
@@ -4457,17 +3911,8 @@
           <w:rFonts w:ascii="Courier New" w:eastAsia="Times New Roman" w:hAnsi="Courier New" w:cs="Courier New"/>
           <w:b/>
         </w:rPr>
-        <w:t>comb_</w:t>
-      </w:r>
-      <w:proofErr w:type="gramStart"/>
-      <w:r>
-        <w:rPr>
-          <w:rFonts w:ascii="Courier New" w:eastAsia="Times New Roman" w:hAnsi="Courier New" w:cs="Courier New"/>
-          <w:b/>
-        </w:rPr>
-        <w:t>summary.R</w:t>
-      </w:r>
-      <w:proofErr w:type="gramEnd"/>
+        <w:t>comb_summary.R</w:t>
+      </w:r>
     </w:p>
     <w:p>
       <w:pPr>
@@ -4586,21 +4031,12 @@
         </w:rPr>
         <w:t xml:space="preserve">ed </w:t>
       </w:r>
-      <w:proofErr w:type="spellStart"/>
       <w:r>
         <w:rPr>
           <w:rFonts w:ascii="Times New Roman" w:eastAsia="Times New Roman" w:hAnsi="Times New Roman" w:cs="Times New Roman"/>
           <w:i/>
         </w:rPr>
-        <w:t>ont_data_summary_ABEfilt</w:t>
-      </w:r>
-      <w:proofErr w:type="spellEnd"/>
-      <w:r>
-        <w:rPr>
-          <w:rFonts w:ascii="Times New Roman" w:eastAsia="Times New Roman" w:hAnsi="Times New Roman" w:cs="Times New Roman"/>
-          <w:i/>
-        </w:rPr>
-        <w:t>_[date]_[plate].csv</w:t>
+        <w:t>ont_data_summary_ABEfilt_[date]_[plate].csv</w:t>
       </w:r>
       <w:r>
         <w:rPr>
@@ -4684,96 +4120,46 @@
           <w:rFonts w:ascii="Calibri" w:eastAsia="Times New Roman" w:hAnsi="Calibri" w:cs="Calibri"/>
         </w:rPr>
       </w:pPr>
-      <w:proofErr w:type="spellStart"/>
       <w:r>
         <w:rPr>
           <w:rFonts w:ascii="Courier New" w:eastAsia="Times New Roman" w:hAnsi="Courier New" w:cs="Courier New"/>
           <w:b/>
         </w:rPr>
-        <w:t>spikeLoadRountines.R</w:t>
-      </w:r>
-      <w:proofErr w:type="spellEnd"/>
+        <w:t>spikeLoadRountines.R, nmi2_final.R, nmi_wrapper.R,   MI_script_all.R</w:t>
+      </w:r>
+      <w:r>
+        <w:rPr>
+          <w:rFonts w:ascii="Bahnschrift SemiBold" w:eastAsia="Times New Roman" w:hAnsi="Bahnschrift SemiBold" w:cs="Calibri"/>
+        </w:rPr>
+        <w:t xml:space="preserve">, </w:t>
+      </w:r>
+      <w:r>
+        <w:rPr>
+          <w:rFonts w:ascii="Times New Roman" w:eastAsia="Times New Roman" w:hAnsi="Times New Roman" w:cs="Times New Roman"/>
+          <w:color w:val="000000"/>
+          <w:shd w:val="clear" w:color="auto" w:fill="FFFFFF"/>
+        </w:rPr>
+        <w:t>and</w:t>
+      </w:r>
+      <w:r>
+        <w:rPr>
+          <w:rFonts w:ascii="Bahnschrift SemiBold" w:eastAsia="Times New Roman" w:hAnsi="Bahnschrift SemiBold" w:cs="Calibri"/>
+        </w:rPr>
+        <w:t xml:space="preserve"> </w:t>
+      </w:r>
       <w:r>
         <w:rPr>
           <w:rFonts w:ascii="Courier New" w:eastAsia="Times New Roman" w:hAnsi="Courier New" w:cs="Courier New"/>
           <w:b/>
         </w:rPr>
-        <w:t>, nmi2_</w:t>
-      </w:r>
-      <w:proofErr w:type="gramStart"/>
-      <w:r>
-        <w:rPr>
-          <w:rFonts w:ascii="Courier New" w:eastAsia="Times New Roman" w:hAnsi="Courier New" w:cs="Courier New"/>
-          <w:b/>
-        </w:rPr>
-        <w:t>final.R</w:t>
-      </w:r>
-      <w:proofErr w:type="gramEnd"/>
-      <w:r>
-        <w:rPr>
-          <w:rFonts w:ascii="Courier New" w:eastAsia="Times New Roman" w:hAnsi="Courier New" w:cs="Courier New"/>
-          <w:b/>
-        </w:rPr>
-        <w:t xml:space="preserve">, </w:t>
-      </w:r>
-      <w:proofErr w:type="spellStart"/>
-      <w:r>
-        <w:rPr>
-          <w:rFonts w:ascii="Courier New" w:eastAsia="Times New Roman" w:hAnsi="Courier New" w:cs="Courier New"/>
-          <w:b/>
-        </w:rPr>
-        <w:t>nmi_wrapper.R</w:t>
-      </w:r>
-      <w:proofErr w:type="spellEnd"/>
-      <w:r>
-        <w:rPr>
-          <w:rFonts w:ascii="Courier New" w:eastAsia="Times New Roman" w:hAnsi="Courier New" w:cs="Courier New"/>
-          <w:b/>
-        </w:rPr>
-        <w:t xml:space="preserve">,   </w:t>
-      </w:r>
-      <w:proofErr w:type="spellStart"/>
-      <w:r>
-        <w:rPr>
-          <w:rFonts w:ascii="Courier New" w:eastAsia="Times New Roman" w:hAnsi="Courier New" w:cs="Courier New"/>
-          <w:b/>
-        </w:rPr>
-        <w:t>MI_script_all.R</w:t>
-      </w:r>
-      <w:proofErr w:type="spellEnd"/>
+        <w:t>comb_summary.R</w:t>
+      </w:r>
       <w:r>
         <w:rPr>
           <w:rFonts w:ascii="Bahnschrift SemiBold" w:eastAsia="Times New Roman" w:hAnsi="Bahnschrift SemiBold" w:cs="Calibri"/>
         </w:rPr>
-        <w:t xml:space="preserve">, </w:t>
-      </w:r>
-      <w:r>
-        <w:rPr>
-          <w:rFonts w:ascii="Times New Roman" w:eastAsia="Times New Roman" w:hAnsi="Times New Roman" w:cs="Times New Roman"/>
-          <w:color w:val="000000"/>
-          <w:shd w:val="clear" w:color="auto" w:fill="FFFFFF"/>
-        </w:rPr>
-        <w:t>and</w:t>
-      </w:r>
-      <w:r>
-        <w:rPr>
-          <w:rFonts w:ascii="Bahnschrift SemiBold" w:eastAsia="Times New Roman" w:hAnsi="Bahnschrift SemiBold" w:cs="Calibri"/>
-        </w:rPr>
         <w:t xml:space="preserve"> </w:t>
       </w:r>
-      <w:r>
-        <w:rPr>
-          <w:rFonts w:ascii="Courier New" w:eastAsia="Times New Roman" w:hAnsi="Courier New" w:cs="Courier New"/>
-          <w:b/>
-        </w:rPr>
-        <w:t>comb_summary.R</w:t>
-      </w:r>
-      <w:r>
-        <w:rPr>
-          <w:rFonts w:ascii="Bahnschrift SemiBold" w:eastAsia="Times New Roman" w:hAnsi="Bahnschrift SemiBold" w:cs="Calibri"/>
-        </w:rPr>
-        <w:t xml:space="preserve"> </w:t>
-      </w:r>
     </w:p>
     <w:p>
       <w:pPr>
@@ -4814,7 +4200,6 @@
         </w:rPr>
         <w:t>(approximately 1 hour per plate). One file will be created for each culture date. The output will go in a folder called “</w:t>
       </w:r>
-      <w:proofErr w:type="spellStart"/>
       <w:r>
         <w:rPr>
           <w:rFonts w:ascii="Times New Roman" w:hAnsi="Times New Roman"/>
@@ -4823,7 +4208,6 @@
         </w:rPr>
         <w:t>All_MI</w:t>
       </w:r>
-      <w:proofErr w:type="spellEnd"/>
       <w:r>
         <w:rPr>
           <w:rFonts w:ascii="Times New Roman" w:eastAsia="Times New Roman" w:hAnsi="Times New Roman" w:cs="Times New Roman"/>
@@ -4862,7 +4246,6 @@
         </w:rPr>
         <w:t xml:space="preserve">Source </w:t>
       </w:r>
-      <w:proofErr w:type="spellStart"/>
       <w:r>
         <w:rPr>
           <w:rFonts w:ascii="Courier New" w:eastAsia="Times New Roman" w:hAnsi="Courier New" w:cs="Courier New"/>
@@ -4870,7 +4253,6 @@
         </w:rPr>
         <w:t>spikeLoadRountines.R</w:t>
       </w:r>
-      <w:proofErr w:type="spellEnd"/>
       <w:r>
         <w:rPr>
           <w:rFonts w:ascii="Bahnschrift SemiBold" w:eastAsia="Times New Roman" w:hAnsi="Bahnschrift SemiBold" w:cs="Calibri"/>
@@ -4882,46 +4264,35 @@
           <w:rFonts w:ascii="Courier New" w:eastAsia="Times New Roman" w:hAnsi="Courier New" w:cs="Courier New"/>
           <w:b/>
         </w:rPr>
-        <w:t>nmi2_</w:t>
-      </w:r>
-      <w:proofErr w:type="gramStart"/>
+        <w:t>nmi2_final.R</w:t>
+      </w:r>
+      <w:r>
+        <w:rPr>
+          <w:rFonts w:ascii="Bahnschrift SemiBold" w:eastAsia="Times New Roman" w:hAnsi="Bahnschrift SemiBold" w:cs="Calibri"/>
+        </w:rPr>
+        <w:t xml:space="preserve">, </w:t>
+      </w:r>
+      <w:r>
+        <w:rPr>
+          <w:rFonts w:ascii="Times New Roman" w:eastAsia="Times New Roman" w:hAnsi="Times New Roman" w:cs="Times New Roman"/>
+          <w:color w:val="000000"/>
+          <w:shd w:val="clear" w:color="auto" w:fill="FFFFFF"/>
+        </w:rPr>
+        <w:t xml:space="preserve">and </w:t>
+      </w:r>
+      <w:r>
+        <w:rPr>
+          <w:rFonts w:ascii="Bahnschrift SemiBold" w:eastAsia="Times New Roman" w:hAnsi="Bahnschrift SemiBold" w:cs="Calibri"/>
+        </w:rPr>
+        <w:t xml:space="preserve"> </w:t>
+      </w:r>
       <w:r>
         <w:rPr>
           <w:rFonts w:ascii="Courier New" w:eastAsia="Times New Roman" w:hAnsi="Courier New" w:cs="Courier New"/>
           <w:b/>
         </w:rPr>
-        <w:t>final.R</w:t>
-      </w:r>
-      <w:proofErr w:type="gramEnd"/>
-      <w:r>
-        <w:rPr>
-          <w:rFonts w:ascii="Bahnschrift SemiBold" w:eastAsia="Times New Roman" w:hAnsi="Bahnschrift SemiBold" w:cs="Calibri"/>
-        </w:rPr>
-        <w:t xml:space="preserve">, </w:t>
-      </w:r>
-      <w:r>
-        <w:rPr>
-          <w:rFonts w:ascii="Times New Roman" w:eastAsia="Times New Roman" w:hAnsi="Times New Roman" w:cs="Times New Roman"/>
-          <w:color w:val="000000"/>
-          <w:shd w:val="clear" w:color="auto" w:fill="FFFFFF"/>
-        </w:rPr>
-        <w:t xml:space="preserve">and </w:t>
-      </w:r>
-      <w:r>
-        <w:rPr>
-          <w:rFonts w:ascii="Bahnschrift SemiBold" w:eastAsia="Times New Roman" w:hAnsi="Bahnschrift SemiBold" w:cs="Calibri"/>
-        </w:rPr>
-        <w:t xml:space="preserve"> </w:t>
-      </w:r>
-      <w:proofErr w:type="spellStart"/>
-      <w:r>
-        <w:rPr>
-          <w:rFonts w:ascii="Courier New" w:eastAsia="Times New Roman" w:hAnsi="Courier New" w:cs="Courier New"/>
-          <w:b/>
-        </w:rPr>
         <w:t>nmi_wrapper.R</w:t>
       </w:r>
-      <w:proofErr w:type="spellEnd"/>
       <w:r>
         <w:rPr>
           <w:rFonts w:ascii="Times New Roman" w:eastAsia="Times New Roman" w:hAnsi="Times New Roman" w:cs="Times New Roman"/>
@@ -4950,24 +4321,13 @@
         </w:rPr>
         <w:t xml:space="preserve">In </w:t>
       </w:r>
-      <w:proofErr w:type="spellStart"/>
       <w:r>
         <w:rPr>
           <w:rFonts w:ascii="Courier New" w:eastAsia="Times New Roman" w:hAnsi="Courier New" w:cs="Courier New"/>
           <w:b/>
         </w:rPr>
-        <w:t>MI_script_</w:t>
-      </w:r>
-      <w:proofErr w:type="gramStart"/>
-      <w:r>
-        <w:rPr>
-          <w:rFonts w:ascii="Courier New" w:eastAsia="Times New Roman" w:hAnsi="Courier New" w:cs="Courier New"/>
-          <w:b/>
-        </w:rPr>
-        <w:t>all.R</w:t>
-      </w:r>
-      <w:proofErr w:type="spellEnd"/>
-      <w:proofErr w:type="gramEnd"/>
+        <w:t>MI_script_all.R</w:t>
+      </w:r>
       <w:r>
         <w:rPr>
           <w:rFonts w:ascii="Bahnschrift SemiBold" w:eastAsia="Times New Roman" w:hAnsi="Bahnschrift SemiBold" w:cs="Calibri"/>
@@ -4980,7 +4340,6 @@
         </w:rPr>
         <w:t>in the USER INPUT section, set the “basepath” variable to where you want the “</w:t>
       </w:r>
-      <w:proofErr w:type="spellStart"/>
       <w:r>
         <w:rPr>
           <w:rFonts w:ascii="Times New Roman" w:hAnsi="Times New Roman"/>
@@ -4988,7 +4347,6 @@
         </w:rPr>
         <w:t>All_MI</w:t>
       </w:r>
-      <w:proofErr w:type="spellEnd"/>
       <w:r>
         <w:rPr>
           <w:rFonts w:ascii="Times New Roman" w:eastAsia="Times New Roman" w:hAnsi="Times New Roman" w:cs="Times New Roman"/>
@@ -5038,24 +4396,13 @@
         </w:rPr>
         <w:t xml:space="preserve">Source </w:t>
       </w:r>
-      <w:proofErr w:type="spellStart"/>
       <w:r>
         <w:rPr>
           <w:rFonts w:ascii="Courier New" w:eastAsia="Times New Roman" w:hAnsi="Courier New" w:cs="Courier New"/>
           <w:b/>
         </w:rPr>
-        <w:t>MI_script_</w:t>
-      </w:r>
-      <w:proofErr w:type="gramStart"/>
-      <w:r>
-        <w:rPr>
-          <w:rFonts w:ascii="Courier New" w:eastAsia="Times New Roman" w:hAnsi="Courier New" w:cs="Courier New"/>
-          <w:b/>
-        </w:rPr>
-        <w:t>all.R</w:t>
-      </w:r>
-      <w:proofErr w:type="spellEnd"/>
-      <w:proofErr w:type="gramEnd"/>
+        <w:t>MI_script_all.R</w:t>
+      </w:r>
     </w:p>
     <w:p>
       <w:pPr>
@@ -5136,7 +4483,23 @@
           <w:color w:val="000000"/>
           <w:shd w:val="clear" w:color="auto" w:fill="FFFFFF"/>
         </w:rPr>
-        <w:t>the 4 h5 files for each DIV for the first plate</w:t>
+        <w:t>the h5 files for each DIV f</w:t>
+      </w:r>
+      <w:r>
+        <w:rPr>
+          <w:rFonts w:ascii="Times New Roman" w:eastAsia="Times New Roman" w:hAnsi="Times New Roman" w:cs="Times New Roman"/>
+          <w:color w:val="000000"/>
+          <w:shd w:val="clear" w:color="auto" w:fill="FFFFFF"/>
+        </w:rPr>
+        <w:t>rom</w:t>
+      </w:r>
+      <w:r>
+        <w:rPr>
+          <w:rFonts w:ascii="Times New Roman" w:eastAsia="Times New Roman" w:hAnsi="Times New Roman" w:cs="Times New Roman"/>
+          <w:color w:val="000000"/>
+          <w:shd w:val="clear" w:color="auto" w:fill="FFFFFF"/>
+        </w:rPr>
+        <w:t xml:space="preserve"> the first plate</w:t>
       </w:r>
     </w:p>
     <w:p>
@@ -5194,6 +4557,57 @@
       <w:pPr>
         <w:pStyle w:val="ListParagraph"/>
         <w:numPr>
+          <w:ilvl w:val="1"/>
+          <w:numId w:val="1"/>
+        </w:numPr>
+        <w:spacing w:after="0" w:line="240" w:lineRule="auto"/>
+        <w:textAlignment w:val="center"/>
+        <w:divId w:val="885335659"/>
+        <w:rPr>
+          <w:rFonts w:ascii="Calibri" w:eastAsia="Times New Roman" w:hAnsi="Calibri" w:cs="Calibri"/>
+        </w:rPr>
+      </w:pPr>
+      <w:r>
+        <w:rPr>
+          <w:rFonts w:ascii="Times New Roman" w:eastAsia="Times New Roman" w:hAnsi="Times New Roman" w:cs="Times New Roman"/>
+        </w:rPr>
+        <w:t>The output files “</w:t>
+      </w:r>
+      <w:r>
+        <w:rPr>
+          <w:rFonts w:ascii="Times New Roman" w:eastAsia="Times New Roman" w:hAnsi="Times New Roman" w:cs="Times New Roman"/>
+          <w:i/>
+          <w:iCs/>
+        </w:rPr>
+        <w:t xml:space="preserve">NMI_ON_[date]_[Plate#]_00_000.csv” </w:t>
+      </w:r>
+      <w:r>
+        <w:rPr>
+          <w:rFonts w:ascii="Times New Roman" w:eastAsia="Times New Roman" w:hAnsi="Times New Roman" w:cs="Times New Roman"/>
+        </w:rPr>
+        <w:t>will appear in the “</w:t>
+      </w:r>
+      <w:r>
+        <w:rPr>
+          <w:rFonts w:ascii="Times New Roman" w:eastAsia="Times New Roman" w:hAnsi="Times New Roman" w:cs="Times New Roman"/>
+          <w:i/>
+          <w:iCs/>
+        </w:rPr>
+        <w:t xml:space="preserve">All_MI” </w:t>
+      </w:r>
+      <w:r>
+        <w:rPr>
+          <w:rFonts w:ascii="Times New Roman" w:eastAsia="Times New Roman" w:hAnsi="Times New Roman" w:cs="Times New Roman"/>
+        </w:rPr>
+        <w:t>folder.</w:t>
+      </w:r>
+      <w:bookmarkStart w:id="0" w:name="_GoBack"/>
+      <w:bookmarkEnd w:id="0"/>
+    </w:p>
+    <w:p>
+      <w:pPr>
+        <w:pStyle w:val="ListParagraph"/>
+        <w:numPr>
           <w:ilvl w:val="0"/>
           <w:numId w:val="1"/>
         </w:numPr>
@@ -5256,17 +4670,8 @@
           <w:rFonts w:ascii="Courier New" w:eastAsia="Times New Roman" w:hAnsi="Courier New" w:cs="Courier New"/>
           <w:b/>
         </w:rPr>
-        <w:t>comb_</w:t>
-      </w:r>
-      <w:proofErr w:type="gramStart"/>
-      <w:r>
-        <w:rPr>
-          <w:rFonts w:ascii="Courier New" w:eastAsia="Times New Roman" w:hAnsi="Courier New" w:cs="Courier New"/>
-          <w:b/>
-        </w:rPr>
-        <w:t>summary.R</w:t>
-      </w:r>
-      <w:proofErr w:type="gramEnd"/>
+        <w:t>comb_summary.R</w:t>
+      </w:r>
       <w:r>
         <w:rPr>
           <w:rFonts w:ascii="Bahnschrift SemiBold" w:eastAsia="Times New Roman" w:hAnsi="Bahnschrift SemiBold" w:cs="Calibri"/>
@@ -5319,17 +4724,8 @@
           <w:rFonts w:ascii="Courier New" w:eastAsia="Times New Roman" w:hAnsi="Courier New" w:cs="Courier New"/>
           <w:b/>
         </w:rPr>
-        <w:t>comb_</w:t>
-      </w:r>
-      <w:proofErr w:type="gramStart"/>
-      <w:r>
-        <w:rPr>
-          <w:rFonts w:ascii="Courier New" w:eastAsia="Times New Roman" w:hAnsi="Courier New" w:cs="Courier New"/>
-          <w:b/>
-        </w:rPr>
-        <w:t>summary.R</w:t>
-      </w:r>
-      <w:proofErr w:type="gramEnd"/>
+        <w:t>comb_summary.R</w:t>
+      </w:r>
     </w:p>
     <w:p>
       <w:pPr>
@@ -5397,9 +4793,9 @@
           <w:rFonts w:ascii="Times New Roman" w:eastAsia="Times New Roman" w:hAnsi="Times New Roman" w:cs="Times New Roman"/>
           <w:color w:val="000000" w:themeColor="text1"/>
         </w:rPr>
+        <w:lastRenderedPageBreak/>
         <w:t>The output file will be put in the same “</w:t>
       </w:r>
-      <w:proofErr w:type="spellStart"/>
       <w:r>
         <w:rPr>
           <w:rFonts w:ascii="Times New Roman" w:eastAsia="Times New Roman" w:hAnsi="Times New Roman" w:cs="Times New Roman"/>
@@ -5408,7 +4804,6 @@
         </w:rPr>
         <w:t>All_MI</w:t>
       </w:r>
-      <w:proofErr w:type="spellEnd"/>
       <w:r>
         <w:rPr>
           <w:rFonts w:ascii="Times New Roman" w:eastAsia="Times New Roman" w:hAnsi="Times New Roman" w:cs="Times New Roman"/>
@@ -5445,7 +4840,6 @@
           <w:color w:val="000000"/>
           <w:shd w:val="clear" w:color="auto" w:fill="FFFFFF"/>
         </w:rPr>
-        <w:lastRenderedPageBreak/>
         <w:t xml:space="preserve">Step 4: Calculate the </w:t>
       </w:r>
       <w:r>
@@ -5543,7 +4937,6 @@
         </w:rPr>
         <w:tab/>
       </w:r>
-      <w:proofErr w:type="spellStart"/>
       <w:r>
         <w:rPr>
           <w:rFonts w:ascii="Courier New" w:eastAsia="Times New Roman" w:hAnsi="Courier New" w:cs="Courier New"/>
@@ -5551,7 +4944,6 @@
         </w:rPr>
         <w:t>burst_parameter_to_AUC.R</w:t>
       </w:r>
-      <w:proofErr w:type="spellEnd"/>
     </w:p>
     <w:p>
       <w:pPr>
@@ -5654,7 +5046,6 @@
         </w:rPr>
         <w:t xml:space="preserve">In </w:t>
       </w:r>
-      <w:proofErr w:type="spellStart"/>
       <w:r>
         <w:rPr>
           <w:rFonts w:ascii="Courier New" w:eastAsia="Times New Roman" w:hAnsi="Courier New" w:cs="Courier New"/>
@@ -5662,7 +5053,6 @@
         </w:rPr>
         <w:t>burst_parameter_to_AUC.R</w:t>
       </w:r>
-      <w:proofErr w:type="spellEnd"/>
       <w:r>
         <w:rPr>
           <w:rFonts w:ascii="Times New Roman" w:eastAsia="Times New Roman" w:hAnsi="Times New Roman" w:cs="Times New Roman"/>
@@ -5795,25 +5185,7 @@
           <w:color w:val="000000" w:themeColor="text1"/>
           <w:shd w:val="clear" w:color="auto" w:fill="FFFFFF"/>
         </w:rPr>
-        <w:t xml:space="preserve"> “</w:t>
-      </w:r>
-      <w:proofErr w:type="spellStart"/>
-      <w:r>
-        <w:rPr>
-          <w:rFonts w:ascii="Times New Roman" w:eastAsia="Times New Roman" w:hAnsi="Times New Roman" w:cs="Times New Roman"/>
-          <w:color w:val="000000" w:themeColor="text1"/>
-          <w:shd w:val="clear" w:color="auto" w:fill="FFFFFF"/>
-        </w:rPr>
-        <w:t>parameter_data</w:t>
-      </w:r>
-      <w:proofErr w:type="spellEnd"/>
-      <w:r>
-        <w:rPr>
-          <w:rFonts w:ascii="Times New Roman" w:eastAsia="Times New Roman" w:hAnsi="Times New Roman" w:cs="Times New Roman"/>
-          <w:color w:val="000000" w:themeColor="text1"/>
-          <w:shd w:val="clear" w:color="auto" w:fill="FFFFFF"/>
-        </w:rPr>
-        <w:t>”</w:t>
+        <w:t xml:space="preserve"> “parameter_data”</w:t>
       </w:r>
       <w:r>
         <w:rPr>
@@ -5974,26 +5346,16 @@
           <w:color w:val="000000" w:themeColor="text1"/>
           <w:shd w:val="clear" w:color="auto" w:fill="FFFFFF"/>
         </w:rPr>
-        <w:t>For the “</w:t>
-      </w:r>
-      <w:proofErr w:type="spellStart"/>
+        <w:t>For the “mi_dat</w:t>
+      </w:r>
       <w:r>
         <w:rPr>
           <w:rFonts w:ascii="Times New Roman" w:eastAsia="Times New Roman" w:hAnsi="Times New Roman" w:cs="Times New Roman"/>
           <w:color w:val="000000" w:themeColor="text1"/>
           <w:shd w:val="clear" w:color="auto" w:fill="FFFFFF"/>
         </w:rPr>
-        <w:t>mi_dat</w:t>
-      </w:r>
-      <w:r>
-        <w:rPr>
-          <w:rFonts w:ascii="Times New Roman" w:eastAsia="Times New Roman" w:hAnsi="Times New Roman" w:cs="Times New Roman"/>
-          <w:color w:val="000000" w:themeColor="text1"/>
-          <w:shd w:val="clear" w:color="auto" w:fill="FFFFFF"/>
-        </w:rPr>
         <w:t>a</w:t>
       </w:r>
-      <w:proofErr w:type="spellEnd"/>
       <w:r>
         <w:rPr>
           <w:rFonts w:ascii="Times New Roman" w:eastAsia="Times New Roman" w:hAnsi="Times New Roman" w:cs="Times New Roman"/>
@@ -6085,7 +5447,6 @@
         </w:rPr>
         <w:t xml:space="preserve">Source </w:t>
       </w:r>
-      <w:proofErr w:type="spellStart"/>
       <w:r>
         <w:rPr>
           <w:rFonts w:ascii="Courier New" w:eastAsia="Times New Roman" w:hAnsi="Courier New" w:cs="Courier New"/>
@@ -6093,7 +5454,6 @@
         </w:rPr>
         <w:t>burst_parameter_to_AUC.R</w:t>
       </w:r>
-      <w:proofErr w:type="spellEnd"/>
       <w:r>
         <w:rPr>
           <w:rFonts w:ascii="Bahnschrift SemiBold" w:eastAsia="Times New Roman" w:hAnsi="Bahnschrift SemiBold" w:cs="Calibri"/>
@@ -6292,23 +5652,13 @@
         </w:rPr>
         <w:t xml:space="preserve">cytotoxicity </w:t>
       </w:r>
-      <w:proofErr w:type="spellStart"/>
-      <w:r>
-        <w:rPr>
-          <w:rFonts w:ascii="Times New Roman" w:eastAsia="Times New Roman" w:hAnsi="Times New Roman" w:cs="Times New Roman"/>
-          <w:color w:val="000000"/>
-          <w:shd w:val="clear" w:color="auto" w:fill="FFFFFF"/>
-        </w:rPr>
-        <w:t>Alamar</w:t>
-      </w:r>
-      <w:proofErr w:type="spellEnd"/>
-      <w:r>
-        <w:rPr>
-          <w:rFonts w:ascii="Times New Roman" w:eastAsia="Times New Roman" w:hAnsi="Times New Roman" w:cs="Times New Roman"/>
-          <w:color w:val="000000"/>
-          <w:shd w:val="clear" w:color="auto" w:fill="FFFFFF"/>
-        </w:rPr>
-        <w:t xml:space="preserve"> Blue and LDH </w:t>
+      <w:r>
+        <w:rPr>
+          <w:rFonts w:ascii="Times New Roman" w:eastAsia="Times New Roman" w:hAnsi="Times New Roman" w:cs="Times New Roman"/>
+          <w:color w:val="000000"/>
+          <w:shd w:val="clear" w:color="auto" w:fill="FFFFFF"/>
+        </w:rPr>
+        <w:t xml:space="preserve">Alamar Blue and LDH </w:t>
       </w:r>
       <w:r>
         <w:rPr>
@@ -6400,9 +5750,8 @@
           <w:color w:val="000000"/>
           <w:shd w:val="clear" w:color="auto" w:fill="FFFFFF"/>
         </w:rPr>
-        <w:t>[Plate</w:t>
-      </w:r>
-      <w:proofErr w:type="gramStart"/>
+        <w:t>[Plate#]</w:t>
+      </w:r>
       <w:r>
         <w:rPr>
           <w:rFonts w:ascii="Times New Roman" w:eastAsia="Times New Roman" w:hAnsi="Times New Roman" w:cs="Times New Roman"/>
@@ -6410,18 +5759,8 @@
           <w:color w:val="000000"/>
           <w:shd w:val="clear" w:color="auto" w:fill="FFFFFF"/>
         </w:rPr>
-        <w:t>#]</w:t>
-      </w:r>
-      <w:r>
-        <w:rPr>
-          <w:rFonts w:ascii="Times New Roman" w:eastAsia="Times New Roman" w:hAnsi="Times New Roman" w:cs="Times New Roman"/>
-          <w:i/>
-          <w:color w:val="000000"/>
-          <w:shd w:val="clear" w:color="auto" w:fill="FFFFFF"/>
-        </w:rPr>
         <w:t>_Summary.xlsx</w:t>
       </w:r>
-      <w:proofErr w:type="gramEnd"/>
       <w:r>
         <w:rPr>
           <w:rFonts w:ascii="Times New Roman" w:eastAsia="Times New Roman" w:hAnsi="Times New Roman" w:cs="Times New Roman"/>
@@ -6631,21 +5970,7 @@
         <w:rPr>
           <w:rFonts w:ascii="Times New Roman" w:hAnsi="Times New Roman" w:cs="Times New Roman"/>
         </w:rPr>
-        <w:t xml:space="preserve">, set </w:t>
-      </w:r>
-      <w:proofErr w:type="spellStart"/>
-      <w:r>
-        <w:rPr>
-          <w:rFonts w:ascii="Times New Roman" w:hAnsi="Times New Roman" w:cs="Times New Roman"/>
-        </w:rPr>
-        <w:t>sheetdata</w:t>
-      </w:r>
-      <w:proofErr w:type="spellEnd"/>
-      <w:r>
-        <w:rPr>
-          <w:rFonts w:ascii="Times New Roman" w:hAnsi="Times New Roman" w:cs="Times New Roman"/>
-        </w:rPr>
-        <w:t xml:space="preserve"> = “one”. If your input files have data for 3 plates </w:t>
+        <w:t xml:space="preserve">, set sheetdata = “one”. If your input files have data for 3 plates </w:t>
       </w:r>
       <w:r>
         <w:rPr>
@@ -6676,21 +6001,7 @@
         <w:rPr>
           <w:rFonts w:ascii="Times New Roman" w:hAnsi="Times New Roman" w:cs="Times New Roman"/>
         </w:rPr>
-        <w:t xml:space="preserve">, set </w:t>
-      </w:r>
-      <w:proofErr w:type="spellStart"/>
-      <w:r>
-        <w:rPr>
-          <w:rFonts w:ascii="Times New Roman" w:hAnsi="Times New Roman" w:cs="Times New Roman"/>
-        </w:rPr>
-        <w:t>sheetdata</w:t>
-      </w:r>
-      <w:proofErr w:type="spellEnd"/>
-      <w:r>
-        <w:rPr>
-          <w:rFonts w:ascii="Times New Roman" w:hAnsi="Times New Roman" w:cs="Times New Roman"/>
-        </w:rPr>
-        <w:t xml:space="preserve"> = “</w:t>
+        <w:t>, set sheetdata = “</w:t>
       </w:r>
       <w:r>
         <w:rPr>
@@ -6735,35 +6046,7 @@
         <w:rPr>
           <w:rFonts w:ascii="Times New Roman" w:eastAsia="Times New Roman" w:hAnsi="Times New Roman" w:cs="Times New Roman"/>
         </w:rPr>
-        <w:t xml:space="preserve">set </w:t>
-      </w:r>
-      <w:proofErr w:type="spellStart"/>
-      <w:r>
-        <w:rPr>
-          <w:rFonts w:ascii="Times New Roman" w:eastAsia="Times New Roman" w:hAnsi="Times New Roman" w:cs="Times New Roman"/>
-        </w:rPr>
-        <w:t>newFile</w:t>
-      </w:r>
-      <w:proofErr w:type="spellEnd"/>
-      <w:r>
-        <w:rPr>
-          <w:rFonts w:ascii="Times New Roman" w:eastAsia="Times New Roman" w:hAnsi="Times New Roman" w:cs="Times New Roman"/>
-        </w:rPr>
-        <w:t xml:space="preserve"> = TRUE. If you are appending to an existing file of the same name, set </w:t>
-      </w:r>
-      <w:proofErr w:type="spellStart"/>
-      <w:r>
-        <w:rPr>
-          <w:rFonts w:ascii="Times New Roman" w:eastAsia="Times New Roman" w:hAnsi="Times New Roman" w:cs="Times New Roman"/>
-        </w:rPr>
-        <w:t>newFile</w:t>
-      </w:r>
-      <w:proofErr w:type="spellEnd"/>
-      <w:r>
-        <w:rPr>
-          <w:rFonts w:ascii="Times New Roman" w:eastAsia="Times New Roman" w:hAnsi="Times New Roman" w:cs="Times New Roman"/>
-        </w:rPr>
-        <w:t xml:space="preserve"> = FALSE.</w:t>
+        <w:t>set newFile = TRUE. If you are appending to an existing file of the same name, set newFile = FALSE.</w:t>
       </w:r>
     </w:p>
     <w:p>
@@ -6796,35 +6079,7 @@
         <w:rPr>
           <w:rFonts w:ascii="Times New Roman" w:eastAsia="Times New Roman" w:hAnsi="Times New Roman" w:cs="Times New Roman"/>
         </w:rPr>
-        <w:t xml:space="preserve">new </w:t>
-      </w:r>
-      <w:proofErr w:type="spellStart"/>
-      <w:r>
-        <w:rPr>
-          <w:rFonts w:ascii="Times New Roman" w:eastAsia="Times New Roman" w:hAnsi="Times New Roman" w:cs="Times New Roman"/>
-        </w:rPr>
-        <w:t>sheetdata</w:t>
-      </w:r>
-      <w:proofErr w:type="spellEnd"/>
-      <w:r>
-        <w:rPr>
-          <w:rFonts w:ascii="Times New Roman" w:eastAsia="Times New Roman" w:hAnsi="Times New Roman" w:cs="Times New Roman"/>
-        </w:rPr>
-        <w:t xml:space="preserve"> value and </w:t>
-      </w:r>
-      <w:proofErr w:type="spellStart"/>
-      <w:r>
-        <w:rPr>
-          <w:rFonts w:ascii="Times New Roman" w:eastAsia="Times New Roman" w:hAnsi="Times New Roman" w:cs="Times New Roman"/>
-        </w:rPr>
-        <w:t>newFile</w:t>
-      </w:r>
-      <w:proofErr w:type="spellEnd"/>
-      <w:r>
-        <w:rPr>
-          <w:rFonts w:ascii="Times New Roman" w:eastAsia="Times New Roman" w:hAnsi="Times New Roman" w:cs="Times New Roman"/>
-        </w:rPr>
-        <w:t xml:space="preserve"> = FALSE.</w:t>
+        <w:t>new sheetdata value and newFile = FALSE.</w:t>
       </w:r>
     </w:p>
     <w:p>
@@ -6859,24 +6114,15 @@
           <w:rFonts w:ascii="Courier New" w:eastAsia="Times New Roman" w:hAnsi="Courier New" w:cs="Courier New"/>
           <w:b/>
         </w:rPr>
-        <w:t>prep_</w:t>
-      </w:r>
-      <w:proofErr w:type="gramStart"/>
+        <w:t>prep_06</w:t>
+      </w:r>
       <w:r>
         <w:rPr>
           <w:rFonts w:ascii="Courier New" w:eastAsia="Times New Roman" w:hAnsi="Courier New" w:cs="Courier New"/>
           <w:b/>
         </w:rPr>
-        <w:t>06</w:t>
-      </w:r>
-      <w:r>
-        <w:rPr>
-          <w:rFonts w:ascii="Courier New" w:eastAsia="Times New Roman" w:hAnsi="Courier New" w:cs="Courier New"/>
-          <w:b/>
-        </w:rPr>
         <w:t>.R</w:t>
       </w:r>
-      <w:proofErr w:type="gramEnd"/>
     </w:p>
     <w:p>
       <w:pPr>
@@ -6920,6 +6166,7 @@
           <w:color w:val="000000"/>
           <w:shd w:val="clear" w:color="auto" w:fill="FFFFFF"/>
         </w:rPr>
+        <w:lastRenderedPageBreak/>
         <w:t xml:space="preserve"> </w:t>
       </w:r>
       <w:r>
@@ -6954,7 +6201,6 @@
         </w:rPr>
         <w:t>number of sheets in “</w:t>
       </w:r>
-      <w:proofErr w:type="spellStart"/>
       <w:r>
         <w:rPr>
           <w:rFonts w:ascii="Times New Roman" w:eastAsia="Times New Roman" w:hAnsi="Times New Roman" w:cs="Times New Roman"/>
@@ -6963,7 +6209,6 @@
         </w:rPr>
         <w:t>sheetdata</w:t>
       </w:r>
-      <w:proofErr w:type="spellEnd"/>
       <w:r>
         <w:rPr>
           <w:rFonts w:ascii="Times New Roman" w:eastAsia="Times New Roman" w:hAnsi="Times New Roman" w:cs="Times New Roman"/>
@@ -7014,7 +6259,6 @@
           <w:color w:val="000000"/>
           <w:shd w:val="clear" w:color="auto" w:fill="FFFFFF"/>
         </w:rPr>
-        <w:lastRenderedPageBreak/>
         <w:t xml:space="preserve">Another dialog box will ask for the Master Chemical List(s). </w:t>
       </w:r>
       <w:r>
@@ -7031,25 +6275,7 @@
           <w:color w:val="000000"/>
           <w:shd w:val="clear" w:color="auto" w:fill="FFFFFF"/>
         </w:rPr>
-        <w:t xml:space="preserve">elect </w:t>
-      </w:r>
-      <w:proofErr w:type="gramStart"/>
-      <w:r>
-        <w:rPr>
-          <w:rFonts w:ascii="Times New Roman" w:eastAsia="Times New Roman" w:hAnsi="Times New Roman" w:cs="Times New Roman"/>
-          <w:color w:val="000000"/>
-          <w:shd w:val="clear" w:color="auto" w:fill="FFFFFF"/>
-        </w:rPr>
-        <w:t>all of</w:t>
-      </w:r>
-      <w:proofErr w:type="gramEnd"/>
-      <w:r>
-        <w:rPr>
-          <w:rFonts w:ascii="Times New Roman" w:eastAsia="Times New Roman" w:hAnsi="Times New Roman" w:cs="Times New Roman"/>
-          <w:color w:val="000000"/>
-          <w:shd w:val="clear" w:color="auto" w:fill="FFFFFF"/>
-        </w:rPr>
-        <w:t xml:space="preserve"> the </w:t>
+        <w:t xml:space="preserve">elect all of the </w:t>
       </w:r>
       <w:r>
         <w:rPr>
@@ -7167,25 +6393,7 @@
           <w:color w:val="000000"/>
           <w:shd w:val="clear" w:color="auto" w:fill="FFFFFF"/>
         </w:rPr>
-        <w:t xml:space="preserve">e excel sheets corresponding to the </w:t>
-      </w:r>
-      <w:proofErr w:type="spellStart"/>
-      <w:r>
-        <w:rPr>
-          <w:rFonts w:ascii="Times New Roman" w:eastAsia="Times New Roman" w:hAnsi="Times New Roman" w:cs="Times New Roman"/>
-          <w:color w:val="000000"/>
-          <w:shd w:val="clear" w:color="auto" w:fill="FFFFFF"/>
-        </w:rPr>
-        <w:t>Alamar</w:t>
-      </w:r>
-      <w:proofErr w:type="spellEnd"/>
-      <w:r>
-        <w:rPr>
-          <w:rFonts w:ascii="Times New Roman" w:eastAsia="Times New Roman" w:hAnsi="Times New Roman" w:cs="Times New Roman"/>
-          <w:color w:val="000000"/>
-          <w:shd w:val="clear" w:color="auto" w:fill="FFFFFF"/>
-        </w:rPr>
-        <w:t xml:space="preserve"> Blue or LDH data, you will be prompted to enter the name of the tab in the console</w:t>
+        <w:t>e excel sheets corresponding to the Alamar Blue or LDH data, you will be prompted to enter the name of the tab in the console</w:t>
       </w:r>
     </w:p>
     <w:p>
@@ -7450,25 +6658,7 @@
           <w:color w:val="000000"/>
           <w:shd w:val="clear" w:color="auto" w:fill="FFFFFF"/>
         </w:rPr>
-        <w:t xml:space="preserve">This script also adds the label of </w:t>
-      </w:r>
-      <w:proofErr w:type="spellStart"/>
-      <w:r>
-        <w:rPr>
-          <w:rFonts w:ascii="Times New Roman" w:eastAsia="Times New Roman" w:hAnsi="Times New Roman" w:cs="Times New Roman"/>
-          <w:color w:val="000000"/>
-          <w:shd w:val="clear" w:color="auto" w:fill="FFFFFF"/>
-        </w:rPr>
-        <w:t>wllt</w:t>
-      </w:r>
-      <w:proofErr w:type="spellEnd"/>
-      <w:r>
-        <w:rPr>
-          <w:rFonts w:ascii="Times New Roman" w:eastAsia="Times New Roman" w:hAnsi="Times New Roman" w:cs="Times New Roman"/>
-          <w:color w:val="000000"/>
-          <w:shd w:val="clear" w:color="auto" w:fill="FFFFFF"/>
-        </w:rPr>
-        <w:t xml:space="preserve"> = “n” for all control wells</w:t>
+        <w:t>This script also adds the label of wllt = “n” for all control wells</w:t>
       </w:r>
       <w:r>
         <w:rPr>
@@ -7636,18 +6826,8 @@
           <w:bCs/>
           <w:szCs w:val="16"/>
         </w:rPr>
-        <w:t xml:space="preserve"> </w:t>
-      </w:r>
-      <w:proofErr w:type="spellStart"/>
-      <w:r>
-        <w:rPr>
-          <w:rFonts w:ascii="Times New Roman" w:eastAsia="Times New Roman" w:hAnsi="Times New Roman" w:cs="Times New Roman"/>
-          <w:bCs/>
-          <w:szCs w:val="16"/>
-        </w:rPr>
-        <w:t>AUCsourcefilename</w:t>
-      </w:r>
-      <w:proofErr w:type="spellEnd"/>
+        <w:t xml:space="preserve"> AUCsourcefilename</w:t>
+      </w:r>
       <w:r>
         <w:rPr>
           <w:rFonts w:ascii="Times New Roman" w:eastAsia="Times New Roman" w:hAnsi="Times New Roman" w:cs="Times New Roman"/>
@@ -7704,7 +6884,6 @@
         </w:rPr>
         <w:t>“</w:t>
       </w:r>
-      <w:proofErr w:type="spellStart"/>
       <w:r>
         <w:rPr>
           <w:rFonts w:ascii="Times New Roman" w:eastAsia="Times New Roman" w:hAnsi="Times New Roman" w:cs="Times New Roman"/>
@@ -7713,7 +6892,6 @@
         </w:rPr>
         <w:t>cytotox_filename</w:t>
       </w:r>
-      <w:proofErr w:type="spellEnd"/>
       <w:r>
         <w:rPr>
           <w:rFonts w:ascii="Times New Roman" w:eastAsia="Times New Roman" w:hAnsi="Times New Roman" w:cs="Times New Roman"/>
@@ -7770,7 +6948,6 @@
         </w:rPr>
         <w:t>“</w:t>
       </w:r>
-      <w:proofErr w:type="spellStart"/>
       <w:r>
         <w:rPr>
           <w:rFonts w:ascii="Times New Roman" w:eastAsia="Times New Roman" w:hAnsi="Times New Roman" w:cs="Times New Roman"/>
@@ -7787,7 +6964,6 @@
         </w:rPr>
         <w:t>ControlTreatmentName</w:t>
       </w:r>
-      <w:proofErr w:type="spellEnd"/>
       <w:r>
         <w:rPr>
           <w:rFonts w:ascii="Times New Roman" w:eastAsia="Times New Roman" w:hAnsi="Times New Roman" w:cs="Times New Roman"/>
@@ -7868,23 +7044,21 @@
         </w:rPr>
         <w:t>“</w:t>
       </w:r>
-      <w:proofErr w:type="spellStart"/>
       <w:r>
         <w:rPr>
           <w:rFonts w:ascii="Times New Roman" w:eastAsia="Times New Roman" w:hAnsi="Times New Roman" w:cs="Times New Roman"/>
           <w:bCs/>
           <w:szCs w:val="16"/>
         </w:rPr>
-        <w:t>different_vehicleControlCompounds</w:t>
-      </w:r>
-      <w:proofErr w:type="spellEnd"/>
+        <w:t>different_vehicleControlCompounds.</w:t>
+      </w:r>
       <w:r>
         <w:rPr>
           <w:rFonts w:ascii="Times New Roman" w:eastAsia="Times New Roman" w:hAnsi="Times New Roman" w:cs="Times New Roman"/>
           <w:bCs/>
           <w:szCs w:val="16"/>
         </w:rPr>
-        <w:t>.</w:t>
+        <w:t>”</w:t>
       </w:r>
       <w:r>
         <w:rPr>
@@ -7892,33 +7066,7 @@
           <w:bCs/>
           <w:szCs w:val="16"/>
         </w:rPr>
-        <w:t>”</w:t>
-      </w:r>
-      <w:r>
-        <w:rPr>
-          <w:rFonts w:ascii="Times New Roman" w:eastAsia="Times New Roman" w:hAnsi="Times New Roman" w:cs="Times New Roman"/>
-          <w:bCs/>
-          <w:szCs w:val="16"/>
-        </w:rPr>
-        <w:t xml:space="preserve"> If there are no other vehicle controls used, leave this variable as an empty list (</w:t>
-      </w:r>
-      <w:proofErr w:type="gramStart"/>
-      <w:r>
-        <w:rPr>
-          <w:rFonts w:ascii="Times New Roman" w:eastAsia="Times New Roman" w:hAnsi="Times New Roman" w:cs="Times New Roman"/>
-          <w:bCs/>
-          <w:szCs w:val="16"/>
-        </w:rPr>
-        <w:t>c(</w:t>
-      </w:r>
-      <w:proofErr w:type="gramEnd"/>
-      <w:r>
-        <w:rPr>
-          <w:rFonts w:ascii="Times New Roman" w:eastAsia="Times New Roman" w:hAnsi="Times New Roman" w:cs="Times New Roman"/>
-          <w:bCs/>
-          <w:szCs w:val="16"/>
-        </w:rPr>
-        <w:t>) ).</w:t>
+        <w:t xml:space="preserve"> If there are no other vehicle controls used, leave this variable as an empty list (c() ).</w:t>
       </w:r>
     </w:p>
     <w:p>
@@ -7952,23 +7100,21 @@
         </w:rPr>
         <w:t>“</w:t>
       </w:r>
-      <w:proofErr w:type="spellStart"/>
       <w:r>
         <w:rPr>
           <w:rFonts w:ascii="Times New Roman" w:eastAsia="Times New Roman" w:hAnsi="Times New Roman" w:cs="Times New Roman"/>
           <w:bCs/>
           <w:szCs w:val="16"/>
         </w:rPr>
-        <w:t>different_vehicleControls</w:t>
-      </w:r>
-      <w:proofErr w:type="spellEnd"/>
+        <w:t>different_vehicleControls.</w:t>
+      </w:r>
       <w:r>
         <w:rPr>
           <w:rFonts w:ascii="Times New Roman" w:eastAsia="Times New Roman" w:hAnsi="Times New Roman" w:cs="Times New Roman"/>
           <w:bCs/>
           <w:szCs w:val="16"/>
         </w:rPr>
-        <w:t>.</w:t>
+        <w:t>”</w:t>
       </w:r>
       <w:r>
         <w:rPr>
@@ -7976,7 +7122,7 @@
           <w:bCs/>
           <w:szCs w:val="16"/>
         </w:rPr>
-        <w:t>”</w:t>
+        <w:t xml:space="preserve"> There should be a one to one correspondence between the control treatment names in this list and the </w:t>
       </w:r>
       <w:r>
         <w:rPr>
@@ -7984,7 +7130,7 @@
           <w:bCs/>
           <w:szCs w:val="16"/>
         </w:rPr>
-        <w:t xml:space="preserve"> There should be a one to one correspondence between the control treatment names in this list and the </w:t>
+        <w:t>“</w:t>
       </w:r>
       <w:r>
         <w:rPr>
@@ -7992,18 +7138,8 @@
           <w:bCs/>
           <w:szCs w:val="16"/>
         </w:rPr>
-        <w:t>“</w:t>
-      </w:r>
-      <w:proofErr w:type="spellStart"/>
-      <w:r>
-        <w:rPr>
-          <w:rFonts w:ascii="Times New Roman" w:eastAsia="Times New Roman" w:hAnsi="Times New Roman" w:cs="Times New Roman"/>
-          <w:bCs/>
-          <w:szCs w:val="16"/>
-        </w:rPr>
         <w:t>different_vehicleControlCompounds</w:t>
       </w:r>
-      <w:proofErr w:type="spellEnd"/>
       <w:r>
         <w:rPr>
           <w:rFonts w:ascii="Times New Roman" w:eastAsia="Times New Roman" w:hAnsi="Times New Roman" w:cs="Times New Roman"/>
@@ -8052,7 +7188,6 @@
         </w:rPr>
         <w:t>“</w:t>
       </w:r>
-      <w:proofErr w:type="spellStart"/>
       <w:r>
         <w:rPr>
           <w:rFonts w:ascii="Times New Roman" w:eastAsia="Times New Roman" w:hAnsi="Times New Roman" w:cs="Times New Roman"/>
@@ -8061,7 +7196,6 @@
         </w:rPr>
         <w:t>check_unique_apid</w:t>
       </w:r>
-      <w:proofErr w:type="spellEnd"/>
       <w:r>
         <w:rPr>
           <w:rFonts w:ascii="Times New Roman" w:eastAsia="Times New Roman" w:hAnsi="Times New Roman" w:cs="Times New Roman"/>
@@ -8370,7 +7504,6 @@
         </w:rPr>
         <w:t xml:space="preserve">create a custom script to </w:t>
       </w:r>
-      <w:proofErr w:type="gramStart"/>
       <w:r>
         <w:rPr>
           <w:rFonts w:ascii="Times New Roman" w:eastAsia="Times New Roman" w:hAnsi="Times New Roman" w:cs="Times New Roman"/>
@@ -8395,7 +7528,6 @@
         </w:rPr>
         <w:t>adjustments</w:t>
       </w:r>
-      <w:proofErr w:type="gramEnd"/>
       <w:r>
         <w:rPr>
           <w:rFonts w:ascii="Times New Roman" w:eastAsia="Times New Roman" w:hAnsi="Times New Roman" w:cs="Times New Roman"/>
@@ -8451,6 +7583,7 @@
           <w:color w:val="000000"/>
           <w:shd w:val="clear" w:color="auto" w:fill="FFFFFF"/>
         </w:rPr>
+        <w:lastRenderedPageBreak/>
         <w:t xml:space="preserve">Are there any </w:t>
       </w:r>
       <w:r>
@@ -8459,25 +7592,7 @@
           <w:color w:val="000000"/>
           <w:shd w:val="clear" w:color="auto" w:fill="FFFFFF"/>
         </w:rPr>
-        <w:t xml:space="preserve">notes in the lab notebook indicating that some wells are not useable? If so, set </w:t>
-      </w:r>
-      <w:proofErr w:type="spellStart"/>
-      <w:r>
-        <w:rPr>
-          <w:rFonts w:ascii="Times New Roman" w:eastAsia="Times New Roman" w:hAnsi="Times New Roman" w:cs="Times New Roman"/>
-          <w:color w:val="000000"/>
-          <w:shd w:val="clear" w:color="auto" w:fill="FFFFFF"/>
-        </w:rPr>
-        <w:t>wllq</w:t>
-      </w:r>
-      <w:proofErr w:type="spellEnd"/>
-      <w:r>
-        <w:rPr>
-          <w:rFonts w:ascii="Times New Roman" w:eastAsia="Times New Roman" w:hAnsi="Times New Roman" w:cs="Times New Roman"/>
-          <w:color w:val="000000"/>
-          <w:shd w:val="clear" w:color="auto" w:fill="FFFFFF"/>
-        </w:rPr>
-        <w:t xml:space="preserve"> = 0 for these wells.</w:t>
+        <w:t>notes in the lab notebook indicating that some wells are not useable? If so, set wllq = 0 for these wells.</w:t>
       </w:r>
       <w:r>
         <w:rPr>
@@ -8510,7 +7625,6 @@
           <w:color w:val="000000"/>
           <w:shd w:val="clear" w:color="auto" w:fill="FFFFFF"/>
         </w:rPr>
-        <w:lastRenderedPageBreak/>
         <w:t>Are there compounds that were tested on these plates that should not be included in the dataset? For example,</w:t>
       </w:r>
     </w:p>
@@ -8662,25 +7776,7 @@
           <w:color w:val="000000"/>
           <w:shd w:val="clear" w:color="auto" w:fill="FFFFFF"/>
         </w:rPr>
-        <w:t xml:space="preserve"> so you will have to reference these data rows by </w:t>
-      </w:r>
-      <w:proofErr w:type="spellStart"/>
-      <w:r>
-        <w:rPr>
-          <w:rFonts w:ascii="Times New Roman" w:eastAsia="Times New Roman" w:hAnsi="Times New Roman" w:cs="Times New Roman"/>
-          <w:color w:val="000000"/>
-          <w:shd w:val="clear" w:color="auto" w:fill="FFFFFF"/>
-        </w:rPr>
-        <w:t>rowi</w:t>
-      </w:r>
-      <w:proofErr w:type="spellEnd"/>
-      <w:r>
-        <w:rPr>
-          <w:rFonts w:ascii="Times New Roman" w:eastAsia="Times New Roman" w:hAnsi="Times New Roman" w:cs="Times New Roman"/>
-          <w:color w:val="000000"/>
-          <w:shd w:val="clear" w:color="auto" w:fill="FFFFFF"/>
-        </w:rPr>
-        <w:t xml:space="preserve"> and coli, not just the treatment used in that plate row. The script</w:t>
+        <w:t xml:space="preserve"> so you will have to reference these data rows by rowi and coli, not just the treatment used in that plate row. The script</w:t>
       </w:r>
       <w:r>
         <w:rPr>
@@ -8823,17 +7919,8 @@
           <w:rFonts w:ascii="Courier New" w:eastAsia="Times New Roman" w:hAnsi="Courier New" w:cs="Courier New"/>
           <w:b/>
         </w:rPr>
-        <w:t>spid_</w:t>
-      </w:r>
-      <w:proofErr w:type="gramStart"/>
-      <w:r>
-        <w:rPr>
-          <w:rFonts w:ascii="Courier New" w:eastAsia="Times New Roman" w:hAnsi="Courier New" w:cs="Courier New"/>
-          <w:b/>
-        </w:rPr>
-        <w:t>mapping.R</w:t>
-      </w:r>
-      <w:proofErr w:type="gramEnd"/>
+        <w:t>spid_mapping.R</w:t>
+      </w:r>
     </w:p>
     <w:p>
       <w:pPr>
@@ -9083,7 +8170,6 @@
         </w:rPr>
         <w:t>“</w:t>
       </w:r>
-      <w:proofErr w:type="spellStart"/>
       <w:r>
         <w:rPr>
           <w:rFonts w:ascii="Times New Roman" w:eastAsia="Times New Roman" w:hAnsi="Times New Roman" w:cs="Times New Roman"/>
@@ -9092,7 +8178,6 @@
         </w:rPr>
         <w:t>spidmap_filename</w:t>
       </w:r>
-      <w:proofErr w:type="spellEnd"/>
       <w:r>
         <w:rPr>
           <w:rFonts w:ascii="Times New Roman" w:eastAsia="Times New Roman" w:hAnsi="Times New Roman" w:cs="Times New Roman"/>
@@ -9140,34 +8225,14 @@
         </w:rPr>
         <w:t xml:space="preserve">the line </w:t>
       </w:r>
-      <w:proofErr w:type="spellStart"/>
-      <w:r>
-        <w:rPr>
-          <w:rFonts w:ascii="Times New Roman" w:eastAsia="Times New Roman" w:hAnsi="Times New Roman" w:cs="Times New Roman"/>
-          <w:color w:val="000000"/>
-          <w:shd w:val="clear" w:color="auto" w:fill="FFFFFF"/>
-        </w:rPr>
-        <w:t>spidmap</w:t>
-      </w:r>
-      <w:proofErr w:type="spellEnd"/>
-      <w:r>
-        <w:rPr>
-          <w:rFonts w:ascii="Times New Roman" w:eastAsia="Times New Roman" w:hAnsi="Times New Roman" w:cs="Times New Roman"/>
-          <w:color w:val="000000"/>
-          <w:shd w:val="clear" w:color="auto" w:fill="FFFFFF"/>
-        </w:rPr>
-        <w:t xml:space="preserve"> = read.xlsx(</w:t>
-      </w:r>
-      <w:proofErr w:type="spellStart"/>
-      <w:r>
-        <w:rPr>
-          <w:rFonts w:ascii="Times New Roman" w:eastAsia="Times New Roman" w:hAnsi="Times New Roman" w:cs="Times New Roman"/>
-          <w:color w:val="000000"/>
-          <w:shd w:val="clear" w:color="auto" w:fill="FFFFFF"/>
-        </w:rPr>
-        <w:t>spidmap_filename</w:t>
-      </w:r>
-      <w:proofErr w:type="spellEnd"/>
+      <w:r>
+        <w:rPr>
+          <w:rFonts w:ascii="Times New Roman" w:eastAsia="Times New Roman" w:hAnsi="Times New Roman" w:cs="Times New Roman"/>
+          <w:color w:val="000000"/>
+          <w:shd w:val="clear" w:color="auto" w:fill="FFFFFF"/>
+        </w:rPr>
+        <w:t>spidmap = read.xlsx(spidmap_filename</w:t>
+      </w:r>
       <w:r>
         <w:rPr>
           <w:rFonts w:ascii="Times New Roman" w:eastAsia="Times New Roman" w:hAnsi="Times New Roman" w:cs="Times New Roman"/>
@@ -9207,7 +8272,6 @@
         </w:rPr>
         <w:t>“</w:t>
       </w:r>
-      <w:proofErr w:type="spellStart"/>
       <w:r>
         <w:rPr>
           <w:rFonts w:ascii="Times New Roman" w:eastAsia="Times New Roman" w:hAnsi="Times New Roman" w:cs="Times New Roman"/>
@@ -9216,7 +8280,6 @@
         </w:rPr>
         <w:t>sheetName</w:t>
       </w:r>
-      <w:proofErr w:type="spellEnd"/>
       <w:r>
         <w:rPr>
           <w:rFonts w:ascii="Times New Roman" w:eastAsia="Times New Roman" w:hAnsi="Times New Roman" w:cs="Times New Roman"/>
@@ -9257,7 +8320,6 @@
         </w:rPr>
         <w:t>“</w:t>
       </w:r>
-      <w:proofErr w:type="spellStart"/>
       <w:r>
         <w:rPr>
           <w:rFonts w:ascii="Times New Roman" w:eastAsia="Times New Roman" w:hAnsi="Times New Roman" w:cs="Times New Roman"/>
@@ -9266,7 +8328,6 @@
         </w:rPr>
         <w:t>spidmap_filename</w:t>
       </w:r>
-      <w:proofErr w:type="spellEnd"/>
       <w:r>
         <w:rPr>
           <w:rFonts w:ascii="Times New Roman" w:eastAsia="Times New Roman" w:hAnsi="Times New Roman" w:cs="Times New Roman"/>
@@ -9314,7 +8375,6 @@
         </w:rPr>
         <w:t>“</w:t>
       </w:r>
-      <w:proofErr w:type="spellStart"/>
       <w:r>
         <w:rPr>
           <w:rFonts w:ascii="Times New Roman" w:eastAsia="Times New Roman" w:hAnsi="Times New Roman" w:cs="Times New Roman"/>
@@ -9323,7 +8383,6 @@
         </w:rPr>
         <w:t>spidCol</w:t>
       </w:r>
-      <w:proofErr w:type="spellEnd"/>
       <w:r>
         <w:rPr>
           <w:rFonts w:ascii="Times New Roman" w:eastAsia="Times New Roman" w:hAnsi="Times New Roman" w:cs="Times New Roman"/>
@@ -9348,7 +8407,6 @@
         </w:rPr>
         <w:t>“</w:t>
       </w:r>
-      <w:proofErr w:type="spellStart"/>
       <w:r>
         <w:rPr>
           <w:rFonts w:ascii="Times New Roman" w:eastAsia="Times New Roman" w:hAnsi="Times New Roman" w:cs="Times New Roman"/>
@@ -9357,7 +8415,6 @@
         </w:rPr>
         <w:t>spidmap_filename</w:t>
       </w:r>
-      <w:proofErr w:type="spellEnd"/>
       <w:r>
         <w:rPr>
           <w:rFonts w:ascii="Times New Roman" w:eastAsia="Times New Roman" w:hAnsi="Times New Roman" w:cs="Times New Roman"/>
@@ -9413,7 +8470,6 @@
         </w:rPr>
         <w:t>“</w:t>
       </w:r>
-      <w:proofErr w:type="spellStart"/>
       <w:r>
         <w:rPr>
           <w:rFonts w:ascii="Times New Roman" w:eastAsia="Times New Roman" w:hAnsi="Times New Roman" w:cs="Times New Roman"/>
@@ -9422,7 +8478,6 @@
         </w:rPr>
         <w:t>mapMatchCol</w:t>
       </w:r>
-      <w:proofErr w:type="spellEnd"/>
       <w:r>
         <w:rPr>
           <w:rFonts w:ascii="Times New Roman" w:eastAsia="Times New Roman" w:hAnsi="Times New Roman" w:cs="Times New Roman"/>
@@ -9447,7 +8502,6 @@
         </w:rPr>
         <w:t>“</w:t>
       </w:r>
-      <w:proofErr w:type="spellStart"/>
       <w:r>
         <w:rPr>
           <w:rFonts w:ascii="Times New Roman" w:eastAsia="Times New Roman" w:hAnsi="Times New Roman" w:cs="Times New Roman"/>
@@ -9456,7 +8510,6 @@
         </w:rPr>
         <w:t>spidmap_filename</w:t>
       </w:r>
-      <w:proofErr w:type="spellEnd"/>
       <w:r>
         <w:rPr>
           <w:rFonts w:ascii="Times New Roman" w:eastAsia="Times New Roman" w:hAnsi="Times New Roman" w:cs="Times New Roman"/>
@@ -9619,18 +8672,8 @@
           <w:color w:val="000000"/>
           <w:shd w:val="clear" w:color="auto" w:fill="FFFFFF"/>
         </w:rPr>
-        <w:t xml:space="preserve">mc0 and </w:t>
-      </w:r>
-      <w:proofErr w:type="spellStart"/>
-      <w:r>
-        <w:rPr>
-          <w:rFonts w:ascii="Times New Roman" w:eastAsia="Times New Roman" w:hAnsi="Times New Roman" w:cs="Times New Roman"/>
-          <w:color w:val="000000"/>
-          <w:shd w:val="clear" w:color="auto" w:fill="FFFFFF"/>
-        </w:rPr>
-        <w:t>spidmap</w:t>
-      </w:r>
-      <w:proofErr w:type="spellEnd"/>
+        <w:t>mc0 and spidmap</w:t>
+      </w:r>
       <w:r>
         <w:rPr>
           <w:rFonts w:ascii="Times New Roman" w:eastAsia="Times New Roman" w:hAnsi="Times New Roman" w:cs="Times New Roman"/>
@@ -13859,10 +12902,53 @@
 
 <file path=customXml/item1.xml><?xml version="1.0" encoding="utf-8"?>
 <?mso-contentType ?>
-<SharedContentType xmlns="Microsoft.SharePoint.Taxonomy.ContentTypeSync" SourceId="29f62856-1543-49d4-a736-4569d363f533" ContentTypeId="0x0101" PreviousValue="false"/>
+<FormTemplates xmlns="http://schemas.microsoft.com/sharepoint/v3/contenttype/forms">
+  <Display>DocumentLibraryForm</Display>
+  <Edit>DocumentLibraryForm</Edit>
+  <New>DocumentLibraryForm</New>
+</FormTemplates>
 </file>
 
 <file path=customXml/item2.xml><?xml version="1.0" encoding="utf-8"?>
+<p:properties xmlns:p="http://schemas.microsoft.com/office/2006/metadata/properties" xmlns:xsi="http://www.w3.org/2001/XMLSchema-instance" xmlns:pc="http://schemas.microsoft.com/office/infopath/2007/PartnerControls">
+  <documentManagement>
+    <_Source xmlns="http://schemas.microsoft.com/sharepoint/v3/fields" xsi:nil="true"/>
+    <Language xmlns="http://schemas.microsoft.com/sharepoint/v3">English</Language>
+    <j747ac98061d40f0aa7bd47e1db5675d xmlns="4ffa91fb-a0ff-4ac5-b2db-65c790d184a4">
+      <Terms xmlns="http://schemas.microsoft.com/office/infopath/2007/PartnerControls"/>
+    </j747ac98061d40f0aa7bd47e1db5675d>
+    <External_x0020_Contributor xmlns="4ffa91fb-a0ff-4ac5-b2db-65c790d184a4" xsi:nil="true"/>
+    <TaxKeywordTaxHTField xmlns="4ffa91fb-a0ff-4ac5-b2db-65c790d184a4">
+      <Terms xmlns="http://schemas.microsoft.com/office/infopath/2007/PartnerControls"/>
+    </TaxKeywordTaxHTField>
+    <Record xmlns="4ffa91fb-a0ff-4ac5-b2db-65c790d184a4">Shared</Record>
+    <Rights xmlns="4ffa91fb-a0ff-4ac5-b2db-65c790d184a4" xsi:nil="true"/>
+    <Document_x0020_Creation_x0020_Date xmlns="4ffa91fb-a0ff-4ac5-b2db-65c790d184a4">2019-12-12T13:31:08+00:00</Document_x0020_Creation_x0020_Date>
+    <EPA_x0020_Office xmlns="4ffa91fb-a0ff-4ac5-b2db-65c790d184a4" xsi:nil="true"/>
+    <CategoryDescription xmlns="http://schemas.microsoft.com/sharepoint.v3" xsi:nil="true"/>
+    <Identifier xmlns="4ffa91fb-a0ff-4ac5-b2db-65c790d184a4" xsi:nil="true"/>
+    <_Coverage xmlns="http://schemas.microsoft.com/sharepoint/v3/fields" xsi:nil="true"/>
+    <Creator xmlns="4ffa91fb-a0ff-4ac5-b2db-65c790d184a4">
+      <UserInfo>
+        <DisplayName/>
+        <AccountId xsi:nil="true"/>
+        <AccountType/>
+      </UserInfo>
+    </Creator>
+    <EPA_x0020_Related_x0020_Documents xmlns="4ffa91fb-a0ff-4ac5-b2db-65c790d184a4" xsi:nil="true"/>
+    <EPA_x0020_Contributor xmlns="4ffa91fb-a0ff-4ac5-b2db-65c790d184a4">
+      <UserInfo>
+        <DisplayName/>
+        <AccountId xsi:nil="true"/>
+        <AccountType/>
+      </UserInfo>
+    </EPA_x0020_Contributor>
+    <TaxCatchAll xmlns="4ffa91fb-a0ff-4ac5-b2db-65c790d184a4"/>
+  </documentManagement>
+</p:properties>
+</file>
+
+<file path=customXml/item3.xml><?xml version="1.0" encoding="utf-8"?>
 <ct:contentTypeSchema xmlns:ct="http://schemas.microsoft.com/office/2006/metadata/contentType" xmlns:ma="http://schemas.microsoft.com/office/2006/metadata/properties/metaAttributes" ct:_="" ma:_="" ma:contentTypeName="Document" ma:contentTypeID="0x010100E01168D991953D4B95498DC7DC77DD75" ma:contentTypeVersion="2" ma:contentTypeDescription="Create a new document." ma:contentTypeScope="" ma:versionID="028ad5defe0c18c5a7a753517735b780">
   <xsd:schema xmlns:xsd="http://www.w3.org/2001/XMLSchema" xmlns:xs="http://www.w3.org/2001/XMLSchema" xmlns:p="http://schemas.microsoft.com/office/2006/metadata/properties" xmlns:ns1="http://schemas.microsoft.com/sharepoint/v3" xmlns:ns3="4ffa91fb-a0ff-4ac5-b2db-65c790d184a4" xmlns:ns4="http://schemas.microsoft.com/sharepoint.v3" xmlns:ns5="http://schemas.microsoft.com/sharepoint/v3/fields" targetNamespace="http://schemas.microsoft.com/office/2006/metadata/properties" ma:root="true" ma:fieldsID="d774feeb822e5ada8282371dceec9c35" ns1:_="" ns3:_="" ns4:_="" ns5:_="">
     <xsd:import namespace="http://schemas.microsoft.com/sharepoint/v3"/>
@@ -14205,63 +13291,39 @@
 </ct:contentTypeSchema>
 </file>
 
-<file path=customXml/item3.xml><?xml version="1.0" encoding="utf-8"?>
-<p:properties xmlns:p="http://schemas.microsoft.com/office/2006/metadata/properties" xmlns:xsi="http://www.w3.org/2001/XMLSchema-instance" xmlns:pc="http://schemas.microsoft.com/office/infopath/2007/PartnerControls">
-  <documentManagement>
-    <_Source xmlns="http://schemas.microsoft.com/sharepoint/v3/fields" xsi:nil="true"/>
-    <Language xmlns="http://schemas.microsoft.com/sharepoint/v3">English</Language>
-    <j747ac98061d40f0aa7bd47e1db5675d xmlns="4ffa91fb-a0ff-4ac5-b2db-65c790d184a4">
-      <Terms xmlns="http://schemas.microsoft.com/office/infopath/2007/PartnerControls"/>
-    </j747ac98061d40f0aa7bd47e1db5675d>
-    <External_x0020_Contributor xmlns="4ffa91fb-a0ff-4ac5-b2db-65c790d184a4" xsi:nil="true"/>
-    <TaxKeywordTaxHTField xmlns="4ffa91fb-a0ff-4ac5-b2db-65c790d184a4">
-      <Terms xmlns="http://schemas.microsoft.com/office/infopath/2007/PartnerControls"/>
-    </TaxKeywordTaxHTField>
-    <Record xmlns="4ffa91fb-a0ff-4ac5-b2db-65c790d184a4">Shared</Record>
-    <Rights xmlns="4ffa91fb-a0ff-4ac5-b2db-65c790d184a4" xsi:nil="true"/>
-    <Document_x0020_Creation_x0020_Date xmlns="4ffa91fb-a0ff-4ac5-b2db-65c790d184a4">2019-12-12T13:31:08+00:00</Document_x0020_Creation_x0020_Date>
-    <EPA_x0020_Office xmlns="4ffa91fb-a0ff-4ac5-b2db-65c790d184a4" xsi:nil="true"/>
-    <CategoryDescription xmlns="http://schemas.microsoft.com/sharepoint.v3" xsi:nil="true"/>
-    <Identifier xmlns="4ffa91fb-a0ff-4ac5-b2db-65c790d184a4" xsi:nil="true"/>
-    <_Coverage xmlns="http://schemas.microsoft.com/sharepoint/v3/fields" xsi:nil="true"/>
-    <Creator xmlns="4ffa91fb-a0ff-4ac5-b2db-65c790d184a4">
-      <UserInfo>
-        <DisplayName/>
-        <AccountId xsi:nil="true"/>
-        <AccountType/>
-      </UserInfo>
-    </Creator>
-    <EPA_x0020_Related_x0020_Documents xmlns="4ffa91fb-a0ff-4ac5-b2db-65c790d184a4" xsi:nil="true"/>
-    <EPA_x0020_Contributor xmlns="4ffa91fb-a0ff-4ac5-b2db-65c790d184a4">
-      <UserInfo>
-        <DisplayName/>
-        <AccountId xsi:nil="true"/>
-        <AccountType/>
-      </UserInfo>
-    </EPA_x0020_Contributor>
-    <TaxCatchAll xmlns="4ffa91fb-a0ff-4ac5-b2db-65c790d184a4"/>
-  </documentManagement>
-</p:properties>
-</file>
-
 <file path=customXml/item4.xml><?xml version="1.0" encoding="utf-8"?>
 <?mso-contentType ?>
-<FormTemplates xmlns="http://schemas.microsoft.com/sharepoint/v3/contenttype/forms">
-  <Display>DocumentLibraryForm</Display>
-  <Edit>DocumentLibraryForm</Edit>
-  <New>DocumentLibraryForm</New>
-</FormTemplates>
+<SharedContentType xmlns="Microsoft.SharePoint.Taxonomy.ContentTypeSync" SourceId="29f62856-1543-49d4-a736-4569d363f533" ContentTypeId="0x0101" PreviousValue="false"/>
 </file>
 
 <file path=customXml/itemProps1.xml><?xml version="1.0" encoding="utf-8"?>
-<ds:datastoreItem xmlns:ds="http://schemas.openxmlformats.org/officeDocument/2006/customXml" ds:itemID="{CF633E52-6B05-4859-AD76-DF95EF93680A}">
+<ds:datastoreItem xmlns:ds="http://schemas.openxmlformats.org/officeDocument/2006/customXml" ds:itemID="{2FA84D03-62F6-4178-84E7-2F2372AFB1C7}">
   <ds:schemaRefs>
-    <ds:schemaRef ds:uri="Microsoft.SharePoint.Taxonomy.ContentTypeSync"/>
+    <ds:schemaRef ds:uri="http://schemas.microsoft.com/sharepoint/v3/contenttype/forms"/>
   </ds:schemaRefs>
 </ds:datastoreItem>
 </file>
 
 <file path=customXml/itemProps2.xml><?xml version="1.0" encoding="utf-8"?>
+<ds:datastoreItem xmlns:ds="http://schemas.openxmlformats.org/officeDocument/2006/customXml" ds:itemID="{69209EA5-C8F4-49CE-BE37-28F247CF82AF}">
+  <ds:schemaRefs>
+    <ds:schemaRef ds:uri="http://purl.org/dc/elements/1.1/"/>
+    <ds:schemaRef ds:uri="http://schemas.microsoft.com/office/2006/metadata/properties"/>
+    <ds:schemaRef ds:uri="http://schemas.microsoft.com/office/2006/documentManagement/types"/>
+    <ds:schemaRef ds:uri="http://purl.org/dc/terms/"/>
+    <ds:schemaRef ds:uri="http://schemas.microsoft.com/sharepoint/v3/fields"/>
+    <ds:schemaRef ds:uri="http://schemas.openxmlformats.org/package/2006/metadata/core-properties"/>
+    <ds:schemaRef ds:uri="http://purl.org/dc/dcmitype/"/>
+    <ds:schemaRef ds:uri="http://schemas.microsoft.com/office/infopath/2007/PartnerControls"/>
+    <ds:schemaRef ds:uri="http://schemas.microsoft.com/sharepoint.v3"/>
+    <ds:schemaRef ds:uri="4ffa91fb-a0ff-4ac5-b2db-65c790d184a4"/>
+    <ds:schemaRef ds:uri="http://schemas.microsoft.com/sharepoint/v3"/>
+    <ds:schemaRef ds:uri="http://www.w3.org/XML/1998/namespace"/>
+  </ds:schemaRefs>
+</ds:datastoreItem>
+</file>
+
+<file path=customXml/itemProps3.xml><?xml version="1.0" encoding="utf-8"?>
 <ds:datastoreItem xmlns:ds="http://schemas.openxmlformats.org/officeDocument/2006/customXml" ds:itemID="{56173039-EBED-46B8-8EB0-403225FC2F95}">
   <ds:schemaRefs>
     <ds:schemaRef ds:uri="http://schemas.microsoft.com/office/2006/metadata/contentType"/>
@@ -14282,23 +13344,10 @@
 </ds:datastoreItem>
 </file>
 
-<file path=customXml/itemProps3.xml><?xml version="1.0" encoding="utf-8"?>
-<ds:datastoreItem xmlns:ds="http://schemas.openxmlformats.org/officeDocument/2006/customXml" ds:itemID="{69209EA5-C8F4-49CE-BE37-28F247CF82AF}">
+<file path=customXml/itemProps4.xml><?xml version="1.0" encoding="utf-8"?>
+<ds:datastoreItem xmlns:ds="http://schemas.openxmlformats.org/officeDocument/2006/customXml" ds:itemID="{CF633E52-6B05-4859-AD76-DF95EF93680A}">
   <ds:schemaRefs>
-    <ds:schemaRef ds:uri="http://schemas.microsoft.com/office/2006/metadata/properties"/>
-    <ds:schemaRef ds:uri="http://schemas.microsoft.com/office/infopath/2007/PartnerControls"/>
-    <ds:schemaRef ds:uri="http://schemas.microsoft.com/sharepoint/v3/fields"/>
-    <ds:schemaRef ds:uri="http://schemas.microsoft.com/sharepoint/v3"/>
-    <ds:schemaRef ds:uri="4ffa91fb-a0ff-4ac5-b2db-65c790d184a4"/>
-    <ds:schemaRef ds:uri="http://schemas.microsoft.com/sharepoint.v3"/>
-  </ds:schemaRefs>
-</ds:datastoreItem>
-</file>
-
-<file path=customXml/itemProps4.xml><?xml version="1.0" encoding="utf-8"?>
-<ds:datastoreItem xmlns:ds="http://schemas.openxmlformats.org/officeDocument/2006/customXml" ds:itemID="{2FA84D03-62F6-4178-84E7-2F2372AFB1C7}">
-  <ds:schemaRefs>
-    <ds:schemaRef ds:uri="http://schemas.microsoft.com/sharepoint/v3/contenttype/forms"/>
+    <ds:schemaRef ds:uri="Microsoft.SharePoint.Taxonomy.ContentTypeSync"/>
   </ds:schemaRefs>
 </ds:datastoreItem>
 </file>
</xml_diff>

<commit_message>
add fun to search for spike list files
</commit_message>
<xml_diff>
--- a/Step-by-Step_Guide.docx
+++ b/Step-by-Step_Guide.docx
@@ -169,23 +169,7 @@
           <w:rFonts w:ascii="Times New Roman" w:hAnsi="Times New Roman" w:cs="Times New Roman"/>
           <w:szCs w:val="16"/>
         </w:rPr>
-        <w:t xml:space="preserve">. The input files should be named as show. The Plate# should be a </w:t>
-      </w:r>
-      <w:proofErr w:type="gramStart"/>
-      <w:r>
-        <w:rPr>
-          <w:rFonts w:ascii="Times New Roman" w:hAnsi="Times New Roman" w:cs="Times New Roman"/>
-          <w:szCs w:val="16"/>
-        </w:rPr>
-        <w:t>5-6 digit</w:t>
-      </w:r>
-      <w:proofErr w:type="gramEnd"/>
-      <w:r>
-        <w:rPr>
-          <w:rFonts w:ascii="Times New Roman" w:hAnsi="Times New Roman" w:cs="Times New Roman"/>
-          <w:szCs w:val="16"/>
-        </w:rPr>
-        <w:t xml:space="preserve"> character including a dash (e.g. 1056-29).</w:t>
+        <w:t>. The input files should be named as show. The Plate# should be a 5-6 digit character including a dash (e.g. 1056-29).</w:t>
       </w:r>
     </w:p>
     <w:p>
@@ -212,23 +196,7 @@
           <w:rFonts w:ascii="Times New Roman" w:hAnsi="Times New Roman" w:cs="Times New Roman"/>
           <w:szCs w:val="16"/>
         </w:rPr>
-        <w:t xml:space="preserve">from MEA recordings, created by the </w:t>
-      </w:r>
-      <w:proofErr w:type="spellStart"/>
-      <w:r>
-        <w:rPr>
-          <w:rFonts w:ascii="Times New Roman" w:hAnsi="Times New Roman" w:cs="Times New Roman"/>
-          <w:szCs w:val="16"/>
-        </w:rPr>
-        <w:t>AxIS</w:t>
-      </w:r>
-      <w:proofErr w:type="spellEnd"/>
-      <w:r>
-        <w:rPr>
-          <w:rFonts w:ascii="Times New Roman" w:hAnsi="Times New Roman" w:cs="Times New Roman"/>
-          <w:szCs w:val="16"/>
-        </w:rPr>
-        <w:t xml:space="preserve"> Spike Detector</w:t>
+        <w:t>from MEA recordings, created by the AxIS Spike Detector</w:t>
       </w:r>
     </w:p>
     <w:p>
@@ -257,25 +225,7 @@
           <w:i/>
           <w:szCs w:val="16"/>
         </w:rPr>
-        <w:t>ON_[date]_MW[Plate</w:t>
-      </w:r>
-      <w:proofErr w:type="gramStart"/>
-      <w:r>
-        <w:rPr>
-          <w:rFonts w:ascii="Times New Roman" w:hAnsi="Times New Roman" w:cs="Times New Roman"/>
-          <w:i/>
-          <w:szCs w:val="16"/>
-        </w:rPr>
-        <w:t>#]_</w:t>
-      </w:r>
-      <w:proofErr w:type="gramEnd"/>
-      <w:r>
-        <w:rPr>
-          <w:rFonts w:ascii="Times New Roman" w:hAnsi="Times New Roman" w:cs="Times New Roman"/>
-          <w:i/>
-          <w:szCs w:val="16"/>
-        </w:rPr>
-        <w:t>[DIV]_00(000)_spike_list.csv</w:t>
+        <w:t>ON_[date]_MW[Plate#]_[DIV]_00(000)_spike_list.csv</w:t>
       </w:r>
     </w:p>
     <w:p>
@@ -338,26 +288,16 @@
           <w:i/>
           <w:szCs w:val="16"/>
         </w:rPr>
-        <w:t>[date]_MW[Plate</w:t>
-      </w:r>
-      <w:proofErr w:type="gramStart"/>
+        <w:t>[date]_MW[Plate#]_MaestroExperimentLog_Ontogeny</w:t>
+      </w:r>
       <w:r>
         <w:rPr>
           <w:rFonts w:ascii="Times New Roman" w:hAnsi="Times New Roman" w:cs="Times New Roman"/>
           <w:i/>
           <w:szCs w:val="16"/>
         </w:rPr>
-        <w:t>#]_MaestroExperimentLog_Ontogeny</w:t>
-      </w:r>
-      <w:r>
-        <w:rPr>
-          <w:rFonts w:ascii="Times New Roman" w:hAnsi="Times New Roman" w:cs="Times New Roman"/>
-          <w:i/>
-          <w:szCs w:val="16"/>
-        </w:rPr>
         <w:t>.csv</w:t>
       </w:r>
-      <w:proofErr w:type="gramEnd"/>
     </w:p>
     <w:p>
       <w:pPr>
@@ -434,27 +374,17 @@
           <w:i/>
           <w:szCs w:val="16"/>
         </w:rPr>
-        <w:t>[date]_MW[Plate</w:t>
-      </w:r>
-      <w:proofErr w:type="gramStart"/>
-      <w:r>
-        <w:rPr>
-          <w:rFonts w:ascii="Times New Roman" w:hAnsi="Times New Roman" w:cs="Times New Roman"/>
+        <w:t>[date]_MW[Plate#]_</w:t>
+      </w:r>
+      <w:r>
+        <w:rPr>
+          <w:rFonts w:ascii="Times New Roman" w:eastAsia="Times New Roman" w:hAnsi="Times New Roman" w:cs="Times New Roman"/>
           <w:i/>
-          <w:szCs w:val="16"/>
-        </w:rPr>
-        <w:t>#]_</w:t>
-      </w:r>
-      <w:r>
-        <w:rPr>
-          <w:rFonts w:ascii="Times New Roman" w:eastAsia="Times New Roman" w:hAnsi="Times New Roman" w:cs="Times New Roman"/>
-          <w:i/>
           <w:color w:val="000000"/>
           <w:shd w:val="clear" w:color="auto" w:fill="FFFFFF"/>
         </w:rPr>
         <w:t>_Summary.xlsx</w:t>
       </w:r>
-      <w:proofErr w:type="gramEnd"/>
       <w:r>
         <w:rPr>
           <w:rFonts w:ascii="Times New Roman" w:eastAsia="Times New Roman" w:hAnsi="Times New Roman" w:cs="Times New Roman"/>
@@ -863,25 +793,7 @@
           <w:color w:val="000000"/>
           <w:shd w:val="clear" w:color="auto" w:fill="FFFFFF"/>
         </w:rPr>
-        <w:t xml:space="preserve"> scripts from the </w:t>
-      </w:r>
-      <w:proofErr w:type="spellStart"/>
-      <w:r>
-        <w:rPr>
-          <w:rFonts w:ascii="Times New Roman" w:eastAsia="Times New Roman" w:hAnsi="Times New Roman" w:cs="Times New Roman"/>
-          <w:color w:val="000000"/>
-          <w:shd w:val="clear" w:color="auto" w:fill="FFFFFF"/>
-        </w:rPr>
-        <w:t>BitBucket</w:t>
-      </w:r>
-      <w:proofErr w:type="spellEnd"/>
-      <w:r>
-        <w:rPr>
-          <w:rFonts w:ascii="Times New Roman" w:eastAsia="Times New Roman" w:hAnsi="Times New Roman" w:cs="Times New Roman"/>
-          <w:color w:val="000000"/>
-          <w:shd w:val="clear" w:color="auto" w:fill="FFFFFF"/>
-        </w:rPr>
-        <w:t xml:space="preserve"> repository. </w:t>
+        <w:t xml:space="preserve"> scripts from the BitBucket repository. </w:t>
       </w:r>
       <w:r>
         <w:rPr>
@@ -997,9 +909,62 @@
           <w:color w:val="000000"/>
           <w:shd w:val="clear" w:color="auto" w:fill="FFFFFF"/>
         </w:rPr>
-        <w:t>ON_20151209_MW1056-28_05_00(</w:t>
-      </w:r>
-      <w:proofErr w:type="gramStart"/>
+        <w:t>ON_20151209_MW1056-28_05_00(000)_spike_list.csv</w:t>
+      </w:r>
+      <w:r>
+        <w:rPr>
+          <w:rFonts w:ascii="Times New Roman" w:eastAsia="Times New Roman" w:hAnsi="Times New Roman" w:cs="Times New Roman"/>
+          <w:color w:val="000000"/>
+          <w:shd w:val="clear" w:color="auto" w:fill="FFFFFF"/>
+        </w:rPr>
+        <w:t>. This long file should have 3 columns that record the time, electrode, and amplitude of each spike. You will use only the 4 spike list files for DIV 5, 7, 9, 12 for each plate. Do not include data for DIV 2, Bicuculline-treated wells (a second recording on DIV 12), or files that go past 900 seconds (if a files says “corrected for time”, use that one).</w:t>
+      </w:r>
+    </w:p>
+    <w:p>
+      <w:pPr>
+        <w:spacing w:after="0" w:line="240" w:lineRule="auto"/>
+        <w:textAlignment w:val="center"/>
+        <w:rPr>
+          <w:rFonts w:ascii="Times New Roman" w:eastAsia="Times New Roman" w:hAnsi="Times New Roman" w:cs="Times New Roman"/>
+          <w:color w:val="000000"/>
+          <w:shd w:val="clear" w:color="auto" w:fill="FFFFFF"/>
+        </w:rPr>
+      </w:pPr>
+    </w:p>
+    <w:p>
+      <w:pPr>
+        <w:spacing w:after="0" w:line="240" w:lineRule="auto"/>
+        <w:textAlignment w:val="center"/>
+        <w:rPr>
+          <w:rFonts w:ascii="Times New Roman" w:eastAsia="Times New Roman" w:hAnsi="Times New Roman" w:cs="Times New Roman"/>
+          <w:color w:val="000000"/>
+          <w:shd w:val="clear" w:color="auto" w:fill="FFFFFF"/>
+        </w:rPr>
+      </w:pPr>
+      <w:r>
+        <w:rPr>
+          <w:rFonts w:ascii="Times New Roman" w:eastAsia="Times New Roman" w:hAnsi="Times New Roman" w:cs="Times New Roman"/>
+          <w:color w:val="000000"/>
+          <w:shd w:val="clear" w:color="auto" w:fill="FFFFFF"/>
+        </w:rPr>
+        <w:t>Locate the Master Chemical Lists for each plate. These are usually located in a f</w:t>
+      </w:r>
+      <w:r>
+        <w:rPr>
+          <w:rFonts w:ascii="Times New Roman" w:eastAsia="Times New Roman" w:hAnsi="Times New Roman" w:cs="Times New Roman"/>
+          <w:color w:val="000000"/>
+          <w:shd w:val="clear" w:color="auto" w:fill="FFFFFF"/>
+        </w:rPr>
+        <w:t>older</w:t>
+      </w:r>
+      <w:r>
+        <w:rPr>
+          <w:rFonts w:ascii="Times New Roman" w:eastAsia="Times New Roman" w:hAnsi="Times New Roman" w:cs="Times New Roman"/>
+          <w:color w:val="000000"/>
+          <w:shd w:val="clear" w:color="auto" w:fill="FFFFFF"/>
+        </w:rPr>
+        <w:t xml:space="preserve"> called “csv files”, and are named </w:t>
+      </w:r>
       <w:r>
         <w:rPr>
           <w:rFonts w:ascii="Times New Roman" w:eastAsia="Times New Roman" w:hAnsi="Times New Roman" w:cs="Times New Roman"/>
@@ -1007,101 +972,8 @@
           <w:color w:val="000000"/>
           <w:shd w:val="clear" w:color="auto" w:fill="FFFFFF"/>
         </w:rPr>
-        <w:t>000)_spike_list.csv</w:t>
-      </w:r>
-      <w:proofErr w:type="gramEnd"/>
-      <w:r>
-        <w:rPr>
-          <w:rFonts w:ascii="Times New Roman" w:eastAsia="Times New Roman" w:hAnsi="Times New Roman" w:cs="Times New Roman"/>
-          <w:color w:val="000000"/>
-          <w:shd w:val="clear" w:color="auto" w:fill="FFFFFF"/>
-        </w:rPr>
-        <w:t xml:space="preserve">. This long file should have 3 columns that record the time, electrode, and amplitude of each spike. You will use only the 4 spike list files for DIV 5, 7, 9, 12 for each plate. Do not include data for DIV 2, Bicuculline-treated wells (a second recording on DIV 12), or files that go past 900 seconds (if a </w:t>
-      </w:r>
-      <w:proofErr w:type="gramStart"/>
-      <w:r>
-        <w:rPr>
-          <w:rFonts w:ascii="Times New Roman" w:eastAsia="Times New Roman" w:hAnsi="Times New Roman" w:cs="Times New Roman"/>
-          <w:color w:val="000000"/>
-          <w:shd w:val="clear" w:color="auto" w:fill="FFFFFF"/>
-        </w:rPr>
-        <w:t>files</w:t>
-      </w:r>
-      <w:proofErr w:type="gramEnd"/>
-      <w:r>
-        <w:rPr>
-          <w:rFonts w:ascii="Times New Roman" w:eastAsia="Times New Roman" w:hAnsi="Times New Roman" w:cs="Times New Roman"/>
-          <w:color w:val="000000"/>
-          <w:shd w:val="clear" w:color="auto" w:fill="FFFFFF"/>
-        </w:rPr>
-        <w:t xml:space="preserve"> says “corrected for time”, use that one).</w:t>
-      </w:r>
-    </w:p>
-    <w:p>
-      <w:pPr>
-        <w:spacing w:after="0" w:line="240" w:lineRule="auto"/>
-        <w:textAlignment w:val="center"/>
-        <w:rPr>
-          <w:rFonts w:ascii="Times New Roman" w:eastAsia="Times New Roman" w:hAnsi="Times New Roman" w:cs="Times New Roman"/>
-          <w:color w:val="000000"/>
-          <w:shd w:val="clear" w:color="auto" w:fill="FFFFFF"/>
-        </w:rPr>
-      </w:pPr>
-    </w:p>
-    <w:p>
-      <w:pPr>
-        <w:spacing w:after="0" w:line="240" w:lineRule="auto"/>
-        <w:textAlignment w:val="center"/>
-        <w:rPr>
-          <w:rFonts w:ascii="Times New Roman" w:eastAsia="Times New Roman" w:hAnsi="Times New Roman" w:cs="Times New Roman"/>
-          <w:color w:val="000000"/>
-          <w:shd w:val="clear" w:color="auto" w:fill="FFFFFF"/>
-        </w:rPr>
-      </w:pPr>
-      <w:r>
-        <w:rPr>
-          <w:rFonts w:ascii="Times New Roman" w:eastAsia="Times New Roman" w:hAnsi="Times New Roman" w:cs="Times New Roman"/>
-          <w:color w:val="000000"/>
-          <w:shd w:val="clear" w:color="auto" w:fill="FFFFFF"/>
-        </w:rPr>
-        <w:t>Locate the Master Chemical Lists for each plate. These are usually located in a f</w:t>
-      </w:r>
-      <w:r>
-        <w:rPr>
-          <w:rFonts w:ascii="Times New Roman" w:eastAsia="Times New Roman" w:hAnsi="Times New Roman" w:cs="Times New Roman"/>
-          <w:color w:val="000000"/>
-          <w:shd w:val="clear" w:color="auto" w:fill="FFFFFF"/>
-        </w:rPr>
-        <w:t>older</w:t>
-      </w:r>
-      <w:r>
-        <w:rPr>
-          <w:rFonts w:ascii="Times New Roman" w:eastAsia="Times New Roman" w:hAnsi="Times New Roman" w:cs="Times New Roman"/>
-          <w:color w:val="000000"/>
-          <w:shd w:val="clear" w:color="auto" w:fill="FFFFFF"/>
-        </w:rPr>
-        <w:t xml:space="preserve"> called “csv files”, and are named </w:t>
-      </w:r>
-      <w:r>
-        <w:rPr>
-          <w:rFonts w:ascii="Times New Roman" w:eastAsia="Times New Roman" w:hAnsi="Times New Roman" w:cs="Times New Roman"/>
-          <w:i/>
-          <w:color w:val="000000"/>
-          <w:shd w:val="clear" w:color="auto" w:fill="FFFFFF"/>
-        </w:rPr>
-        <w:t>[date]_MW[Plate</w:t>
-      </w:r>
-      <w:proofErr w:type="gramStart"/>
-      <w:r>
-        <w:rPr>
-          <w:rFonts w:ascii="Times New Roman" w:eastAsia="Times New Roman" w:hAnsi="Times New Roman" w:cs="Times New Roman"/>
-          <w:i/>
-          <w:color w:val="000000"/>
-          <w:shd w:val="clear" w:color="auto" w:fill="FFFFFF"/>
-        </w:rPr>
-        <w:t>#]_MaestroExperimentLog_Ontogeny.csv</w:t>
-      </w:r>
-      <w:proofErr w:type="gramEnd"/>
+        <w:t>[date]_MW[Plate#]_MaestroExperimentLog_Ontogeny.csv</w:t>
+      </w:r>
     </w:p>
     <w:p>
       <w:pPr>
@@ -1197,19 +1069,8 @@
           <w:color w:val="000000"/>
           <w:shd w:val="clear" w:color="auto" w:fill="FFFFFF"/>
         </w:rPr>
-        <w:t>ON_[date]_MW[Plate</w:t>
-      </w:r>
-      <w:proofErr w:type="gramStart"/>
-      <w:r>
-        <w:rPr>
-          <w:rFonts w:ascii="Times New Roman" w:eastAsia="Times New Roman" w:hAnsi="Times New Roman" w:cs="Times New Roman"/>
-          <w:i/>
-          <w:color w:val="000000"/>
-          <w:shd w:val="clear" w:color="auto" w:fill="FFFFFF"/>
-        </w:rPr>
-        <w:t>#]_Summary.xlsx</w:t>
-      </w:r>
-      <w:proofErr w:type="gramEnd"/>
+        <w:t>ON_[date]_MW[Plate#]_Summary.xlsx</w:t>
+      </w:r>
       <w:r>
         <w:rPr>
           <w:rFonts w:ascii="Times New Roman" w:eastAsia="Times New Roman" w:hAnsi="Times New Roman" w:cs="Times New Roman"/>
@@ -1330,51 +1191,15 @@
           <w:color w:val="000000" w:themeColor="text1"/>
           <w:shd w:val="clear" w:color="auto" w:fill="FFFFFF"/>
         </w:rPr>
-        <w:t xml:space="preserve">Copy </w:t>
-      </w:r>
-      <w:proofErr w:type="gramStart"/>
+        <w:t>Copy all of the scripts in the folder “</w:t>
+      </w:r>
       <w:r>
         <w:rPr>
           <w:rFonts w:ascii="Times New Roman" w:eastAsia="Times New Roman" w:hAnsi="Times New Roman" w:cs="Times New Roman"/>
           <w:color w:val="000000" w:themeColor="text1"/>
           <w:shd w:val="clear" w:color="auto" w:fill="FFFFFF"/>
         </w:rPr>
-        <w:t>all of</w:t>
-      </w:r>
-      <w:proofErr w:type="gramEnd"/>
-      <w:r>
-        <w:rPr>
-          <w:rFonts w:ascii="Times New Roman" w:eastAsia="Times New Roman" w:hAnsi="Times New Roman" w:cs="Times New Roman"/>
-          <w:color w:val="000000" w:themeColor="text1"/>
-          <w:shd w:val="clear" w:color="auto" w:fill="FFFFFF"/>
-        </w:rPr>
-        <w:t xml:space="preserve"> the scripts in the folder “</w:t>
-      </w:r>
-      <w:r>
-        <w:rPr>
-          <w:rFonts w:ascii="Times New Roman" w:eastAsia="Times New Roman" w:hAnsi="Times New Roman" w:cs="Times New Roman"/>
-          <w:color w:val="000000" w:themeColor="text1"/>
-          <w:shd w:val="clear" w:color="auto" w:fill="FFFFFF"/>
-        </w:rPr>
-        <w:t>L:\Lab\NHEERL_MEA\NFA Spike List to mc0 R Scripts\</w:t>
-      </w:r>
-      <w:proofErr w:type="spellStart"/>
-      <w:r>
-        <w:rPr>
-          <w:rFonts w:ascii="Times New Roman" w:eastAsia="Times New Roman" w:hAnsi="Times New Roman" w:cs="Times New Roman"/>
-          <w:color w:val="000000" w:themeColor="text1"/>
-          <w:shd w:val="clear" w:color="auto" w:fill="FFFFFF"/>
-        </w:rPr>
-        <w:t>BitBucket</w:t>
-      </w:r>
-      <w:proofErr w:type="spellEnd"/>
-      <w:r>
-        <w:rPr>
-          <w:rFonts w:ascii="Times New Roman" w:eastAsia="Times New Roman" w:hAnsi="Times New Roman" w:cs="Times New Roman"/>
-          <w:color w:val="000000" w:themeColor="text1"/>
-          <w:shd w:val="clear" w:color="auto" w:fill="FFFFFF"/>
-        </w:rPr>
-        <w:t xml:space="preserve"> Connect</w:t>
+        <w:t>L:\Lab\NHEERL_MEA\NFA Spike List to mc0 R Scripts\BitBucket Connect</w:t>
       </w:r>
       <w:r>
         <w:rPr>
@@ -1477,95 +1302,77 @@
           <w:rFonts w:ascii="Courier New" w:eastAsia="Times New Roman" w:hAnsi="Courier New" w:cs="Courier New"/>
           <w:b/>
         </w:rPr>
-        <w:t>h5_</w:t>
-      </w:r>
-      <w:proofErr w:type="gramStart"/>
+        <w:t>h5_conversion.R</w:t>
+      </w:r>
       <w:r>
         <w:rPr>
           <w:rFonts w:ascii="Courier New" w:eastAsia="Times New Roman" w:hAnsi="Courier New" w:cs="Courier New"/>
           <w:b/>
         </w:rPr>
-        <w:t>conversion.R</w:t>
-      </w:r>
-      <w:proofErr w:type="gramEnd"/>
+        <w:t xml:space="preserve"> </w:t>
+      </w:r>
+      <w:r>
+        <w:rPr>
+          <w:rFonts w:ascii="Times New Roman" w:eastAsia="Times New Roman" w:hAnsi="Times New Roman" w:cs="Times New Roman"/>
+        </w:rPr>
+        <w:t>may have accessibility issues if the spike lists files are on the OneDrive – Environmental Protection Agency (EPA) drive)</w:t>
+      </w:r>
+    </w:p>
+    <w:p>
+      <w:pPr>
+        <w:spacing w:after="0" w:line="240" w:lineRule="auto"/>
+        <w:textAlignment w:val="center"/>
+        <w:rPr>
+          <w:rFonts w:ascii="Times New Roman" w:eastAsia="Times New Roman" w:hAnsi="Times New Roman" w:cs="Times New Roman"/>
+          <w:color w:val="000000"/>
+          <w:shd w:val="clear" w:color="auto" w:fill="FFFFFF"/>
+        </w:rPr>
+      </w:pPr>
+    </w:p>
+    <w:p>
+      <w:pPr>
+        <w:spacing w:after="0" w:line="240" w:lineRule="auto"/>
+        <w:textAlignment w:val="center"/>
+        <w:rPr>
+          <w:rFonts w:ascii="Times New Roman" w:eastAsia="Times New Roman" w:hAnsi="Times New Roman" w:cs="Times New Roman"/>
+          <w:color w:val="000000"/>
+          <w:shd w:val="clear" w:color="auto" w:fill="FFFFFF"/>
+        </w:rPr>
+      </w:pPr>
+      <w:r>
+        <w:rPr>
+          <w:rFonts w:ascii="Times New Roman" w:eastAsia="Times New Roman" w:hAnsi="Times New Roman" w:cs="Times New Roman"/>
+          <w:color w:val="000000"/>
+          <w:shd w:val="clear" w:color="auto" w:fill="FFFFFF"/>
+        </w:rPr>
+        <w:t>Processing Option 2 (if you don’t want to move all the spike list files):</w:t>
+      </w:r>
+    </w:p>
+    <w:p>
+      <w:pPr>
+        <w:spacing w:after="0" w:line="240" w:lineRule="auto"/>
+        <w:textAlignment w:val="center"/>
+        <w:rPr>
+          <w:rFonts w:ascii="Times New Roman" w:eastAsia="Times New Roman" w:hAnsi="Times New Roman" w:cs="Times New Roman"/>
+          <w:color w:val="000000"/>
+          <w:shd w:val="clear" w:color="auto" w:fill="FFFFFF"/>
+        </w:rPr>
+      </w:pPr>
+      <w:r>
+        <w:rPr>
+          <w:rFonts w:ascii="Times New Roman" w:eastAsia="Times New Roman" w:hAnsi="Times New Roman" w:cs="Times New Roman"/>
+          <w:color w:val="000000"/>
+          <w:shd w:val="clear" w:color="auto" w:fill="FFFFFF"/>
+        </w:rPr>
+        <w:t xml:space="preserve">Leave spike list files, master chemical lists, and cytotoxicity data files in their current folders. You will run </w:t>
+      </w:r>
       <w:r>
         <w:rPr>
           <w:rFonts w:ascii="Courier New" w:eastAsia="Times New Roman" w:hAnsi="Courier New" w:cs="Courier New"/>
           <w:b/>
         </w:rPr>
-        <w:t xml:space="preserve"> </w:t>
-      </w:r>
-      <w:r>
-        <w:rPr>
-          <w:rFonts w:ascii="Times New Roman" w:eastAsia="Times New Roman" w:hAnsi="Times New Roman" w:cs="Times New Roman"/>
-        </w:rPr>
-        <w:t>may have accessibility issues if the spike lists files are on the OneDrive – Environmental Protection Agency (EPA) drive)</w:t>
-      </w:r>
-    </w:p>
-    <w:p>
-      <w:pPr>
-        <w:spacing w:after="0" w:line="240" w:lineRule="auto"/>
-        <w:textAlignment w:val="center"/>
-        <w:rPr>
-          <w:rFonts w:ascii="Times New Roman" w:eastAsia="Times New Roman" w:hAnsi="Times New Roman" w:cs="Times New Roman"/>
-          <w:color w:val="000000"/>
-          <w:shd w:val="clear" w:color="auto" w:fill="FFFFFF"/>
-        </w:rPr>
-      </w:pPr>
-    </w:p>
-    <w:p>
-      <w:pPr>
-        <w:spacing w:after="0" w:line="240" w:lineRule="auto"/>
-        <w:textAlignment w:val="center"/>
-        <w:rPr>
-          <w:rFonts w:ascii="Times New Roman" w:eastAsia="Times New Roman" w:hAnsi="Times New Roman" w:cs="Times New Roman"/>
-          <w:color w:val="000000"/>
-          <w:shd w:val="clear" w:color="auto" w:fill="FFFFFF"/>
-        </w:rPr>
-      </w:pPr>
-      <w:r>
-        <w:rPr>
-          <w:rFonts w:ascii="Times New Roman" w:eastAsia="Times New Roman" w:hAnsi="Times New Roman" w:cs="Times New Roman"/>
-          <w:color w:val="000000"/>
-          <w:shd w:val="clear" w:color="auto" w:fill="FFFFFF"/>
-        </w:rPr>
-        <w:t>Processing Option 2 (if you don’t want to move all the spike list files):</w:t>
-      </w:r>
-    </w:p>
-    <w:p>
-      <w:pPr>
-        <w:spacing w:after="0" w:line="240" w:lineRule="auto"/>
-        <w:textAlignment w:val="center"/>
-        <w:rPr>
-          <w:rFonts w:ascii="Times New Roman" w:eastAsia="Times New Roman" w:hAnsi="Times New Roman" w:cs="Times New Roman"/>
-          <w:color w:val="000000"/>
-          <w:shd w:val="clear" w:color="auto" w:fill="FFFFFF"/>
-        </w:rPr>
-      </w:pPr>
-      <w:r>
-        <w:rPr>
-          <w:rFonts w:ascii="Times New Roman" w:eastAsia="Times New Roman" w:hAnsi="Times New Roman" w:cs="Times New Roman"/>
-          <w:color w:val="000000"/>
-          <w:shd w:val="clear" w:color="auto" w:fill="FFFFFF"/>
-        </w:rPr>
-        <w:t xml:space="preserve">Leave spike list files, master chemical lists, and cytotoxicity data files in their current folders. You will run </w:t>
-      </w:r>
-      <w:r>
-        <w:rPr>
-          <w:rFonts w:ascii="Courier New" w:eastAsia="Times New Roman" w:hAnsi="Courier New" w:cs="Courier New"/>
-          <w:b/>
-        </w:rPr>
-        <w:t>h5_</w:t>
-      </w:r>
-      <w:proofErr w:type="gramStart"/>
-      <w:r>
-        <w:rPr>
-          <w:rFonts w:ascii="Courier New" w:eastAsia="Times New Roman" w:hAnsi="Courier New" w:cs="Courier New"/>
-          <w:b/>
-        </w:rPr>
-        <w:t>conversion.R</w:t>
-      </w:r>
-      <w:proofErr w:type="gramEnd"/>
+        <w:t>h5_conversion.R</w:t>
+      </w:r>
       <w:r>
         <w:rPr>
           <w:rFonts w:ascii="Times New Roman" w:eastAsia="Times New Roman" w:hAnsi="Times New Roman" w:cs="Times New Roman"/>
@@ -1636,21 +1443,11 @@
         </w:rPr>
         <w:t xml:space="preserve">Use the command </w:t>
       </w:r>
-      <w:proofErr w:type="spellStart"/>
-      <w:proofErr w:type="gramStart"/>
       <w:r>
         <w:rPr>
           <w:rFonts w:ascii="Courier New" w:hAnsi="Courier New" w:cs="Courier New"/>
         </w:rPr>
-        <w:t>install.packages</w:t>
-      </w:r>
-      <w:proofErr w:type="spellEnd"/>
-      <w:proofErr w:type="gramEnd"/>
-      <w:r>
-        <w:rPr>
-          <w:rFonts w:ascii="Courier New" w:hAnsi="Courier New" w:cs="Courier New"/>
-        </w:rPr>
-        <w:t>(“package</w:t>
+        <w:t>install.packages(“package</w:t>
       </w:r>
       <w:r>
         <w:rPr>
@@ -1764,25 +1561,7 @@
           <w:rFonts w:ascii="Times New Roman" w:hAnsi="Times New Roman" w:cs="Times New Roman"/>
           <w:szCs w:val="16"/>
         </w:rPr>
-        <w:t>“</w:t>
-      </w:r>
-      <w:proofErr w:type="spellStart"/>
-      <w:proofErr w:type="gramStart"/>
-      <w:r>
-        <w:rPr>
-          <w:rFonts w:ascii="Times New Roman" w:hAnsi="Times New Roman" w:cs="Times New Roman"/>
-          <w:szCs w:val="16"/>
-        </w:rPr>
-        <w:t>data.table</w:t>
-      </w:r>
-      <w:proofErr w:type="spellEnd"/>
-      <w:proofErr w:type="gramEnd"/>
-      <w:r>
-        <w:rPr>
-          <w:rFonts w:ascii="Times New Roman" w:hAnsi="Times New Roman" w:cs="Times New Roman"/>
-          <w:szCs w:val="16"/>
-        </w:rPr>
-        <w:t>” – for robust data manipulation</w:t>
+        <w:t>“data.table” – for robust data manipulation</w:t>
       </w:r>
     </w:p>
     <w:p>
@@ -1802,53 +1581,7 @@
           <w:rFonts w:ascii="Times New Roman" w:hAnsi="Times New Roman" w:cs="Times New Roman"/>
           <w:szCs w:val="16"/>
         </w:rPr>
-        <w:t>“</w:t>
-      </w:r>
-      <w:proofErr w:type="spellStart"/>
-      <w:r>
-        <w:rPr>
-          <w:rFonts w:ascii="Times New Roman" w:hAnsi="Times New Roman" w:cs="Times New Roman"/>
-          <w:szCs w:val="16"/>
-        </w:rPr>
-        <w:t>gtools</w:t>
-      </w:r>
-      <w:proofErr w:type="spellEnd"/>
-      <w:r>
-        <w:rPr>
-          <w:rFonts w:ascii="Times New Roman" w:hAnsi="Times New Roman" w:cs="Times New Roman"/>
-          <w:szCs w:val="16"/>
-        </w:rPr>
-        <w:t xml:space="preserve">” – </w:t>
-      </w:r>
-      <w:r>
-        <w:rPr>
-          <w:rFonts w:ascii="Times New Roman" w:hAnsi="Times New Roman" w:cs="Times New Roman"/>
-          <w:szCs w:val="16"/>
-        </w:rPr>
-        <w:t>includes</w:t>
-      </w:r>
-      <w:r>
-        <w:rPr>
-          <w:rFonts w:ascii="Times New Roman" w:hAnsi="Times New Roman" w:cs="Times New Roman"/>
-          <w:szCs w:val="16"/>
-        </w:rPr>
-        <w:t xml:space="preserve"> useful functions such as ‘</w:t>
-      </w:r>
-      <w:proofErr w:type="spellStart"/>
-      <w:r>
-        <w:rPr>
-          <w:rFonts w:ascii="Times New Roman" w:hAnsi="Times New Roman" w:cs="Times New Roman"/>
-          <w:szCs w:val="16"/>
-        </w:rPr>
-        <w:t>asc</w:t>
-      </w:r>
-      <w:proofErr w:type="spellEnd"/>
-      <w:r>
-        <w:rPr>
-          <w:rFonts w:ascii="Times New Roman" w:hAnsi="Times New Roman" w:cs="Times New Roman"/>
-          <w:szCs w:val="16"/>
-        </w:rPr>
-        <w:t>’ for getting ascii character code</w:t>
+        <w:t>“gtools” – includes useful functions such as ‘asc’ for getting ascii character code</w:t>
       </w:r>
     </w:p>
     <w:p>
@@ -1868,23 +1601,7 @@
           <w:rFonts w:ascii="Times New Roman" w:hAnsi="Times New Roman" w:cs="Times New Roman"/>
           <w:szCs w:val="16"/>
         </w:rPr>
-        <w:t>“</w:t>
-      </w:r>
-      <w:proofErr w:type="spellStart"/>
-      <w:r>
-        <w:rPr>
-          <w:rFonts w:ascii="Times New Roman" w:hAnsi="Times New Roman" w:cs="Times New Roman"/>
-          <w:szCs w:val="16"/>
-        </w:rPr>
-        <w:t>devtools</w:t>
-      </w:r>
-      <w:proofErr w:type="spellEnd"/>
-      <w:r>
-        <w:rPr>
-          <w:rFonts w:ascii="Times New Roman" w:hAnsi="Times New Roman" w:cs="Times New Roman"/>
-          <w:szCs w:val="16"/>
-        </w:rPr>
-        <w:t>” – includes function needed to install packages from GitHub</w:t>
+        <w:t>“devtools” – includes function needed to install packages from GitHub</w:t>
       </w:r>
     </w:p>
     <w:p>
@@ -1905,23 +1622,7 @@
           <w:rFonts w:ascii="Times New Roman" w:hAnsi="Times New Roman" w:cs="Times New Roman"/>
           <w:szCs w:val="16"/>
         </w:rPr>
-        <w:t>“</w:t>
-      </w:r>
-      <w:proofErr w:type="spellStart"/>
-      <w:r>
-        <w:rPr>
-          <w:rFonts w:ascii="Times New Roman" w:hAnsi="Times New Roman" w:cs="Times New Roman"/>
-          <w:szCs w:val="16"/>
-        </w:rPr>
-        <w:t>BioInstaller</w:t>
-      </w:r>
-      <w:proofErr w:type="spellEnd"/>
-      <w:r>
-        <w:rPr>
-          <w:rFonts w:ascii="Times New Roman" w:hAnsi="Times New Roman" w:cs="Times New Roman"/>
-          <w:szCs w:val="16"/>
-        </w:rPr>
-        <w:t>” – includes function needed to install “rhdf5” package</w:t>
+        <w:t>“BioInstaller” – includes function needed to install “rhdf5” package</w:t>
       </w:r>
     </w:p>
     <w:p>
@@ -1942,23 +1643,7 @@
           <w:rFonts w:ascii="Times New Roman" w:hAnsi="Times New Roman" w:cs="Times New Roman"/>
           <w:szCs w:val="16"/>
         </w:rPr>
-        <w:t>“</w:t>
-      </w:r>
-      <w:proofErr w:type="spellStart"/>
-      <w:r>
-        <w:rPr>
-          <w:rFonts w:ascii="Times New Roman" w:hAnsi="Times New Roman" w:cs="Times New Roman"/>
-          <w:szCs w:val="16"/>
-        </w:rPr>
-        <w:t>pracma</w:t>
-      </w:r>
-      <w:proofErr w:type="spellEnd"/>
-      <w:r>
-        <w:rPr>
-          <w:rFonts w:ascii="Times New Roman" w:hAnsi="Times New Roman" w:cs="Times New Roman"/>
-          <w:szCs w:val="16"/>
-        </w:rPr>
-        <w:t>”</w:t>
+        <w:t>“pracma”</w:t>
       </w:r>
       <w:r>
         <w:rPr>
@@ -1995,8 +1680,6 @@
         </w:rPr>
         <w:t xml:space="preserve"> – used in mutual information scripts</w:t>
       </w:r>
-      <w:bookmarkStart w:id="0" w:name="_GoBack"/>
-      <w:bookmarkEnd w:id="0"/>
     </w:p>
     <w:p>
       <w:pPr>
@@ -2351,39 +2034,12 @@
         </w:rPr>
         <w:t xml:space="preserve">Use the command </w:t>
       </w:r>
-      <w:proofErr w:type="spellStart"/>
-      <w:proofErr w:type="gramStart"/>
       <w:r>
         <w:rPr>
           <w:rFonts w:ascii="Courier New" w:hAnsi="Courier New" w:cs="Courier New"/>
           <w:szCs w:val="16"/>
         </w:rPr>
-        <w:t>devtools</w:t>
-      </w:r>
-      <w:proofErr w:type="spellEnd"/>
-      <w:r>
-        <w:rPr>
-          <w:rFonts w:ascii="Courier New" w:hAnsi="Courier New" w:cs="Courier New"/>
-          <w:szCs w:val="16"/>
-        </w:rPr>
-        <w:t>::</w:t>
-      </w:r>
-      <w:proofErr w:type="spellStart"/>
-      <w:proofErr w:type="gramEnd"/>
-      <w:r>
-        <w:rPr>
-          <w:rFonts w:ascii="Courier New" w:hAnsi="Courier New" w:cs="Courier New"/>
-          <w:szCs w:val="16"/>
-        </w:rPr>
-        <w:t>install_github</w:t>
-      </w:r>
-      <w:proofErr w:type="spellEnd"/>
-      <w:r>
-        <w:rPr>
-          <w:rFonts w:ascii="Courier New" w:hAnsi="Courier New" w:cs="Courier New"/>
-          <w:szCs w:val="16"/>
-        </w:rPr>
-        <w:t>(“package name”)</w:t>
+        <w:t>devtools::install_github(“package name”)</w:t>
       </w:r>
       <w:r>
         <w:rPr>
@@ -2411,23 +2067,7 @@
           <w:rStyle w:val="gnkrckgcmrb"/>
           <w:rFonts w:ascii="Times New Roman" w:eastAsia="Times New Roman" w:hAnsi="Times New Roman" w:cs="Times New Roman"/>
         </w:rPr>
-        <w:t>"sje30/</w:t>
-      </w:r>
-      <w:proofErr w:type="spellStart"/>
-      <w:r>
-        <w:rPr>
-          <w:rStyle w:val="gnkrckgcmrb"/>
-          <w:rFonts w:ascii="Times New Roman" w:eastAsia="Times New Roman" w:hAnsi="Times New Roman" w:cs="Times New Roman"/>
-        </w:rPr>
-        <w:t>sjemea</w:t>
-      </w:r>
-      <w:proofErr w:type="spellEnd"/>
-      <w:r>
-        <w:rPr>
-          <w:rStyle w:val="gnkrckgcmrb"/>
-          <w:rFonts w:ascii="Times New Roman" w:eastAsia="Times New Roman" w:hAnsi="Times New Roman" w:cs="Times New Roman"/>
-        </w:rPr>
-        <w:t>"</w:t>
+        <w:t>"sje30/sjemea"</w:t>
       </w:r>
     </w:p>
     <w:p>
@@ -2447,39 +2087,7 @@
           <w:rStyle w:val="gnkrckgcmrb"/>
           <w:rFonts w:ascii="Times New Roman" w:hAnsi="Times New Roman" w:cs="Times New Roman"/>
         </w:rPr>
-        <w:t>"</w:t>
-      </w:r>
-      <w:proofErr w:type="spellStart"/>
-      <w:r>
-        <w:rPr>
-          <w:rStyle w:val="gnkrckgcmrb"/>
-          <w:rFonts w:ascii="Times New Roman" w:hAnsi="Times New Roman" w:cs="Times New Roman"/>
-        </w:rPr>
-        <w:t>dianaransomhall</w:t>
-      </w:r>
-      <w:proofErr w:type="spellEnd"/>
-      <w:r>
-        <w:rPr>
-          <w:rStyle w:val="gnkrckgcmrb"/>
-          <w:rFonts w:ascii="Times New Roman" w:hAnsi="Times New Roman" w:cs="Times New Roman"/>
-        </w:rPr>
-        <w:t>/</w:t>
-      </w:r>
-      <w:proofErr w:type="spellStart"/>
-      <w:r>
-        <w:rPr>
-          <w:rStyle w:val="gnkrckgcmrb"/>
-          <w:rFonts w:ascii="Times New Roman" w:hAnsi="Times New Roman" w:cs="Times New Roman"/>
-        </w:rPr>
-        <w:t>meadq</w:t>
-      </w:r>
-      <w:proofErr w:type="spellEnd"/>
-      <w:r>
-        <w:rPr>
-          <w:rStyle w:val="gnkrckgcmrb"/>
-          <w:rFonts w:ascii="Times New Roman" w:hAnsi="Times New Roman" w:cs="Times New Roman"/>
-        </w:rPr>
-        <w:t>"</w:t>
+        <w:t>"dianaransomhall/meadq"</w:t>
       </w:r>
     </w:p>
     <w:p>
@@ -2645,43 +2253,54 @@
           <w:rFonts w:ascii="Courier New" w:eastAsia="Times New Roman" w:hAnsi="Courier New" w:cs="Courier New"/>
           <w:b/>
         </w:rPr>
-        <w:t>h5_</w:t>
-      </w:r>
-      <w:proofErr w:type="gramStart"/>
+        <w:t>h5_conversion.R</w:t>
+      </w:r>
+      <w:r>
+        <w:rPr>
+          <w:rFonts w:ascii="Calibri" w:eastAsia="Times New Roman" w:hAnsi="Calibri" w:cs="Calibri"/>
+        </w:rPr>
+        <w:t xml:space="preserve">, </w:t>
+      </w:r>
       <w:r>
         <w:rPr>
           <w:rFonts w:ascii="Courier New" w:eastAsia="Times New Roman" w:hAnsi="Courier New" w:cs="Courier New"/>
           <w:b/>
         </w:rPr>
-        <w:t>conversion.R</w:t>
-      </w:r>
-      <w:proofErr w:type="gramEnd"/>
-      <w:r>
-        <w:rPr>
-          <w:rFonts w:ascii="Calibri" w:eastAsia="Times New Roman" w:hAnsi="Calibri" w:cs="Calibri"/>
-        </w:rPr>
-        <w:t xml:space="preserve">, </w:t>
-      </w:r>
-      <w:r>
-        <w:rPr>
-          <w:rFonts w:ascii="Times New Roman" w:eastAsia="Times New Roman" w:hAnsi="Times New Roman" w:cs="Times New Roman"/>
-          <w:color w:val="000000"/>
-          <w:shd w:val="clear" w:color="auto" w:fill="FFFFFF"/>
-        </w:rPr>
-        <w:t>and</w:t>
-      </w:r>
-      <w:r>
-        <w:rPr>
-          <w:rFonts w:ascii="Bahnschrift SemiBold" w:eastAsia="Times New Roman" w:hAnsi="Bahnschrift SemiBold" w:cs="Calibri"/>
-        </w:rPr>
-        <w:t xml:space="preserve"> </w:t>
+        <w:t>spike_list_functions.R</w:t>
       </w:r>
       <w:r>
         <w:rPr>
           <w:rFonts w:ascii="Courier New" w:eastAsia="Times New Roman" w:hAnsi="Courier New" w:cs="Courier New"/>
           <w:b/>
         </w:rPr>
-        <w:t>spike_list_functions.R</w:t>
+        <w:t xml:space="preserve">, </w:t>
+      </w:r>
+      <w:r>
+        <w:rPr>
+          <w:rFonts w:ascii="Times New Roman" w:eastAsia="Times New Roman" w:hAnsi="Times New Roman" w:cs="Times New Roman"/>
+          <w:color w:val="000000"/>
+          <w:shd w:val="clear" w:color="auto" w:fill="FFFFFF"/>
+        </w:rPr>
+        <w:t>and</w:t>
+      </w:r>
+      <w:r>
+        <w:rPr>
+          <w:rFonts w:ascii="Bahnschrift SemiBold" w:eastAsia="Times New Roman" w:hAnsi="Bahnschrift SemiBold" w:cs="Calibri"/>
+        </w:rPr>
+        <w:t xml:space="preserve"> </w:t>
+      </w:r>
+      <w:r>
+        <w:rPr>
+          <w:rFonts w:ascii="Bahnschrift SemiBold" w:eastAsia="Times New Roman" w:hAnsi="Bahnschrift SemiBold" w:cs="Calibri"/>
+        </w:rPr>
+        <w:t xml:space="preserve"> </w:t>
+      </w:r>
+      <w:r>
+        <w:rPr>
+          <w:rFonts w:ascii="Courier New" w:eastAsia="Times New Roman" w:hAnsi="Courier New" w:cs="Courier New"/>
+          <w:b/>
+        </w:rPr>
+        <w:t>get_spike_list_files.R</w:t>
       </w:r>
     </w:p>
     <w:p>
@@ -2823,17 +2442,8 @@
           <w:rFonts w:ascii="Courier New" w:eastAsia="Times New Roman" w:hAnsi="Courier New" w:cs="Courier New"/>
           <w:b/>
         </w:rPr>
-        <w:t>h5_</w:t>
-      </w:r>
-      <w:proofErr w:type="gramStart"/>
-      <w:r>
-        <w:rPr>
-          <w:rFonts w:ascii="Courier New" w:eastAsia="Times New Roman" w:hAnsi="Courier New" w:cs="Courier New"/>
-          <w:b/>
-        </w:rPr>
-        <w:t>conversion.R</w:t>
-      </w:r>
-      <w:proofErr w:type="gramEnd"/>
+        <w:t>h5_conversion.R</w:t>
+      </w:r>
       <w:r>
         <w:rPr>
           <w:rFonts w:ascii="Times New Roman" w:eastAsia="Times New Roman" w:hAnsi="Times New Roman" w:cs="Times New Roman"/>
@@ -2871,17 +2481,8 @@
           <w:rFonts w:ascii="Courier New" w:eastAsia="Times New Roman" w:hAnsi="Courier New" w:cs="Courier New"/>
           <w:b/>
         </w:rPr>
-        <w:t>h5_</w:t>
-      </w:r>
-      <w:proofErr w:type="gramStart"/>
-      <w:r>
-        <w:rPr>
-          <w:rFonts w:ascii="Courier New" w:eastAsia="Times New Roman" w:hAnsi="Courier New" w:cs="Courier New"/>
-          <w:b/>
-        </w:rPr>
-        <w:t>conversion.R</w:t>
-      </w:r>
-      <w:proofErr w:type="gramEnd"/>
+        <w:t>h5_conversion.R</w:t>
+      </w:r>
       <w:r>
         <w:rPr>
           <w:rFonts w:ascii="Times New Roman" w:eastAsia="Times New Roman" w:hAnsi="Times New Roman" w:cs="Times New Roman"/>
@@ -2904,39 +2505,7 @@
           <w:color w:val="000000"/>
           <w:shd w:val="clear" w:color="auto" w:fill="FFFFFF"/>
         </w:rPr>
-        <w:t xml:space="preserve"> set the </w:t>
-      </w:r>
-      <w:r>
-        <w:rPr>
-          <w:rFonts w:ascii="Times New Roman" w:eastAsia="Times New Roman" w:hAnsi="Times New Roman" w:cs="Times New Roman"/>
-          <w:color w:val="000000"/>
-          <w:shd w:val="clear" w:color="auto" w:fill="FFFFFF"/>
-        </w:rPr>
-        <w:t xml:space="preserve">“basepath” variable to </w:t>
-      </w:r>
-      <w:r>
-        <w:rPr>
-          <w:rFonts w:ascii="Times New Roman" w:eastAsia="Times New Roman" w:hAnsi="Times New Roman" w:cs="Times New Roman"/>
-          <w:color w:val="000000"/>
-          <w:shd w:val="clear" w:color="auto" w:fill="FFFFFF"/>
-        </w:rPr>
-        <w:t>where you want the h5Files folder to be created</w:t>
-      </w:r>
-      <w:r>
-        <w:rPr>
-          <w:rFonts w:ascii="Times New Roman" w:eastAsia="Times New Roman" w:hAnsi="Times New Roman" w:cs="Times New Roman"/>
-          <w:color w:val="000000"/>
-          <w:shd w:val="clear" w:color="auto" w:fill="FFFFFF"/>
-        </w:rPr>
-        <w:t xml:space="preserve">. Note: </w:t>
-      </w:r>
-      <w:r>
-        <w:rPr>
-          <w:rFonts w:ascii="Times New Roman" w:eastAsia="Times New Roman" w:hAnsi="Times New Roman" w:cs="Times New Roman"/>
-          <w:color w:val="000000"/>
-          <w:shd w:val="clear" w:color="auto" w:fill="FFFFFF"/>
-        </w:rPr>
-        <w:t>if the h5Files folder is created in the same location as an existing h5Files folder, the new h5Files folder will overwrite the existing h5Files folder.</w:t>
+        <w:t xml:space="preserve"> </w:t>
       </w:r>
     </w:p>
     <w:p>
@@ -2950,9 +2519,59 @@
         <w:textAlignment w:val="center"/>
         <w:divId w:val="885335659"/>
         <w:rPr>
-          <w:rFonts w:ascii="Calibri" w:eastAsia="Times New Roman" w:hAnsi="Calibri" w:cs="Calibri"/>
-        </w:rPr>
-      </w:pPr>
+          <w:rFonts w:ascii="Times New Roman" w:eastAsia="Times New Roman" w:hAnsi="Times New Roman" w:cs="Times New Roman"/>
+          <w:color w:val="000000"/>
+          <w:shd w:val="clear" w:color="auto" w:fill="FFFFFF"/>
+        </w:rPr>
+      </w:pPr>
+      <w:r>
+        <w:rPr>
+          <w:rFonts w:ascii="Times New Roman" w:eastAsia="Times New Roman" w:hAnsi="Times New Roman" w:cs="Times New Roman"/>
+          <w:color w:val="000000"/>
+          <w:shd w:val="clear" w:color="auto" w:fill="FFFFFF"/>
+        </w:rPr>
+        <w:t xml:space="preserve">set the </w:t>
+      </w:r>
+      <w:r>
+        <w:rPr>
+          <w:rFonts w:ascii="Times New Roman" w:eastAsia="Times New Roman" w:hAnsi="Times New Roman" w:cs="Times New Roman"/>
+          <w:color w:val="000000"/>
+          <w:shd w:val="clear" w:color="auto" w:fill="FFFFFF"/>
+        </w:rPr>
+        <w:t xml:space="preserve">“basepath” variable to </w:t>
+      </w:r>
+      <w:r>
+        <w:rPr>
+          <w:rFonts w:ascii="Times New Roman" w:eastAsia="Times New Roman" w:hAnsi="Times New Roman" w:cs="Times New Roman"/>
+          <w:color w:val="000000"/>
+          <w:shd w:val="clear" w:color="auto" w:fill="FFFFFF"/>
+        </w:rPr>
+        <w:t>where you want the h5Files folder to be created</w:t>
+      </w:r>
+      <w:r>
+        <w:rPr>
+          <w:rFonts w:ascii="Times New Roman" w:eastAsia="Times New Roman" w:hAnsi="Times New Roman" w:cs="Times New Roman"/>
+          <w:color w:val="000000"/>
+          <w:shd w:val="clear" w:color="auto" w:fill="FFFFFF"/>
+        </w:rPr>
+        <w:t xml:space="preserve">. Note: </w:t>
+      </w:r>
+      <w:r>
+        <w:rPr>
+          <w:rFonts w:ascii="Times New Roman" w:eastAsia="Times New Roman" w:hAnsi="Times New Roman" w:cs="Times New Roman"/>
+          <w:color w:val="000000"/>
+          <w:shd w:val="clear" w:color="auto" w:fill="FFFFFF"/>
+        </w:rPr>
+        <w:t>if the h5Files folder is created in the same location as an existing h5Files folder, the new h5Files folder will overwrite the existing h5Files folder.</w:t>
+      </w:r>
+      <w:r>
+        <w:rPr>
+          <w:rFonts w:ascii="Times New Roman" w:eastAsia="Times New Roman" w:hAnsi="Times New Roman" w:cs="Times New Roman"/>
+          <w:color w:val="000000"/>
+          <w:shd w:val="clear" w:color="auto" w:fill="FFFFFF"/>
+        </w:rPr>
+        <w:t xml:space="preserve"> (</w:t>
+      </w:r>
       <w:r>
         <w:rPr>
           <w:rFonts w:ascii="Times New Roman" w:eastAsia="Times New Roman" w:hAnsi="Times New Roman" w:cs="Times New Roman"/>
@@ -2960,6 +2579,149 @@
           <w:shd w:val="clear" w:color="auto" w:fill="FFFFFF"/>
         </w:rPr>
         <w:t>For all directory names in R, change all backward slashes to forward slashes</w:t>
+      </w:r>
+      <w:r>
+        <w:rPr>
+          <w:rFonts w:ascii="Times New Roman" w:eastAsia="Times New Roman" w:hAnsi="Times New Roman" w:cs="Times New Roman"/>
+          <w:color w:val="000000"/>
+          <w:shd w:val="clear" w:color="auto" w:fill="FFFFFF"/>
+        </w:rPr>
+        <w:t>)</w:t>
+      </w:r>
+    </w:p>
+    <w:p>
+      <w:pPr>
+        <w:pStyle w:val="ListParagraph"/>
+        <w:numPr>
+          <w:ilvl w:val="1"/>
+          <w:numId w:val="1"/>
+        </w:numPr>
+        <w:spacing w:after="0" w:line="240" w:lineRule="auto"/>
+        <w:textAlignment w:val="center"/>
+        <w:divId w:val="885335659"/>
+        <w:rPr>
+          <w:rFonts w:ascii="Times New Roman" w:eastAsia="Times New Roman" w:hAnsi="Times New Roman" w:cs="Times New Roman"/>
+          <w:color w:val="000000"/>
+          <w:shd w:val="clear" w:color="auto" w:fill="FFFFFF"/>
+        </w:rPr>
+      </w:pPr>
+      <w:r>
+        <w:rPr>
+          <w:rFonts w:ascii="Times New Roman" w:eastAsia="Times New Roman" w:hAnsi="Times New Roman" w:cs="Times New Roman"/>
+          <w:color w:val="000000"/>
+          <w:shd w:val="clear" w:color="auto" w:fill="FFFFFF"/>
+        </w:rPr>
+        <w:t>Set “remakeAll_choice” to TRUE if you are running for the first time. Set to FALSE if some of your h5Files already exist and your do not want to remake them.</w:t>
+      </w:r>
+    </w:p>
+    <w:p>
+      <w:pPr>
+        <w:pStyle w:val="ListParagraph"/>
+        <w:numPr>
+          <w:ilvl w:val="1"/>
+          <w:numId w:val="1"/>
+        </w:numPr>
+        <w:spacing w:after="0" w:line="240" w:lineRule="auto"/>
+        <w:textAlignment w:val="center"/>
+        <w:divId w:val="885335659"/>
+        <w:rPr>
+          <w:rFonts w:ascii="Times New Roman" w:eastAsia="Times New Roman" w:hAnsi="Times New Roman" w:cs="Times New Roman"/>
+          <w:color w:val="000000"/>
+          <w:shd w:val="clear" w:color="auto" w:fill="FFFFFF"/>
+        </w:rPr>
+      </w:pPr>
+      <w:r>
+        <w:rPr>
+          <w:rFonts w:ascii="Times New Roman" w:eastAsia="Times New Roman" w:hAnsi="Times New Roman" w:cs="Times New Roman"/>
+          <w:color w:val="000000"/>
+          <w:shd w:val="clear" w:color="auto" w:fill="FFFFFF"/>
+        </w:rPr>
+        <w:t>Set “select_or_search_for_files” as “select” or “search”</w:t>
+      </w:r>
+    </w:p>
+    <w:p>
+      <w:pPr>
+        <w:pStyle w:val="ListParagraph"/>
+        <w:numPr>
+          <w:ilvl w:val="2"/>
+          <w:numId w:val="1"/>
+        </w:numPr>
+        <w:spacing w:after="0" w:line="240" w:lineRule="auto"/>
+        <w:textAlignment w:val="center"/>
+        <w:divId w:val="885335659"/>
+        <w:rPr>
+          <w:rFonts w:ascii="Times New Roman" w:eastAsia="Times New Roman" w:hAnsi="Times New Roman" w:cs="Times New Roman"/>
+          <w:color w:val="000000"/>
+          <w:shd w:val="clear" w:color="auto" w:fill="FFFFFF"/>
+        </w:rPr>
+      </w:pPr>
+      <w:r>
+        <w:rPr>
+          <w:rFonts w:ascii="Times New Roman" w:eastAsia="Times New Roman" w:hAnsi="Times New Roman" w:cs="Times New Roman"/>
+          <w:color w:val="000000"/>
+          <w:shd w:val="clear" w:color="auto" w:fill="FFFFFF"/>
+        </w:rPr>
+        <w:t>If “select”, a dialog box will pop up and allow you to select all spike list files</w:t>
+      </w:r>
+    </w:p>
+    <w:p>
+      <w:pPr>
+        <w:pStyle w:val="ListParagraph"/>
+        <w:numPr>
+          <w:ilvl w:val="2"/>
+          <w:numId w:val="1"/>
+        </w:numPr>
+        <w:spacing w:after="0" w:line="240" w:lineRule="auto"/>
+        <w:textAlignment w:val="center"/>
+        <w:divId w:val="885335659"/>
+        <w:rPr>
+          <w:rFonts w:ascii="Times New Roman" w:eastAsia="Times New Roman" w:hAnsi="Times New Roman" w:cs="Times New Roman"/>
+          <w:color w:val="000000"/>
+          <w:shd w:val="clear" w:color="auto" w:fill="FFFFFF"/>
+        </w:rPr>
+      </w:pPr>
+      <w:r>
+        <w:rPr>
+          <w:rFonts w:ascii="Times New Roman" w:eastAsia="Times New Roman" w:hAnsi="Times New Roman" w:cs="Times New Roman"/>
+          <w:color w:val="000000"/>
+          <w:shd w:val="clear" w:color="auto" w:fill="FFFFFF"/>
+        </w:rPr>
+        <w:t>If “search”, functions in get_spike_list_files.R will search for the spike list files and master chemical lists in each culture folder and plate subfolder. You will get an error if 4 spike list files are not found per plate. You might need to make adjustments to the functions in get_spike_list_files.R to accommodate the structure of the data set.</w:t>
+      </w:r>
+      <w:r>
+        <w:rPr>
+          <w:rFonts w:ascii="Times New Roman" w:eastAsia="Times New Roman" w:hAnsi="Times New Roman" w:cs="Times New Roman"/>
+          <w:color w:val="000000"/>
+          <w:shd w:val="clear" w:color="auto" w:fill="FFFFFF"/>
+        </w:rPr>
+        <w:t xml:space="preserve"> 2 log files will be created documenting the spike list files and master chemical lists that were selected with this function.</w:t>
+      </w:r>
+      <w:bookmarkStart w:id="0" w:name="_GoBack"/>
+      <w:bookmarkEnd w:id="0"/>
+    </w:p>
+    <w:p>
+      <w:pPr>
+        <w:pStyle w:val="ListParagraph"/>
+        <w:numPr>
+          <w:ilvl w:val="1"/>
+          <w:numId w:val="1"/>
+        </w:numPr>
+        <w:spacing w:after="0" w:line="240" w:lineRule="auto"/>
+        <w:textAlignment w:val="center"/>
+        <w:divId w:val="885335659"/>
+        <w:rPr>
+          <w:rFonts w:ascii="Times New Roman" w:eastAsia="Times New Roman" w:hAnsi="Times New Roman" w:cs="Times New Roman"/>
+          <w:color w:val="000000"/>
+          <w:shd w:val="clear" w:color="auto" w:fill="FFFFFF"/>
+        </w:rPr>
+      </w:pPr>
+      <w:r>
+        <w:rPr>
+          <w:rFonts w:ascii="Times New Roman" w:eastAsia="Times New Roman" w:hAnsi="Times New Roman" w:cs="Times New Roman"/>
+          <w:color w:val="000000"/>
+          <w:shd w:val="clear" w:color="auto" w:fill="FFFFFF"/>
+        </w:rPr>
+        <w:t>If using “search”, set “start.dir” to the starting directory that contains the culture folders. Else set “start.dir” to “”.</w:t>
       </w:r>
     </w:p>
     <w:p>
@@ -2991,17 +2753,8 @@
           <w:rFonts w:ascii="Courier New" w:eastAsia="Times New Roman" w:hAnsi="Courier New" w:cs="Courier New"/>
           <w:b/>
         </w:rPr>
-        <w:t>h5_</w:t>
-      </w:r>
-      <w:proofErr w:type="gramStart"/>
-      <w:r>
-        <w:rPr>
-          <w:rFonts w:ascii="Courier New" w:eastAsia="Times New Roman" w:hAnsi="Courier New" w:cs="Courier New"/>
-          <w:b/>
-        </w:rPr>
-        <w:t>conversion.R</w:t>
-      </w:r>
-      <w:proofErr w:type="gramEnd"/>
+        <w:t>h5_conversion.R</w:t>
+      </w:r>
     </w:p>
     <w:p>
       <w:pPr>
@@ -3106,25 +2859,7 @@
           <w:color w:val="000000"/>
           <w:shd w:val="clear" w:color="auto" w:fill="FFFFFF"/>
         </w:rPr>
-        <w:t xml:space="preserve">If following Option 1, select </w:t>
-      </w:r>
-      <w:proofErr w:type="gramStart"/>
-      <w:r>
-        <w:rPr>
-          <w:rFonts w:ascii="Times New Roman" w:eastAsia="Times New Roman" w:hAnsi="Times New Roman" w:cs="Times New Roman"/>
-          <w:color w:val="000000"/>
-          <w:shd w:val="clear" w:color="auto" w:fill="FFFFFF"/>
-        </w:rPr>
-        <w:t>all of</w:t>
-      </w:r>
-      <w:proofErr w:type="gramEnd"/>
-      <w:r>
-        <w:rPr>
-          <w:rFonts w:ascii="Times New Roman" w:eastAsia="Times New Roman" w:hAnsi="Times New Roman" w:cs="Times New Roman"/>
-          <w:color w:val="000000"/>
-          <w:shd w:val="clear" w:color="auto" w:fill="FFFFFF"/>
-        </w:rPr>
-        <w:t xml:space="preserve"> the spike list files</w:t>
+        <w:t>If following Option 1, select all of the spike list files</w:t>
       </w:r>
     </w:p>
     <w:p>
@@ -3222,25 +2957,7 @@
           <w:color w:val="000000"/>
           <w:shd w:val="clear" w:color="auto" w:fill="FFFFFF"/>
         </w:rPr>
-        <w:t xml:space="preserve">If following Option 1, select </w:t>
-      </w:r>
-      <w:proofErr w:type="gramStart"/>
-      <w:r>
-        <w:rPr>
-          <w:rFonts w:ascii="Times New Roman" w:eastAsia="Times New Roman" w:hAnsi="Times New Roman" w:cs="Times New Roman"/>
-          <w:color w:val="000000"/>
-          <w:shd w:val="clear" w:color="auto" w:fill="FFFFFF"/>
-        </w:rPr>
-        <w:t>all of</w:t>
-      </w:r>
-      <w:proofErr w:type="gramEnd"/>
-      <w:r>
-        <w:rPr>
-          <w:rFonts w:ascii="Times New Roman" w:eastAsia="Times New Roman" w:hAnsi="Times New Roman" w:cs="Times New Roman"/>
-          <w:color w:val="000000"/>
-          <w:shd w:val="clear" w:color="auto" w:fill="FFFFFF"/>
-        </w:rPr>
-        <w:t xml:space="preserve"> the Master Chemical List files</w:t>
+        <w:t>If following Option 1, select all of the Master Chemical List files</w:t>
       </w:r>
     </w:p>
     <w:p>
@@ -3523,203 +3240,160 @@
           <w:rFonts w:ascii="Courier New" w:eastAsia="Times New Roman" w:hAnsi="Courier New" w:cs="Courier New"/>
           <w:b/>
         </w:rPr>
-        <w:t>create_ont_</w:t>
-      </w:r>
-      <w:proofErr w:type="gramStart"/>
+        <w:lastRenderedPageBreak/>
+        <w:t>create_ont_csv.R, create_</w:t>
+      </w:r>
       <w:r>
         <w:rPr>
           <w:rFonts w:ascii="Courier New" w:eastAsia="Times New Roman" w:hAnsi="Courier New" w:cs="Courier New"/>
           <w:b/>
         </w:rPr>
-        <w:t>csv.R</w:t>
-      </w:r>
-      <w:proofErr w:type="gramEnd"/>
+        <w:t>burst_</w:t>
+      </w:r>
       <w:r>
         <w:rPr>
           <w:rFonts w:ascii="Courier New" w:eastAsia="Times New Roman" w:hAnsi="Courier New" w:cs="Courier New"/>
           <w:b/>
         </w:rPr>
-        <w:t xml:space="preserve">, </w:t>
-      </w:r>
-      <w:proofErr w:type="spellStart"/>
+        <w:t>ont</w:t>
+      </w:r>
       <w:r>
         <w:rPr>
           <w:rFonts w:ascii="Courier New" w:eastAsia="Times New Roman" w:hAnsi="Courier New" w:cs="Courier New"/>
           <w:b/>
         </w:rPr>
-        <w:t>create_</w:t>
+        <w:t xml:space="preserve"> </w:t>
       </w:r>
       <w:r>
         <w:rPr>
           <w:rFonts w:ascii="Courier New" w:eastAsia="Times New Roman" w:hAnsi="Courier New" w:cs="Courier New"/>
           <w:b/>
         </w:rPr>
-        <w:t>burst_</w:t>
+        <w:t xml:space="preserve">_Data.R, </w:t>
       </w:r>
       <w:r>
         <w:rPr>
           <w:rFonts w:ascii="Courier New" w:eastAsia="Times New Roman" w:hAnsi="Courier New" w:cs="Courier New"/>
           <w:b/>
         </w:rPr>
-        <w:t>ont</w:t>
-      </w:r>
-      <w:proofErr w:type="spellEnd"/>
+        <w:t>local.corr.all.ont.ae.filter.R</w:t>
+      </w:r>
+      <w:r>
+        <w:rPr>
+          <w:rFonts w:ascii="Bahnschrift SemiBold" w:eastAsia="Times New Roman" w:hAnsi="Bahnschrift SemiBold" w:cs="Calibri"/>
+        </w:rPr>
+        <w:t>,</w:t>
+      </w:r>
+      <w:r>
+        <w:rPr>
+          <w:rFonts w:ascii="Bahnschrift SemiBold" w:eastAsia="Times New Roman" w:hAnsi="Bahnschrift SemiBold" w:cs="Calibri"/>
+        </w:rPr>
+        <w:t xml:space="preserve"> </w:t>
+      </w:r>
+      <w:r>
+        <w:rPr>
+          <w:rFonts w:ascii="Times New Roman" w:eastAsia="Times New Roman" w:hAnsi="Times New Roman" w:cs="Times New Roman"/>
+          <w:color w:val="000000"/>
+          <w:shd w:val="clear" w:color="auto" w:fill="FFFFFF"/>
+        </w:rPr>
+        <w:t>and</w:t>
+      </w:r>
+      <w:r>
+        <w:rPr>
+          <w:rFonts w:ascii="Bahnschrift SemiBold" w:eastAsia="Times New Roman" w:hAnsi="Bahnschrift SemiBold" w:cs="Calibri"/>
+        </w:rPr>
+        <w:t xml:space="preserve"> </w:t>
+      </w:r>
       <w:r>
         <w:rPr>
           <w:rFonts w:ascii="Courier New" w:eastAsia="Times New Roman" w:hAnsi="Courier New" w:cs="Courier New"/>
           <w:b/>
         </w:rPr>
+        <w:t>comb_summary.R</w:t>
+      </w:r>
+    </w:p>
+    <w:p>
+      <w:pPr>
+        <w:spacing w:after="0" w:line="240" w:lineRule="auto"/>
+        <w:divId w:val="885335659"/>
+        <w:rPr>
+          <w:rFonts w:ascii="Times New Roman" w:eastAsia="Times New Roman" w:hAnsi="Times New Roman" w:cs="Times New Roman"/>
+          <w:color w:val="FF0000"/>
+        </w:rPr>
+      </w:pPr>
+    </w:p>
+    <w:p>
+      <w:pPr>
+        <w:spacing w:after="0" w:line="240" w:lineRule="auto"/>
+        <w:divId w:val="885335659"/>
+        <w:rPr>
+          <w:rFonts w:ascii="Times New Roman" w:eastAsia="Times New Roman" w:hAnsi="Times New Roman" w:cs="Times New Roman"/>
+          <w:color w:val="000000" w:themeColor="text1"/>
+        </w:rPr>
+      </w:pPr>
+      <w:r>
+        <w:rPr>
+          <w:rFonts w:ascii="Times New Roman" w:eastAsia="Times New Roman" w:hAnsi="Times New Roman" w:cs="Times New Roman"/>
+          <w:color w:val="000000" w:themeColor="text1"/>
+        </w:rPr>
+        <w:t xml:space="preserve">Overview: </w:t>
+      </w:r>
+      <w:r>
+        <w:rPr>
+          <w:rFonts w:ascii="Times New Roman" w:eastAsia="Times New Roman" w:hAnsi="Times New Roman" w:cs="Times New Roman"/>
+          <w:color w:val="000000" w:themeColor="text1"/>
+        </w:rPr>
+        <w:t xml:space="preserve">This script will calculate </w:t>
+      </w:r>
+      <w:r>
+        <w:rPr>
+          <w:rFonts w:ascii="Times New Roman" w:eastAsia="Times New Roman" w:hAnsi="Times New Roman" w:cs="Times New Roman"/>
+          <w:color w:val="000000" w:themeColor="text1"/>
+        </w:rPr>
+        <w:t xml:space="preserve">16 parameter values from the </w:t>
+      </w:r>
+      <w:r>
+        <w:rPr>
+          <w:rFonts w:ascii="Times New Roman" w:eastAsia="Times New Roman" w:hAnsi="Times New Roman" w:cs="Times New Roman"/>
+          <w:color w:val="000000" w:themeColor="text1"/>
+        </w:rPr>
+        <w:t xml:space="preserve">h5files </w:t>
+      </w:r>
+      <w:r>
+        <w:rPr>
+          <w:rFonts w:ascii="Times New Roman" w:eastAsia="Times New Roman" w:hAnsi="Times New Roman" w:cs="Times New Roman"/>
+          <w:color w:val="000000" w:themeColor="text1"/>
+        </w:rPr>
+        <w:t>and each DIV</w:t>
+      </w:r>
+      <w:r>
+        <w:rPr>
+          <w:rFonts w:ascii="Times New Roman" w:eastAsia="Times New Roman" w:hAnsi="Times New Roman" w:cs="Times New Roman"/>
+          <w:color w:val="000000" w:themeColor="text1"/>
+        </w:rPr>
+        <w:t xml:space="preserve">. There will be one file for each plate. The output will be in a folder </w:t>
+      </w:r>
+      <w:r>
+        <w:rPr>
+          <w:rFonts w:ascii="Times New Roman" w:eastAsia="Times New Roman" w:hAnsi="Times New Roman" w:cs="Times New Roman"/>
+          <w:color w:val="000000" w:themeColor="text1"/>
+        </w:rPr>
+        <w:t>named</w:t>
+      </w:r>
+      <w:r>
+        <w:rPr>
+          <w:rFonts w:ascii="Times New Roman" w:eastAsia="Times New Roman" w:hAnsi="Times New Roman" w:cs="Times New Roman"/>
+          <w:color w:val="000000" w:themeColor="text1"/>
+        </w:rPr>
         <w:t xml:space="preserve"> </w:t>
       </w:r>
       <w:r>
         <w:rPr>
-          <w:rFonts w:ascii="Courier New" w:eastAsia="Times New Roman" w:hAnsi="Courier New" w:cs="Courier New"/>
-          <w:b/>
-        </w:rPr>
-        <w:t>_</w:t>
-      </w:r>
-      <w:proofErr w:type="spellStart"/>
-      <w:r>
-        <w:rPr>
-          <w:rFonts w:ascii="Courier New" w:eastAsia="Times New Roman" w:hAnsi="Courier New" w:cs="Courier New"/>
-          <w:b/>
-        </w:rPr>
-        <w:t>Data.R</w:t>
-      </w:r>
-      <w:proofErr w:type="spellEnd"/>
-      <w:r>
-        <w:rPr>
-          <w:rFonts w:ascii="Courier New" w:eastAsia="Times New Roman" w:hAnsi="Courier New" w:cs="Courier New"/>
-          <w:b/>
-        </w:rPr>
-        <w:t xml:space="preserve">, </w:t>
-      </w:r>
-      <w:proofErr w:type="spellStart"/>
-      <w:r>
-        <w:rPr>
-          <w:rFonts w:ascii="Courier New" w:eastAsia="Times New Roman" w:hAnsi="Courier New" w:cs="Courier New"/>
-          <w:b/>
-        </w:rPr>
-        <w:t>local.corr.all.ont.ae.filter.R</w:t>
-      </w:r>
-      <w:proofErr w:type="spellEnd"/>
-      <w:r>
-        <w:rPr>
-          <w:rFonts w:ascii="Bahnschrift SemiBold" w:eastAsia="Times New Roman" w:hAnsi="Bahnschrift SemiBold" w:cs="Calibri"/>
-        </w:rPr>
-        <w:t>,</w:t>
-      </w:r>
-      <w:r>
-        <w:rPr>
-          <w:rFonts w:ascii="Bahnschrift SemiBold" w:eastAsia="Times New Roman" w:hAnsi="Bahnschrift SemiBold" w:cs="Calibri"/>
-        </w:rPr>
-        <w:t xml:space="preserve"> </w:t>
-      </w:r>
-      <w:r>
-        <w:rPr>
-          <w:rFonts w:ascii="Times New Roman" w:eastAsia="Times New Roman" w:hAnsi="Times New Roman" w:cs="Times New Roman"/>
-          <w:color w:val="000000"/>
-          <w:shd w:val="clear" w:color="auto" w:fill="FFFFFF"/>
-        </w:rPr>
-        <w:t>and</w:t>
-      </w:r>
-      <w:r>
-        <w:rPr>
-          <w:rFonts w:ascii="Bahnschrift SemiBold" w:eastAsia="Times New Roman" w:hAnsi="Bahnschrift SemiBold" w:cs="Calibri"/>
-        </w:rPr>
-        <w:t xml:space="preserve"> </w:t>
-      </w:r>
-      <w:r>
-        <w:rPr>
-          <w:rFonts w:ascii="Courier New" w:eastAsia="Times New Roman" w:hAnsi="Courier New" w:cs="Courier New"/>
-          <w:b/>
-        </w:rPr>
-        <w:t>comb_summary.R</w:t>
-      </w:r>
-    </w:p>
-    <w:p>
-      <w:pPr>
-        <w:spacing w:after="0" w:line="240" w:lineRule="auto"/>
-        <w:divId w:val="885335659"/>
-        <w:rPr>
-          <w:rFonts w:ascii="Times New Roman" w:eastAsia="Times New Roman" w:hAnsi="Times New Roman" w:cs="Times New Roman"/>
-          <w:color w:val="FF0000"/>
-        </w:rPr>
-      </w:pPr>
-    </w:p>
-    <w:p>
-      <w:pPr>
-        <w:spacing w:after="0" w:line="240" w:lineRule="auto"/>
-        <w:divId w:val="885335659"/>
-        <w:rPr>
           <w:rFonts w:ascii="Times New Roman" w:eastAsia="Times New Roman" w:hAnsi="Times New Roman" w:cs="Times New Roman"/>
           <w:color w:val="000000" w:themeColor="text1"/>
         </w:rPr>
-      </w:pPr>
-      <w:r>
-        <w:rPr>
-          <w:rFonts w:ascii="Times New Roman" w:eastAsia="Times New Roman" w:hAnsi="Times New Roman" w:cs="Times New Roman"/>
-          <w:color w:val="000000" w:themeColor="text1"/>
-        </w:rPr>
-        <w:t xml:space="preserve">Overview: </w:t>
-      </w:r>
-      <w:r>
-        <w:rPr>
-          <w:rFonts w:ascii="Times New Roman" w:eastAsia="Times New Roman" w:hAnsi="Times New Roman" w:cs="Times New Roman"/>
-          <w:color w:val="000000" w:themeColor="text1"/>
-        </w:rPr>
-        <w:t xml:space="preserve">This script will calculate </w:t>
-      </w:r>
-      <w:r>
-        <w:rPr>
-          <w:rFonts w:ascii="Times New Roman" w:eastAsia="Times New Roman" w:hAnsi="Times New Roman" w:cs="Times New Roman"/>
-          <w:color w:val="000000" w:themeColor="text1"/>
-        </w:rPr>
-        <w:t xml:space="preserve">16 parameter values from the </w:t>
-      </w:r>
-      <w:r>
-        <w:rPr>
-          <w:rFonts w:ascii="Times New Roman" w:eastAsia="Times New Roman" w:hAnsi="Times New Roman" w:cs="Times New Roman"/>
-          <w:color w:val="000000" w:themeColor="text1"/>
-        </w:rPr>
-        <w:t xml:space="preserve">h5files </w:t>
-      </w:r>
-      <w:r>
-        <w:rPr>
-          <w:rFonts w:ascii="Times New Roman" w:eastAsia="Times New Roman" w:hAnsi="Times New Roman" w:cs="Times New Roman"/>
-          <w:color w:val="000000" w:themeColor="text1"/>
-        </w:rPr>
-        <w:t>and each DIV</w:t>
-      </w:r>
-      <w:r>
-        <w:rPr>
-          <w:rFonts w:ascii="Times New Roman" w:eastAsia="Times New Roman" w:hAnsi="Times New Roman" w:cs="Times New Roman"/>
-          <w:color w:val="000000" w:themeColor="text1"/>
-        </w:rPr>
-        <w:t xml:space="preserve">. There will be one file for each plate. The output will be in a folder </w:t>
-      </w:r>
-      <w:r>
-        <w:rPr>
-          <w:rFonts w:ascii="Times New Roman" w:eastAsia="Times New Roman" w:hAnsi="Times New Roman" w:cs="Times New Roman"/>
-          <w:color w:val="000000" w:themeColor="text1"/>
-        </w:rPr>
-        <w:t>named</w:t>
-      </w:r>
-      <w:r>
-        <w:rPr>
-          <w:rFonts w:ascii="Times New Roman" w:eastAsia="Times New Roman" w:hAnsi="Times New Roman" w:cs="Times New Roman"/>
-          <w:color w:val="000000" w:themeColor="text1"/>
-        </w:rPr>
-        <w:t xml:space="preserve"> </w:t>
-      </w:r>
-      <w:r>
-        <w:rPr>
-          <w:rFonts w:ascii="Times New Roman" w:eastAsia="Times New Roman" w:hAnsi="Times New Roman" w:cs="Times New Roman"/>
-          <w:color w:val="000000" w:themeColor="text1"/>
-        </w:rPr>
         <w:t>“</w:t>
       </w:r>
-      <w:proofErr w:type="spellStart"/>
       <w:r>
         <w:rPr>
           <w:rFonts w:ascii="Times New Roman" w:eastAsia="Times New Roman" w:hAnsi="Times New Roman" w:cs="Times New Roman"/>
@@ -3728,7 +3402,6 @@
         </w:rPr>
         <w:t>prepared_data</w:t>
       </w:r>
-      <w:proofErr w:type="spellEnd"/>
       <w:r>
         <w:rPr>
           <w:rFonts w:ascii="Times New Roman" w:eastAsia="Times New Roman" w:hAnsi="Times New Roman" w:cs="Times New Roman"/>
@@ -3769,7 +3442,6 @@
         </w:rPr>
         <w:t xml:space="preserve">Source </w:t>
       </w:r>
-      <w:proofErr w:type="spellStart"/>
       <w:r>
         <w:rPr>
           <w:rFonts w:ascii="Courier New" w:eastAsia="Times New Roman" w:hAnsi="Courier New" w:cs="Courier New"/>
@@ -3791,7 +3463,6 @@
         </w:rPr>
         <w:t>ont</w:t>
       </w:r>
-      <w:proofErr w:type="spellEnd"/>
       <w:r>
         <w:rPr>
           <w:rFonts w:ascii="Courier New" w:eastAsia="Times New Roman" w:hAnsi="Courier New" w:cs="Courier New"/>
@@ -3804,118 +3475,88 @@
           <w:rFonts w:ascii="Courier New" w:eastAsia="Times New Roman" w:hAnsi="Courier New" w:cs="Courier New"/>
           <w:b/>
         </w:rPr>
-        <w:t>_</w:t>
-      </w:r>
-      <w:proofErr w:type="spellStart"/>
+        <w:t>_Data.R</w:t>
+      </w:r>
+      <w:r>
+        <w:rPr>
+          <w:rFonts w:ascii="Times New Roman" w:eastAsia="Times New Roman" w:hAnsi="Times New Roman" w:cs="Times New Roman"/>
+          <w:color w:val="000000"/>
+          <w:shd w:val="clear" w:color="auto" w:fill="FFFFFF"/>
+        </w:rPr>
+        <w:t xml:space="preserve"> </w:t>
+      </w:r>
+      <w:r>
+        <w:rPr>
+          <w:rFonts w:ascii="Times New Roman" w:eastAsia="Times New Roman" w:hAnsi="Times New Roman" w:cs="Times New Roman"/>
+          <w:color w:val="000000"/>
+          <w:shd w:val="clear" w:color="auto" w:fill="FFFFFF"/>
+        </w:rPr>
+        <w:t xml:space="preserve">and </w:t>
+      </w:r>
       <w:r>
         <w:rPr>
           <w:rFonts w:ascii="Courier New" w:eastAsia="Times New Roman" w:hAnsi="Courier New" w:cs="Courier New"/>
           <w:b/>
-        </w:rPr>
-        <w:t>Data.R</w:t>
-      </w:r>
-      <w:proofErr w:type="spellEnd"/>
-      <w:r>
-        <w:rPr>
-          <w:rFonts w:ascii="Times New Roman" w:eastAsia="Times New Roman" w:hAnsi="Times New Roman" w:cs="Times New Roman"/>
-          <w:color w:val="000000"/>
-          <w:shd w:val="clear" w:color="auto" w:fill="FFFFFF"/>
-        </w:rPr>
-        <w:t xml:space="preserve"> </w:t>
-      </w:r>
-      <w:r>
-        <w:rPr>
-          <w:rFonts w:ascii="Times New Roman" w:eastAsia="Times New Roman" w:hAnsi="Times New Roman" w:cs="Times New Roman"/>
-          <w:color w:val="000000"/>
-          <w:shd w:val="clear" w:color="auto" w:fill="FFFFFF"/>
-        </w:rPr>
-        <w:t xml:space="preserve">and </w:t>
-      </w:r>
-      <w:proofErr w:type="spellStart"/>
-      <w:proofErr w:type="gramStart"/>
+          <w:color w:val="000000"/>
+          <w:shd w:val="clear" w:color="auto" w:fill="FFFFFF"/>
+        </w:rPr>
+        <w:t>local.corr.all.ont.ae.filter.R</w:t>
+      </w:r>
+      <w:r>
+        <w:rPr>
+          <w:rFonts w:ascii="Times New Roman" w:eastAsia="Times New Roman" w:hAnsi="Times New Roman" w:cs="Times New Roman"/>
+          <w:color w:val="000000"/>
+          <w:shd w:val="clear" w:color="auto" w:fill="FFFFFF"/>
+        </w:rPr>
+        <w:t xml:space="preserve">. </w:t>
+      </w:r>
+      <w:r>
+        <w:rPr>
+          <w:rFonts w:ascii="Times New Roman" w:eastAsia="Times New Roman" w:hAnsi="Times New Roman" w:cs="Times New Roman"/>
+          <w:color w:val="000000"/>
+          <w:shd w:val="clear" w:color="auto" w:fill="FFFFFF"/>
+        </w:rPr>
+        <w:t>Th</w:t>
+      </w:r>
+      <w:r>
+        <w:rPr>
+          <w:rFonts w:ascii="Times New Roman" w:eastAsia="Times New Roman" w:hAnsi="Times New Roman" w:cs="Times New Roman"/>
+          <w:color w:val="000000"/>
+          <w:shd w:val="clear" w:color="auto" w:fill="FFFFFF"/>
+        </w:rPr>
+        <w:t>ese</w:t>
+      </w:r>
+      <w:r>
+        <w:rPr>
+          <w:rFonts w:ascii="Times New Roman" w:eastAsia="Times New Roman" w:hAnsi="Times New Roman" w:cs="Times New Roman"/>
+          <w:color w:val="000000"/>
+          <w:shd w:val="clear" w:color="auto" w:fill="FFFFFF"/>
+        </w:rPr>
+        <w:t xml:space="preserve"> file</w:t>
+      </w:r>
+      <w:r>
+        <w:rPr>
+          <w:rFonts w:ascii="Times New Roman" w:eastAsia="Times New Roman" w:hAnsi="Times New Roman" w:cs="Times New Roman"/>
+          <w:color w:val="000000"/>
+          <w:shd w:val="clear" w:color="auto" w:fill="FFFFFF"/>
+        </w:rPr>
+        <w:t>s</w:t>
+      </w:r>
+      <w:r>
+        <w:rPr>
+          <w:rFonts w:ascii="Times New Roman" w:eastAsia="Times New Roman" w:hAnsi="Times New Roman" w:cs="Times New Roman"/>
+          <w:color w:val="000000"/>
+          <w:shd w:val="clear" w:color="auto" w:fill="FFFFFF"/>
+        </w:rPr>
+        <w:t xml:space="preserve"> contains functions that </w:t>
+      </w:r>
       <w:r>
         <w:rPr>
           <w:rFonts w:ascii="Courier New" w:eastAsia="Times New Roman" w:hAnsi="Courier New" w:cs="Courier New"/>
           <w:b/>
-          <w:color w:val="000000"/>
-          <w:shd w:val="clear" w:color="auto" w:fill="FFFFFF"/>
-        </w:rPr>
-        <w:t>local.corr.all.ont.ae.filter.R</w:t>
-      </w:r>
-      <w:proofErr w:type="spellEnd"/>
-      <w:r>
-        <w:rPr>
-          <w:rFonts w:ascii="Times New Roman" w:eastAsia="Times New Roman" w:hAnsi="Times New Roman" w:cs="Times New Roman"/>
-          <w:color w:val="000000"/>
-          <w:shd w:val="clear" w:color="auto" w:fill="FFFFFF"/>
-        </w:rPr>
-        <w:t>.</w:t>
-      </w:r>
-      <w:proofErr w:type="gramEnd"/>
-      <w:r>
-        <w:rPr>
-          <w:rFonts w:ascii="Times New Roman" w:eastAsia="Times New Roman" w:hAnsi="Times New Roman" w:cs="Times New Roman"/>
-          <w:color w:val="000000"/>
-          <w:shd w:val="clear" w:color="auto" w:fill="FFFFFF"/>
-        </w:rPr>
-        <w:t xml:space="preserve"> </w:t>
-      </w:r>
-      <w:r>
-        <w:rPr>
-          <w:rFonts w:ascii="Times New Roman" w:eastAsia="Times New Roman" w:hAnsi="Times New Roman" w:cs="Times New Roman"/>
-          <w:color w:val="000000"/>
-          <w:shd w:val="clear" w:color="auto" w:fill="FFFFFF"/>
-        </w:rPr>
-        <w:t>Th</w:t>
-      </w:r>
-      <w:r>
-        <w:rPr>
-          <w:rFonts w:ascii="Times New Roman" w:eastAsia="Times New Roman" w:hAnsi="Times New Roman" w:cs="Times New Roman"/>
-          <w:color w:val="000000"/>
-          <w:shd w:val="clear" w:color="auto" w:fill="FFFFFF"/>
-        </w:rPr>
-        <w:t>ese</w:t>
-      </w:r>
-      <w:r>
-        <w:rPr>
-          <w:rFonts w:ascii="Times New Roman" w:eastAsia="Times New Roman" w:hAnsi="Times New Roman" w:cs="Times New Roman"/>
-          <w:color w:val="000000"/>
-          <w:shd w:val="clear" w:color="auto" w:fill="FFFFFF"/>
-        </w:rPr>
-        <w:t xml:space="preserve"> file</w:t>
-      </w:r>
-      <w:r>
-        <w:rPr>
-          <w:rFonts w:ascii="Times New Roman" w:eastAsia="Times New Roman" w:hAnsi="Times New Roman" w:cs="Times New Roman"/>
-          <w:color w:val="000000"/>
-          <w:shd w:val="clear" w:color="auto" w:fill="FFFFFF"/>
-        </w:rPr>
-        <w:t>s</w:t>
-      </w:r>
-      <w:r>
-        <w:rPr>
-          <w:rFonts w:ascii="Times New Roman" w:eastAsia="Times New Roman" w:hAnsi="Times New Roman" w:cs="Times New Roman"/>
-          <w:color w:val="000000"/>
-          <w:shd w:val="clear" w:color="auto" w:fill="FFFFFF"/>
-        </w:rPr>
-        <w:t xml:space="preserve"> contains functions that </w:t>
-      </w:r>
-      <w:r>
-        <w:rPr>
-          <w:rFonts w:ascii="Courier New" w:eastAsia="Times New Roman" w:hAnsi="Courier New" w:cs="Courier New"/>
-          <w:b/>
-        </w:rPr>
-        <w:t>create_ont_</w:t>
-      </w:r>
-      <w:proofErr w:type="gramStart"/>
-      <w:r>
-        <w:rPr>
-          <w:rFonts w:ascii="Courier New" w:eastAsia="Times New Roman" w:hAnsi="Courier New" w:cs="Courier New"/>
-          <w:b/>
-        </w:rPr>
-        <w:t>csv.R</w:t>
-      </w:r>
-      <w:proofErr w:type="gramEnd"/>
+        </w:rPr>
+        <w:t>create_ont_csv.R</w:t>
+      </w:r>
       <w:r>
         <w:rPr>
           <w:rFonts w:ascii="Times New Roman" w:eastAsia="Times New Roman" w:hAnsi="Times New Roman" w:cs="Times New Roman"/>
@@ -3960,17 +3601,8 @@
           <w:rFonts w:ascii="Courier New" w:eastAsia="Times New Roman" w:hAnsi="Courier New" w:cs="Courier New"/>
           <w:b/>
         </w:rPr>
-        <w:t>create_ont_</w:t>
-      </w:r>
-      <w:proofErr w:type="gramStart"/>
-      <w:r>
-        <w:rPr>
-          <w:rFonts w:ascii="Courier New" w:eastAsia="Times New Roman" w:hAnsi="Courier New" w:cs="Courier New"/>
-          <w:b/>
-        </w:rPr>
-        <w:t>csv.R</w:t>
-      </w:r>
-      <w:proofErr w:type="gramEnd"/>
+        <w:t>create_ont_csv.R</w:t>
+      </w:r>
       <w:r>
         <w:rPr>
           <w:rFonts w:ascii="Bahnschrift SemiBold" w:eastAsia="Times New Roman" w:hAnsi="Bahnschrift SemiBold" w:cs="Calibri"/>
@@ -4077,7 +3709,6 @@
           <w:color w:val="000000"/>
           <w:shd w:val="clear" w:color="auto" w:fill="FFFFFF"/>
         </w:rPr>
-        <w:lastRenderedPageBreak/>
         <w:t xml:space="preserve">Source </w:t>
       </w:r>
       <w:r>
@@ -4085,17 +3716,8 @@
           <w:rFonts w:ascii="Courier New" w:eastAsia="Times New Roman" w:hAnsi="Courier New" w:cs="Courier New"/>
           <w:b/>
         </w:rPr>
-        <w:t>create_ont_</w:t>
-      </w:r>
-      <w:proofErr w:type="gramStart"/>
-      <w:r>
-        <w:rPr>
-          <w:rFonts w:ascii="Courier New" w:eastAsia="Times New Roman" w:hAnsi="Courier New" w:cs="Courier New"/>
-          <w:b/>
-        </w:rPr>
-        <w:t>csv.R</w:t>
-      </w:r>
-      <w:proofErr w:type="gramEnd"/>
+        <w:t>create_ont_csv.R</w:t>
+      </w:r>
     </w:p>
     <w:p>
       <w:pPr>
@@ -4344,17 +3966,8 @@
           <w:rFonts w:ascii="Courier New" w:eastAsia="Times New Roman" w:hAnsi="Courier New" w:cs="Courier New"/>
           <w:b/>
         </w:rPr>
-        <w:t>comb_</w:t>
-      </w:r>
-      <w:proofErr w:type="gramStart"/>
-      <w:r>
-        <w:rPr>
-          <w:rFonts w:ascii="Courier New" w:eastAsia="Times New Roman" w:hAnsi="Courier New" w:cs="Courier New"/>
-          <w:b/>
-        </w:rPr>
-        <w:t>summary.R</w:t>
-      </w:r>
-      <w:proofErr w:type="gramEnd"/>
+        <w:t>comb_summary.R</w:t>
+      </w:r>
       <w:r>
         <w:rPr>
           <w:rFonts w:ascii="Bahnschrift SemiBold" w:eastAsia="Times New Roman" w:hAnsi="Bahnschrift SemiBold" w:cs="Calibri"/>
@@ -4457,17 +4070,8 @@
           <w:rFonts w:ascii="Courier New" w:eastAsia="Times New Roman" w:hAnsi="Courier New" w:cs="Courier New"/>
           <w:b/>
         </w:rPr>
-        <w:t>comb_</w:t>
-      </w:r>
-      <w:proofErr w:type="gramStart"/>
-      <w:r>
-        <w:rPr>
-          <w:rFonts w:ascii="Courier New" w:eastAsia="Times New Roman" w:hAnsi="Courier New" w:cs="Courier New"/>
-          <w:b/>
-        </w:rPr>
-        <w:t>summary.R</w:t>
-      </w:r>
-      <w:proofErr w:type="gramEnd"/>
+        <w:t>comb_summary.R</w:t>
+      </w:r>
     </w:p>
     <w:p>
       <w:pPr>
@@ -4586,21 +4190,12 @@
         </w:rPr>
         <w:t xml:space="preserve">ed </w:t>
       </w:r>
-      <w:proofErr w:type="spellStart"/>
       <w:r>
         <w:rPr>
           <w:rFonts w:ascii="Times New Roman" w:eastAsia="Times New Roman" w:hAnsi="Times New Roman" w:cs="Times New Roman"/>
           <w:i/>
         </w:rPr>
-        <w:t>ont_data_summary_ABEfilt</w:t>
-      </w:r>
-      <w:proofErr w:type="spellEnd"/>
-      <w:r>
-        <w:rPr>
-          <w:rFonts w:ascii="Times New Roman" w:eastAsia="Times New Roman" w:hAnsi="Times New Roman" w:cs="Times New Roman"/>
-          <w:i/>
-        </w:rPr>
-        <w:t>_[date]_[plate].csv</w:t>
+        <w:t>ont_data_summary_ABEfilt_[date]_[plate].csv</w:t>
       </w:r>
       <w:r>
         <w:rPr>
@@ -4684,96 +4279,46 @@
           <w:rFonts w:ascii="Calibri" w:eastAsia="Times New Roman" w:hAnsi="Calibri" w:cs="Calibri"/>
         </w:rPr>
       </w:pPr>
-      <w:proofErr w:type="spellStart"/>
       <w:r>
         <w:rPr>
           <w:rFonts w:ascii="Courier New" w:eastAsia="Times New Roman" w:hAnsi="Courier New" w:cs="Courier New"/>
           <w:b/>
         </w:rPr>
-        <w:t>spikeLoadRountines.R</w:t>
-      </w:r>
-      <w:proofErr w:type="spellEnd"/>
+        <w:t>spikeLoadRountines.R, nmi2_final.R, nmi_wrapper.R,   MI_script_all.R</w:t>
+      </w:r>
+      <w:r>
+        <w:rPr>
+          <w:rFonts w:ascii="Bahnschrift SemiBold" w:eastAsia="Times New Roman" w:hAnsi="Bahnschrift SemiBold" w:cs="Calibri"/>
+        </w:rPr>
+        <w:t xml:space="preserve">, </w:t>
+      </w:r>
+      <w:r>
+        <w:rPr>
+          <w:rFonts w:ascii="Times New Roman" w:eastAsia="Times New Roman" w:hAnsi="Times New Roman" w:cs="Times New Roman"/>
+          <w:color w:val="000000"/>
+          <w:shd w:val="clear" w:color="auto" w:fill="FFFFFF"/>
+        </w:rPr>
+        <w:t>and</w:t>
+      </w:r>
+      <w:r>
+        <w:rPr>
+          <w:rFonts w:ascii="Bahnschrift SemiBold" w:eastAsia="Times New Roman" w:hAnsi="Bahnschrift SemiBold" w:cs="Calibri"/>
+        </w:rPr>
+        <w:t xml:space="preserve"> </w:t>
+      </w:r>
       <w:r>
         <w:rPr>
           <w:rFonts w:ascii="Courier New" w:eastAsia="Times New Roman" w:hAnsi="Courier New" w:cs="Courier New"/>
           <w:b/>
         </w:rPr>
-        <w:t>, nmi2_</w:t>
-      </w:r>
-      <w:proofErr w:type="gramStart"/>
-      <w:r>
-        <w:rPr>
-          <w:rFonts w:ascii="Courier New" w:eastAsia="Times New Roman" w:hAnsi="Courier New" w:cs="Courier New"/>
-          <w:b/>
-        </w:rPr>
-        <w:t>final.R</w:t>
-      </w:r>
-      <w:proofErr w:type="gramEnd"/>
-      <w:r>
-        <w:rPr>
-          <w:rFonts w:ascii="Courier New" w:eastAsia="Times New Roman" w:hAnsi="Courier New" w:cs="Courier New"/>
-          <w:b/>
-        </w:rPr>
-        <w:t xml:space="preserve">, </w:t>
-      </w:r>
-      <w:proofErr w:type="spellStart"/>
-      <w:r>
-        <w:rPr>
-          <w:rFonts w:ascii="Courier New" w:eastAsia="Times New Roman" w:hAnsi="Courier New" w:cs="Courier New"/>
-          <w:b/>
-        </w:rPr>
-        <w:t>nmi_wrapper.R</w:t>
-      </w:r>
-      <w:proofErr w:type="spellEnd"/>
-      <w:r>
-        <w:rPr>
-          <w:rFonts w:ascii="Courier New" w:eastAsia="Times New Roman" w:hAnsi="Courier New" w:cs="Courier New"/>
-          <w:b/>
-        </w:rPr>
-        <w:t xml:space="preserve">,   </w:t>
-      </w:r>
-      <w:proofErr w:type="spellStart"/>
-      <w:r>
-        <w:rPr>
-          <w:rFonts w:ascii="Courier New" w:eastAsia="Times New Roman" w:hAnsi="Courier New" w:cs="Courier New"/>
-          <w:b/>
-        </w:rPr>
-        <w:t>MI_script_all.R</w:t>
-      </w:r>
-      <w:proofErr w:type="spellEnd"/>
+        <w:t>comb_summary.R</w:t>
+      </w:r>
       <w:r>
         <w:rPr>
           <w:rFonts w:ascii="Bahnschrift SemiBold" w:eastAsia="Times New Roman" w:hAnsi="Bahnschrift SemiBold" w:cs="Calibri"/>
         </w:rPr>
-        <w:t xml:space="preserve">, </w:t>
-      </w:r>
-      <w:r>
-        <w:rPr>
-          <w:rFonts w:ascii="Times New Roman" w:eastAsia="Times New Roman" w:hAnsi="Times New Roman" w:cs="Times New Roman"/>
-          <w:color w:val="000000"/>
-          <w:shd w:val="clear" w:color="auto" w:fill="FFFFFF"/>
-        </w:rPr>
-        <w:t>and</w:t>
-      </w:r>
-      <w:r>
-        <w:rPr>
-          <w:rFonts w:ascii="Bahnschrift SemiBold" w:eastAsia="Times New Roman" w:hAnsi="Bahnschrift SemiBold" w:cs="Calibri"/>
-        </w:rPr>
         <w:t xml:space="preserve"> </w:t>
       </w:r>
-      <w:r>
-        <w:rPr>
-          <w:rFonts w:ascii="Courier New" w:eastAsia="Times New Roman" w:hAnsi="Courier New" w:cs="Courier New"/>
-          <w:b/>
-        </w:rPr>
-        <w:t>comb_summary.R</w:t>
-      </w:r>
-      <w:r>
-        <w:rPr>
-          <w:rFonts w:ascii="Bahnschrift SemiBold" w:eastAsia="Times New Roman" w:hAnsi="Bahnschrift SemiBold" w:cs="Calibri"/>
-        </w:rPr>
-        <w:t xml:space="preserve"> </w:t>
-      </w:r>
     </w:p>
     <w:p>
       <w:pPr>
@@ -4814,7 +4359,6 @@
         </w:rPr>
         <w:t>(approximately 1 hour per plate). One file will be created for each culture date. The output will go in a folder called “</w:t>
       </w:r>
-      <w:proofErr w:type="spellStart"/>
       <w:r>
         <w:rPr>
           <w:rFonts w:ascii="Times New Roman" w:hAnsi="Times New Roman"/>
@@ -4823,7 +4367,6 @@
         </w:rPr>
         <w:t>All_MI</w:t>
       </w:r>
-      <w:proofErr w:type="spellEnd"/>
       <w:r>
         <w:rPr>
           <w:rFonts w:ascii="Times New Roman" w:eastAsia="Times New Roman" w:hAnsi="Times New Roman" w:cs="Times New Roman"/>
@@ -4862,7 +4405,6 @@
         </w:rPr>
         <w:t xml:space="preserve">Source </w:t>
       </w:r>
-      <w:proofErr w:type="spellStart"/>
       <w:r>
         <w:rPr>
           <w:rFonts w:ascii="Courier New" w:eastAsia="Times New Roman" w:hAnsi="Courier New" w:cs="Courier New"/>
@@ -4870,7 +4412,6 @@
         </w:rPr>
         <w:t>spikeLoadRountines.R</w:t>
       </w:r>
-      <w:proofErr w:type="spellEnd"/>
       <w:r>
         <w:rPr>
           <w:rFonts w:ascii="Bahnschrift SemiBold" w:eastAsia="Times New Roman" w:hAnsi="Bahnschrift SemiBold" w:cs="Calibri"/>
@@ -4882,46 +4423,35 @@
           <w:rFonts w:ascii="Courier New" w:eastAsia="Times New Roman" w:hAnsi="Courier New" w:cs="Courier New"/>
           <w:b/>
         </w:rPr>
-        <w:t>nmi2_</w:t>
-      </w:r>
-      <w:proofErr w:type="gramStart"/>
+        <w:t>nmi2_final.R</w:t>
+      </w:r>
+      <w:r>
+        <w:rPr>
+          <w:rFonts w:ascii="Bahnschrift SemiBold" w:eastAsia="Times New Roman" w:hAnsi="Bahnschrift SemiBold" w:cs="Calibri"/>
+        </w:rPr>
+        <w:t xml:space="preserve">, </w:t>
+      </w:r>
+      <w:r>
+        <w:rPr>
+          <w:rFonts w:ascii="Times New Roman" w:eastAsia="Times New Roman" w:hAnsi="Times New Roman" w:cs="Times New Roman"/>
+          <w:color w:val="000000"/>
+          <w:shd w:val="clear" w:color="auto" w:fill="FFFFFF"/>
+        </w:rPr>
+        <w:t xml:space="preserve">and </w:t>
+      </w:r>
+      <w:r>
+        <w:rPr>
+          <w:rFonts w:ascii="Bahnschrift SemiBold" w:eastAsia="Times New Roman" w:hAnsi="Bahnschrift SemiBold" w:cs="Calibri"/>
+        </w:rPr>
+        <w:t xml:space="preserve"> </w:t>
+      </w:r>
       <w:r>
         <w:rPr>
           <w:rFonts w:ascii="Courier New" w:eastAsia="Times New Roman" w:hAnsi="Courier New" w:cs="Courier New"/>
           <w:b/>
         </w:rPr>
-        <w:t>final.R</w:t>
-      </w:r>
-      <w:proofErr w:type="gramEnd"/>
-      <w:r>
-        <w:rPr>
-          <w:rFonts w:ascii="Bahnschrift SemiBold" w:eastAsia="Times New Roman" w:hAnsi="Bahnschrift SemiBold" w:cs="Calibri"/>
-        </w:rPr>
-        <w:t xml:space="preserve">, </w:t>
-      </w:r>
-      <w:r>
-        <w:rPr>
-          <w:rFonts w:ascii="Times New Roman" w:eastAsia="Times New Roman" w:hAnsi="Times New Roman" w:cs="Times New Roman"/>
-          <w:color w:val="000000"/>
-          <w:shd w:val="clear" w:color="auto" w:fill="FFFFFF"/>
-        </w:rPr>
-        <w:t xml:space="preserve">and </w:t>
-      </w:r>
-      <w:r>
-        <w:rPr>
-          <w:rFonts w:ascii="Bahnschrift SemiBold" w:eastAsia="Times New Roman" w:hAnsi="Bahnschrift SemiBold" w:cs="Calibri"/>
-        </w:rPr>
-        <w:t xml:space="preserve"> </w:t>
-      </w:r>
-      <w:proofErr w:type="spellStart"/>
-      <w:r>
-        <w:rPr>
-          <w:rFonts w:ascii="Courier New" w:eastAsia="Times New Roman" w:hAnsi="Courier New" w:cs="Courier New"/>
-          <w:b/>
-        </w:rPr>
         <w:t>nmi_wrapper.R</w:t>
       </w:r>
-      <w:proofErr w:type="spellEnd"/>
       <w:r>
         <w:rPr>
           <w:rFonts w:ascii="Times New Roman" w:eastAsia="Times New Roman" w:hAnsi="Times New Roman" w:cs="Times New Roman"/>
@@ -4950,24 +4480,13 @@
         </w:rPr>
         <w:t xml:space="preserve">In </w:t>
       </w:r>
-      <w:proofErr w:type="spellStart"/>
       <w:r>
         <w:rPr>
           <w:rFonts w:ascii="Courier New" w:eastAsia="Times New Roman" w:hAnsi="Courier New" w:cs="Courier New"/>
           <w:b/>
         </w:rPr>
-        <w:t>MI_script_</w:t>
-      </w:r>
-      <w:proofErr w:type="gramStart"/>
-      <w:r>
-        <w:rPr>
-          <w:rFonts w:ascii="Courier New" w:eastAsia="Times New Roman" w:hAnsi="Courier New" w:cs="Courier New"/>
-          <w:b/>
-        </w:rPr>
-        <w:t>all.R</w:t>
-      </w:r>
-      <w:proofErr w:type="spellEnd"/>
-      <w:proofErr w:type="gramEnd"/>
+        <w:t>MI_script_all.R</w:t>
+      </w:r>
       <w:r>
         <w:rPr>
           <w:rFonts w:ascii="Bahnschrift SemiBold" w:eastAsia="Times New Roman" w:hAnsi="Bahnschrift SemiBold" w:cs="Calibri"/>
@@ -4980,7 +4499,6 @@
         </w:rPr>
         <w:t>in the USER INPUT section, set the “basepath” variable to where you want the “</w:t>
       </w:r>
-      <w:proofErr w:type="spellStart"/>
       <w:r>
         <w:rPr>
           <w:rFonts w:ascii="Times New Roman" w:hAnsi="Times New Roman"/>
@@ -4988,7 +4506,6 @@
         </w:rPr>
         <w:t>All_MI</w:t>
       </w:r>
-      <w:proofErr w:type="spellEnd"/>
       <w:r>
         <w:rPr>
           <w:rFonts w:ascii="Times New Roman" w:eastAsia="Times New Roman" w:hAnsi="Times New Roman" w:cs="Times New Roman"/>
@@ -5038,24 +4555,13 @@
         </w:rPr>
         <w:t xml:space="preserve">Source </w:t>
       </w:r>
-      <w:proofErr w:type="spellStart"/>
       <w:r>
         <w:rPr>
           <w:rFonts w:ascii="Courier New" w:eastAsia="Times New Roman" w:hAnsi="Courier New" w:cs="Courier New"/>
           <w:b/>
         </w:rPr>
-        <w:t>MI_script_</w:t>
-      </w:r>
-      <w:proofErr w:type="gramStart"/>
-      <w:r>
-        <w:rPr>
-          <w:rFonts w:ascii="Courier New" w:eastAsia="Times New Roman" w:hAnsi="Courier New" w:cs="Courier New"/>
-          <w:b/>
-        </w:rPr>
-        <w:t>all.R</w:t>
-      </w:r>
-      <w:proofErr w:type="spellEnd"/>
-      <w:proofErr w:type="gramEnd"/>
+        <w:t>MI_script_all.R</w:t>
+      </w:r>
     </w:p>
     <w:p>
       <w:pPr>
@@ -5106,6 +4612,7 @@
           <w:color w:val="000000"/>
           <w:shd w:val="clear" w:color="auto" w:fill="FFFFFF"/>
         </w:rPr>
+        <w:lastRenderedPageBreak/>
         <w:t>If following Option 1, select all h5files</w:t>
       </w:r>
     </w:p>
@@ -5256,17 +4763,8 @@
           <w:rFonts w:ascii="Courier New" w:eastAsia="Times New Roman" w:hAnsi="Courier New" w:cs="Courier New"/>
           <w:b/>
         </w:rPr>
-        <w:t>comb_</w:t>
-      </w:r>
-      <w:proofErr w:type="gramStart"/>
-      <w:r>
-        <w:rPr>
-          <w:rFonts w:ascii="Courier New" w:eastAsia="Times New Roman" w:hAnsi="Courier New" w:cs="Courier New"/>
-          <w:b/>
-        </w:rPr>
-        <w:t>summary.R</w:t>
-      </w:r>
-      <w:proofErr w:type="gramEnd"/>
+        <w:t>comb_summary.R</w:t>
+      </w:r>
       <w:r>
         <w:rPr>
           <w:rFonts w:ascii="Bahnschrift SemiBold" w:eastAsia="Times New Roman" w:hAnsi="Bahnschrift SemiBold" w:cs="Calibri"/>
@@ -5319,17 +4817,8 @@
           <w:rFonts w:ascii="Courier New" w:eastAsia="Times New Roman" w:hAnsi="Courier New" w:cs="Courier New"/>
           <w:b/>
         </w:rPr>
-        <w:t>comb_</w:t>
-      </w:r>
-      <w:proofErr w:type="gramStart"/>
-      <w:r>
-        <w:rPr>
-          <w:rFonts w:ascii="Courier New" w:eastAsia="Times New Roman" w:hAnsi="Courier New" w:cs="Courier New"/>
-          <w:b/>
-        </w:rPr>
-        <w:t>summary.R</w:t>
-      </w:r>
-      <w:proofErr w:type="gramEnd"/>
+        <w:t>comb_summary.R</w:t>
+      </w:r>
     </w:p>
     <w:p>
       <w:pPr>
@@ -5399,7 +4888,6 @@
         </w:rPr>
         <w:t>The output file will be put in the same “</w:t>
       </w:r>
-      <w:proofErr w:type="spellStart"/>
       <w:r>
         <w:rPr>
           <w:rFonts w:ascii="Times New Roman" w:eastAsia="Times New Roman" w:hAnsi="Times New Roman" w:cs="Times New Roman"/>
@@ -5408,7 +4896,6 @@
         </w:rPr>
         <w:t>All_MI</w:t>
       </w:r>
-      <w:proofErr w:type="spellEnd"/>
       <w:r>
         <w:rPr>
           <w:rFonts w:ascii="Times New Roman" w:eastAsia="Times New Roman" w:hAnsi="Times New Roman" w:cs="Times New Roman"/>
@@ -5445,7 +4932,6 @@
           <w:color w:val="000000"/>
           <w:shd w:val="clear" w:color="auto" w:fill="FFFFFF"/>
         </w:rPr>
-        <w:lastRenderedPageBreak/>
         <w:t xml:space="preserve">Step 4: Calculate the </w:t>
       </w:r>
       <w:r>
@@ -5543,7 +5029,6 @@
         </w:rPr>
         <w:tab/>
       </w:r>
-      <w:proofErr w:type="spellStart"/>
       <w:r>
         <w:rPr>
           <w:rFonts w:ascii="Courier New" w:eastAsia="Times New Roman" w:hAnsi="Courier New" w:cs="Courier New"/>
@@ -5551,7 +5036,6 @@
         </w:rPr>
         <w:t>burst_parameter_to_AUC.R</w:t>
       </w:r>
-      <w:proofErr w:type="spellEnd"/>
     </w:p>
     <w:p>
       <w:pPr>
@@ -5654,7 +5138,6 @@
         </w:rPr>
         <w:t xml:space="preserve">In </w:t>
       </w:r>
-      <w:proofErr w:type="spellStart"/>
       <w:r>
         <w:rPr>
           <w:rFonts w:ascii="Courier New" w:eastAsia="Times New Roman" w:hAnsi="Courier New" w:cs="Courier New"/>
@@ -5662,7 +5145,6 @@
         </w:rPr>
         <w:t>burst_parameter_to_AUC.R</w:t>
       </w:r>
-      <w:proofErr w:type="spellEnd"/>
       <w:r>
         <w:rPr>
           <w:rFonts w:ascii="Times New Roman" w:eastAsia="Times New Roman" w:hAnsi="Times New Roman" w:cs="Times New Roman"/>
@@ -5795,25 +5277,7 @@
           <w:color w:val="000000" w:themeColor="text1"/>
           <w:shd w:val="clear" w:color="auto" w:fill="FFFFFF"/>
         </w:rPr>
-        <w:t xml:space="preserve"> “</w:t>
-      </w:r>
-      <w:proofErr w:type="spellStart"/>
-      <w:r>
-        <w:rPr>
-          <w:rFonts w:ascii="Times New Roman" w:eastAsia="Times New Roman" w:hAnsi="Times New Roman" w:cs="Times New Roman"/>
-          <w:color w:val="000000" w:themeColor="text1"/>
-          <w:shd w:val="clear" w:color="auto" w:fill="FFFFFF"/>
-        </w:rPr>
-        <w:t>parameter_data</w:t>
-      </w:r>
-      <w:proofErr w:type="spellEnd"/>
-      <w:r>
-        <w:rPr>
-          <w:rFonts w:ascii="Times New Roman" w:eastAsia="Times New Roman" w:hAnsi="Times New Roman" w:cs="Times New Roman"/>
-          <w:color w:val="000000" w:themeColor="text1"/>
-          <w:shd w:val="clear" w:color="auto" w:fill="FFFFFF"/>
-        </w:rPr>
-        <w:t>”</w:t>
+        <w:t xml:space="preserve"> “parameter_data”</w:t>
       </w:r>
       <w:r>
         <w:rPr>
@@ -5974,26 +5438,16 @@
           <w:color w:val="000000" w:themeColor="text1"/>
           <w:shd w:val="clear" w:color="auto" w:fill="FFFFFF"/>
         </w:rPr>
-        <w:t>For the “</w:t>
-      </w:r>
-      <w:proofErr w:type="spellStart"/>
+        <w:t>For the “mi_dat</w:t>
+      </w:r>
       <w:r>
         <w:rPr>
           <w:rFonts w:ascii="Times New Roman" w:eastAsia="Times New Roman" w:hAnsi="Times New Roman" w:cs="Times New Roman"/>
           <w:color w:val="000000" w:themeColor="text1"/>
           <w:shd w:val="clear" w:color="auto" w:fill="FFFFFF"/>
         </w:rPr>
-        <w:t>mi_dat</w:t>
-      </w:r>
-      <w:r>
-        <w:rPr>
-          <w:rFonts w:ascii="Times New Roman" w:eastAsia="Times New Roman" w:hAnsi="Times New Roman" w:cs="Times New Roman"/>
-          <w:color w:val="000000" w:themeColor="text1"/>
-          <w:shd w:val="clear" w:color="auto" w:fill="FFFFFF"/>
-        </w:rPr>
         <w:t>a</w:t>
       </w:r>
-      <w:proofErr w:type="spellEnd"/>
       <w:r>
         <w:rPr>
           <w:rFonts w:ascii="Times New Roman" w:eastAsia="Times New Roman" w:hAnsi="Times New Roman" w:cs="Times New Roman"/>
@@ -6085,7 +5539,6 @@
         </w:rPr>
         <w:t xml:space="preserve">Source </w:t>
       </w:r>
-      <w:proofErr w:type="spellStart"/>
       <w:r>
         <w:rPr>
           <w:rFonts w:ascii="Courier New" w:eastAsia="Times New Roman" w:hAnsi="Courier New" w:cs="Courier New"/>
@@ -6093,7 +5546,6 @@
         </w:rPr>
         <w:t>burst_parameter_to_AUC.R</w:t>
       </w:r>
-      <w:proofErr w:type="spellEnd"/>
       <w:r>
         <w:rPr>
           <w:rFonts w:ascii="Bahnschrift SemiBold" w:eastAsia="Times New Roman" w:hAnsi="Bahnschrift SemiBold" w:cs="Calibri"/>
@@ -6292,23 +5744,13 @@
         </w:rPr>
         <w:t xml:space="preserve">cytotoxicity </w:t>
       </w:r>
-      <w:proofErr w:type="spellStart"/>
-      <w:r>
-        <w:rPr>
-          <w:rFonts w:ascii="Times New Roman" w:eastAsia="Times New Roman" w:hAnsi="Times New Roman" w:cs="Times New Roman"/>
-          <w:color w:val="000000"/>
-          <w:shd w:val="clear" w:color="auto" w:fill="FFFFFF"/>
-        </w:rPr>
-        <w:t>Alamar</w:t>
-      </w:r>
-      <w:proofErr w:type="spellEnd"/>
-      <w:r>
-        <w:rPr>
-          <w:rFonts w:ascii="Times New Roman" w:eastAsia="Times New Roman" w:hAnsi="Times New Roman" w:cs="Times New Roman"/>
-          <w:color w:val="000000"/>
-          <w:shd w:val="clear" w:color="auto" w:fill="FFFFFF"/>
-        </w:rPr>
-        <w:t xml:space="preserve"> Blue and LDH </w:t>
+      <w:r>
+        <w:rPr>
+          <w:rFonts w:ascii="Times New Roman" w:eastAsia="Times New Roman" w:hAnsi="Times New Roman" w:cs="Times New Roman"/>
+          <w:color w:val="000000"/>
+          <w:shd w:val="clear" w:color="auto" w:fill="FFFFFF"/>
+        </w:rPr>
+        <w:t xml:space="preserve">Alamar Blue and LDH </w:t>
       </w:r>
       <w:r>
         <w:rPr>
@@ -6400,9 +5842,8 @@
           <w:color w:val="000000"/>
           <w:shd w:val="clear" w:color="auto" w:fill="FFFFFF"/>
         </w:rPr>
-        <w:t>[Plate</w:t>
-      </w:r>
-      <w:proofErr w:type="gramStart"/>
+        <w:t>[Plate#]</w:t>
+      </w:r>
       <w:r>
         <w:rPr>
           <w:rFonts w:ascii="Times New Roman" w:eastAsia="Times New Roman" w:hAnsi="Times New Roman" w:cs="Times New Roman"/>
@@ -6410,18 +5851,8 @@
           <w:color w:val="000000"/>
           <w:shd w:val="clear" w:color="auto" w:fill="FFFFFF"/>
         </w:rPr>
-        <w:t>#]</w:t>
-      </w:r>
-      <w:r>
-        <w:rPr>
-          <w:rFonts w:ascii="Times New Roman" w:eastAsia="Times New Roman" w:hAnsi="Times New Roman" w:cs="Times New Roman"/>
-          <w:i/>
-          <w:color w:val="000000"/>
-          <w:shd w:val="clear" w:color="auto" w:fill="FFFFFF"/>
-        </w:rPr>
         <w:t>_Summary.xlsx</w:t>
       </w:r>
-      <w:proofErr w:type="gramEnd"/>
       <w:r>
         <w:rPr>
           <w:rFonts w:ascii="Times New Roman" w:eastAsia="Times New Roman" w:hAnsi="Times New Roman" w:cs="Times New Roman"/>
@@ -6606,6 +6037,7 @@
         <w:rPr>
           <w:rFonts w:ascii="Times New Roman" w:hAnsi="Times New Roman" w:cs="Times New Roman"/>
         </w:rPr>
+        <w:lastRenderedPageBreak/>
         <w:t>If your input files ha</w:t>
       </w:r>
       <w:r>
@@ -6631,21 +6063,7 @@
         <w:rPr>
           <w:rFonts w:ascii="Times New Roman" w:hAnsi="Times New Roman" w:cs="Times New Roman"/>
         </w:rPr>
-        <w:t xml:space="preserve">, set </w:t>
-      </w:r>
-      <w:proofErr w:type="spellStart"/>
-      <w:r>
-        <w:rPr>
-          <w:rFonts w:ascii="Times New Roman" w:hAnsi="Times New Roman" w:cs="Times New Roman"/>
-        </w:rPr>
-        <w:t>sheetdata</w:t>
-      </w:r>
-      <w:proofErr w:type="spellEnd"/>
-      <w:r>
-        <w:rPr>
-          <w:rFonts w:ascii="Times New Roman" w:hAnsi="Times New Roman" w:cs="Times New Roman"/>
-        </w:rPr>
-        <w:t xml:space="preserve"> = “one”. If your input files have data for 3 plates </w:t>
+        <w:t xml:space="preserve">, set sheetdata = “one”. If your input files have data for 3 plates </w:t>
       </w:r>
       <w:r>
         <w:rPr>
@@ -6676,21 +6094,7 @@
         <w:rPr>
           <w:rFonts w:ascii="Times New Roman" w:hAnsi="Times New Roman" w:cs="Times New Roman"/>
         </w:rPr>
-        <w:t xml:space="preserve">, set </w:t>
-      </w:r>
-      <w:proofErr w:type="spellStart"/>
-      <w:r>
-        <w:rPr>
-          <w:rFonts w:ascii="Times New Roman" w:hAnsi="Times New Roman" w:cs="Times New Roman"/>
-        </w:rPr>
-        <w:t>sheetdata</w:t>
-      </w:r>
-      <w:proofErr w:type="spellEnd"/>
-      <w:r>
-        <w:rPr>
-          <w:rFonts w:ascii="Times New Roman" w:hAnsi="Times New Roman" w:cs="Times New Roman"/>
-        </w:rPr>
-        <w:t xml:space="preserve"> = “</w:t>
+        <w:t>, set sheetdata = “</w:t>
       </w:r>
       <w:r>
         <w:rPr>
@@ -6735,35 +6139,7 @@
         <w:rPr>
           <w:rFonts w:ascii="Times New Roman" w:eastAsia="Times New Roman" w:hAnsi="Times New Roman" w:cs="Times New Roman"/>
         </w:rPr>
-        <w:t xml:space="preserve">set </w:t>
-      </w:r>
-      <w:proofErr w:type="spellStart"/>
-      <w:r>
-        <w:rPr>
-          <w:rFonts w:ascii="Times New Roman" w:eastAsia="Times New Roman" w:hAnsi="Times New Roman" w:cs="Times New Roman"/>
-        </w:rPr>
-        <w:t>newFile</w:t>
-      </w:r>
-      <w:proofErr w:type="spellEnd"/>
-      <w:r>
-        <w:rPr>
-          <w:rFonts w:ascii="Times New Roman" w:eastAsia="Times New Roman" w:hAnsi="Times New Roman" w:cs="Times New Roman"/>
-        </w:rPr>
-        <w:t xml:space="preserve"> = TRUE. If you are appending to an existing file of the same name, set </w:t>
-      </w:r>
-      <w:proofErr w:type="spellStart"/>
-      <w:r>
-        <w:rPr>
-          <w:rFonts w:ascii="Times New Roman" w:eastAsia="Times New Roman" w:hAnsi="Times New Roman" w:cs="Times New Roman"/>
-        </w:rPr>
-        <w:t>newFile</w:t>
-      </w:r>
-      <w:proofErr w:type="spellEnd"/>
-      <w:r>
-        <w:rPr>
-          <w:rFonts w:ascii="Times New Roman" w:eastAsia="Times New Roman" w:hAnsi="Times New Roman" w:cs="Times New Roman"/>
-        </w:rPr>
-        <w:t xml:space="preserve"> = FALSE.</w:t>
+        <w:t>set newFile = TRUE. If you are appending to an existing file of the same name, set newFile = FALSE.</w:t>
       </w:r>
     </w:p>
     <w:p>
@@ -6796,35 +6172,7 @@
         <w:rPr>
           <w:rFonts w:ascii="Times New Roman" w:eastAsia="Times New Roman" w:hAnsi="Times New Roman" w:cs="Times New Roman"/>
         </w:rPr>
-        <w:t xml:space="preserve">new </w:t>
-      </w:r>
-      <w:proofErr w:type="spellStart"/>
-      <w:r>
-        <w:rPr>
-          <w:rFonts w:ascii="Times New Roman" w:eastAsia="Times New Roman" w:hAnsi="Times New Roman" w:cs="Times New Roman"/>
-        </w:rPr>
-        <w:t>sheetdata</w:t>
-      </w:r>
-      <w:proofErr w:type="spellEnd"/>
-      <w:r>
-        <w:rPr>
-          <w:rFonts w:ascii="Times New Roman" w:eastAsia="Times New Roman" w:hAnsi="Times New Roman" w:cs="Times New Roman"/>
-        </w:rPr>
-        <w:t xml:space="preserve"> value and </w:t>
-      </w:r>
-      <w:proofErr w:type="spellStart"/>
-      <w:r>
-        <w:rPr>
-          <w:rFonts w:ascii="Times New Roman" w:eastAsia="Times New Roman" w:hAnsi="Times New Roman" w:cs="Times New Roman"/>
-        </w:rPr>
-        <w:t>newFile</w:t>
-      </w:r>
-      <w:proofErr w:type="spellEnd"/>
-      <w:r>
-        <w:rPr>
-          <w:rFonts w:ascii="Times New Roman" w:eastAsia="Times New Roman" w:hAnsi="Times New Roman" w:cs="Times New Roman"/>
-        </w:rPr>
-        <w:t xml:space="preserve"> = FALSE.</w:t>
+        <w:t>new sheetdata value and newFile = FALSE.</w:t>
       </w:r>
     </w:p>
     <w:p>
@@ -6859,24 +6207,15 @@
           <w:rFonts w:ascii="Courier New" w:eastAsia="Times New Roman" w:hAnsi="Courier New" w:cs="Courier New"/>
           <w:b/>
         </w:rPr>
-        <w:t>prep_</w:t>
-      </w:r>
-      <w:proofErr w:type="gramStart"/>
+        <w:t>prep_06</w:t>
+      </w:r>
       <w:r>
         <w:rPr>
           <w:rFonts w:ascii="Courier New" w:eastAsia="Times New Roman" w:hAnsi="Courier New" w:cs="Courier New"/>
           <w:b/>
         </w:rPr>
-        <w:t>06</w:t>
-      </w:r>
-      <w:r>
-        <w:rPr>
-          <w:rFonts w:ascii="Courier New" w:eastAsia="Times New Roman" w:hAnsi="Courier New" w:cs="Courier New"/>
-          <w:b/>
-        </w:rPr>
         <w:t>.R</w:t>
       </w:r>
-      <w:proofErr w:type="gramEnd"/>
     </w:p>
     <w:p>
       <w:pPr>
@@ -6954,7 +6293,6 @@
         </w:rPr>
         <w:t>number of sheets in “</w:t>
       </w:r>
-      <w:proofErr w:type="spellStart"/>
       <w:r>
         <w:rPr>
           <w:rFonts w:ascii="Times New Roman" w:eastAsia="Times New Roman" w:hAnsi="Times New Roman" w:cs="Times New Roman"/>
@@ -6963,7 +6301,6 @@
         </w:rPr>
         <w:t>sheetdata</w:t>
       </w:r>
-      <w:proofErr w:type="spellEnd"/>
       <w:r>
         <w:rPr>
           <w:rFonts w:ascii="Times New Roman" w:eastAsia="Times New Roman" w:hAnsi="Times New Roman" w:cs="Times New Roman"/>
@@ -7014,7 +6351,6 @@
           <w:color w:val="000000"/>
           <w:shd w:val="clear" w:color="auto" w:fill="FFFFFF"/>
         </w:rPr>
-        <w:lastRenderedPageBreak/>
         <w:t xml:space="preserve">Another dialog box will ask for the Master Chemical List(s). </w:t>
       </w:r>
       <w:r>
@@ -7031,25 +6367,7 @@
           <w:color w:val="000000"/>
           <w:shd w:val="clear" w:color="auto" w:fill="FFFFFF"/>
         </w:rPr>
-        <w:t xml:space="preserve">elect </w:t>
-      </w:r>
-      <w:proofErr w:type="gramStart"/>
-      <w:r>
-        <w:rPr>
-          <w:rFonts w:ascii="Times New Roman" w:eastAsia="Times New Roman" w:hAnsi="Times New Roman" w:cs="Times New Roman"/>
-          <w:color w:val="000000"/>
-          <w:shd w:val="clear" w:color="auto" w:fill="FFFFFF"/>
-        </w:rPr>
-        <w:t>all of</w:t>
-      </w:r>
-      <w:proofErr w:type="gramEnd"/>
-      <w:r>
-        <w:rPr>
-          <w:rFonts w:ascii="Times New Roman" w:eastAsia="Times New Roman" w:hAnsi="Times New Roman" w:cs="Times New Roman"/>
-          <w:color w:val="000000"/>
-          <w:shd w:val="clear" w:color="auto" w:fill="FFFFFF"/>
-        </w:rPr>
-        <w:t xml:space="preserve"> the </w:t>
+        <w:t xml:space="preserve">elect all of the </w:t>
       </w:r>
       <w:r>
         <w:rPr>
@@ -7167,25 +6485,7 @@
           <w:color w:val="000000"/>
           <w:shd w:val="clear" w:color="auto" w:fill="FFFFFF"/>
         </w:rPr>
-        <w:t xml:space="preserve">e excel sheets corresponding to the </w:t>
-      </w:r>
-      <w:proofErr w:type="spellStart"/>
-      <w:r>
-        <w:rPr>
-          <w:rFonts w:ascii="Times New Roman" w:eastAsia="Times New Roman" w:hAnsi="Times New Roman" w:cs="Times New Roman"/>
-          <w:color w:val="000000"/>
-          <w:shd w:val="clear" w:color="auto" w:fill="FFFFFF"/>
-        </w:rPr>
-        <w:t>Alamar</w:t>
-      </w:r>
-      <w:proofErr w:type="spellEnd"/>
-      <w:r>
-        <w:rPr>
-          <w:rFonts w:ascii="Times New Roman" w:eastAsia="Times New Roman" w:hAnsi="Times New Roman" w:cs="Times New Roman"/>
-          <w:color w:val="000000"/>
-          <w:shd w:val="clear" w:color="auto" w:fill="FFFFFF"/>
-        </w:rPr>
-        <w:t xml:space="preserve"> Blue or LDH data, you will be prompted to enter the name of the tab in the console</w:t>
+        <w:t>e excel sheets corresponding to the Alamar Blue or LDH data, you will be prompted to enter the name of the tab in the console</w:t>
       </w:r>
     </w:p>
     <w:p>
@@ -7450,25 +6750,7 @@
           <w:color w:val="000000"/>
           <w:shd w:val="clear" w:color="auto" w:fill="FFFFFF"/>
         </w:rPr>
-        <w:t xml:space="preserve">This script also adds the label of </w:t>
-      </w:r>
-      <w:proofErr w:type="spellStart"/>
-      <w:r>
-        <w:rPr>
-          <w:rFonts w:ascii="Times New Roman" w:eastAsia="Times New Roman" w:hAnsi="Times New Roman" w:cs="Times New Roman"/>
-          <w:color w:val="000000"/>
-          <w:shd w:val="clear" w:color="auto" w:fill="FFFFFF"/>
-        </w:rPr>
-        <w:t>wllt</w:t>
-      </w:r>
-      <w:proofErr w:type="spellEnd"/>
-      <w:r>
-        <w:rPr>
-          <w:rFonts w:ascii="Times New Roman" w:eastAsia="Times New Roman" w:hAnsi="Times New Roman" w:cs="Times New Roman"/>
-          <w:color w:val="000000"/>
-          <w:shd w:val="clear" w:color="auto" w:fill="FFFFFF"/>
-        </w:rPr>
-        <w:t xml:space="preserve"> = “n” for all control wells</w:t>
+        <w:t>This script also adds the label of wllt = “n” for all control wells</w:t>
       </w:r>
       <w:r>
         <w:rPr>
@@ -7636,18 +6918,8 @@
           <w:bCs/>
           <w:szCs w:val="16"/>
         </w:rPr>
-        <w:t xml:space="preserve"> </w:t>
-      </w:r>
-      <w:proofErr w:type="spellStart"/>
-      <w:r>
-        <w:rPr>
-          <w:rFonts w:ascii="Times New Roman" w:eastAsia="Times New Roman" w:hAnsi="Times New Roman" w:cs="Times New Roman"/>
-          <w:bCs/>
-          <w:szCs w:val="16"/>
-        </w:rPr>
-        <w:t>AUCsourcefilename</w:t>
-      </w:r>
-      <w:proofErr w:type="spellEnd"/>
+        <w:t xml:space="preserve"> AUCsourcefilename</w:t>
+      </w:r>
       <w:r>
         <w:rPr>
           <w:rFonts w:ascii="Times New Roman" w:eastAsia="Times New Roman" w:hAnsi="Times New Roman" w:cs="Times New Roman"/>
@@ -7704,7 +6976,6 @@
         </w:rPr>
         <w:t>“</w:t>
       </w:r>
-      <w:proofErr w:type="spellStart"/>
       <w:r>
         <w:rPr>
           <w:rFonts w:ascii="Times New Roman" w:eastAsia="Times New Roman" w:hAnsi="Times New Roman" w:cs="Times New Roman"/>
@@ -7713,7 +6984,6 @@
         </w:rPr>
         <w:t>cytotox_filename</w:t>
       </w:r>
-      <w:proofErr w:type="spellEnd"/>
       <w:r>
         <w:rPr>
           <w:rFonts w:ascii="Times New Roman" w:eastAsia="Times New Roman" w:hAnsi="Times New Roman" w:cs="Times New Roman"/>
@@ -7770,7 +7040,6 @@
         </w:rPr>
         <w:t>“</w:t>
       </w:r>
-      <w:proofErr w:type="spellStart"/>
       <w:r>
         <w:rPr>
           <w:rFonts w:ascii="Times New Roman" w:eastAsia="Times New Roman" w:hAnsi="Times New Roman" w:cs="Times New Roman"/>
@@ -7787,7 +7056,6 @@
         </w:rPr>
         <w:t>ControlTreatmentName</w:t>
       </w:r>
-      <w:proofErr w:type="spellEnd"/>
       <w:r>
         <w:rPr>
           <w:rFonts w:ascii="Times New Roman" w:eastAsia="Times New Roman" w:hAnsi="Times New Roman" w:cs="Times New Roman"/>
@@ -7868,23 +7136,21 @@
         </w:rPr>
         <w:t>“</w:t>
       </w:r>
-      <w:proofErr w:type="spellStart"/>
       <w:r>
         <w:rPr>
           <w:rFonts w:ascii="Times New Roman" w:eastAsia="Times New Roman" w:hAnsi="Times New Roman" w:cs="Times New Roman"/>
           <w:bCs/>
           <w:szCs w:val="16"/>
         </w:rPr>
-        <w:t>different_vehicleControlCompounds</w:t>
-      </w:r>
-      <w:proofErr w:type="spellEnd"/>
+        <w:t>different_vehicleControlCompounds.</w:t>
+      </w:r>
       <w:r>
         <w:rPr>
           <w:rFonts w:ascii="Times New Roman" w:eastAsia="Times New Roman" w:hAnsi="Times New Roman" w:cs="Times New Roman"/>
           <w:bCs/>
           <w:szCs w:val="16"/>
         </w:rPr>
-        <w:t>.</w:t>
+        <w:t>”</w:t>
       </w:r>
       <w:r>
         <w:rPr>
@@ -7892,33 +7158,7 @@
           <w:bCs/>
           <w:szCs w:val="16"/>
         </w:rPr>
-        <w:t>”</w:t>
-      </w:r>
-      <w:r>
-        <w:rPr>
-          <w:rFonts w:ascii="Times New Roman" w:eastAsia="Times New Roman" w:hAnsi="Times New Roman" w:cs="Times New Roman"/>
-          <w:bCs/>
-          <w:szCs w:val="16"/>
-        </w:rPr>
-        <w:t xml:space="preserve"> If there are no other vehicle controls used, leave this variable as an empty list (</w:t>
-      </w:r>
-      <w:proofErr w:type="gramStart"/>
-      <w:r>
-        <w:rPr>
-          <w:rFonts w:ascii="Times New Roman" w:eastAsia="Times New Roman" w:hAnsi="Times New Roman" w:cs="Times New Roman"/>
-          <w:bCs/>
-          <w:szCs w:val="16"/>
-        </w:rPr>
-        <w:t>c(</w:t>
-      </w:r>
-      <w:proofErr w:type="gramEnd"/>
-      <w:r>
-        <w:rPr>
-          <w:rFonts w:ascii="Times New Roman" w:eastAsia="Times New Roman" w:hAnsi="Times New Roman" w:cs="Times New Roman"/>
-          <w:bCs/>
-          <w:szCs w:val="16"/>
-        </w:rPr>
-        <w:t>) ).</w:t>
+        <w:t xml:space="preserve"> If there are no other vehicle controls used, leave this variable as an empty list (c() ).</w:t>
       </w:r>
     </w:p>
     <w:p>
@@ -7952,23 +7192,21 @@
         </w:rPr>
         <w:t>“</w:t>
       </w:r>
-      <w:proofErr w:type="spellStart"/>
       <w:r>
         <w:rPr>
           <w:rFonts w:ascii="Times New Roman" w:eastAsia="Times New Roman" w:hAnsi="Times New Roman" w:cs="Times New Roman"/>
           <w:bCs/>
           <w:szCs w:val="16"/>
         </w:rPr>
-        <w:t>different_vehicleControls</w:t>
-      </w:r>
-      <w:proofErr w:type="spellEnd"/>
+        <w:t>different_vehicleControls.</w:t>
+      </w:r>
       <w:r>
         <w:rPr>
           <w:rFonts w:ascii="Times New Roman" w:eastAsia="Times New Roman" w:hAnsi="Times New Roman" w:cs="Times New Roman"/>
           <w:bCs/>
           <w:szCs w:val="16"/>
         </w:rPr>
-        <w:t>.</w:t>
+        <w:t>”</w:t>
       </w:r>
       <w:r>
         <w:rPr>
@@ -7976,7 +7214,7 @@
           <w:bCs/>
           <w:szCs w:val="16"/>
         </w:rPr>
-        <w:t>”</w:t>
+        <w:t xml:space="preserve"> There should be a one to one correspondence between the control treatment names in this list and the </w:t>
       </w:r>
       <w:r>
         <w:rPr>
@@ -7984,7 +7222,7 @@
           <w:bCs/>
           <w:szCs w:val="16"/>
         </w:rPr>
-        <w:t xml:space="preserve"> There should be a one to one correspondence between the control treatment names in this list and the </w:t>
+        <w:t>“</w:t>
       </w:r>
       <w:r>
         <w:rPr>
@@ -7992,18 +7230,8 @@
           <w:bCs/>
           <w:szCs w:val="16"/>
         </w:rPr>
-        <w:t>“</w:t>
-      </w:r>
-      <w:proofErr w:type="spellStart"/>
-      <w:r>
-        <w:rPr>
-          <w:rFonts w:ascii="Times New Roman" w:eastAsia="Times New Roman" w:hAnsi="Times New Roman" w:cs="Times New Roman"/>
-          <w:bCs/>
-          <w:szCs w:val="16"/>
-        </w:rPr>
         <w:t>different_vehicleControlCompounds</w:t>
       </w:r>
-      <w:proofErr w:type="spellEnd"/>
       <w:r>
         <w:rPr>
           <w:rFonts w:ascii="Times New Roman" w:eastAsia="Times New Roman" w:hAnsi="Times New Roman" w:cs="Times New Roman"/>
@@ -8042,6 +7270,7 @@
           <w:bCs/>
           <w:szCs w:val="16"/>
         </w:rPr>
+        <w:lastRenderedPageBreak/>
         <w:t xml:space="preserve">Set </w:t>
       </w:r>
       <w:r>
@@ -8052,7 +7281,6 @@
         </w:rPr>
         <w:t>“</w:t>
       </w:r>
-      <w:proofErr w:type="spellStart"/>
       <w:r>
         <w:rPr>
           <w:rFonts w:ascii="Times New Roman" w:eastAsia="Times New Roman" w:hAnsi="Times New Roman" w:cs="Times New Roman"/>
@@ -8061,7 +7289,6 @@
         </w:rPr>
         <w:t>check_unique_apid</w:t>
       </w:r>
-      <w:proofErr w:type="spellEnd"/>
       <w:r>
         <w:rPr>
           <w:rFonts w:ascii="Times New Roman" w:eastAsia="Times New Roman" w:hAnsi="Times New Roman" w:cs="Times New Roman"/>
@@ -8370,7 +7597,6 @@
         </w:rPr>
         <w:t xml:space="preserve">create a custom script to </w:t>
       </w:r>
-      <w:proofErr w:type="gramStart"/>
       <w:r>
         <w:rPr>
           <w:rFonts w:ascii="Times New Roman" w:eastAsia="Times New Roman" w:hAnsi="Times New Roman" w:cs="Times New Roman"/>
@@ -8395,7 +7621,6 @@
         </w:rPr>
         <w:t>adjustments</w:t>
       </w:r>
-      <w:proofErr w:type="gramEnd"/>
       <w:r>
         <w:rPr>
           <w:rFonts w:ascii="Times New Roman" w:eastAsia="Times New Roman" w:hAnsi="Times New Roman" w:cs="Times New Roman"/>
@@ -8459,25 +7684,7 @@
           <w:color w:val="000000"/>
           <w:shd w:val="clear" w:color="auto" w:fill="FFFFFF"/>
         </w:rPr>
-        <w:t xml:space="preserve">notes in the lab notebook indicating that some wells are not useable? If so, set </w:t>
-      </w:r>
-      <w:proofErr w:type="spellStart"/>
-      <w:r>
-        <w:rPr>
-          <w:rFonts w:ascii="Times New Roman" w:eastAsia="Times New Roman" w:hAnsi="Times New Roman" w:cs="Times New Roman"/>
-          <w:color w:val="000000"/>
-          <w:shd w:val="clear" w:color="auto" w:fill="FFFFFF"/>
-        </w:rPr>
-        <w:t>wllq</w:t>
-      </w:r>
-      <w:proofErr w:type="spellEnd"/>
-      <w:r>
-        <w:rPr>
-          <w:rFonts w:ascii="Times New Roman" w:eastAsia="Times New Roman" w:hAnsi="Times New Roman" w:cs="Times New Roman"/>
-          <w:color w:val="000000"/>
-          <w:shd w:val="clear" w:color="auto" w:fill="FFFFFF"/>
-        </w:rPr>
-        <w:t xml:space="preserve"> = 0 for these wells.</w:t>
+        <w:t>notes in the lab notebook indicating that some wells are not useable? If so, set wllq = 0 for these wells.</w:t>
       </w:r>
       <w:r>
         <w:rPr>
@@ -8510,7 +7717,6 @@
           <w:color w:val="000000"/>
           <w:shd w:val="clear" w:color="auto" w:fill="FFFFFF"/>
         </w:rPr>
-        <w:lastRenderedPageBreak/>
         <w:t>Are there compounds that were tested on these plates that should not be included in the dataset? For example,</w:t>
       </w:r>
     </w:p>
@@ -8662,25 +7868,7 @@
           <w:color w:val="000000"/>
           <w:shd w:val="clear" w:color="auto" w:fill="FFFFFF"/>
         </w:rPr>
-        <w:t xml:space="preserve"> so you will have to reference these data rows by </w:t>
-      </w:r>
-      <w:proofErr w:type="spellStart"/>
-      <w:r>
-        <w:rPr>
-          <w:rFonts w:ascii="Times New Roman" w:eastAsia="Times New Roman" w:hAnsi="Times New Roman" w:cs="Times New Roman"/>
-          <w:color w:val="000000"/>
-          <w:shd w:val="clear" w:color="auto" w:fill="FFFFFF"/>
-        </w:rPr>
-        <w:t>rowi</w:t>
-      </w:r>
-      <w:proofErr w:type="spellEnd"/>
-      <w:r>
-        <w:rPr>
-          <w:rFonts w:ascii="Times New Roman" w:eastAsia="Times New Roman" w:hAnsi="Times New Roman" w:cs="Times New Roman"/>
-          <w:color w:val="000000"/>
-          <w:shd w:val="clear" w:color="auto" w:fill="FFFFFF"/>
-        </w:rPr>
-        <w:t xml:space="preserve"> and coli, not just the treatment used in that plate row. The script</w:t>
+        <w:t xml:space="preserve"> so you will have to reference these data rows by rowi and coli, not just the treatment used in that plate row. The script</w:t>
       </w:r>
       <w:r>
         <w:rPr>
@@ -8823,17 +8011,8 @@
           <w:rFonts w:ascii="Courier New" w:eastAsia="Times New Roman" w:hAnsi="Courier New" w:cs="Courier New"/>
           <w:b/>
         </w:rPr>
-        <w:t>spid_</w:t>
-      </w:r>
-      <w:proofErr w:type="gramStart"/>
-      <w:r>
-        <w:rPr>
-          <w:rFonts w:ascii="Courier New" w:eastAsia="Times New Roman" w:hAnsi="Courier New" w:cs="Courier New"/>
-          <w:b/>
-        </w:rPr>
-        <w:t>mapping.R</w:t>
-      </w:r>
-      <w:proofErr w:type="gramEnd"/>
+        <w:t>spid_mapping.R</w:t>
+      </w:r>
     </w:p>
     <w:p>
       <w:pPr>
@@ -9083,7 +8262,6 @@
         </w:rPr>
         <w:t>“</w:t>
       </w:r>
-      <w:proofErr w:type="spellStart"/>
       <w:r>
         <w:rPr>
           <w:rFonts w:ascii="Times New Roman" w:eastAsia="Times New Roman" w:hAnsi="Times New Roman" w:cs="Times New Roman"/>
@@ -9092,7 +8270,6 @@
         </w:rPr>
         <w:t>spidmap_filename</w:t>
       </w:r>
-      <w:proofErr w:type="spellEnd"/>
       <w:r>
         <w:rPr>
           <w:rFonts w:ascii="Times New Roman" w:eastAsia="Times New Roman" w:hAnsi="Times New Roman" w:cs="Times New Roman"/>
@@ -9140,34 +8317,14 @@
         </w:rPr>
         <w:t xml:space="preserve">the line </w:t>
       </w:r>
-      <w:proofErr w:type="spellStart"/>
-      <w:r>
-        <w:rPr>
-          <w:rFonts w:ascii="Times New Roman" w:eastAsia="Times New Roman" w:hAnsi="Times New Roman" w:cs="Times New Roman"/>
-          <w:color w:val="000000"/>
-          <w:shd w:val="clear" w:color="auto" w:fill="FFFFFF"/>
-        </w:rPr>
-        <w:t>spidmap</w:t>
-      </w:r>
-      <w:proofErr w:type="spellEnd"/>
-      <w:r>
-        <w:rPr>
-          <w:rFonts w:ascii="Times New Roman" w:eastAsia="Times New Roman" w:hAnsi="Times New Roman" w:cs="Times New Roman"/>
-          <w:color w:val="000000"/>
-          <w:shd w:val="clear" w:color="auto" w:fill="FFFFFF"/>
-        </w:rPr>
-        <w:t xml:space="preserve"> = read.xlsx(</w:t>
-      </w:r>
-      <w:proofErr w:type="spellStart"/>
-      <w:r>
-        <w:rPr>
-          <w:rFonts w:ascii="Times New Roman" w:eastAsia="Times New Roman" w:hAnsi="Times New Roman" w:cs="Times New Roman"/>
-          <w:color w:val="000000"/>
-          <w:shd w:val="clear" w:color="auto" w:fill="FFFFFF"/>
-        </w:rPr>
-        <w:t>spidmap_filename</w:t>
-      </w:r>
-      <w:proofErr w:type="spellEnd"/>
+      <w:r>
+        <w:rPr>
+          <w:rFonts w:ascii="Times New Roman" w:eastAsia="Times New Roman" w:hAnsi="Times New Roman" w:cs="Times New Roman"/>
+          <w:color w:val="000000"/>
+          <w:shd w:val="clear" w:color="auto" w:fill="FFFFFF"/>
+        </w:rPr>
+        <w:t>spidmap = read.xlsx(spidmap_filename</w:t>
+      </w:r>
       <w:r>
         <w:rPr>
           <w:rFonts w:ascii="Times New Roman" w:eastAsia="Times New Roman" w:hAnsi="Times New Roman" w:cs="Times New Roman"/>
@@ -9207,7 +8364,6 @@
         </w:rPr>
         <w:t>“</w:t>
       </w:r>
-      <w:proofErr w:type="spellStart"/>
       <w:r>
         <w:rPr>
           <w:rFonts w:ascii="Times New Roman" w:eastAsia="Times New Roman" w:hAnsi="Times New Roman" w:cs="Times New Roman"/>
@@ -9216,7 +8372,6 @@
         </w:rPr>
         <w:t>sheetName</w:t>
       </w:r>
-      <w:proofErr w:type="spellEnd"/>
       <w:r>
         <w:rPr>
           <w:rFonts w:ascii="Times New Roman" w:eastAsia="Times New Roman" w:hAnsi="Times New Roman" w:cs="Times New Roman"/>
@@ -9257,7 +8412,6 @@
         </w:rPr>
         <w:t>“</w:t>
       </w:r>
-      <w:proofErr w:type="spellStart"/>
       <w:r>
         <w:rPr>
           <w:rFonts w:ascii="Times New Roman" w:eastAsia="Times New Roman" w:hAnsi="Times New Roman" w:cs="Times New Roman"/>
@@ -9266,7 +8420,6 @@
         </w:rPr>
         <w:t>spidmap_filename</w:t>
       </w:r>
-      <w:proofErr w:type="spellEnd"/>
       <w:r>
         <w:rPr>
           <w:rFonts w:ascii="Times New Roman" w:eastAsia="Times New Roman" w:hAnsi="Times New Roman" w:cs="Times New Roman"/>
@@ -9314,7 +8467,6 @@
         </w:rPr>
         <w:t>“</w:t>
       </w:r>
-      <w:proofErr w:type="spellStart"/>
       <w:r>
         <w:rPr>
           <w:rFonts w:ascii="Times New Roman" w:eastAsia="Times New Roman" w:hAnsi="Times New Roman" w:cs="Times New Roman"/>
@@ -9323,7 +8475,6 @@
         </w:rPr>
         <w:t>spidCol</w:t>
       </w:r>
-      <w:proofErr w:type="spellEnd"/>
       <w:r>
         <w:rPr>
           <w:rFonts w:ascii="Times New Roman" w:eastAsia="Times New Roman" w:hAnsi="Times New Roman" w:cs="Times New Roman"/>
@@ -9348,7 +8499,6 @@
         </w:rPr>
         <w:t>“</w:t>
       </w:r>
-      <w:proofErr w:type="spellStart"/>
       <w:r>
         <w:rPr>
           <w:rFonts w:ascii="Times New Roman" w:eastAsia="Times New Roman" w:hAnsi="Times New Roman" w:cs="Times New Roman"/>
@@ -9357,7 +8507,6 @@
         </w:rPr>
         <w:t>spidmap_filename</w:t>
       </w:r>
-      <w:proofErr w:type="spellEnd"/>
       <w:r>
         <w:rPr>
           <w:rFonts w:ascii="Times New Roman" w:eastAsia="Times New Roman" w:hAnsi="Times New Roman" w:cs="Times New Roman"/>
@@ -9413,7 +8562,6 @@
         </w:rPr>
         <w:t>“</w:t>
       </w:r>
-      <w:proofErr w:type="spellStart"/>
       <w:r>
         <w:rPr>
           <w:rFonts w:ascii="Times New Roman" w:eastAsia="Times New Roman" w:hAnsi="Times New Roman" w:cs="Times New Roman"/>
@@ -9422,7 +8570,6 @@
         </w:rPr>
         <w:t>mapMatchCol</w:t>
       </w:r>
-      <w:proofErr w:type="spellEnd"/>
       <w:r>
         <w:rPr>
           <w:rFonts w:ascii="Times New Roman" w:eastAsia="Times New Roman" w:hAnsi="Times New Roman" w:cs="Times New Roman"/>
@@ -9447,7 +8594,6 @@
         </w:rPr>
         <w:t>“</w:t>
       </w:r>
-      <w:proofErr w:type="spellStart"/>
       <w:r>
         <w:rPr>
           <w:rFonts w:ascii="Times New Roman" w:eastAsia="Times New Roman" w:hAnsi="Times New Roman" w:cs="Times New Roman"/>
@@ -9456,7 +8602,6 @@
         </w:rPr>
         <w:t>spidmap_filename</w:t>
       </w:r>
-      <w:proofErr w:type="spellEnd"/>
       <w:r>
         <w:rPr>
           <w:rFonts w:ascii="Times New Roman" w:eastAsia="Times New Roman" w:hAnsi="Times New Roman" w:cs="Times New Roman"/>
@@ -9549,6 +8694,7 @@
           <w:color w:val="000000"/>
           <w:shd w:val="clear" w:color="auto" w:fill="FFFFFF"/>
         </w:rPr>
+        <w:lastRenderedPageBreak/>
         <w:t xml:space="preserve">Source </w:t>
       </w:r>
       <w:r>
@@ -9619,18 +8765,8 @@
           <w:color w:val="000000"/>
           <w:shd w:val="clear" w:color="auto" w:fill="FFFFFF"/>
         </w:rPr>
-        <w:t xml:space="preserve">mc0 and </w:t>
-      </w:r>
-      <w:proofErr w:type="spellStart"/>
-      <w:r>
-        <w:rPr>
-          <w:rFonts w:ascii="Times New Roman" w:eastAsia="Times New Roman" w:hAnsi="Times New Roman" w:cs="Times New Roman"/>
-          <w:color w:val="000000"/>
-          <w:shd w:val="clear" w:color="auto" w:fill="FFFFFF"/>
-        </w:rPr>
-        <w:t>spidmap</w:t>
-      </w:r>
-      <w:proofErr w:type="spellEnd"/>
+        <w:t>mc0 and spidmap</w:t>
+      </w:r>
       <w:r>
         <w:rPr>
           <w:rFonts w:ascii="Times New Roman" w:eastAsia="Times New Roman" w:hAnsi="Times New Roman" w:cs="Times New Roman"/>
@@ -13859,10 +12995,53 @@
 
 <file path=customXml/item1.xml><?xml version="1.0" encoding="utf-8"?>
 <?mso-contentType ?>
-<SharedContentType xmlns="Microsoft.SharePoint.Taxonomy.ContentTypeSync" SourceId="29f62856-1543-49d4-a736-4569d363f533" ContentTypeId="0x0101" PreviousValue="false"/>
+<FormTemplates xmlns="http://schemas.microsoft.com/sharepoint/v3/contenttype/forms">
+  <Display>DocumentLibraryForm</Display>
+  <Edit>DocumentLibraryForm</Edit>
+  <New>DocumentLibraryForm</New>
+</FormTemplates>
 </file>
 
 <file path=customXml/item2.xml><?xml version="1.0" encoding="utf-8"?>
+<p:properties xmlns:p="http://schemas.microsoft.com/office/2006/metadata/properties" xmlns:xsi="http://www.w3.org/2001/XMLSchema-instance" xmlns:pc="http://schemas.microsoft.com/office/infopath/2007/PartnerControls">
+  <documentManagement>
+    <_Source xmlns="http://schemas.microsoft.com/sharepoint/v3/fields" xsi:nil="true"/>
+    <Language xmlns="http://schemas.microsoft.com/sharepoint/v3">English</Language>
+    <j747ac98061d40f0aa7bd47e1db5675d xmlns="4ffa91fb-a0ff-4ac5-b2db-65c790d184a4">
+      <Terms xmlns="http://schemas.microsoft.com/office/infopath/2007/PartnerControls"/>
+    </j747ac98061d40f0aa7bd47e1db5675d>
+    <External_x0020_Contributor xmlns="4ffa91fb-a0ff-4ac5-b2db-65c790d184a4" xsi:nil="true"/>
+    <TaxKeywordTaxHTField xmlns="4ffa91fb-a0ff-4ac5-b2db-65c790d184a4">
+      <Terms xmlns="http://schemas.microsoft.com/office/infopath/2007/PartnerControls"/>
+    </TaxKeywordTaxHTField>
+    <Record xmlns="4ffa91fb-a0ff-4ac5-b2db-65c790d184a4">Shared</Record>
+    <Rights xmlns="4ffa91fb-a0ff-4ac5-b2db-65c790d184a4" xsi:nil="true"/>
+    <Document_x0020_Creation_x0020_Date xmlns="4ffa91fb-a0ff-4ac5-b2db-65c790d184a4">2019-12-12T13:31:08+00:00</Document_x0020_Creation_x0020_Date>
+    <EPA_x0020_Office xmlns="4ffa91fb-a0ff-4ac5-b2db-65c790d184a4" xsi:nil="true"/>
+    <CategoryDescription xmlns="http://schemas.microsoft.com/sharepoint.v3" xsi:nil="true"/>
+    <Identifier xmlns="4ffa91fb-a0ff-4ac5-b2db-65c790d184a4" xsi:nil="true"/>
+    <_Coverage xmlns="http://schemas.microsoft.com/sharepoint/v3/fields" xsi:nil="true"/>
+    <Creator xmlns="4ffa91fb-a0ff-4ac5-b2db-65c790d184a4">
+      <UserInfo>
+        <DisplayName/>
+        <AccountId xsi:nil="true"/>
+        <AccountType/>
+      </UserInfo>
+    </Creator>
+    <EPA_x0020_Related_x0020_Documents xmlns="4ffa91fb-a0ff-4ac5-b2db-65c790d184a4" xsi:nil="true"/>
+    <EPA_x0020_Contributor xmlns="4ffa91fb-a0ff-4ac5-b2db-65c790d184a4">
+      <UserInfo>
+        <DisplayName/>
+        <AccountId xsi:nil="true"/>
+        <AccountType/>
+      </UserInfo>
+    </EPA_x0020_Contributor>
+    <TaxCatchAll xmlns="4ffa91fb-a0ff-4ac5-b2db-65c790d184a4"/>
+  </documentManagement>
+</p:properties>
+</file>
+
+<file path=customXml/item3.xml><?xml version="1.0" encoding="utf-8"?>
 <ct:contentTypeSchema xmlns:ct="http://schemas.microsoft.com/office/2006/metadata/contentType" xmlns:ma="http://schemas.microsoft.com/office/2006/metadata/properties/metaAttributes" ct:_="" ma:_="" ma:contentTypeName="Document" ma:contentTypeID="0x010100E01168D991953D4B95498DC7DC77DD75" ma:contentTypeVersion="2" ma:contentTypeDescription="Create a new document." ma:contentTypeScope="" ma:versionID="028ad5defe0c18c5a7a753517735b780">
   <xsd:schema xmlns:xsd="http://www.w3.org/2001/XMLSchema" xmlns:xs="http://www.w3.org/2001/XMLSchema" xmlns:p="http://schemas.microsoft.com/office/2006/metadata/properties" xmlns:ns1="http://schemas.microsoft.com/sharepoint/v3" xmlns:ns3="4ffa91fb-a0ff-4ac5-b2db-65c790d184a4" xmlns:ns4="http://schemas.microsoft.com/sharepoint.v3" xmlns:ns5="http://schemas.microsoft.com/sharepoint/v3/fields" targetNamespace="http://schemas.microsoft.com/office/2006/metadata/properties" ma:root="true" ma:fieldsID="d774feeb822e5ada8282371dceec9c35" ns1:_="" ns3:_="" ns4:_="" ns5:_="">
     <xsd:import namespace="http://schemas.microsoft.com/sharepoint/v3"/>
@@ -14205,63 +13384,39 @@
 </ct:contentTypeSchema>
 </file>
 
-<file path=customXml/item3.xml><?xml version="1.0" encoding="utf-8"?>
-<p:properties xmlns:p="http://schemas.microsoft.com/office/2006/metadata/properties" xmlns:xsi="http://www.w3.org/2001/XMLSchema-instance" xmlns:pc="http://schemas.microsoft.com/office/infopath/2007/PartnerControls">
-  <documentManagement>
-    <_Source xmlns="http://schemas.microsoft.com/sharepoint/v3/fields" xsi:nil="true"/>
-    <Language xmlns="http://schemas.microsoft.com/sharepoint/v3">English</Language>
-    <j747ac98061d40f0aa7bd47e1db5675d xmlns="4ffa91fb-a0ff-4ac5-b2db-65c790d184a4">
-      <Terms xmlns="http://schemas.microsoft.com/office/infopath/2007/PartnerControls"/>
-    </j747ac98061d40f0aa7bd47e1db5675d>
-    <External_x0020_Contributor xmlns="4ffa91fb-a0ff-4ac5-b2db-65c790d184a4" xsi:nil="true"/>
-    <TaxKeywordTaxHTField xmlns="4ffa91fb-a0ff-4ac5-b2db-65c790d184a4">
-      <Terms xmlns="http://schemas.microsoft.com/office/infopath/2007/PartnerControls"/>
-    </TaxKeywordTaxHTField>
-    <Record xmlns="4ffa91fb-a0ff-4ac5-b2db-65c790d184a4">Shared</Record>
-    <Rights xmlns="4ffa91fb-a0ff-4ac5-b2db-65c790d184a4" xsi:nil="true"/>
-    <Document_x0020_Creation_x0020_Date xmlns="4ffa91fb-a0ff-4ac5-b2db-65c790d184a4">2019-12-12T13:31:08+00:00</Document_x0020_Creation_x0020_Date>
-    <EPA_x0020_Office xmlns="4ffa91fb-a0ff-4ac5-b2db-65c790d184a4" xsi:nil="true"/>
-    <CategoryDescription xmlns="http://schemas.microsoft.com/sharepoint.v3" xsi:nil="true"/>
-    <Identifier xmlns="4ffa91fb-a0ff-4ac5-b2db-65c790d184a4" xsi:nil="true"/>
-    <_Coverage xmlns="http://schemas.microsoft.com/sharepoint/v3/fields" xsi:nil="true"/>
-    <Creator xmlns="4ffa91fb-a0ff-4ac5-b2db-65c790d184a4">
-      <UserInfo>
-        <DisplayName/>
-        <AccountId xsi:nil="true"/>
-        <AccountType/>
-      </UserInfo>
-    </Creator>
-    <EPA_x0020_Related_x0020_Documents xmlns="4ffa91fb-a0ff-4ac5-b2db-65c790d184a4" xsi:nil="true"/>
-    <EPA_x0020_Contributor xmlns="4ffa91fb-a0ff-4ac5-b2db-65c790d184a4">
-      <UserInfo>
-        <DisplayName/>
-        <AccountId xsi:nil="true"/>
-        <AccountType/>
-      </UserInfo>
-    </EPA_x0020_Contributor>
-    <TaxCatchAll xmlns="4ffa91fb-a0ff-4ac5-b2db-65c790d184a4"/>
-  </documentManagement>
-</p:properties>
-</file>
-
 <file path=customXml/item4.xml><?xml version="1.0" encoding="utf-8"?>
 <?mso-contentType ?>
-<FormTemplates xmlns="http://schemas.microsoft.com/sharepoint/v3/contenttype/forms">
-  <Display>DocumentLibraryForm</Display>
-  <Edit>DocumentLibraryForm</Edit>
-  <New>DocumentLibraryForm</New>
-</FormTemplates>
+<SharedContentType xmlns="Microsoft.SharePoint.Taxonomy.ContentTypeSync" SourceId="29f62856-1543-49d4-a736-4569d363f533" ContentTypeId="0x0101" PreviousValue="false"/>
 </file>
 
 <file path=customXml/itemProps1.xml><?xml version="1.0" encoding="utf-8"?>
-<ds:datastoreItem xmlns:ds="http://schemas.openxmlformats.org/officeDocument/2006/customXml" ds:itemID="{CF633E52-6B05-4859-AD76-DF95EF93680A}">
+<ds:datastoreItem xmlns:ds="http://schemas.openxmlformats.org/officeDocument/2006/customXml" ds:itemID="{2FA84D03-62F6-4178-84E7-2F2372AFB1C7}">
   <ds:schemaRefs>
-    <ds:schemaRef ds:uri="Microsoft.SharePoint.Taxonomy.ContentTypeSync"/>
+    <ds:schemaRef ds:uri="http://schemas.microsoft.com/sharepoint/v3/contenttype/forms"/>
   </ds:schemaRefs>
 </ds:datastoreItem>
 </file>
 
 <file path=customXml/itemProps2.xml><?xml version="1.0" encoding="utf-8"?>
+<ds:datastoreItem xmlns:ds="http://schemas.openxmlformats.org/officeDocument/2006/customXml" ds:itemID="{69209EA5-C8F4-49CE-BE37-28F247CF82AF}">
+  <ds:schemaRefs>
+    <ds:schemaRef ds:uri="http://schemas.microsoft.com/office/2006/documentManagement/types"/>
+    <ds:schemaRef ds:uri="http://schemas.microsoft.com/office/2006/metadata/properties"/>
+    <ds:schemaRef ds:uri="http://schemas.microsoft.com/sharepoint/v3"/>
+    <ds:schemaRef ds:uri="http://schemas.openxmlformats.org/package/2006/metadata/core-properties"/>
+    <ds:schemaRef ds:uri="http://purl.org/dc/terms/"/>
+    <ds:schemaRef ds:uri="http://schemas.microsoft.com/office/infopath/2007/PartnerControls"/>
+    <ds:schemaRef ds:uri="http://schemas.microsoft.com/sharepoint/v3/fields"/>
+    <ds:schemaRef ds:uri="http://purl.org/dc/dcmitype/"/>
+    <ds:schemaRef ds:uri="http://schemas.microsoft.com/sharepoint.v3"/>
+    <ds:schemaRef ds:uri="4ffa91fb-a0ff-4ac5-b2db-65c790d184a4"/>
+    <ds:schemaRef ds:uri="http://www.w3.org/XML/1998/namespace"/>
+    <ds:schemaRef ds:uri="http://purl.org/dc/elements/1.1/"/>
+  </ds:schemaRefs>
+</ds:datastoreItem>
+</file>
+
+<file path=customXml/itemProps3.xml><?xml version="1.0" encoding="utf-8"?>
 <ds:datastoreItem xmlns:ds="http://schemas.openxmlformats.org/officeDocument/2006/customXml" ds:itemID="{56173039-EBED-46B8-8EB0-403225FC2F95}">
   <ds:schemaRefs>
     <ds:schemaRef ds:uri="http://schemas.microsoft.com/office/2006/metadata/contentType"/>
@@ -14282,23 +13437,10 @@
 </ds:datastoreItem>
 </file>
 
-<file path=customXml/itemProps3.xml><?xml version="1.0" encoding="utf-8"?>
-<ds:datastoreItem xmlns:ds="http://schemas.openxmlformats.org/officeDocument/2006/customXml" ds:itemID="{69209EA5-C8F4-49CE-BE37-28F247CF82AF}">
+<file path=customXml/itemProps4.xml><?xml version="1.0" encoding="utf-8"?>
+<ds:datastoreItem xmlns:ds="http://schemas.openxmlformats.org/officeDocument/2006/customXml" ds:itemID="{CF633E52-6B05-4859-AD76-DF95EF93680A}">
   <ds:schemaRefs>
-    <ds:schemaRef ds:uri="http://schemas.microsoft.com/office/2006/metadata/properties"/>
-    <ds:schemaRef ds:uri="http://schemas.microsoft.com/office/infopath/2007/PartnerControls"/>
-    <ds:schemaRef ds:uri="http://schemas.microsoft.com/sharepoint/v3/fields"/>
-    <ds:schemaRef ds:uri="http://schemas.microsoft.com/sharepoint/v3"/>
-    <ds:schemaRef ds:uri="4ffa91fb-a0ff-4ac5-b2db-65c790d184a4"/>
-    <ds:schemaRef ds:uri="http://schemas.microsoft.com/sharepoint.v3"/>
-  </ds:schemaRefs>
-</ds:datastoreItem>
-</file>
-
-<file path=customXml/itemProps4.xml><?xml version="1.0" encoding="utf-8"?>
-<ds:datastoreItem xmlns:ds="http://schemas.openxmlformats.org/officeDocument/2006/customXml" ds:itemID="{2FA84D03-62F6-4178-84E7-2F2372AFB1C7}">
-  <ds:schemaRefs>
-    <ds:schemaRef ds:uri="http://schemas.microsoft.com/sharepoint/v3/contenttype/forms"/>
+    <ds:schemaRef ds:uri="Microsoft.SharePoint.Taxonomy.ContentTypeSync"/>
   </ds:schemaRefs>
 </ds:datastoreItem>
 </file>
</xml_diff>

<commit_message>
more updates to notes
</commit_message>
<xml_diff>
--- a/Step-by-Step_Guide.docx
+++ b/Step-by-Step_Guide.docx
@@ -212,23 +212,7 @@
           <w:rFonts w:ascii="Times New Roman" w:eastAsia="Times New Roman" w:hAnsi="Times New Roman" w:cs="Times New Roman"/>
           <w:bCs/>
         </w:rPr>
-        <w:t xml:space="preserve"> (the </w:t>
-      </w:r>
-      <w:proofErr w:type="spellStart"/>
-      <w:r>
-        <w:rPr>
-          <w:rFonts w:ascii="Times New Roman" w:eastAsia="Times New Roman" w:hAnsi="Times New Roman" w:cs="Times New Roman"/>
-          <w:bCs/>
-        </w:rPr>
-        <w:t>tcpl</w:t>
-      </w:r>
-      <w:proofErr w:type="spellEnd"/>
-      <w:r>
-        <w:rPr>
-          <w:rFonts w:ascii="Times New Roman" w:eastAsia="Times New Roman" w:hAnsi="Times New Roman" w:cs="Times New Roman"/>
-          <w:bCs/>
-        </w:rPr>
-        <w:t xml:space="preserve"> package)</w:t>
+        <w:t xml:space="preserve"> (the tcpl package)</w:t>
       </w:r>
       <w:r>
         <w:rPr>
@@ -386,27 +370,14 @@
       <w:r>
         <w:t xml:space="preserve">Figure </w:t>
       </w:r>
-      <w:r>
-        <w:fldChar w:fldCharType="begin"/>
-      </w:r>
-      <w:r>
-        <w:instrText xml:space="preserve"> SEQ Figure \* ARABIC </w:instrText>
-      </w:r>
-      <w:r>
-        <w:fldChar w:fldCharType="separate"/>
-      </w:r>
-      <w:r>
-        <w:rPr>
-          <w:noProof/>
-        </w:rPr>
-        <w:t>1</w:t>
-      </w:r>
-      <w:r>
-        <w:rPr>
-          <w:noProof/>
-        </w:rPr>
-        <w:fldChar w:fldCharType="end"/>
-      </w:r>
+      <w:fldSimple w:instr=" SEQ Figure \* ARABIC ">
+        <w:r>
+          <w:rPr>
+            <w:noProof/>
+          </w:rPr>
+          <w:t>1</w:t>
+        </w:r>
+      </w:fldSimple>
       <w:r>
         <w:t>: Flow chart for NHEERL_MEA_DEV pre-processing</w:t>
       </w:r>
@@ -460,23 +431,7 @@
           <w:rFonts w:ascii="Times New Roman" w:hAnsi="Times New Roman" w:cs="Times New Roman"/>
           <w:szCs w:val="16"/>
         </w:rPr>
-        <w:t xml:space="preserve">. The input files should be named as show. The Plate# should be a </w:t>
-      </w:r>
-      <w:proofErr w:type="gramStart"/>
-      <w:r>
-        <w:rPr>
-          <w:rFonts w:ascii="Times New Roman" w:hAnsi="Times New Roman" w:cs="Times New Roman"/>
-          <w:szCs w:val="16"/>
-        </w:rPr>
-        <w:t>5-6 digit</w:t>
-      </w:r>
-      <w:proofErr w:type="gramEnd"/>
-      <w:r>
-        <w:rPr>
-          <w:rFonts w:ascii="Times New Roman" w:hAnsi="Times New Roman" w:cs="Times New Roman"/>
-          <w:szCs w:val="16"/>
-        </w:rPr>
-        <w:t xml:space="preserve"> character including a dash (e.g. 1056-29).</w:t>
+        <w:t>. The input files should be named as show. The Plate# should be a 5-6 digit character including a dash (e.g. 1056-29).</w:t>
       </w:r>
     </w:p>
     <w:p>
@@ -503,23 +458,7 @@
           <w:rFonts w:ascii="Times New Roman" w:hAnsi="Times New Roman" w:cs="Times New Roman"/>
           <w:szCs w:val="16"/>
         </w:rPr>
-        <w:t xml:space="preserve">from MEA recordings, created by the </w:t>
-      </w:r>
-      <w:proofErr w:type="spellStart"/>
-      <w:r>
-        <w:rPr>
-          <w:rFonts w:ascii="Times New Roman" w:hAnsi="Times New Roman" w:cs="Times New Roman"/>
-          <w:szCs w:val="16"/>
-        </w:rPr>
-        <w:t>AxIS</w:t>
-      </w:r>
-      <w:proofErr w:type="spellEnd"/>
-      <w:r>
-        <w:rPr>
-          <w:rFonts w:ascii="Times New Roman" w:hAnsi="Times New Roman" w:cs="Times New Roman"/>
-          <w:szCs w:val="16"/>
-        </w:rPr>
-        <w:t xml:space="preserve"> Spike Detector</w:t>
+        <w:t>from MEA recordings, created by the AxIS Spike Detector</w:t>
       </w:r>
     </w:p>
     <w:p>
@@ -548,25 +487,7 @@
           <w:i/>
           <w:szCs w:val="16"/>
         </w:rPr>
-        <w:t>ON_[date]_MW[Plate</w:t>
-      </w:r>
-      <w:proofErr w:type="gramStart"/>
-      <w:r>
-        <w:rPr>
-          <w:rFonts w:ascii="Times New Roman" w:hAnsi="Times New Roman" w:cs="Times New Roman"/>
-          <w:i/>
-          <w:szCs w:val="16"/>
-        </w:rPr>
-        <w:t>#]_</w:t>
-      </w:r>
-      <w:proofErr w:type="gramEnd"/>
-      <w:r>
-        <w:rPr>
-          <w:rFonts w:ascii="Times New Roman" w:hAnsi="Times New Roman" w:cs="Times New Roman"/>
-          <w:i/>
-          <w:szCs w:val="16"/>
-        </w:rPr>
-        <w:t>[DIV]_00(000)_spike_list.csv</w:t>
+        <w:t>ON_[date]_MW[Plate#]_[DIV]_00(000)_spike_list.csv</w:t>
       </w:r>
     </w:p>
     <w:p>
@@ -630,26 +551,16 @@
           <w:i/>
           <w:szCs w:val="16"/>
         </w:rPr>
-        <w:t>[date]_MW[Plate</w:t>
-      </w:r>
-      <w:proofErr w:type="gramStart"/>
+        <w:t>[date]_MW[Plate#]_MaestroExperimentLog_Ontogeny</w:t>
+      </w:r>
       <w:r>
         <w:rPr>
           <w:rFonts w:ascii="Times New Roman" w:hAnsi="Times New Roman" w:cs="Times New Roman"/>
           <w:i/>
           <w:szCs w:val="16"/>
         </w:rPr>
-        <w:t>#]_MaestroExperimentLog_Ontogeny</w:t>
-      </w:r>
-      <w:r>
-        <w:rPr>
-          <w:rFonts w:ascii="Times New Roman" w:hAnsi="Times New Roman" w:cs="Times New Roman"/>
-          <w:i/>
-          <w:szCs w:val="16"/>
-        </w:rPr>
         <w:t>.csv</w:t>
       </w:r>
-      <w:proofErr w:type="gramEnd"/>
     </w:p>
     <w:p>
       <w:pPr>
@@ -726,27 +637,17 @@
           <w:i/>
           <w:szCs w:val="16"/>
         </w:rPr>
-        <w:t>[date]_MW[Plate</w:t>
-      </w:r>
-      <w:proofErr w:type="gramStart"/>
-      <w:r>
-        <w:rPr>
-          <w:rFonts w:ascii="Times New Roman" w:hAnsi="Times New Roman" w:cs="Times New Roman"/>
+        <w:t>[date]_MW[Plate#]_</w:t>
+      </w:r>
+      <w:r>
+        <w:rPr>
+          <w:rFonts w:ascii="Times New Roman" w:eastAsia="Times New Roman" w:hAnsi="Times New Roman" w:cs="Times New Roman"/>
           <w:i/>
-          <w:szCs w:val="16"/>
-        </w:rPr>
-        <w:t>#]_</w:t>
-      </w:r>
-      <w:r>
-        <w:rPr>
-          <w:rFonts w:ascii="Times New Roman" w:eastAsia="Times New Roman" w:hAnsi="Times New Roman" w:cs="Times New Roman"/>
-          <w:i/>
           <w:color w:val="000000"/>
           <w:shd w:val="clear" w:color="auto" w:fill="FFFFFF"/>
         </w:rPr>
         <w:t>_Summary.xlsx</w:t>
       </w:r>
-      <w:proofErr w:type="gramEnd"/>
       <w:r>
         <w:rPr>
           <w:rFonts w:ascii="Times New Roman" w:eastAsia="Times New Roman" w:hAnsi="Times New Roman" w:cs="Times New Roman"/>
@@ -1137,25 +1038,7 @@
           <w:color w:val="000000"/>
           <w:shd w:val="clear" w:color="auto" w:fill="FFFFFF"/>
         </w:rPr>
-        <w:t xml:space="preserve"> scripts from the </w:t>
-      </w:r>
-      <w:proofErr w:type="spellStart"/>
-      <w:r>
-        <w:rPr>
-          <w:rFonts w:ascii="Times New Roman" w:eastAsia="Times New Roman" w:hAnsi="Times New Roman" w:cs="Times New Roman"/>
-          <w:color w:val="000000"/>
-          <w:shd w:val="clear" w:color="auto" w:fill="FFFFFF"/>
-        </w:rPr>
-        <w:t>BitBucket</w:t>
-      </w:r>
-      <w:proofErr w:type="spellEnd"/>
-      <w:r>
-        <w:rPr>
-          <w:rFonts w:ascii="Times New Roman" w:eastAsia="Times New Roman" w:hAnsi="Times New Roman" w:cs="Times New Roman"/>
-          <w:color w:val="000000"/>
-          <w:shd w:val="clear" w:color="auto" w:fill="FFFFFF"/>
-        </w:rPr>
-        <w:t xml:space="preserve"> repository. </w:t>
+        <w:t xml:space="preserve"> scripts from the BitBucket repository. </w:t>
       </w:r>
       <w:r>
         <w:rPr>
@@ -1271,19 +1154,8 @@
           <w:color w:val="000000"/>
           <w:shd w:val="clear" w:color="auto" w:fill="FFFFFF"/>
         </w:rPr>
-        <w:t>ON_20151209_MW1056-28_05_00(</w:t>
-      </w:r>
-      <w:proofErr w:type="gramStart"/>
-      <w:r>
-        <w:rPr>
-          <w:rFonts w:ascii="Times New Roman" w:eastAsia="Times New Roman" w:hAnsi="Times New Roman" w:cs="Times New Roman"/>
-          <w:i/>
-          <w:color w:val="000000"/>
-          <w:shd w:val="clear" w:color="auto" w:fill="FFFFFF"/>
-        </w:rPr>
-        <w:t>000)_spike_list.csv</w:t>
-      </w:r>
-      <w:proofErr w:type="gramEnd"/>
+        <w:t>ON_20151209_MW1056-28_05_00(000)_spike_list.csv</w:t>
+      </w:r>
       <w:r>
         <w:rPr>
           <w:rFonts w:ascii="Times New Roman" w:eastAsia="Times New Roman" w:hAnsi="Times New Roman" w:cs="Times New Roman"/>
@@ -1412,9 +1284,54 @@
           <w:color w:val="000000"/>
           <w:shd w:val="clear" w:color="auto" w:fill="FFFFFF"/>
         </w:rPr>
-        <w:t>[date]_MW[Plate</w:t>
-      </w:r>
-      <w:proofErr w:type="gramStart"/>
+        <w:t>[date]_MW[Plate#]_MaestroExperimentLog_Ontogeny.csv</w:t>
+      </w:r>
+    </w:p>
+    <w:p>
+      <w:pPr>
+        <w:spacing w:after="0" w:line="240" w:lineRule="auto"/>
+        <w:textAlignment w:val="center"/>
+        <w:rPr>
+          <w:rFonts w:ascii="Times New Roman" w:eastAsia="Times New Roman" w:hAnsi="Times New Roman" w:cs="Times New Roman"/>
+          <w:color w:val="000000"/>
+          <w:shd w:val="clear" w:color="auto" w:fill="FFFFFF"/>
+        </w:rPr>
+      </w:pPr>
+    </w:p>
+    <w:p>
+      <w:pPr>
+        <w:spacing w:after="0" w:line="240" w:lineRule="auto"/>
+        <w:textAlignment w:val="center"/>
+        <w:rPr>
+          <w:rFonts w:ascii="Times New Roman" w:eastAsia="Times New Roman" w:hAnsi="Times New Roman" w:cs="Times New Roman"/>
+          <w:color w:val="000000"/>
+          <w:shd w:val="clear" w:color="auto" w:fill="FFFFFF"/>
+        </w:rPr>
+      </w:pPr>
+      <w:r>
+        <w:rPr>
+          <w:rFonts w:ascii="Times New Roman" w:eastAsia="Times New Roman" w:hAnsi="Times New Roman" w:cs="Times New Roman"/>
+          <w:color w:val="000000"/>
+          <w:shd w:val="clear" w:color="auto" w:fill="FFFFFF"/>
+        </w:rPr>
+        <w:t xml:space="preserve">Locate the files containing the cytotoxicity data for all plates. You can either use the “Calculations” excel </w:t>
+      </w:r>
+      <w:r>
+        <w:rPr>
+          <w:rFonts w:ascii="Times New Roman" w:eastAsia="Times New Roman" w:hAnsi="Times New Roman" w:cs="Times New Roman"/>
+          <w:color w:val="000000"/>
+          <w:shd w:val="clear" w:color="auto" w:fill="FFFFFF"/>
+        </w:rPr>
+        <w:t>files</w:t>
+      </w:r>
+      <w:r>
+        <w:rPr>
+          <w:rFonts w:ascii="Times New Roman" w:eastAsia="Times New Roman" w:hAnsi="Times New Roman" w:cs="Times New Roman"/>
+          <w:color w:val="000000"/>
+          <w:shd w:val="clear" w:color="auto" w:fill="FFFFFF"/>
+        </w:rPr>
+        <w:t xml:space="preserve"> located in each culture date folder (e.g. </w:t>
+      </w:r>
       <w:r>
         <w:rPr>
           <w:rFonts w:ascii="Times New Roman" w:eastAsia="Times New Roman" w:hAnsi="Times New Roman" w:cs="Times New Roman"/>
@@ -1422,38 +1339,15 @@
           <w:color w:val="000000"/>
           <w:shd w:val="clear" w:color="auto" w:fill="FFFFFF"/>
         </w:rPr>
-        <w:t>#]_MaestroExperimentLog_Ontogeny.csv</w:t>
-      </w:r>
-      <w:proofErr w:type="gramEnd"/>
-    </w:p>
-    <w:p>
-      <w:pPr>
-        <w:spacing w:after="0" w:line="240" w:lineRule="auto"/>
-        <w:textAlignment w:val="center"/>
-        <w:rPr>
-          <w:rFonts w:ascii="Times New Roman" w:eastAsia="Times New Roman" w:hAnsi="Times New Roman" w:cs="Times New Roman"/>
-          <w:color w:val="000000"/>
-          <w:shd w:val="clear" w:color="auto" w:fill="FFFFFF"/>
-        </w:rPr>
-      </w:pPr>
-    </w:p>
-    <w:p>
-      <w:pPr>
-        <w:spacing w:after="0" w:line="240" w:lineRule="auto"/>
-        <w:textAlignment w:val="center"/>
-        <w:rPr>
-          <w:rFonts w:ascii="Times New Roman" w:eastAsia="Times New Roman" w:hAnsi="Times New Roman" w:cs="Times New Roman"/>
-          <w:color w:val="000000"/>
-          <w:shd w:val="clear" w:color="auto" w:fill="FFFFFF"/>
-        </w:rPr>
-      </w:pPr>
-      <w:r>
-        <w:rPr>
-          <w:rFonts w:ascii="Times New Roman" w:eastAsia="Times New Roman" w:hAnsi="Times New Roman" w:cs="Times New Roman"/>
-          <w:color w:val="000000"/>
-          <w:shd w:val="clear" w:color="auto" w:fill="FFFFFF"/>
-        </w:rPr>
-        <w:t xml:space="preserve">Locate the files containing the cytotoxicity data for all plates. You can either use the “Calculations” excel </w:t>
+        <w:t>[date]_ON [Group] Calculations.xlsx</w:t>
+      </w:r>
+      <w:r>
+        <w:rPr>
+          <w:rFonts w:ascii="Times New Roman" w:eastAsia="Times New Roman" w:hAnsi="Times New Roman" w:cs="Times New Roman"/>
+          <w:color w:val="000000"/>
+          <w:shd w:val="clear" w:color="auto" w:fill="FFFFFF"/>
+        </w:rPr>
+        <w:t xml:space="preserve">) or the “Summary” excel </w:t>
       </w:r>
       <w:r>
         <w:rPr>
@@ -1469,7 +1363,7 @@
           <w:color w:val="000000"/>
           <w:shd w:val="clear" w:color="auto" w:fill="FFFFFF"/>
         </w:rPr>
-        <w:t xml:space="preserve"> located in each culture date folder (e.g. </w:t>
+        <w:t xml:space="preserve"> located in each plate folder (e.g. </w:t>
       </w:r>
       <w:r>
         <w:rPr>
@@ -1478,52 +1372,8 @@
           <w:color w:val="000000"/>
           <w:shd w:val="clear" w:color="auto" w:fill="FFFFFF"/>
         </w:rPr>
-        <w:t>[date]_ON [Group] Calculations.xlsx</w:t>
-      </w:r>
-      <w:r>
-        <w:rPr>
-          <w:rFonts w:ascii="Times New Roman" w:eastAsia="Times New Roman" w:hAnsi="Times New Roman" w:cs="Times New Roman"/>
-          <w:color w:val="000000"/>
-          <w:shd w:val="clear" w:color="auto" w:fill="FFFFFF"/>
-        </w:rPr>
-        <w:t xml:space="preserve">) or the “Summary” excel </w:t>
-      </w:r>
-      <w:r>
-        <w:rPr>
-          <w:rFonts w:ascii="Times New Roman" w:eastAsia="Times New Roman" w:hAnsi="Times New Roman" w:cs="Times New Roman"/>
-          <w:color w:val="000000"/>
-          <w:shd w:val="clear" w:color="auto" w:fill="FFFFFF"/>
-        </w:rPr>
-        <w:t>files</w:t>
-      </w:r>
-      <w:r>
-        <w:rPr>
-          <w:rFonts w:ascii="Times New Roman" w:eastAsia="Times New Roman" w:hAnsi="Times New Roman" w:cs="Times New Roman"/>
-          <w:color w:val="000000"/>
-          <w:shd w:val="clear" w:color="auto" w:fill="FFFFFF"/>
-        </w:rPr>
-        <w:t xml:space="preserve"> located in each plate folder (e.g. </w:t>
-      </w:r>
-      <w:r>
-        <w:rPr>
-          <w:rFonts w:ascii="Times New Roman" w:eastAsia="Times New Roman" w:hAnsi="Times New Roman" w:cs="Times New Roman"/>
-          <w:i/>
-          <w:color w:val="000000"/>
-          <w:shd w:val="clear" w:color="auto" w:fill="FFFFFF"/>
-        </w:rPr>
-        <w:t>ON_[date]_MW[Plate</w:t>
-      </w:r>
-      <w:proofErr w:type="gramStart"/>
-      <w:r>
-        <w:rPr>
-          <w:rFonts w:ascii="Times New Roman" w:eastAsia="Times New Roman" w:hAnsi="Times New Roman" w:cs="Times New Roman"/>
-          <w:i/>
-          <w:color w:val="000000"/>
-          <w:shd w:val="clear" w:color="auto" w:fill="FFFFFF"/>
-        </w:rPr>
-        <w:t>#]_Summary.xlsx</w:t>
-      </w:r>
-      <w:proofErr w:type="gramEnd"/>
+        <w:t>ON_[date]_MW[Plate#]_Summary.xlsx</w:t>
+      </w:r>
       <w:r>
         <w:rPr>
           <w:rFonts w:ascii="Times New Roman" w:eastAsia="Times New Roman" w:hAnsi="Times New Roman" w:cs="Times New Roman"/>
@@ -1761,17 +1611,8 @@
           <w:rFonts w:ascii="Courier New" w:eastAsia="Times New Roman" w:hAnsi="Courier New" w:cs="Courier New"/>
           <w:b/>
         </w:rPr>
-        <w:t>h5_</w:t>
-      </w:r>
-      <w:proofErr w:type="gramStart"/>
-      <w:r>
-        <w:rPr>
-          <w:rFonts w:ascii="Courier New" w:eastAsia="Times New Roman" w:hAnsi="Courier New" w:cs="Courier New"/>
-          <w:b/>
-        </w:rPr>
-        <w:t>conversion.R</w:t>
-      </w:r>
-      <w:proofErr w:type="gramEnd"/>
+        <w:t>h5_conversion.R</w:t>
+      </w:r>
       <w:r>
         <w:rPr>
           <w:rFonts w:ascii="Times New Roman" w:eastAsia="Times New Roman" w:hAnsi="Times New Roman" w:cs="Times New Roman"/>
@@ -1842,21 +1683,11 @@
         </w:rPr>
         <w:t xml:space="preserve">Use the command </w:t>
       </w:r>
-      <w:proofErr w:type="spellStart"/>
-      <w:proofErr w:type="gramStart"/>
       <w:r>
         <w:rPr>
           <w:rFonts w:ascii="Courier New" w:hAnsi="Courier New" w:cs="Courier New"/>
         </w:rPr>
-        <w:t>install.packages</w:t>
-      </w:r>
-      <w:proofErr w:type="spellEnd"/>
-      <w:proofErr w:type="gramEnd"/>
-      <w:r>
-        <w:rPr>
-          <w:rFonts w:ascii="Courier New" w:hAnsi="Courier New" w:cs="Courier New"/>
-        </w:rPr>
-        <w:t>(“package</w:t>
+        <w:t>install.packages(“package</w:t>
       </w:r>
       <w:r>
         <w:rPr>
@@ -1970,25 +1801,7 @@
           <w:rFonts w:ascii="Times New Roman" w:hAnsi="Times New Roman" w:cs="Times New Roman"/>
           <w:szCs w:val="16"/>
         </w:rPr>
-        <w:t>“</w:t>
-      </w:r>
-      <w:proofErr w:type="spellStart"/>
-      <w:proofErr w:type="gramStart"/>
-      <w:r>
-        <w:rPr>
-          <w:rFonts w:ascii="Times New Roman" w:hAnsi="Times New Roman" w:cs="Times New Roman"/>
-          <w:szCs w:val="16"/>
-        </w:rPr>
-        <w:t>data.table</w:t>
-      </w:r>
-      <w:proofErr w:type="spellEnd"/>
-      <w:proofErr w:type="gramEnd"/>
-      <w:r>
-        <w:rPr>
-          <w:rFonts w:ascii="Times New Roman" w:hAnsi="Times New Roman" w:cs="Times New Roman"/>
-          <w:szCs w:val="16"/>
-        </w:rPr>
-        <w:t>” – for robust data manipulation</w:t>
+        <w:t>“data.table” – for robust data manipulation</w:t>
       </w:r>
     </w:p>
     <w:p>
@@ -2008,39 +1821,7 @@
           <w:rFonts w:ascii="Times New Roman" w:hAnsi="Times New Roman" w:cs="Times New Roman"/>
           <w:szCs w:val="16"/>
         </w:rPr>
-        <w:t>“</w:t>
-      </w:r>
-      <w:proofErr w:type="spellStart"/>
-      <w:r>
-        <w:rPr>
-          <w:rFonts w:ascii="Times New Roman" w:hAnsi="Times New Roman" w:cs="Times New Roman"/>
-          <w:szCs w:val="16"/>
-        </w:rPr>
-        <w:t>gtools</w:t>
-      </w:r>
-      <w:proofErr w:type="spellEnd"/>
-      <w:r>
-        <w:rPr>
-          <w:rFonts w:ascii="Times New Roman" w:hAnsi="Times New Roman" w:cs="Times New Roman"/>
-          <w:szCs w:val="16"/>
-        </w:rPr>
-        <w:t>” – includes useful functions such as ‘</w:t>
-      </w:r>
-      <w:proofErr w:type="spellStart"/>
-      <w:r>
-        <w:rPr>
-          <w:rFonts w:ascii="Times New Roman" w:hAnsi="Times New Roman" w:cs="Times New Roman"/>
-          <w:szCs w:val="16"/>
-        </w:rPr>
-        <w:t>asc</w:t>
-      </w:r>
-      <w:proofErr w:type="spellEnd"/>
-      <w:r>
-        <w:rPr>
-          <w:rFonts w:ascii="Times New Roman" w:hAnsi="Times New Roman" w:cs="Times New Roman"/>
-          <w:szCs w:val="16"/>
-        </w:rPr>
-        <w:t>’ for getting ascii character code</w:t>
+        <w:t>“gtools” – includes useful functions such as ‘asc’ for getting ascii character code</w:t>
       </w:r>
     </w:p>
     <w:p>
@@ -2060,23 +1841,7 @@
           <w:rFonts w:ascii="Times New Roman" w:hAnsi="Times New Roman" w:cs="Times New Roman"/>
           <w:szCs w:val="16"/>
         </w:rPr>
-        <w:t>“</w:t>
-      </w:r>
-      <w:proofErr w:type="spellStart"/>
-      <w:r>
-        <w:rPr>
-          <w:rFonts w:ascii="Times New Roman" w:hAnsi="Times New Roman" w:cs="Times New Roman"/>
-          <w:szCs w:val="16"/>
-        </w:rPr>
-        <w:t>devtools</w:t>
-      </w:r>
-      <w:proofErr w:type="spellEnd"/>
-      <w:r>
-        <w:rPr>
-          <w:rFonts w:ascii="Times New Roman" w:hAnsi="Times New Roman" w:cs="Times New Roman"/>
-          <w:szCs w:val="16"/>
-        </w:rPr>
-        <w:t>” – includes function needed to install packages from GitHub</w:t>
+        <w:t>“devtools” – includes function needed to install packages from GitHub</w:t>
       </w:r>
     </w:p>
     <w:p>
@@ -2097,23 +1862,7 @@
           <w:rFonts w:ascii="Times New Roman" w:hAnsi="Times New Roman" w:cs="Times New Roman"/>
           <w:szCs w:val="16"/>
         </w:rPr>
-        <w:t>“</w:t>
-      </w:r>
-      <w:proofErr w:type="spellStart"/>
-      <w:r>
-        <w:rPr>
-          <w:rFonts w:ascii="Times New Roman" w:hAnsi="Times New Roman" w:cs="Times New Roman"/>
-          <w:szCs w:val="16"/>
-        </w:rPr>
-        <w:t>BioInstaller</w:t>
-      </w:r>
-      <w:proofErr w:type="spellEnd"/>
-      <w:r>
-        <w:rPr>
-          <w:rFonts w:ascii="Times New Roman" w:hAnsi="Times New Roman" w:cs="Times New Roman"/>
-          <w:szCs w:val="16"/>
-        </w:rPr>
-        <w:t>” – includes function needed to install “rhdf5” package</w:t>
+        <w:t>“BioInstaller” – includes function needed to install “rhdf5” package</w:t>
       </w:r>
     </w:p>
     <w:p>
@@ -2134,23 +1883,7 @@
           <w:rFonts w:ascii="Times New Roman" w:hAnsi="Times New Roman" w:cs="Times New Roman"/>
           <w:szCs w:val="16"/>
         </w:rPr>
-        <w:t>“</w:t>
-      </w:r>
-      <w:proofErr w:type="spellStart"/>
-      <w:r>
-        <w:rPr>
-          <w:rFonts w:ascii="Times New Roman" w:hAnsi="Times New Roman" w:cs="Times New Roman"/>
-          <w:szCs w:val="16"/>
-        </w:rPr>
-        <w:t>pracma</w:t>
-      </w:r>
-      <w:proofErr w:type="spellEnd"/>
-      <w:r>
-        <w:rPr>
-          <w:rFonts w:ascii="Times New Roman" w:hAnsi="Times New Roman" w:cs="Times New Roman"/>
-          <w:szCs w:val="16"/>
-        </w:rPr>
-        <w:t>”</w:t>
+        <w:t>“pracma”</w:t>
       </w:r>
       <w:r>
         <w:rPr>
@@ -2271,7 +2004,6 @@
                                 <w:szCs w:val="20"/>
                               </w:rPr>
                             </w:pPr>
-                            <w:proofErr w:type="gramStart"/>
                             <w:r>
                               <w:rPr>
                                 <w:rStyle w:val="gnkrckgcmrb"/>
@@ -2279,57 +2011,7 @@
                                 <w:sz w:val="20"/>
                                 <w:szCs w:val="20"/>
                               </w:rPr>
-                              <w:t>if(</w:t>
-                            </w:r>
-                            <w:proofErr w:type="gramEnd"/>
-                            <w:r>
-                              <w:rPr>
-                                <w:rStyle w:val="gnkrckgcmrb"/>
-                                <w:rFonts w:ascii="Courier New" w:eastAsia="Times New Roman" w:hAnsi="Courier New" w:cs="Courier New"/>
-                                <w:sz w:val="20"/>
-                                <w:szCs w:val="20"/>
-                              </w:rPr>
-                              <w:t>!</w:t>
-                            </w:r>
-                            <w:proofErr w:type="spellStart"/>
-                            <w:r>
-                              <w:rPr>
-                                <w:rStyle w:val="gnkrckgcmrb"/>
-                                <w:rFonts w:ascii="Courier New" w:eastAsia="Times New Roman" w:hAnsi="Courier New" w:cs="Courier New"/>
-                                <w:sz w:val="20"/>
-                                <w:szCs w:val="20"/>
-                              </w:rPr>
-                              <w:t>requireNamespace</w:t>
-                            </w:r>
-                            <w:proofErr w:type="spellEnd"/>
-                            <w:r>
-                              <w:rPr>
-                                <w:rStyle w:val="gnkrckgcmrb"/>
-                                <w:rFonts w:ascii="Courier New" w:eastAsia="Times New Roman" w:hAnsi="Courier New" w:cs="Courier New"/>
-                                <w:sz w:val="20"/>
-                                <w:szCs w:val="20"/>
-                              </w:rPr>
-                              <w:t>("</w:t>
-                            </w:r>
-                            <w:proofErr w:type="spellStart"/>
-                            <w:r>
-                              <w:rPr>
-                                <w:rStyle w:val="gnkrckgcmrb"/>
-                                <w:rFonts w:ascii="Courier New" w:eastAsia="Times New Roman" w:hAnsi="Courier New" w:cs="Courier New"/>
-                                <w:sz w:val="20"/>
-                                <w:szCs w:val="20"/>
-                              </w:rPr>
-                              <w:t>BiocManager</w:t>
-                            </w:r>
-                            <w:proofErr w:type="spellEnd"/>
-                            <w:r>
-                              <w:rPr>
-                                <w:rStyle w:val="gnkrckgcmrb"/>
-                                <w:rFonts w:ascii="Courier New" w:eastAsia="Times New Roman" w:hAnsi="Courier New" w:cs="Courier New"/>
-                                <w:sz w:val="20"/>
-                                <w:szCs w:val="20"/>
-                              </w:rPr>
-                              <w:t>", quietly = TRUE))</w:t>
+                              <w:t>if(!requireNamespace("BiocManager", quietly = TRUE))</w:t>
                             </w:r>
                           </w:p>
                           <w:p>
@@ -2349,49 +2031,7 @@
                                 <w:sz w:val="20"/>
                                 <w:szCs w:val="20"/>
                               </w:rPr>
-                              <w:t xml:space="preserve">     </w:t>
-                            </w:r>
-                            <w:proofErr w:type="spellStart"/>
-                            <w:proofErr w:type="gramStart"/>
-                            <w:r>
-                              <w:rPr>
-                                <w:rStyle w:val="gnkrckgcmrb"/>
-                                <w:rFonts w:ascii="Courier New" w:eastAsia="Times New Roman" w:hAnsi="Courier New" w:cs="Courier New"/>
-                                <w:sz w:val="20"/>
-                                <w:szCs w:val="20"/>
-                              </w:rPr>
-                              <w:t>install.packages</w:t>
-                            </w:r>
-                            <w:proofErr w:type="spellEnd"/>
-                            <w:proofErr w:type="gramEnd"/>
-                            <w:r>
-                              <w:rPr>
-                                <w:rStyle w:val="gnkrckgcmrb"/>
-                                <w:rFonts w:ascii="Courier New" w:eastAsia="Times New Roman" w:hAnsi="Courier New" w:cs="Courier New"/>
-                                <w:sz w:val="20"/>
-                                <w:szCs w:val="20"/>
-                              </w:rPr>
-                              <w:t>("</w:t>
-                            </w:r>
-                            <w:proofErr w:type="spellStart"/>
-                            <w:r>
-                              <w:rPr>
-                                <w:rStyle w:val="gnkrckgcmrb"/>
-                                <w:rFonts w:ascii="Courier New" w:eastAsia="Times New Roman" w:hAnsi="Courier New" w:cs="Courier New"/>
-                                <w:sz w:val="20"/>
-                                <w:szCs w:val="20"/>
-                              </w:rPr>
-                              <w:t>BiocManager</w:t>
-                            </w:r>
-                            <w:proofErr w:type="spellEnd"/>
-                            <w:r>
-                              <w:rPr>
-                                <w:rStyle w:val="gnkrckgcmrb"/>
-                                <w:rFonts w:ascii="Courier New" w:eastAsia="Times New Roman" w:hAnsi="Courier New" w:cs="Courier New"/>
-                                <w:sz w:val="20"/>
-                                <w:szCs w:val="20"/>
-                              </w:rPr>
-                              <w:t>")</w:t>
+                              <w:t xml:space="preserve">     install.packages("BiocManager")</w:t>
                             </w:r>
                           </w:p>
                           <w:p>
@@ -2404,8 +2044,6 @@
                                 <w:szCs w:val="20"/>
                               </w:rPr>
                             </w:pPr>
-                            <w:proofErr w:type="spellStart"/>
-                            <w:proofErr w:type="gramStart"/>
                             <w:r>
                               <w:rPr>
                                 <w:rStyle w:val="gnkrckgcmrb"/>
@@ -2413,27 +2051,7 @@
                                 <w:sz w:val="20"/>
                                 <w:szCs w:val="20"/>
                               </w:rPr>
-                              <w:t>BiocManager</w:t>
-                            </w:r>
-                            <w:proofErr w:type="spellEnd"/>
-                            <w:r>
-                              <w:rPr>
-                                <w:rStyle w:val="gnkrckgcmrb"/>
-                                <w:rFonts w:ascii="Courier New" w:eastAsia="Times New Roman" w:hAnsi="Courier New" w:cs="Courier New"/>
-                                <w:sz w:val="20"/>
-                                <w:szCs w:val="20"/>
-                              </w:rPr>
-                              <w:t>::</w:t>
-                            </w:r>
-                            <w:proofErr w:type="gramEnd"/>
-                            <w:r>
-                              <w:rPr>
-                                <w:rStyle w:val="gnkrckgcmrb"/>
-                                <w:rFonts w:ascii="Courier New" w:eastAsia="Times New Roman" w:hAnsi="Courier New" w:cs="Courier New"/>
-                                <w:sz w:val="20"/>
-                                <w:szCs w:val="20"/>
-                              </w:rPr>
-                              <w:t>install("rhdf5")</w:t>
+                              <w:t>BiocManager::install("rhdf5")</w:t>
                             </w:r>
                           </w:p>
                           <w:p>
@@ -2656,39 +2274,12 @@
         </w:rPr>
         <w:t xml:space="preserve">Use the command </w:t>
       </w:r>
-      <w:proofErr w:type="spellStart"/>
-      <w:proofErr w:type="gramStart"/>
       <w:r>
         <w:rPr>
           <w:rFonts w:ascii="Courier New" w:hAnsi="Courier New" w:cs="Courier New"/>
           <w:szCs w:val="16"/>
         </w:rPr>
-        <w:t>devtools</w:t>
-      </w:r>
-      <w:proofErr w:type="spellEnd"/>
-      <w:r>
-        <w:rPr>
-          <w:rFonts w:ascii="Courier New" w:hAnsi="Courier New" w:cs="Courier New"/>
-          <w:szCs w:val="16"/>
-        </w:rPr>
-        <w:t>::</w:t>
-      </w:r>
-      <w:proofErr w:type="spellStart"/>
-      <w:proofErr w:type="gramEnd"/>
-      <w:r>
-        <w:rPr>
-          <w:rFonts w:ascii="Courier New" w:hAnsi="Courier New" w:cs="Courier New"/>
-          <w:szCs w:val="16"/>
-        </w:rPr>
-        <w:t>install_github</w:t>
-      </w:r>
-      <w:proofErr w:type="spellEnd"/>
-      <w:r>
-        <w:rPr>
-          <w:rFonts w:ascii="Courier New" w:hAnsi="Courier New" w:cs="Courier New"/>
-          <w:szCs w:val="16"/>
-        </w:rPr>
-        <w:t>(“package name”)</w:t>
+        <w:t>devtools::install_github(“package name”)</w:t>
       </w:r>
       <w:r>
         <w:rPr>
@@ -2716,23 +2307,7 @@
           <w:rStyle w:val="gnkrckgcmrb"/>
           <w:rFonts w:ascii="Times New Roman" w:eastAsia="Times New Roman" w:hAnsi="Times New Roman" w:cs="Times New Roman"/>
         </w:rPr>
-        <w:t>"sje30/</w:t>
-      </w:r>
-      <w:proofErr w:type="spellStart"/>
-      <w:r>
-        <w:rPr>
-          <w:rStyle w:val="gnkrckgcmrb"/>
-          <w:rFonts w:ascii="Times New Roman" w:eastAsia="Times New Roman" w:hAnsi="Times New Roman" w:cs="Times New Roman"/>
-        </w:rPr>
-        <w:t>sjemea</w:t>
-      </w:r>
-      <w:proofErr w:type="spellEnd"/>
-      <w:r>
-        <w:rPr>
-          <w:rStyle w:val="gnkrckgcmrb"/>
-          <w:rFonts w:ascii="Times New Roman" w:eastAsia="Times New Roman" w:hAnsi="Times New Roman" w:cs="Times New Roman"/>
-        </w:rPr>
-        <w:t>"</w:t>
+        <w:t>"sje30/sjemea"</w:t>
       </w:r>
     </w:p>
     <w:p>
@@ -2752,39 +2327,7 @@
           <w:rStyle w:val="gnkrckgcmrb"/>
           <w:rFonts w:ascii="Times New Roman" w:hAnsi="Times New Roman" w:cs="Times New Roman"/>
         </w:rPr>
-        <w:t>"</w:t>
-      </w:r>
-      <w:proofErr w:type="spellStart"/>
-      <w:r>
-        <w:rPr>
-          <w:rStyle w:val="gnkrckgcmrb"/>
-          <w:rFonts w:ascii="Times New Roman" w:hAnsi="Times New Roman" w:cs="Times New Roman"/>
-        </w:rPr>
-        <w:t>dianaransomhall</w:t>
-      </w:r>
-      <w:proofErr w:type="spellEnd"/>
-      <w:r>
-        <w:rPr>
-          <w:rStyle w:val="gnkrckgcmrb"/>
-          <w:rFonts w:ascii="Times New Roman" w:hAnsi="Times New Roman" w:cs="Times New Roman"/>
-        </w:rPr>
-        <w:t>/</w:t>
-      </w:r>
-      <w:proofErr w:type="spellStart"/>
-      <w:r>
-        <w:rPr>
-          <w:rStyle w:val="gnkrckgcmrb"/>
-          <w:rFonts w:ascii="Times New Roman" w:hAnsi="Times New Roman" w:cs="Times New Roman"/>
-        </w:rPr>
-        <w:t>meadq</w:t>
-      </w:r>
-      <w:proofErr w:type="spellEnd"/>
-      <w:r>
-        <w:rPr>
-          <w:rStyle w:val="gnkrckgcmrb"/>
-          <w:rFonts w:ascii="Times New Roman" w:hAnsi="Times New Roman" w:cs="Times New Roman"/>
-        </w:rPr>
-        <w:t>"</w:t>
+        <w:t>"dianaransomhall/meadq"</w:t>
       </w:r>
     </w:p>
     <w:p>
@@ -2949,17 +2492,8 @@
           <w:rFonts w:ascii="Courier New" w:eastAsia="Times New Roman" w:hAnsi="Courier New" w:cs="Courier New"/>
           <w:b/>
         </w:rPr>
-        <w:t>h5_</w:t>
-      </w:r>
-      <w:proofErr w:type="gramStart"/>
-      <w:r>
-        <w:rPr>
-          <w:rFonts w:ascii="Courier New" w:eastAsia="Times New Roman" w:hAnsi="Courier New" w:cs="Courier New"/>
-          <w:b/>
-        </w:rPr>
-        <w:t>conversion.R</w:t>
-      </w:r>
-      <w:proofErr w:type="gramEnd"/>
+        <w:t>h5_conversion.R</w:t>
+      </w:r>
       <w:r>
         <w:rPr>
           <w:rFonts w:ascii="Calibri" w:eastAsia="Times New Roman" w:hAnsi="Calibri" w:cs="Calibri"/>
@@ -3133,38 +2667,64 @@
         <w:rPr>
           <w:rFonts w:ascii="Bahnschrift SemiBold" w:eastAsia="Times New Roman" w:hAnsi="Bahnschrift SemiBold" w:cs="Calibri"/>
         </w:rPr>
-        <w:t xml:space="preserve">. </w:t>
-      </w:r>
-      <w:r>
-        <w:rPr>
-          <w:rFonts w:ascii="Times New Roman" w:eastAsia="Times New Roman" w:hAnsi="Times New Roman" w:cs="Times New Roman"/>
-          <w:shd w:val="clear" w:color="auto" w:fill="FFFFFF"/>
-        </w:rPr>
-        <w:t xml:space="preserve"> </w:t>
-      </w:r>
-      <w:r>
-        <w:rPr>
-          <w:rFonts w:ascii="Times New Roman" w:eastAsia="Times New Roman" w:hAnsi="Times New Roman" w:cs="Times New Roman"/>
-          <w:shd w:val="clear" w:color="auto" w:fill="FFFFFF"/>
-        </w:rPr>
-        <w:t xml:space="preserve">This script contains functions that </w:t>
+        <w:t xml:space="preserve">  </w:t>
+      </w:r>
+      <w:r>
+        <w:rPr>
+          <w:rFonts w:ascii="Times New Roman" w:eastAsia="Times New Roman" w:hAnsi="Times New Roman" w:cs="Times New Roman"/>
+          <w:shd w:val="clear" w:color="auto" w:fill="FFFFFF"/>
+        </w:rPr>
+        <w:t xml:space="preserve">and </w:t>
       </w:r>
       <w:r>
         <w:rPr>
           <w:rFonts w:ascii="Courier New" w:eastAsia="Times New Roman" w:hAnsi="Courier New" w:cs="Courier New"/>
           <w:b/>
         </w:rPr>
-        <w:t>h5_</w:t>
-      </w:r>
-      <w:proofErr w:type="gramStart"/>
+        <w:t>get_spike_list_files.R</w:t>
+      </w:r>
       <w:r>
         <w:rPr>
           <w:rFonts w:ascii="Courier New" w:eastAsia="Times New Roman" w:hAnsi="Courier New" w:cs="Courier New"/>
           <w:b/>
         </w:rPr>
-        <w:t>conversion.R</w:t>
-      </w:r>
-      <w:proofErr w:type="gramEnd"/>
+        <w:t>.</w:t>
+      </w:r>
+      <w:r>
+        <w:rPr>
+          <w:rFonts w:ascii="Times New Roman" w:eastAsia="Times New Roman" w:hAnsi="Times New Roman" w:cs="Times New Roman"/>
+          <w:shd w:val="clear" w:color="auto" w:fill="FFFFFF"/>
+        </w:rPr>
+        <w:t xml:space="preserve"> </w:t>
+      </w:r>
+      <w:r>
+        <w:rPr>
+          <w:rFonts w:ascii="Times New Roman" w:eastAsia="Times New Roman" w:hAnsi="Times New Roman" w:cs="Times New Roman"/>
+          <w:shd w:val="clear" w:color="auto" w:fill="FFFFFF"/>
+        </w:rPr>
+        <w:t>Th</w:t>
+      </w:r>
+      <w:r>
+        <w:rPr>
+          <w:rFonts w:ascii="Times New Roman" w:eastAsia="Times New Roman" w:hAnsi="Times New Roman" w:cs="Times New Roman"/>
+          <w:shd w:val="clear" w:color="auto" w:fill="FFFFFF"/>
+        </w:rPr>
+        <w:t>ese scripts</w:t>
+      </w:r>
+      <w:r>
+        <w:rPr>
+          <w:rFonts w:ascii="Times New Roman" w:eastAsia="Times New Roman" w:hAnsi="Times New Roman" w:cs="Times New Roman"/>
+          <w:shd w:val="clear" w:color="auto" w:fill="FFFFFF"/>
+        </w:rPr>
+        <w:t xml:space="preserve"> contain functions that </w:t>
+      </w:r>
+      <w:r>
+        <w:rPr>
+          <w:rFonts w:ascii="Courier New" w:eastAsia="Times New Roman" w:hAnsi="Courier New" w:cs="Courier New"/>
+          <w:b/>
+        </w:rPr>
+        <w:t>h5_conversion.R</w:t>
+      </w:r>
       <w:r>
         <w:rPr>
           <w:rFonts w:ascii="Times New Roman" w:eastAsia="Times New Roman" w:hAnsi="Times New Roman" w:cs="Times New Roman"/>
@@ -3202,17 +2762,8 @@
           <w:rFonts w:ascii="Courier New" w:eastAsia="Times New Roman" w:hAnsi="Courier New" w:cs="Courier New"/>
           <w:b/>
         </w:rPr>
-        <w:t>h5_</w:t>
-      </w:r>
-      <w:proofErr w:type="gramStart"/>
-      <w:r>
-        <w:rPr>
-          <w:rFonts w:ascii="Courier New" w:eastAsia="Times New Roman" w:hAnsi="Courier New" w:cs="Courier New"/>
-          <w:b/>
-        </w:rPr>
-        <w:t>conversion.R</w:t>
-      </w:r>
-      <w:proofErr w:type="gramEnd"/>
+        <w:t>h5_conversion.R</w:t>
+      </w:r>
       <w:r>
         <w:rPr>
           <w:rFonts w:ascii="Times New Roman" w:eastAsia="Times New Roman" w:hAnsi="Times New Roman" w:cs="Times New Roman"/>
@@ -3260,72 +2811,84 @@
           <w:color w:val="000000"/>
           <w:shd w:val="clear" w:color="auto" w:fill="FFFFFF"/>
         </w:rPr>
+        <w:t>Set “select_or_search_for_files” as “select” or “search”</w:t>
+      </w:r>
+    </w:p>
+    <w:p>
+      <w:pPr>
+        <w:pStyle w:val="ListParagraph"/>
+        <w:numPr>
+          <w:ilvl w:val="2"/>
+          <w:numId w:val="42"/>
+        </w:numPr>
+        <w:spacing w:after="0" w:line="240" w:lineRule="auto"/>
+        <w:textAlignment w:val="center"/>
+        <w:divId w:val="885335659"/>
+        <w:rPr>
+          <w:rFonts w:ascii="Times New Roman" w:eastAsia="Times New Roman" w:hAnsi="Times New Roman" w:cs="Times New Roman"/>
+          <w:color w:val="000000"/>
+          <w:shd w:val="clear" w:color="auto" w:fill="FFFFFF"/>
+        </w:rPr>
+      </w:pPr>
+      <w:r>
+        <w:rPr>
+          <w:rFonts w:ascii="Times New Roman" w:eastAsia="Times New Roman" w:hAnsi="Times New Roman" w:cs="Times New Roman"/>
+          <w:color w:val="000000"/>
+          <w:shd w:val="clear" w:color="auto" w:fill="FFFFFF"/>
+        </w:rPr>
         <w:lastRenderedPageBreak/>
-        <w:t>S</w:t>
-      </w:r>
-      <w:r>
-        <w:rPr>
-          <w:rFonts w:ascii="Times New Roman" w:eastAsia="Times New Roman" w:hAnsi="Times New Roman" w:cs="Times New Roman"/>
-          <w:color w:val="000000"/>
-          <w:shd w:val="clear" w:color="auto" w:fill="FFFFFF"/>
-        </w:rPr>
-        <w:t xml:space="preserve">et the </w:t>
-      </w:r>
-      <w:r>
-        <w:rPr>
-          <w:rFonts w:ascii="Times New Roman" w:eastAsia="Times New Roman" w:hAnsi="Times New Roman" w:cs="Times New Roman"/>
-          <w:color w:val="000000"/>
-          <w:shd w:val="clear" w:color="auto" w:fill="FFFFFF"/>
-        </w:rPr>
-        <w:t xml:space="preserve">“basepath” variable to </w:t>
-      </w:r>
-      <w:r>
-        <w:rPr>
-          <w:rFonts w:ascii="Times New Roman" w:eastAsia="Times New Roman" w:hAnsi="Times New Roman" w:cs="Times New Roman"/>
-          <w:color w:val="000000"/>
-          <w:shd w:val="clear" w:color="auto" w:fill="FFFFFF"/>
-        </w:rPr>
-        <w:t>where you want the h5Files folder to be created</w:t>
-      </w:r>
-      <w:r>
-        <w:rPr>
-          <w:rFonts w:ascii="Times New Roman" w:eastAsia="Times New Roman" w:hAnsi="Times New Roman" w:cs="Times New Roman"/>
-          <w:color w:val="000000"/>
-          <w:shd w:val="clear" w:color="auto" w:fill="FFFFFF"/>
-        </w:rPr>
-        <w:t xml:space="preserve">. Note: </w:t>
-      </w:r>
-      <w:r>
-        <w:rPr>
-          <w:rFonts w:ascii="Times New Roman" w:eastAsia="Times New Roman" w:hAnsi="Times New Roman" w:cs="Times New Roman"/>
-          <w:color w:val="000000"/>
-          <w:shd w:val="clear" w:color="auto" w:fill="FFFFFF"/>
-        </w:rPr>
-        <w:t>if the h5Files folder is created in the same location as an existing h5Files folder, the new h5Files folder will overwrite the existing h5Files folder.</w:t>
-      </w:r>
-      <w:r>
-        <w:rPr>
-          <w:rFonts w:ascii="Times New Roman" w:eastAsia="Times New Roman" w:hAnsi="Times New Roman" w:cs="Times New Roman"/>
-          <w:color w:val="000000"/>
-          <w:shd w:val="clear" w:color="auto" w:fill="FFFFFF"/>
-        </w:rPr>
-        <w:t xml:space="preserve"> (</w:t>
-      </w:r>
-      <w:r>
-        <w:rPr>
-          <w:rFonts w:ascii="Times New Roman" w:eastAsia="Times New Roman" w:hAnsi="Times New Roman" w:cs="Times New Roman"/>
-          <w:color w:val="000000"/>
-          <w:shd w:val="clear" w:color="auto" w:fill="FFFFFF"/>
-        </w:rPr>
-        <w:t>For all directory names in R, change all backward slashes to forward slashes</w:t>
-      </w:r>
-      <w:r>
-        <w:rPr>
-          <w:rFonts w:ascii="Times New Roman" w:eastAsia="Times New Roman" w:hAnsi="Times New Roman" w:cs="Times New Roman"/>
-          <w:color w:val="000000"/>
-          <w:shd w:val="clear" w:color="auto" w:fill="FFFFFF"/>
-        </w:rPr>
-        <w:t>)</w:t>
+        <w:t>If “select”, a dialog box will pop up and allow you to select all spike list files</w:t>
+      </w:r>
+      <w:r>
+        <w:rPr>
+          <w:rFonts w:ascii="Times New Roman" w:eastAsia="Times New Roman" w:hAnsi="Times New Roman" w:cs="Times New Roman"/>
+          <w:color w:val="000000"/>
+          <w:shd w:val="clear" w:color="auto" w:fill="FFFFFF"/>
+        </w:rPr>
+        <w:t xml:space="preserve"> (preferred option, especially for smaller data sets).</w:t>
+      </w:r>
+      <w:bookmarkStart w:id="0" w:name="_GoBack"/>
+      <w:bookmarkEnd w:id="0"/>
+    </w:p>
+    <w:p>
+      <w:pPr>
+        <w:pStyle w:val="ListParagraph"/>
+        <w:numPr>
+          <w:ilvl w:val="2"/>
+          <w:numId w:val="42"/>
+        </w:numPr>
+        <w:spacing w:after="0" w:line="240" w:lineRule="auto"/>
+        <w:textAlignment w:val="center"/>
+        <w:divId w:val="885335659"/>
+        <w:rPr>
+          <w:rFonts w:ascii="Times New Roman" w:eastAsia="Times New Roman" w:hAnsi="Times New Roman" w:cs="Times New Roman"/>
+          <w:color w:val="000000"/>
+          <w:shd w:val="clear" w:color="auto" w:fill="FFFFFF"/>
+        </w:rPr>
+      </w:pPr>
+      <w:r>
+        <w:rPr>
+          <w:rFonts w:ascii="Times New Roman" w:eastAsia="Times New Roman" w:hAnsi="Times New Roman" w:cs="Times New Roman"/>
+          <w:color w:val="000000"/>
+          <w:shd w:val="clear" w:color="auto" w:fill="FFFFFF"/>
+        </w:rPr>
+        <w:t>If “search”, functions in get_spike_list_files.R will search for the spike list files and master chemical lists in each culture folder and plate subfolder. You will get an error if 4 spike list files are not found per plate. You might need to make adjustments to the functions in get_spike_list_files.R to accommodate the structure of the data set.</w:t>
+      </w:r>
+      <w:r>
+        <w:rPr>
+          <w:rFonts w:ascii="Times New Roman" w:eastAsia="Times New Roman" w:hAnsi="Times New Roman" w:cs="Times New Roman"/>
+          <w:color w:val="000000"/>
+          <w:shd w:val="clear" w:color="auto" w:fill="FFFFFF"/>
+        </w:rPr>
+        <w:t xml:space="preserve"> 2 log files will be created documenting the spike list files and master chemical lists that were selected with this function</w:t>
+      </w:r>
+      <w:r>
+        <w:rPr>
+          <w:rFonts w:ascii="Times New Roman" w:eastAsia="Times New Roman" w:hAnsi="Times New Roman" w:cs="Times New Roman"/>
+          <w:color w:val="000000"/>
+          <w:shd w:val="clear" w:color="auto" w:fill="FFFFFF"/>
+        </w:rPr>
+        <w:t xml:space="preserve"> in the folder “start.dir.”</w:t>
       </w:r>
     </w:p>
     <w:p>
@@ -3350,25 +2913,39 @@
           <w:color w:val="000000"/>
           <w:shd w:val="clear" w:color="auto" w:fill="FFFFFF"/>
         </w:rPr>
-        <w:t>Set “</w:t>
-      </w:r>
-      <w:proofErr w:type="spellStart"/>
-      <w:r>
-        <w:rPr>
-          <w:rFonts w:ascii="Times New Roman" w:eastAsia="Times New Roman" w:hAnsi="Times New Roman" w:cs="Times New Roman"/>
-          <w:color w:val="000000"/>
-          <w:shd w:val="clear" w:color="auto" w:fill="FFFFFF"/>
-        </w:rPr>
-        <w:t>remakeAll_choice</w:t>
-      </w:r>
-      <w:proofErr w:type="spellEnd"/>
-      <w:r>
-        <w:rPr>
-          <w:rFonts w:ascii="Times New Roman" w:eastAsia="Times New Roman" w:hAnsi="Times New Roman" w:cs="Times New Roman"/>
-          <w:color w:val="000000"/>
-          <w:shd w:val="clear" w:color="auto" w:fill="FFFFFF"/>
-        </w:rPr>
-        <w:t>” to TRUE if you are running for the first time. Set to FALSE if some of your h5Files already exist and your do not want to remake them.</w:t>
+        <w:t xml:space="preserve">If using “search”, set “start.dir” to the starting directory that contains the culture folders. </w:t>
+      </w:r>
+      <w:r>
+        <w:rPr>
+          <w:rFonts w:ascii="Times New Roman" w:eastAsia="Times New Roman" w:hAnsi="Times New Roman" w:cs="Times New Roman"/>
+          <w:color w:val="000000"/>
+          <w:shd w:val="clear" w:color="auto" w:fill="FFFFFF"/>
+        </w:rPr>
+        <w:t xml:space="preserve">Otherwise, leave </w:t>
+      </w:r>
+      <w:r>
+        <w:rPr>
+          <w:rFonts w:ascii="Times New Roman" w:eastAsia="Times New Roman" w:hAnsi="Times New Roman" w:cs="Times New Roman"/>
+          <w:color w:val="000000"/>
+          <w:shd w:val="clear" w:color="auto" w:fill="FFFFFF"/>
+        </w:rPr>
+        <w:t xml:space="preserve">“start.dir” </w:t>
+      </w:r>
+      <w:r>
+        <w:rPr>
+          <w:rFonts w:ascii="Times New Roman" w:eastAsia="Times New Roman" w:hAnsi="Times New Roman" w:cs="Times New Roman"/>
+          <w:color w:val="000000"/>
+          <w:shd w:val="clear" w:color="auto" w:fill="FFFFFF"/>
+        </w:rPr>
+        <w:t>as</w:t>
+      </w:r>
+      <w:r>
+        <w:rPr>
+          <w:rFonts w:ascii="Times New Roman" w:eastAsia="Times New Roman" w:hAnsi="Times New Roman" w:cs="Times New Roman"/>
+          <w:color w:val="000000"/>
+          <w:shd w:val="clear" w:color="auto" w:fill="FFFFFF"/>
+        </w:rPr>
+        <w:t xml:space="preserve"> “”.</w:t>
       </w:r>
     </w:p>
     <w:p>
@@ -3393,119 +2970,7 @@
           <w:color w:val="000000"/>
           <w:shd w:val="clear" w:color="auto" w:fill="FFFFFF"/>
         </w:rPr>
-        <w:t>Set “</w:t>
-      </w:r>
-      <w:proofErr w:type="spellStart"/>
-      <w:r>
-        <w:rPr>
-          <w:rFonts w:ascii="Times New Roman" w:eastAsia="Times New Roman" w:hAnsi="Times New Roman" w:cs="Times New Roman"/>
-          <w:color w:val="000000"/>
-          <w:shd w:val="clear" w:color="auto" w:fill="FFFFFF"/>
-        </w:rPr>
-        <w:t>select_or_search_for_files</w:t>
-      </w:r>
-      <w:proofErr w:type="spellEnd"/>
-      <w:r>
-        <w:rPr>
-          <w:rFonts w:ascii="Times New Roman" w:eastAsia="Times New Roman" w:hAnsi="Times New Roman" w:cs="Times New Roman"/>
-          <w:color w:val="000000"/>
-          <w:shd w:val="clear" w:color="auto" w:fill="FFFFFF"/>
-        </w:rPr>
-        <w:t>” as “select” or “search”</w:t>
-      </w:r>
-    </w:p>
-    <w:p>
-      <w:pPr>
-        <w:pStyle w:val="ListParagraph"/>
-        <w:numPr>
-          <w:ilvl w:val="2"/>
-          <w:numId w:val="42"/>
-        </w:numPr>
-        <w:spacing w:after="0" w:line="240" w:lineRule="auto"/>
-        <w:textAlignment w:val="center"/>
-        <w:divId w:val="885335659"/>
-        <w:rPr>
-          <w:rFonts w:ascii="Times New Roman" w:eastAsia="Times New Roman" w:hAnsi="Times New Roman" w:cs="Times New Roman"/>
-          <w:color w:val="000000"/>
-          <w:shd w:val="clear" w:color="auto" w:fill="FFFFFF"/>
-        </w:rPr>
-      </w:pPr>
-      <w:r>
-        <w:rPr>
-          <w:rFonts w:ascii="Times New Roman" w:eastAsia="Times New Roman" w:hAnsi="Times New Roman" w:cs="Times New Roman"/>
-          <w:color w:val="000000"/>
-          <w:shd w:val="clear" w:color="auto" w:fill="FFFFFF"/>
-        </w:rPr>
-        <w:t>If “select”, a dialog box will pop up and allow you to select all spike list files</w:t>
-      </w:r>
-    </w:p>
-    <w:p>
-      <w:pPr>
-        <w:pStyle w:val="ListParagraph"/>
-        <w:numPr>
-          <w:ilvl w:val="2"/>
-          <w:numId w:val="42"/>
-        </w:numPr>
-        <w:spacing w:after="0" w:line="240" w:lineRule="auto"/>
-        <w:textAlignment w:val="center"/>
-        <w:divId w:val="885335659"/>
-        <w:rPr>
-          <w:rFonts w:ascii="Times New Roman" w:eastAsia="Times New Roman" w:hAnsi="Times New Roman" w:cs="Times New Roman"/>
-          <w:color w:val="000000"/>
-          <w:shd w:val="clear" w:color="auto" w:fill="FFFFFF"/>
-        </w:rPr>
-      </w:pPr>
-      <w:r>
-        <w:rPr>
-          <w:rFonts w:ascii="Times New Roman" w:eastAsia="Times New Roman" w:hAnsi="Times New Roman" w:cs="Times New Roman"/>
-          <w:color w:val="000000"/>
-          <w:shd w:val="clear" w:color="auto" w:fill="FFFFFF"/>
-        </w:rPr>
-        <w:t>If “search”, functions in get_spike_list_</w:t>
-      </w:r>
-      <w:proofErr w:type="gramStart"/>
-      <w:r>
-        <w:rPr>
-          <w:rFonts w:ascii="Times New Roman" w:eastAsia="Times New Roman" w:hAnsi="Times New Roman" w:cs="Times New Roman"/>
-          <w:color w:val="000000"/>
-          <w:shd w:val="clear" w:color="auto" w:fill="FFFFFF"/>
-        </w:rPr>
-        <w:t>files.R</w:t>
-      </w:r>
-      <w:proofErr w:type="gramEnd"/>
-      <w:r>
-        <w:rPr>
-          <w:rFonts w:ascii="Times New Roman" w:eastAsia="Times New Roman" w:hAnsi="Times New Roman" w:cs="Times New Roman"/>
-          <w:color w:val="000000"/>
-          <w:shd w:val="clear" w:color="auto" w:fill="FFFFFF"/>
-        </w:rPr>
-        <w:t xml:space="preserve"> will search for the spike list files and master chemical lists in each culture folder and plate subfolder. You will get an error if 4 spike list files are not found per plate. You might need to make adjustments to the functions in get_spike_list_</w:t>
-      </w:r>
-      <w:proofErr w:type="gramStart"/>
-      <w:r>
-        <w:rPr>
-          <w:rFonts w:ascii="Times New Roman" w:eastAsia="Times New Roman" w:hAnsi="Times New Roman" w:cs="Times New Roman"/>
-          <w:color w:val="000000"/>
-          <w:shd w:val="clear" w:color="auto" w:fill="FFFFFF"/>
-        </w:rPr>
-        <w:t>files.R</w:t>
-      </w:r>
-      <w:proofErr w:type="gramEnd"/>
-      <w:r>
-        <w:rPr>
-          <w:rFonts w:ascii="Times New Roman" w:eastAsia="Times New Roman" w:hAnsi="Times New Roman" w:cs="Times New Roman"/>
-          <w:color w:val="000000"/>
-          <w:shd w:val="clear" w:color="auto" w:fill="FFFFFF"/>
-        </w:rPr>
-        <w:t xml:space="preserve"> to accommodate the structure of the data set.</w:t>
-      </w:r>
-      <w:r>
-        <w:rPr>
-          <w:rFonts w:ascii="Times New Roman" w:eastAsia="Times New Roman" w:hAnsi="Times New Roman" w:cs="Times New Roman"/>
-          <w:color w:val="000000"/>
-          <w:shd w:val="clear" w:color="auto" w:fill="FFFFFF"/>
-        </w:rPr>
-        <w:t xml:space="preserve"> 2 log files will be created documenting the spike list files and master chemical lists that were selected with this function.</w:t>
+        <w:t>Set “remakeAll_choice” to TRUE if you are running for the first time. Set to FALSE if some of your h5Files already exist and your do not want to re-calculate them.</w:t>
       </w:r>
     </w:p>
     <w:p>
@@ -3530,43 +2995,23 @@
           <w:color w:val="000000"/>
           <w:shd w:val="clear" w:color="auto" w:fill="FFFFFF"/>
         </w:rPr>
-        <w:t>If using “search”, set “</w:t>
-      </w:r>
-      <w:proofErr w:type="spellStart"/>
-      <w:r>
-        <w:rPr>
-          <w:rFonts w:ascii="Times New Roman" w:eastAsia="Times New Roman" w:hAnsi="Times New Roman" w:cs="Times New Roman"/>
-          <w:color w:val="000000"/>
-          <w:shd w:val="clear" w:color="auto" w:fill="FFFFFF"/>
-        </w:rPr>
-        <w:t>start.dir</w:t>
-      </w:r>
-      <w:proofErr w:type="spellEnd"/>
-      <w:r>
-        <w:rPr>
-          <w:rFonts w:ascii="Times New Roman" w:eastAsia="Times New Roman" w:hAnsi="Times New Roman" w:cs="Times New Roman"/>
-          <w:color w:val="000000"/>
-          <w:shd w:val="clear" w:color="auto" w:fill="FFFFFF"/>
-        </w:rPr>
-        <w:t>” to the starting directory that contains the culture folders. Else set “</w:t>
-      </w:r>
-      <w:proofErr w:type="spellStart"/>
-      <w:r>
-        <w:rPr>
-          <w:rFonts w:ascii="Times New Roman" w:eastAsia="Times New Roman" w:hAnsi="Times New Roman" w:cs="Times New Roman"/>
-          <w:color w:val="000000"/>
-          <w:shd w:val="clear" w:color="auto" w:fill="FFFFFF"/>
-        </w:rPr>
-        <w:t>start.dir</w:t>
-      </w:r>
-      <w:proofErr w:type="spellEnd"/>
-      <w:r>
-        <w:rPr>
-          <w:rFonts w:ascii="Times New Roman" w:eastAsia="Times New Roman" w:hAnsi="Times New Roman" w:cs="Times New Roman"/>
-          <w:color w:val="000000"/>
-          <w:shd w:val="clear" w:color="auto" w:fill="FFFFFF"/>
-        </w:rPr>
-        <w:t>” to “”.</w:t>
+        <w:t>Set the “basepath” variable to where you want the h5Files folder to be created. Note: if the h5Files folder is created in the same location as an existing h5Files folder, the new h5Files folder will overwrite the existing h5Files folder. (</w:t>
+      </w:r>
+      <w:r>
+        <w:rPr>
+          <w:rFonts w:ascii="Times New Roman" w:eastAsia="Times New Roman" w:hAnsi="Times New Roman" w:cs="Times New Roman"/>
+          <w:color w:val="000000"/>
+          <w:shd w:val="clear" w:color="auto" w:fill="FFFFFF"/>
+        </w:rPr>
+        <w:t>For all directory names in R, change all backward slashes to forward slashes</w:t>
+      </w:r>
+      <w:r>
+        <w:rPr>
+          <w:rFonts w:ascii="Times New Roman" w:eastAsia="Times New Roman" w:hAnsi="Times New Roman" w:cs="Times New Roman"/>
+          <w:color w:val="000000"/>
+          <w:shd w:val="clear" w:color="auto" w:fill="FFFFFF"/>
+        </w:rPr>
+        <w:t>)</w:t>
       </w:r>
     </w:p>
     <w:p>
@@ -3598,17 +3043,8 @@
           <w:rFonts w:ascii="Courier New" w:eastAsia="Times New Roman" w:hAnsi="Courier New" w:cs="Courier New"/>
           <w:b/>
         </w:rPr>
-        <w:t>h5_</w:t>
-      </w:r>
-      <w:proofErr w:type="gramStart"/>
-      <w:r>
-        <w:rPr>
-          <w:rFonts w:ascii="Courier New" w:eastAsia="Times New Roman" w:hAnsi="Courier New" w:cs="Courier New"/>
-          <w:b/>
-        </w:rPr>
-        <w:t>conversion.R</w:t>
-      </w:r>
-      <w:proofErr w:type="gramEnd"/>
+        <w:t>h5_conversion.R</w:t>
+      </w:r>
     </w:p>
     <w:p>
       <w:pPr>
@@ -3713,25 +3149,7 @@
           <w:color w:val="000000"/>
           <w:shd w:val="clear" w:color="auto" w:fill="FFFFFF"/>
         </w:rPr>
-        <w:t xml:space="preserve">If following Option 1, select </w:t>
-      </w:r>
-      <w:proofErr w:type="gramStart"/>
-      <w:r>
-        <w:rPr>
-          <w:rFonts w:ascii="Times New Roman" w:eastAsia="Times New Roman" w:hAnsi="Times New Roman" w:cs="Times New Roman"/>
-          <w:color w:val="000000"/>
-          <w:shd w:val="clear" w:color="auto" w:fill="FFFFFF"/>
-        </w:rPr>
-        <w:t>all of</w:t>
-      </w:r>
-      <w:proofErr w:type="gramEnd"/>
-      <w:r>
-        <w:rPr>
-          <w:rFonts w:ascii="Times New Roman" w:eastAsia="Times New Roman" w:hAnsi="Times New Roman" w:cs="Times New Roman"/>
-          <w:color w:val="000000"/>
-          <w:shd w:val="clear" w:color="auto" w:fill="FFFFFF"/>
-        </w:rPr>
-        <w:t xml:space="preserve"> the spike list files</w:t>
+        <w:t>If following Option 1, select all of the spike list files</w:t>
       </w:r>
     </w:p>
     <w:p>
@@ -3829,25 +3247,7 @@
           <w:color w:val="000000"/>
           <w:shd w:val="clear" w:color="auto" w:fill="FFFFFF"/>
         </w:rPr>
-        <w:t xml:space="preserve">If following Option 1, select </w:t>
-      </w:r>
-      <w:proofErr w:type="gramStart"/>
-      <w:r>
-        <w:rPr>
-          <w:rFonts w:ascii="Times New Roman" w:eastAsia="Times New Roman" w:hAnsi="Times New Roman" w:cs="Times New Roman"/>
-          <w:color w:val="000000"/>
-          <w:shd w:val="clear" w:color="auto" w:fill="FFFFFF"/>
-        </w:rPr>
-        <w:t>all of</w:t>
-      </w:r>
-      <w:proofErr w:type="gramEnd"/>
-      <w:r>
-        <w:rPr>
-          <w:rFonts w:ascii="Times New Roman" w:eastAsia="Times New Roman" w:hAnsi="Times New Roman" w:cs="Times New Roman"/>
-          <w:color w:val="000000"/>
-          <w:shd w:val="clear" w:color="auto" w:fill="FFFFFF"/>
-        </w:rPr>
-        <w:t xml:space="preserve"> the Master Chemical List files</w:t>
+        <w:t>If following Option 1, select all of the Master Chemical List files</w:t>
       </w:r>
     </w:p>
     <w:p>
@@ -4112,94 +3512,58 @@
           <w:rFonts w:ascii="Courier New" w:eastAsia="Times New Roman" w:hAnsi="Courier New" w:cs="Courier New"/>
           <w:b/>
         </w:rPr>
-        <w:t>create_ont_</w:t>
-      </w:r>
-      <w:proofErr w:type="gramStart"/>
+        <w:t>create_ont_csv.R, create_</w:t>
+      </w:r>
       <w:r>
         <w:rPr>
           <w:rFonts w:ascii="Courier New" w:eastAsia="Times New Roman" w:hAnsi="Courier New" w:cs="Courier New"/>
           <w:b/>
         </w:rPr>
-        <w:t>csv.R</w:t>
-      </w:r>
-      <w:proofErr w:type="gramEnd"/>
+        <w:t>burst_</w:t>
+      </w:r>
       <w:r>
         <w:rPr>
           <w:rFonts w:ascii="Courier New" w:eastAsia="Times New Roman" w:hAnsi="Courier New" w:cs="Courier New"/>
           <w:b/>
         </w:rPr>
-        <w:t xml:space="preserve">, </w:t>
-      </w:r>
-      <w:proofErr w:type="spellStart"/>
+        <w:t>ont</w:t>
+      </w:r>
       <w:r>
         <w:rPr>
           <w:rFonts w:ascii="Courier New" w:eastAsia="Times New Roman" w:hAnsi="Courier New" w:cs="Courier New"/>
           <w:b/>
         </w:rPr>
-        <w:t>create_</w:t>
+        <w:t xml:space="preserve"> </w:t>
       </w:r>
       <w:r>
         <w:rPr>
           <w:rFonts w:ascii="Courier New" w:eastAsia="Times New Roman" w:hAnsi="Courier New" w:cs="Courier New"/>
           <w:b/>
         </w:rPr>
-        <w:t>burst_</w:t>
+        <w:t>_Data.R,</w:t>
+      </w:r>
+      <w:r>
+        <w:rPr>
+          <w:rFonts w:ascii="Times New Roman" w:eastAsia="Times New Roman" w:hAnsi="Times New Roman" w:cs="Times New Roman"/>
+          <w:color w:val="000000"/>
+          <w:shd w:val="clear" w:color="auto" w:fill="FFFFFF"/>
+        </w:rPr>
+        <w:t>and</w:t>
       </w:r>
       <w:r>
         <w:rPr>
           <w:rFonts w:ascii="Courier New" w:eastAsia="Times New Roman" w:hAnsi="Courier New" w:cs="Courier New"/>
           <w:b/>
         </w:rPr>
-        <w:t>ont</w:t>
-      </w:r>
-      <w:proofErr w:type="spellEnd"/>
+        <w:t xml:space="preserve"> </w:t>
+      </w:r>
       <w:r>
         <w:rPr>
           <w:rFonts w:ascii="Courier New" w:eastAsia="Times New Roman" w:hAnsi="Courier New" w:cs="Courier New"/>
           <w:b/>
         </w:rPr>
-        <w:t xml:space="preserve"> </w:t>
-      </w:r>
-      <w:r>
-        <w:rPr>
-          <w:rFonts w:ascii="Courier New" w:eastAsia="Times New Roman" w:hAnsi="Courier New" w:cs="Courier New"/>
-          <w:b/>
-        </w:rPr>
-        <w:t>_</w:t>
-      </w:r>
-      <w:proofErr w:type="spellStart"/>
-      <w:r>
-        <w:rPr>
-          <w:rFonts w:ascii="Courier New" w:eastAsia="Times New Roman" w:hAnsi="Courier New" w:cs="Courier New"/>
-          <w:b/>
-        </w:rPr>
-        <w:t>Data.R,</w:t>
-      </w:r>
-      <w:r>
-        <w:rPr>
-          <w:rFonts w:ascii="Times New Roman" w:eastAsia="Times New Roman" w:hAnsi="Times New Roman" w:cs="Times New Roman"/>
-          <w:color w:val="000000"/>
-          <w:shd w:val="clear" w:color="auto" w:fill="FFFFFF"/>
-        </w:rPr>
-        <w:t>and</w:t>
-      </w:r>
-      <w:proofErr w:type="spellEnd"/>
-      <w:r>
-        <w:rPr>
-          <w:rFonts w:ascii="Courier New" w:eastAsia="Times New Roman" w:hAnsi="Courier New" w:cs="Courier New"/>
-          <w:b/>
-        </w:rPr>
-        <w:t xml:space="preserve"> </w:t>
-      </w:r>
-      <w:proofErr w:type="spellStart"/>
-      <w:r>
-        <w:rPr>
-          <w:rFonts w:ascii="Courier New" w:eastAsia="Times New Roman" w:hAnsi="Courier New" w:cs="Courier New"/>
-          <w:b/>
-        </w:rPr>
         <w:t>local.corr.all.ont.ae.filter.R</w:t>
       </w:r>
-      <w:proofErr w:type="spellEnd"/>
     </w:p>
     <w:p>
       <w:pPr>
@@ -4234,7 +3598,6 @@
         </w:rPr>
         <w:t>This script will calculate activity metrics from the h5files for each DIV. One csv file will be created for each plate. The output files will be created in a folder named “</w:t>
       </w:r>
-      <w:proofErr w:type="spellStart"/>
       <w:r>
         <w:rPr>
           <w:rFonts w:ascii="Times New Roman" w:eastAsia="Times New Roman" w:hAnsi="Times New Roman" w:cs="Times New Roman"/>
@@ -4243,7 +3606,6 @@
         </w:rPr>
         <w:t>prepared_data</w:t>
       </w:r>
-      <w:proofErr w:type="spellEnd"/>
       <w:r>
         <w:rPr>
           <w:rFonts w:ascii="Times New Roman" w:eastAsia="Times New Roman" w:hAnsi="Times New Roman" w:cs="Times New Roman"/>
@@ -4284,7 +3646,6 @@
         </w:rPr>
         <w:t xml:space="preserve">Source </w:t>
       </w:r>
-      <w:proofErr w:type="spellStart"/>
       <w:r>
         <w:rPr>
           <w:rFonts w:ascii="Courier New" w:eastAsia="Times New Roman" w:hAnsi="Courier New" w:cs="Courier New"/>
@@ -4306,7 +3667,6 @@
         </w:rPr>
         <w:t>ont</w:t>
       </w:r>
-      <w:proofErr w:type="spellEnd"/>
       <w:r>
         <w:rPr>
           <w:rFonts w:ascii="Courier New" w:eastAsia="Times New Roman" w:hAnsi="Courier New" w:cs="Courier New"/>
@@ -4319,118 +3679,88 @@
           <w:rFonts w:ascii="Courier New" w:eastAsia="Times New Roman" w:hAnsi="Courier New" w:cs="Courier New"/>
           <w:b/>
         </w:rPr>
-        <w:t>_</w:t>
-      </w:r>
-      <w:proofErr w:type="spellStart"/>
+        <w:t>_Data.R</w:t>
+      </w:r>
+      <w:r>
+        <w:rPr>
+          <w:rFonts w:ascii="Times New Roman" w:eastAsia="Times New Roman" w:hAnsi="Times New Roman" w:cs="Times New Roman"/>
+          <w:color w:val="000000"/>
+          <w:shd w:val="clear" w:color="auto" w:fill="FFFFFF"/>
+        </w:rPr>
+        <w:t xml:space="preserve"> </w:t>
+      </w:r>
+      <w:r>
+        <w:rPr>
+          <w:rFonts w:ascii="Times New Roman" w:eastAsia="Times New Roman" w:hAnsi="Times New Roman" w:cs="Times New Roman"/>
+          <w:color w:val="000000"/>
+          <w:shd w:val="clear" w:color="auto" w:fill="FFFFFF"/>
+        </w:rPr>
+        <w:t xml:space="preserve">and </w:t>
+      </w:r>
       <w:r>
         <w:rPr>
           <w:rFonts w:ascii="Courier New" w:eastAsia="Times New Roman" w:hAnsi="Courier New" w:cs="Courier New"/>
           <w:b/>
-        </w:rPr>
-        <w:t>Data.R</w:t>
-      </w:r>
-      <w:proofErr w:type="spellEnd"/>
-      <w:r>
-        <w:rPr>
-          <w:rFonts w:ascii="Times New Roman" w:eastAsia="Times New Roman" w:hAnsi="Times New Roman" w:cs="Times New Roman"/>
-          <w:color w:val="000000"/>
-          <w:shd w:val="clear" w:color="auto" w:fill="FFFFFF"/>
-        </w:rPr>
-        <w:t xml:space="preserve"> </w:t>
-      </w:r>
-      <w:r>
-        <w:rPr>
-          <w:rFonts w:ascii="Times New Roman" w:eastAsia="Times New Roman" w:hAnsi="Times New Roman" w:cs="Times New Roman"/>
-          <w:color w:val="000000"/>
-          <w:shd w:val="clear" w:color="auto" w:fill="FFFFFF"/>
-        </w:rPr>
-        <w:t xml:space="preserve">and </w:t>
-      </w:r>
-      <w:proofErr w:type="spellStart"/>
-      <w:proofErr w:type="gramStart"/>
+          <w:color w:val="000000"/>
+          <w:shd w:val="clear" w:color="auto" w:fill="FFFFFF"/>
+        </w:rPr>
+        <w:t>local.corr.all.ont.ae.filter.R</w:t>
+      </w:r>
+      <w:r>
+        <w:rPr>
+          <w:rFonts w:ascii="Times New Roman" w:eastAsia="Times New Roman" w:hAnsi="Times New Roman" w:cs="Times New Roman"/>
+          <w:color w:val="000000"/>
+          <w:shd w:val="clear" w:color="auto" w:fill="FFFFFF"/>
+        </w:rPr>
+        <w:t xml:space="preserve">. </w:t>
+      </w:r>
+      <w:r>
+        <w:rPr>
+          <w:rFonts w:ascii="Times New Roman" w:eastAsia="Times New Roman" w:hAnsi="Times New Roman" w:cs="Times New Roman"/>
+          <w:color w:val="000000"/>
+          <w:shd w:val="clear" w:color="auto" w:fill="FFFFFF"/>
+        </w:rPr>
+        <w:t>Th</w:t>
+      </w:r>
+      <w:r>
+        <w:rPr>
+          <w:rFonts w:ascii="Times New Roman" w:eastAsia="Times New Roman" w:hAnsi="Times New Roman" w:cs="Times New Roman"/>
+          <w:color w:val="000000"/>
+          <w:shd w:val="clear" w:color="auto" w:fill="FFFFFF"/>
+        </w:rPr>
+        <w:t>ese</w:t>
+      </w:r>
+      <w:r>
+        <w:rPr>
+          <w:rFonts w:ascii="Times New Roman" w:eastAsia="Times New Roman" w:hAnsi="Times New Roman" w:cs="Times New Roman"/>
+          <w:color w:val="000000"/>
+          <w:shd w:val="clear" w:color="auto" w:fill="FFFFFF"/>
+        </w:rPr>
+        <w:t xml:space="preserve"> file</w:t>
+      </w:r>
+      <w:r>
+        <w:rPr>
+          <w:rFonts w:ascii="Times New Roman" w:eastAsia="Times New Roman" w:hAnsi="Times New Roman" w:cs="Times New Roman"/>
+          <w:color w:val="000000"/>
+          <w:shd w:val="clear" w:color="auto" w:fill="FFFFFF"/>
+        </w:rPr>
+        <w:t>s</w:t>
+      </w:r>
+      <w:r>
+        <w:rPr>
+          <w:rFonts w:ascii="Times New Roman" w:eastAsia="Times New Roman" w:hAnsi="Times New Roman" w:cs="Times New Roman"/>
+          <w:color w:val="000000"/>
+          <w:shd w:val="clear" w:color="auto" w:fill="FFFFFF"/>
+        </w:rPr>
+        <w:t xml:space="preserve"> contains functions that </w:t>
+      </w:r>
       <w:r>
         <w:rPr>
           <w:rFonts w:ascii="Courier New" w:eastAsia="Times New Roman" w:hAnsi="Courier New" w:cs="Courier New"/>
           <w:b/>
-          <w:color w:val="000000"/>
-          <w:shd w:val="clear" w:color="auto" w:fill="FFFFFF"/>
-        </w:rPr>
-        <w:t>local.corr.all.ont.ae.filter.R</w:t>
-      </w:r>
-      <w:proofErr w:type="spellEnd"/>
-      <w:r>
-        <w:rPr>
-          <w:rFonts w:ascii="Times New Roman" w:eastAsia="Times New Roman" w:hAnsi="Times New Roman" w:cs="Times New Roman"/>
-          <w:color w:val="000000"/>
-          <w:shd w:val="clear" w:color="auto" w:fill="FFFFFF"/>
-        </w:rPr>
-        <w:t>.</w:t>
-      </w:r>
-      <w:proofErr w:type="gramEnd"/>
-      <w:r>
-        <w:rPr>
-          <w:rFonts w:ascii="Times New Roman" w:eastAsia="Times New Roman" w:hAnsi="Times New Roman" w:cs="Times New Roman"/>
-          <w:color w:val="000000"/>
-          <w:shd w:val="clear" w:color="auto" w:fill="FFFFFF"/>
-        </w:rPr>
-        <w:t xml:space="preserve"> </w:t>
-      </w:r>
-      <w:r>
-        <w:rPr>
-          <w:rFonts w:ascii="Times New Roman" w:eastAsia="Times New Roman" w:hAnsi="Times New Roman" w:cs="Times New Roman"/>
-          <w:color w:val="000000"/>
-          <w:shd w:val="clear" w:color="auto" w:fill="FFFFFF"/>
-        </w:rPr>
-        <w:t>Th</w:t>
-      </w:r>
-      <w:r>
-        <w:rPr>
-          <w:rFonts w:ascii="Times New Roman" w:eastAsia="Times New Roman" w:hAnsi="Times New Roman" w:cs="Times New Roman"/>
-          <w:color w:val="000000"/>
-          <w:shd w:val="clear" w:color="auto" w:fill="FFFFFF"/>
-        </w:rPr>
-        <w:t>ese</w:t>
-      </w:r>
-      <w:r>
-        <w:rPr>
-          <w:rFonts w:ascii="Times New Roman" w:eastAsia="Times New Roman" w:hAnsi="Times New Roman" w:cs="Times New Roman"/>
-          <w:color w:val="000000"/>
-          <w:shd w:val="clear" w:color="auto" w:fill="FFFFFF"/>
-        </w:rPr>
-        <w:t xml:space="preserve"> file</w:t>
-      </w:r>
-      <w:r>
-        <w:rPr>
-          <w:rFonts w:ascii="Times New Roman" w:eastAsia="Times New Roman" w:hAnsi="Times New Roman" w:cs="Times New Roman"/>
-          <w:color w:val="000000"/>
-          <w:shd w:val="clear" w:color="auto" w:fill="FFFFFF"/>
-        </w:rPr>
-        <w:t>s</w:t>
-      </w:r>
-      <w:r>
-        <w:rPr>
-          <w:rFonts w:ascii="Times New Roman" w:eastAsia="Times New Roman" w:hAnsi="Times New Roman" w:cs="Times New Roman"/>
-          <w:color w:val="000000"/>
-          <w:shd w:val="clear" w:color="auto" w:fill="FFFFFF"/>
-        </w:rPr>
-        <w:t xml:space="preserve"> contains functions that </w:t>
-      </w:r>
-      <w:r>
-        <w:rPr>
-          <w:rFonts w:ascii="Courier New" w:eastAsia="Times New Roman" w:hAnsi="Courier New" w:cs="Courier New"/>
-          <w:b/>
-        </w:rPr>
-        <w:t>create_ont_</w:t>
-      </w:r>
-      <w:proofErr w:type="gramStart"/>
-      <w:r>
-        <w:rPr>
-          <w:rFonts w:ascii="Courier New" w:eastAsia="Times New Roman" w:hAnsi="Courier New" w:cs="Courier New"/>
-          <w:b/>
-        </w:rPr>
-        <w:t>csv.R</w:t>
-      </w:r>
-      <w:proofErr w:type="gramEnd"/>
+        </w:rPr>
+        <w:t>create_ont_csv.R</w:t>
+      </w:r>
       <w:r>
         <w:rPr>
           <w:rFonts w:ascii="Times New Roman" w:eastAsia="Times New Roman" w:hAnsi="Times New Roman" w:cs="Times New Roman"/>
@@ -4475,17 +3805,8 @@
           <w:rFonts w:ascii="Courier New" w:eastAsia="Times New Roman" w:hAnsi="Courier New" w:cs="Courier New"/>
           <w:b/>
         </w:rPr>
-        <w:t>create_ont_</w:t>
-      </w:r>
-      <w:proofErr w:type="gramStart"/>
-      <w:r>
-        <w:rPr>
-          <w:rFonts w:ascii="Courier New" w:eastAsia="Times New Roman" w:hAnsi="Courier New" w:cs="Courier New"/>
-          <w:b/>
-        </w:rPr>
-        <w:t>csv.R</w:t>
-      </w:r>
-      <w:proofErr w:type="gramEnd"/>
+        <w:t>create_ont_csv.R</w:t>
+      </w:r>
       <w:r>
         <w:rPr>
           <w:rFonts w:ascii="Bahnschrift SemiBold" w:eastAsia="Times New Roman" w:hAnsi="Bahnschrift SemiBold" w:cs="Calibri"/>
@@ -4539,7 +3860,6 @@
         </w:rPr>
         <w:t>“</w:t>
       </w:r>
-      <w:proofErr w:type="spellStart"/>
       <w:r>
         <w:rPr>
           <w:rFonts w:ascii="Times New Roman" w:eastAsia="Times New Roman" w:hAnsi="Times New Roman" w:cs="Times New Roman"/>
@@ -4548,7 +3868,6 @@
         </w:rPr>
         <w:t>prepared_data</w:t>
       </w:r>
-      <w:proofErr w:type="spellEnd"/>
       <w:r>
         <w:rPr>
           <w:rFonts w:ascii="Times New Roman" w:eastAsia="Times New Roman" w:hAnsi="Times New Roman" w:cs="Times New Roman"/>
@@ -4615,17 +3934,8 @@
           <w:rFonts w:ascii="Courier New" w:eastAsia="Times New Roman" w:hAnsi="Courier New" w:cs="Courier New"/>
           <w:b/>
         </w:rPr>
-        <w:t>create_ont_</w:t>
-      </w:r>
-      <w:proofErr w:type="gramStart"/>
-      <w:r>
-        <w:rPr>
-          <w:rFonts w:ascii="Courier New" w:eastAsia="Times New Roman" w:hAnsi="Courier New" w:cs="Courier New"/>
-          <w:b/>
-        </w:rPr>
-        <w:t>csv.R</w:t>
-      </w:r>
-      <w:proofErr w:type="gramEnd"/>
+        <w:t>create_ont_csv.R</w:t>
+      </w:r>
     </w:p>
     <w:p>
       <w:pPr>
@@ -4706,6 +4016,7 @@
           <w:color w:val="000000"/>
           <w:shd w:val="clear" w:color="auto" w:fill="FFFFFF"/>
         </w:rPr>
+        <w:lastRenderedPageBreak/>
         <w:t xml:space="preserve">If following Option 2, select </w:t>
       </w:r>
       <w:r>
@@ -4743,7 +4054,6 @@
         <w:rPr>
           <w:rFonts w:ascii="Times New Roman" w:eastAsia="Times New Roman" w:hAnsi="Times New Roman" w:cs="Times New Roman"/>
         </w:rPr>
-        <w:lastRenderedPageBreak/>
         <w:t xml:space="preserve">Note: as the scripts process the data for each well, the </w:t>
       </w:r>
       <w:r>
@@ -4882,7 +4192,6 @@
         </w:rPr>
         <w:t>The output files will be in the “</w:t>
       </w:r>
-      <w:proofErr w:type="spellStart"/>
       <w:r>
         <w:rPr>
           <w:rFonts w:ascii="Times New Roman" w:eastAsia="Times New Roman" w:hAnsi="Times New Roman" w:cs="Times New Roman"/>
@@ -4891,18 +4200,7 @@
           <w:color w:val="000000"/>
           <w:shd w:val="clear" w:color="auto" w:fill="FFFFFF"/>
         </w:rPr>
-        <w:t>prepared_data</w:t>
-      </w:r>
-      <w:proofErr w:type="spellEnd"/>
-      <w:r>
-        <w:rPr>
-          <w:rFonts w:ascii="Times New Roman" w:eastAsia="Times New Roman" w:hAnsi="Times New Roman" w:cs="Times New Roman"/>
-          <w:i/>
-          <w:iCs/>
-          <w:color w:val="000000"/>
-          <w:shd w:val="clear" w:color="auto" w:fill="FFFFFF"/>
-        </w:rPr>
-        <w:t xml:space="preserve">” </w:t>
+        <w:t xml:space="preserve">prepared_data” </w:t>
       </w:r>
       <w:r>
         <w:rPr>
@@ -4962,7 +4260,7 @@
           <w:rFonts w:ascii="Calibri" w:eastAsia="Times New Roman" w:hAnsi="Calibri" w:cs="Calibri"/>
         </w:rPr>
       </w:pPr>
-      <w:bookmarkStart w:id="0" w:name="_Hlk41645237"/>
+      <w:bookmarkStart w:id="1" w:name="_Hlk41645237"/>
       <w:r>
         <w:rPr>
           <w:rFonts w:ascii="Times New Roman" w:eastAsia="Times New Roman" w:hAnsi="Times New Roman" w:cs="Times New Roman"/>
@@ -5000,92 +4298,42 @@
           <w:rFonts w:ascii="Calibri" w:eastAsia="Times New Roman" w:hAnsi="Calibri" w:cs="Calibri"/>
         </w:rPr>
       </w:pPr>
-      <w:proofErr w:type="spellStart"/>
       <w:r>
         <w:rPr>
           <w:rFonts w:ascii="Courier New" w:eastAsia="Times New Roman" w:hAnsi="Courier New" w:cs="Courier New"/>
           <w:b/>
         </w:rPr>
-        <w:t>spikeLoadRountines.R</w:t>
-      </w:r>
-      <w:proofErr w:type="spellEnd"/>
+        <w:t>spikeLoadRountines.R, nmi2_final.R,</w:t>
+      </w:r>
+      <w:r>
+        <w:rPr>
+          <w:rFonts w:ascii="Times New Roman" w:eastAsia="Times New Roman" w:hAnsi="Times New Roman" w:cs="Times New Roman"/>
+          <w:color w:val="000000"/>
+          <w:shd w:val="clear" w:color="auto" w:fill="FFFFFF"/>
+        </w:rPr>
+        <w:t xml:space="preserve"> </w:t>
+      </w:r>
+      <w:r>
+        <w:rPr>
+          <w:rFonts w:ascii="Times New Roman" w:eastAsia="Times New Roman" w:hAnsi="Times New Roman" w:cs="Times New Roman"/>
+          <w:color w:val="000000"/>
+          <w:shd w:val="clear" w:color="auto" w:fill="FFFFFF"/>
+        </w:rPr>
+        <w:t>and</w:t>
+      </w:r>
       <w:r>
         <w:rPr>
           <w:rFonts w:ascii="Courier New" w:eastAsia="Times New Roman" w:hAnsi="Courier New" w:cs="Courier New"/>
           <w:b/>
         </w:rPr>
-        <w:t>, nmi2_</w:t>
-      </w:r>
-      <w:proofErr w:type="gramStart"/>
-      <w:r>
-        <w:rPr>
-          <w:rFonts w:ascii="Courier New" w:eastAsia="Times New Roman" w:hAnsi="Courier New" w:cs="Courier New"/>
-          <w:b/>
-        </w:rPr>
-        <w:t>final.R</w:t>
-      </w:r>
-      <w:proofErr w:type="gramEnd"/>
-      <w:r>
-        <w:rPr>
-          <w:rFonts w:ascii="Courier New" w:eastAsia="Times New Roman" w:hAnsi="Courier New" w:cs="Courier New"/>
-          <w:b/>
+        <w:t xml:space="preserve"> nmi_wrapper.R,   MI_script_all.R</w:t>
+      </w:r>
+      <w:r>
+        <w:rPr>
+          <w:rFonts w:ascii="Bahnschrift SemiBold" w:eastAsia="Times New Roman" w:hAnsi="Bahnschrift SemiBold" w:cs="Calibri"/>
         </w:rPr>
         <w:t>,</w:t>
       </w:r>
-      <w:r>
-        <w:rPr>
-          <w:rFonts w:ascii="Times New Roman" w:eastAsia="Times New Roman" w:hAnsi="Times New Roman" w:cs="Times New Roman"/>
-          <w:color w:val="000000"/>
-          <w:shd w:val="clear" w:color="auto" w:fill="FFFFFF"/>
-        </w:rPr>
-        <w:t xml:space="preserve"> </w:t>
-      </w:r>
-      <w:r>
-        <w:rPr>
-          <w:rFonts w:ascii="Times New Roman" w:eastAsia="Times New Roman" w:hAnsi="Times New Roman" w:cs="Times New Roman"/>
-          <w:color w:val="000000"/>
-          <w:shd w:val="clear" w:color="auto" w:fill="FFFFFF"/>
-        </w:rPr>
-        <w:t>and</w:t>
-      </w:r>
-      <w:r>
-        <w:rPr>
-          <w:rFonts w:ascii="Courier New" w:eastAsia="Times New Roman" w:hAnsi="Courier New" w:cs="Courier New"/>
-          <w:b/>
-        </w:rPr>
-        <w:t xml:space="preserve"> </w:t>
-      </w:r>
-      <w:proofErr w:type="spellStart"/>
-      <w:r>
-        <w:rPr>
-          <w:rFonts w:ascii="Courier New" w:eastAsia="Times New Roman" w:hAnsi="Courier New" w:cs="Courier New"/>
-          <w:b/>
-        </w:rPr>
-        <w:t>nmi_wrapper.R</w:t>
-      </w:r>
-      <w:proofErr w:type="spellEnd"/>
-      <w:r>
-        <w:rPr>
-          <w:rFonts w:ascii="Courier New" w:eastAsia="Times New Roman" w:hAnsi="Courier New" w:cs="Courier New"/>
-          <w:b/>
-        </w:rPr>
-        <w:t xml:space="preserve">,   </w:t>
-      </w:r>
-      <w:proofErr w:type="spellStart"/>
-      <w:r>
-        <w:rPr>
-          <w:rFonts w:ascii="Courier New" w:eastAsia="Times New Roman" w:hAnsi="Courier New" w:cs="Courier New"/>
-          <w:b/>
-        </w:rPr>
-        <w:t>MI_script_all.R</w:t>
-      </w:r>
-      <w:proofErr w:type="spellEnd"/>
-      <w:r>
-        <w:rPr>
-          <w:rFonts w:ascii="Bahnschrift SemiBold" w:eastAsia="Times New Roman" w:hAnsi="Bahnschrift SemiBold" w:cs="Calibri"/>
-        </w:rPr>
-        <w:t>,</w:t>
-      </w:r>
     </w:p>
     <w:p>
       <w:pPr>
@@ -5168,7 +4416,6 @@
         </w:rPr>
         <w:t xml:space="preserve"> “</w:t>
       </w:r>
-      <w:proofErr w:type="spellStart"/>
       <w:r>
         <w:rPr>
           <w:rFonts w:ascii="Times New Roman" w:hAnsi="Times New Roman"/>
@@ -5177,7 +4424,6 @@
         </w:rPr>
         <w:t>All_MI</w:t>
       </w:r>
-      <w:proofErr w:type="spellEnd"/>
       <w:r>
         <w:rPr>
           <w:rFonts w:ascii="Times New Roman" w:eastAsia="Times New Roman" w:hAnsi="Times New Roman" w:cs="Times New Roman"/>
@@ -5239,7 +4485,6 @@
         </w:rPr>
         <w:t xml:space="preserve">Source </w:t>
       </w:r>
-      <w:proofErr w:type="spellStart"/>
       <w:r>
         <w:rPr>
           <w:rFonts w:ascii="Courier New" w:eastAsia="Times New Roman" w:hAnsi="Courier New" w:cs="Courier New"/>
@@ -5247,7 +4492,6 @@
         </w:rPr>
         <w:t>spikeLoadRountines.R</w:t>
       </w:r>
-      <w:proofErr w:type="spellEnd"/>
       <w:r>
         <w:rPr>
           <w:rFonts w:ascii="Bahnschrift SemiBold" w:eastAsia="Times New Roman" w:hAnsi="Bahnschrift SemiBold" w:cs="Calibri"/>
@@ -5259,46 +4503,35 @@
           <w:rFonts w:ascii="Courier New" w:eastAsia="Times New Roman" w:hAnsi="Courier New" w:cs="Courier New"/>
           <w:b/>
         </w:rPr>
-        <w:t>nmi2_</w:t>
-      </w:r>
-      <w:proofErr w:type="gramStart"/>
+        <w:t>nmi2_final.R</w:t>
+      </w:r>
+      <w:r>
+        <w:rPr>
+          <w:rFonts w:ascii="Bahnschrift SemiBold" w:eastAsia="Times New Roman" w:hAnsi="Bahnschrift SemiBold" w:cs="Calibri"/>
+        </w:rPr>
+        <w:t xml:space="preserve">, </w:t>
+      </w:r>
+      <w:r>
+        <w:rPr>
+          <w:rFonts w:ascii="Times New Roman" w:eastAsia="Times New Roman" w:hAnsi="Times New Roman" w:cs="Times New Roman"/>
+          <w:color w:val="000000"/>
+          <w:shd w:val="clear" w:color="auto" w:fill="FFFFFF"/>
+        </w:rPr>
+        <w:t xml:space="preserve">and </w:t>
+      </w:r>
+      <w:r>
+        <w:rPr>
+          <w:rFonts w:ascii="Bahnschrift SemiBold" w:eastAsia="Times New Roman" w:hAnsi="Bahnschrift SemiBold" w:cs="Calibri"/>
+        </w:rPr>
+        <w:t xml:space="preserve"> </w:t>
+      </w:r>
       <w:r>
         <w:rPr>
           <w:rFonts w:ascii="Courier New" w:eastAsia="Times New Roman" w:hAnsi="Courier New" w:cs="Courier New"/>
           <w:b/>
         </w:rPr>
-        <w:t>final.R</w:t>
-      </w:r>
-      <w:proofErr w:type="gramEnd"/>
-      <w:r>
-        <w:rPr>
-          <w:rFonts w:ascii="Bahnschrift SemiBold" w:eastAsia="Times New Roman" w:hAnsi="Bahnschrift SemiBold" w:cs="Calibri"/>
-        </w:rPr>
-        <w:t xml:space="preserve">, </w:t>
-      </w:r>
-      <w:r>
-        <w:rPr>
-          <w:rFonts w:ascii="Times New Roman" w:eastAsia="Times New Roman" w:hAnsi="Times New Roman" w:cs="Times New Roman"/>
-          <w:color w:val="000000"/>
-          <w:shd w:val="clear" w:color="auto" w:fill="FFFFFF"/>
-        </w:rPr>
-        <w:t xml:space="preserve">and </w:t>
-      </w:r>
-      <w:r>
-        <w:rPr>
-          <w:rFonts w:ascii="Bahnschrift SemiBold" w:eastAsia="Times New Roman" w:hAnsi="Bahnschrift SemiBold" w:cs="Calibri"/>
-        </w:rPr>
-        <w:t xml:space="preserve"> </w:t>
-      </w:r>
-      <w:proofErr w:type="spellStart"/>
-      <w:r>
-        <w:rPr>
-          <w:rFonts w:ascii="Courier New" w:eastAsia="Times New Roman" w:hAnsi="Courier New" w:cs="Courier New"/>
-          <w:b/>
-        </w:rPr>
         <w:t>nmi_wrapper.R</w:t>
       </w:r>
-      <w:proofErr w:type="spellEnd"/>
       <w:r>
         <w:rPr>
           <w:rFonts w:ascii="Times New Roman" w:eastAsia="Times New Roman" w:hAnsi="Times New Roman" w:cs="Times New Roman"/>
@@ -5327,24 +4560,13 @@
         </w:rPr>
         <w:t xml:space="preserve">In </w:t>
       </w:r>
-      <w:proofErr w:type="spellStart"/>
       <w:r>
         <w:rPr>
           <w:rFonts w:ascii="Courier New" w:eastAsia="Times New Roman" w:hAnsi="Courier New" w:cs="Courier New"/>
           <w:b/>
         </w:rPr>
-        <w:t>MI_script_</w:t>
-      </w:r>
-      <w:proofErr w:type="gramStart"/>
-      <w:r>
-        <w:rPr>
-          <w:rFonts w:ascii="Courier New" w:eastAsia="Times New Roman" w:hAnsi="Courier New" w:cs="Courier New"/>
-          <w:b/>
-        </w:rPr>
-        <w:t>all.R</w:t>
-      </w:r>
-      <w:proofErr w:type="spellEnd"/>
-      <w:proofErr w:type="gramEnd"/>
+        <w:t>MI_script_all.R</w:t>
+      </w:r>
       <w:r>
         <w:rPr>
           <w:rFonts w:ascii="Bahnschrift SemiBold" w:eastAsia="Times New Roman" w:hAnsi="Bahnschrift SemiBold" w:cs="Calibri"/>
@@ -5357,7 +4579,6 @@
         </w:rPr>
         <w:t>in the USER INPUT section, set the “basepath” variable to where you want the “</w:t>
       </w:r>
-      <w:proofErr w:type="spellStart"/>
       <w:r>
         <w:rPr>
           <w:rFonts w:ascii="Times New Roman" w:hAnsi="Times New Roman"/>
@@ -5365,7 +4586,6 @@
         </w:rPr>
         <w:t>All_MI</w:t>
       </w:r>
-      <w:proofErr w:type="spellEnd"/>
       <w:r>
         <w:rPr>
           <w:rFonts w:ascii="Times New Roman" w:eastAsia="Times New Roman" w:hAnsi="Times New Roman" w:cs="Times New Roman"/>
@@ -5415,24 +4635,13 @@
         </w:rPr>
         <w:t xml:space="preserve">Source </w:t>
       </w:r>
-      <w:proofErr w:type="spellStart"/>
       <w:r>
         <w:rPr>
           <w:rFonts w:ascii="Courier New" w:eastAsia="Times New Roman" w:hAnsi="Courier New" w:cs="Courier New"/>
           <w:b/>
         </w:rPr>
-        <w:t>MI_script_</w:t>
-      </w:r>
-      <w:proofErr w:type="gramStart"/>
-      <w:r>
-        <w:rPr>
-          <w:rFonts w:ascii="Courier New" w:eastAsia="Times New Roman" w:hAnsi="Courier New" w:cs="Courier New"/>
-          <w:b/>
-        </w:rPr>
-        <w:t>all.R</w:t>
-      </w:r>
-      <w:proofErr w:type="spellEnd"/>
-      <w:proofErr w:type="gramEnd"/>
+        <w:t>MI_script_all.R</w:t>
+      </w:r>
     </w:p>
     <w:p>
       <w:pPr>
@@ -5600,24 +4809,10 @@
         <w:rPr>
           <w:rFonts w:ascii="Times New Roman" w:eastAsia="Times New Roman" w:hAnsi="Times New Roman" w:cs="Times New Roman"/>
         </w:rPr>
-        <w:t xml:space="preserve"> </w:t>
-      </w:r>
-      <w:proofErr w:type="spellStart"/>
-      <w:r>
-        <w:rPr>
-          <w:rFonts w:ascii="Times New Roman" w:eastAsia="Times New Roman" w:hAnsi="Times New Roman" w:cs="Times New Roman"/>
-        </w:rPr>
-        <w:t>All_MI</w:t>
-      </w:r>
-      <w:proofErr w:type="spellEnd"/>
-      <w:r>
-        <w:rPr>
-          <w:rFonts w:ascii="Times New Roman" w:eastAsia="Times New Roman" w:hAnsi="Times New Roman" w:cs="Times New Roman"/>
-        </w:rPr>
-        <w:t xml:space="preserve">” when the script is complete. </w:t>
-      </w:r>
-    </w:p>
-    <w:bookmarkEnd w:id="0"/>
+        <w:t xml:space="preserve"> All_MI” when the script is complete. </w:t>
+      </w:r>
+    </w:p>
+    <w:bookmarkEnd w:id="1"/>
     <w:p>
       <w:pPr>
         <w:spacing w:after="0" w:line="240" w:lineRule="auto"/>
@@ -5709,7 +4904,6 @@
         </w:rPr>
         <w:tab/>
       </w:r>
-      <w:proofErr w:type="spellStart"/>
       <w:r>
         <w:rPr>
           <w:rFonts w:ascii="Courier New" w:eastAsia="Times New Roman" w:hAnsi="Courier New" w:cs="Courier New"/>
@@ -5717,7 +4911,6 @@
         </w:rPr>
         <w:t>burst_parameter_to_AUC.R</w:t>
       </w:r>
-      <w:proofErr w:type="spellEnd"/>
     </w:p>
     <w:p>
       <w:pPr>
@@ -5820,7 +5013,6 @@
         </w:rPr>
         <w:t xml:space="preserve">In </w:t>
       </w:r>
-      <w:proofErr w:type="spellStart"/>
       <w:r>
         <w:rPr>
           <w:rFonts w:ascii="Courier New" w:eastAsia="Times New Roman" w:hAnsi="Courier New" w:cs="Courier New"/>
@@ -5828,7 +5020,6 @@
         </w:rPr>
         <w:t>burst_parameter_to_AUC.R</w:t>
       </w:r>
-      <w:proofErr w:type="spellEnd"/>
       <w:r>
         <w:rPr>
           <w:rFonts w:ascii="Times New Roman" w:eastAsia="Times New Roman" w:hAnsi="Times New Roman" w:cs="Times New Roman"/>
@@ -5961,25 +5152,7 @@
           <w:color w:val="000000" w:themeColor="text1"/>
           <w:shd w:val="clear" w:color="auto" w:fill="FFFFFF"/>
         </w:rPr>
-        <w:t>Set “</w:t>
-      </w:r>
-      <w:proofErr w:type="spellStart"/>
-      <w:r>
-        <w:rPr>
-          <w:rFonts w:ascii="Times New Roman" w:eastAsia="Times New Roman" w:hAnsi="Times New Roman" w:cs="Times New Roman"/>
-          <w:color w:val="000000" w:themeColor="text1"/>
-          <w:shd w:val="clear" w:color="auto" w:fill="FFFFFF"/>
-        </w:rPr>
-        <w:t>use_divs</w:t>
-      </w:r>
-      <w:proofErr w:type="spellEnd"/>
-      <w:r>
-        <w:rPr>
-          <w:rFonts w:ascii="Times New Roman" w:eastAsia="Times New Roman" w:hAnsi="Times New Roman" w:cs="Times New Roman"/>
-          <w:color w:val="000000" w:themeColor="text1"/>
-          <w:shd w:val="clear" w:color="auto" w:fill="FFFFFF"/>
-        </w:rPr>
-        <w:t xml:space="preserve">” to a list of the expected DIVs in the input data files. The script will output a warning if any plate is missing a DIV recording, or has non-standard DIVs) </w:t>
+        <w:t xml:space="preserve">Set “use_divs” to a list of the expected DIVs in the input data files. The script will output a warning if any plate is missing a DIV recording, or has non-standard DIVs) </w:t>
       </w:r>
     </w:p>
     <w:p>
@@ -6004,59 +5177,21 @@
         <w:lastRenderedPageBreak/>
         <w:t xml:space="preserve">Source the script </w:t>
       </w:r>
-      <w:proofErr w:type="spellStart"/>
       <w:r>
         <w:rPr>
           <w:rFonts w:ascii="Courier New" w:eastAsia="Times New Roman" w:hAnsi="Courier New" w:cs="Courier New"/>
           <w:b/>
         </w:rPr>
-        <w:t>burst_parameter_to_</w:t>
-      </w:r>
-      <w:proofErr w:type="gramStart"/>
-      <w:r>
-        <w:rPr>
-          <w:rFonts w:ascii="Courier New" w:eastAsia="Times New Roman" w:hAnsi="Courier New" w:cs="Courier New"/>
-          <w:b/>
-        </w:rPr>
-        <w:t>AUC.R</w:t>
-      </w:r>
-      <w:proofErr w:type="spellEnd"/>
+        <w:t>burst_parameter_to_AUC.R</w:t>
+      </w:r>
       <w:r>
         <w:rPr>
           <w:rFonts w:ascii="Times New Roman" w:eastAsia="Times New Roman" w:hAnsi="Times New Roman" w:cs="Times New Roman"/>
           <w:color w:val="000000" w:themeColor="text1"/>
           <w:shd w:val="clear" w:color="auto" w:fill="FFFFFF"/>
         </w:rPr>
-        <w:t xml:space="preserve"> .</w:t>
-      </w:r>
-      <w:proofErr w:type="gramEnd"/>
-      <w:r>
-        <w:rPr>
-          <w:rFonts w:ascii="Times New Roman" w:eastAsia="Times New Roman" w:hAnsi="Times New Roman" w:cs="Times New Roman"/>
-          <w:color w:val="000000" w:themeColor="text1"/>
-          <w:shd w:val="clear" w:color="auto" w:fill="FFFFFF"/>
-        </w:rPr>
-        <w:t xml:space="preserve"> A pop-up window will allow you to select </w:t>
-      </w:r>
-      <w:proofErr w:type="gramStart"/>
-      <w:r>
-        <w:rPr>
-          <w:rFonts w:ascii="Times New Roman" w:eastAsia="Times New Roman" w:hAnsi="Times New Roman" w:cs="Times New Roman"/>
-          <w:color w:val="000000" w:themeColor="text1"/>
-          <w:shd w:val="clear" w:color="auto" w:fill="FFFFFF"/>
-        </w:rPr>
-        <w:t>all of</w:t>
-      </w:r>
-      <w:proofErr w:type="gramEnd"/>
-      <w:r>
-        <w:rPr>
-          <w:rFonts w:ascii="Times New Roman" w:eastAsia="Times New Roman" w:hAnsi="Times New Roman" w:cs="Times New Roman"/>
-          <w:color w:val="000000" w:themeColor="text1"/>
-          <w:shd w:val="clear" w:color="auto" w:fill="FFFFFF"/>
-        </w:rPr>
-        <w:t xml:space="preserve"> the ontogeny files. These are the files in the “</w:t>
-      </w:r>
-      <w:proofErr w:type="spellStart"/>
+        <w:t xml:space="preserve"> . A pop-up window will allow you to select all of the ontogeny files. These are the files in the “</w:t>
+      </w:r>
       <w:r>
         <w:rPr>
           <w:rFonts w:ascii="Times New Roman" w:eastAsia="Times New Roman" w:hAnsi="Times New Roman" w:cs="Times New Roman"/>
@@ -6065,46 +5200,15 @@
           <w:color w:val="000000" w:themeColor="text1"/>
           <w:shd w:val="clear" w:color="auto" w:fill="FFFFFF"/>
         </w:rPr>
-        <w:t>prepared_</w:t>
-      </w:r>
-      <w:proofErr w:type="gramStart"/>
-      <w:r>
-        <w:rPr>
-          <w:rFonts w:ascii="Times New Roman" w:eastAsia="Times New Roman" w:hAnsi="Times New Roman" w:cs="Times New Roman"/>
-          <w:i/>
-          <w:iCs/>
+        <w:t xml:space="preserve">prepared_data” </w:t>
+      </w:r>
+      <w:r>
+        <w:rPr>
+          <w:rFonts w:ascii="Times New Roman" w:eastAsia="Times New Roman" w:hAnsi="Times New Roman" w:cs="Times New Roman"/>
           <w:color w:val="000000" w:themeColor="text1"/>
           <w:shd w:val="clear" w:color="auto" w:fill="FFFFFF"/>
         </w:rPr>
-        <w:t>data</w:t>
-      </w:r>
-      <w:proofErr w:type="spellEnd"/>
-      <w:r>
-        <w:rPr>
-          <w:rFonts w:ascii="Times New Roman" w:eastAsia="Times New Roman" w:hAnsi="Times New Roman" w:cs="Times New Roman"/>
-          <w:i/>
-          <w:iCs/>
-          <w:color w:val="000000" w:themeColor="text1"/>
-          <w:shd w:val="clear" w:color="auto" w:fill="FFFFFF"/>
-        </w:rPr>
-        <w:t xml:space="preserve">” </w:t>
-      </w:r>
-      <w:r>
-        <w:rPr>
-          <w:rFonts w:ascii="Times New Roman" w:eastAsia="Times New Roman" w:hAnsi="Times New Roman" w:cs="Times New Roman"/>
-          <w:color w:val="000000" w:themeColor="text1"/>
-          <w:shd w:val="clear" w:color="auto" w:fill="FFFFFF"/>
-        </w:rPr>
-        <w:t xml:space="preserve"> folder</w:t>
-      </w:r>
-      <w:proofErr w:type="gramEnd"/>
-      <w:r>
-        <w:rPr>
-          <w:rFonts w:ascii="Times New Roman" w:eastAsia="Times New Roman" w:hAnsi="Times New Roman" w:cs="Times New Roman"/>
-          <w:color w:val="000000" w:themeColor="text1"/>
-          <w:shd w:val="clear" w:color="auto" w:fill="FFFFFF"/>
-        </w:rPr>
-        <w:t>, created in Step #2.</w:t>
+        <w:t xml:space="preserve"> folder, created in Step #2.</w:t>
       </w:r>
     </w:p>
     <w:p>
@@ -6126,27 +5230,8 @@
           <w:color w:val="000000" w:themeColor="text1"/>
           <w:shd w:val="clear" w:color="auto" w:fill="FFFFFF"/>
         </w:rPr>
-        <w:t xml:space="preserve">A second pop-up window will allow you to select </w:t>
-      </w:r>
-      <w:proofErr w:type="gramStart"/>
-      <w:r>
-        <w:rPr>
-          <w:rFonts w:ascii="Times New Roman" w:eastAsia="Times New Roman" w:hAnsi="Times New Roman" w:cs="Times New Roman"/>
-          <w:color w:val="000000" w:themeColor="text1"/>
-          <w:shd w:val="clear" w:color="auto" w:fill="FFFFFF"/>
-        </w:rPr>
-        <w:t>all of</w:t>
-      </w:r>
-      <w:proofErr w:type="gramEnd"/>
-      <w:r>
-        <w:rPr>
-          <w:rFonts w:ascii="Times New Roman" w:eastAsia="Times New Roman" w:hAnsi="Times New Roman" w:cs="Times New Roman"/>
-          <w:color w:val="000000" w:themeColor="text1"/>
-          <w:shd w:val="clear" w:color="auto" w:fill="FFFFFF"/>
-        </w:rPr>
-        <w:t xml:space="preserve"> the mutual information files. These are the files in the “</w:t>
-      </w:r>
-      <w:proofErr w:type="spellStart"/>
+        <w:t>A second pop-up window will allow you to select all of the mutual information files. These are the files in the “</w:t>
+      </w:r>
       <w:r>
         <w:rPr>
           <w:rFonts w:ascii="Times New Roman" w:eastAsia="Times New Roman" w:hAnsi="Times New Roman" w:cs="Times New Roman"/>
@@ -6155,9 +5240,8 @@
           <w:color w:val="000000" w:themeColor="text1"/>
           <w:shd w:val="clear" w:color="auto" w:fill="FFFFFF"/>
         </w:rPr>
-        <w:t>All_</w:t>
-      </w:r>
-      <w:proofErr w:type="gramStart"/>
+        <w:t>All_MI</w:t>
+      </w:r>
       <w:r>
         <w:rPr>
           <w:rFonts w:ascii="Times New Roman" w:eastAsia="Times New Roman" w:hAnsi="Times New Roman" w:cs="Times New Roman"/>
@@ -6166,35 +5250,15 @@
           <w:color w:val="000000" w:themeColor="text1"/>
           <w:shd w:val="clear" w:color="auto" w:fill="FFFFFF"/>
         </w:rPr>
-        <w:t>MI</w:t>
-      </w:r>
-      <w:proofErr w:type="spellEnd"/>
-      <w:r>
-        <w:rPr>
-          <w:rFonts w:ascii="Times New Roman" w:eastAsia="Times New Roman" w:hAnsi="Times New Roman" w:cs="Times New Roman"/>
-          <w:i/>
-          <w:iCs/>
+        <w:t xml:space="preserve">” </w:t>
+      </w:r>
+      <w:r>
+        <w:rPr>
+          <w:rFonts w:ascii="Times New Roman" w:eastAsia="Times New Roman" w:hAnsi="Times New Roman" w:cs="Times New Roman"/>
           <w:color w:val="000000" w:themeColor="text1"/>
           <w:shd w:val="clear" w:color="auto" w:fill="FFFFFF"/>
         </w:rPr>
-        <w:t xml:space="preserve">” </w:t>
-      </w:r>
-      <w:r>
-        <w:rPr>
-          <w:rFonts w:ascii="Times New Roman" w:eastAsia="Times New Roman" w:hAnsi="Times New Roman" w:cs="Times New Roman"/>
-          <w:color w:val="000000" w:themeColor="text1"/>
-          <w:shd w:val="clear" w:color="auto" w:fill="FFFFFF"/>
-        </w:rPr>
-        <w:t xml:space="preserve"> folder</w:t>
-      </w:r>
-      <w:proofErr w:type="gramEnd"/>
-      <w:r>
-        <w:rPr>
-          <w:rFonts w:ascii="Times New Roman" w:eastAsia="Times New Roman" w:hAnsi="Times New Roman" w:cs="Times New Roman"/>
-          <w:color w:val="000000" w:themeColor="text1"/>
-          <w:shd w:val="clear" w:color="auto" w:fill="FFFFFF"/>
-        </w:rPr>
-        <w:t>, created in Step #3.</w:t>
+        <w:t xml:space="preserve"> folder, created in Step #3.</w:t>
       </w:r>
     </w:p>
     <w:p>
@@ -6218,7 +5282,6 @@
         </w:rPr>
         <w:t xml:space="preserve">Source </w:t>
       </w:r>
-      <w:proofErr w:type="spellStart"/>
       <w:r>
         <w:rPr>
           <w:rFonts w:ascii="Courier New" w:eastAsia="Times New Roman" w:hAnsi="Courier New" w:cs="Courier New"/>
@@ -6226,7 +5289,6 @@
         </w:rPr>
         <w:t>burst_parameter_to_AUC.R</w:t>
       </w:r>
-      <w:proofErr w:type="spellEnd"/>
       <w:r>
         <w:rPr>
           <w:rFonts w:ascii="Bahnschrift SemiBold" w:eastAsia="Times New Roman" w:hAnsi="Bahnschrift SemiBold" w:cs="Calibri"/>
@@ -6311,7 +5373,7 @@
           <w:shd w:val="clear" w:color="auto" w:fill="FFFFFF"/>
         </w:rPr>
       </w:pPr>
-      <w:bookmarkStart w:id="1" w:name="_Hlk41657920"/>
+      <w:bookmarkStart w:id="2" w:name="_Hlk41657920"/>
       <w:r>
         <w:rPr>
           <w:rFonts w:ascii="Times New Roman" w:eastAsia="Times New Roman" w:hAnsi="Times New Roman" w:cs="Times New Roman"/>
@@ -6426,23 +5488,13 @@
         </w:rPr>
         <w:t xml:space="preserve">cytotoxicity </w:t>
       </w:r>
-      <w:proofErr w:type="spellStart"/>
-      <w:r>
-        <w:rPr>
-          <w:rFonts w:ascii="Times New Roman" w:eastAsia="Times New Roman" w:hAnsi="Times New Roman" w:cs="Times New Roman"/>
-          <w:color w:val="000000"/>
-          <w:shd w:val="clear" w:color="auto" w:fill="FFFFFF"/>
-        </w:rPr>
-        <w:t>Alamar</w:t>
-      </w:r>
-      <w:proofErr w:type="spellEnd"/>
-      <w:r>
-        <w:rPr>
-          <w:rFonts w:ascii="Times New Roman" w:eastAsia="Times New Roman" w:hAnsi="Times New Roman" w:cs="Times New Roman"/>
-          <w:color w:val="000000"/>
-          <w:shd w:val="clear" w:color="auto" w:fill="FFFFFF"/>
-        </w:rPr>
-        <w:t xml:space="preserve"> Blue and LDH </w:t>
+      <w:r>
+        <w:rPr>
+          <w:rFonts w:ascii="Times New Roman" w:eastAsia="Times New Roman" w:hAnsi="Times New Roman" w:cs="Times New Roman"/>
+          <w:color w:val="000000"/>
+          <w:shd w:val="clear" w:color="auto" w:fill="FFFFFF"/>
+        </w:rPr>
+        <w:t xml:space="preserve">Alamar Blue and LDH </w:t>
       </w:r>
       <w:r>
         <w:rPr>
@@ -6542,9 +5594,8 @@
           <w:color w:val="000000"/>
           <w:shd w:val="clear" w:color="auto" w:fill="FFFFFF"/>
         </w:rPr>
-        <w:t>[Plate</w:t>
-      </w:r>
-      <w:proofErr w:type="gramStart"/>
+        <w:t>[Plate#]</w:t>
+      </w:r>
       <w:r>
         <w:rPr>
           <w:rFonts w:ascii="Times New Roman" w:eastAsia="Times New Roman" w:hAnsi="Times New Roman" w:cs="Times New Roman"/>
@@ -6552,18 +5603,8 @@
           <w:color w:val="000000"/>
           <w:shd w:val="clear" w:color="auto" w:fill="FFFFFF"/>
         </w:rPr>
-        <w:t>#]</w:t>
-      </w:r>
-      <w:r>
-        <w:rPr>
-          <w:rFonts w:ascii="Times New Roman" w:eastAsia="Times New Roman" w:hAnsi="Times New Roman" w:cs="Times New Roman"/>
-          <w:i/>
-          <w:color w:val="000000"/>
-          <w:shd w:val="clear" w:color="auto" w:fill="FFFFFF"/>
-        </w:rPr>
         <w:t>_Summary.xlsx</w:t>
       </w:r>
-      <w:proofErr w:type="gramEnd"/>
       <w:r>
         <w:rPr>
           <w:rFonts w:ascii="Times New Roman" w:eastAsia="Times New Roman" w:hAnsi="Times New Roman" w:cs="Times New Roman"/>
@@ -6805,66 +5846,38 @@
         <w:rPr>
           <w:rFonts w:ascii="Times New Roman" w:hAnsi="Times New Roman" w:cs="Times New Roman"/>
         </w:rPr>
-        <w:t xml:space="preserve">, set </w:t>
-      </w:r>
-      <w:proofErr w:type="spellStart"/>
+        <w:t xml:space="preserve">, set sheetdata = “one”. If your input files have data for 3 plates </w:t>
+      </w:r>
       <w:r>
         <w:rPr>
           <w:rFonts w:ascii="Times New Roman" w:hAnsi="Times New Roman" w:cs="Times New Roman"/>
         </w:rPr>
-        <w:t>sheetdata</w:t>
-      </w:r>
-      <w:proofErr w:type="spellEnd"/>
+        <w:t xml:space="preserve">from </w:t>
+      </w:r>
       <w:r>
         <w:rPr>
           <w:rFonts w:ascii="Times New Roman" w:hAnsi="Times New Roman" w:cs="Times New Roman"/>
         </w:rPr>
-        <w:t xml:space="preserve"> = “one”. If your input files have data for 3 plates </w:t>
+        <w:t xml:space="preserve">one </w:t>
       </w:r>
       <w:r>
         <w:rPr>
           <w:rFonts w:ascii="Times New Roman" w:hAnsi="Times New Roman" w:cs="Times New Roman"/>
         </w:rPr>
-        <w:t xml:space="preserve">from </w:t>
+        <w:t>culture</w:t>
+      </w:r>
+      <w:r>
+        <w:rPr>
+          <w:rFonts w:ascii="Times New Roman" w:eastAsia="Times New Roman" w:hAnsi="Times New Roman" w:cs="Times New Roman"/>
+          <w:highlight w:val="yellow"/>
+        </w:rPr>
+        <w:t xml:space="preserve"> in each file</w:t>
       </w:r>
       <w:r>
         <w:rPr>
           <w:rFonts w:ascii="Times New Roman" w:hAnsi="Times New Roman" w:cs="Times New Roman"/>
         </w:rPr>
-        <w:t xml:space="preserve">one </w:t>
-      </w:r>
-      <w:r>
-        <w:rPr>
-          <w:rFonts w:ascii="Times New Roman" w:hAnsi="Times New Roman" w:cs="Times New Roman"/>
-        </w:rPr>
-        <w:t>culture</w:t>
-      </w:r>
-      <w:r>
-        <w:rPr>
-          <w:rFonts w:ascii="Times New Roman" w:eastAsia="Times New Roman" w:hAnsi="Times New Roman" w:cs="Times New Roman"/>
-          <w:highlight w:val="yellow"/>
-        </w:rPr>
-        <w:t xml:space="preserve"> in each file</w:t>
-      </w:r>
-      <w:r>
-        <w:rPr>
-          <w:rFonts w:ascii="Times New Roman" w:hAnsi="Times New Roman" w:cs="Times New Roman"/>
-        </w:rPr>
-        <w:t xml:space="preserve">, set </w:t>
-      </w:r>
-      <w:proofErr w:type="spellStart"/>
-      <w:r>
-        <w:rPr>
-          <w:rFonts w:ascii="Times New Roman" w:hAnsi="Times New Roman" w:cs="Times New Roman"/>
-        </w:rPr>
-        <w:t>sheetdata</w:t>
-      </w:r>
-      <w:proofErr w:type="spellEnd"/>
-      <w:r>
-        <w:rPr>
-          <w:rFonts w:ascii="Times New Roman" w:hAnsi="Times New Roman" w:cs="Times New Roman"/>
-        </w:rPr>
-        <w:t xml:space="preserve"> = “</w:t>
+        <w:t>, set sheetdata = “</w:t>
       </w:r>
       <w:r>
         <w:rPr>
@@ -6909,35 +5922,7 @@
         <w:rPr>
           <w:rFonts w:ascii="Times New Roman" w:eastAsia="Times New Roman" w:hAnsi="Times New Roman" w:cs="Times New Roman"/>
         </w:rPr>
-        <w:t xml:space="preserve">set </w:t>
-      </w:r>
-      <w:proofErr w:type="spellStart"/>
-      <w:r>
-        <w:rPr>
-          <w:rFonts w:ascii="Times New Roman" w:eastAsia="Times New Roman" w:hAnsi="Times New Roman" w:cs="Times New Roman"/>
-        </w:rPr>
-        <w:t>newFile</w:t>
-      </w:r>
-      <w:proofErr w:type="spellEnd"/>
-      <w:r>
-        <w:rPr>
-          <w:rFonts w:ascii="Times New Roman" w:eastAsia="Times New Roman" w:hAnsi="Times New Roman" w:cs="Times New Roman"/>
-        </w:rPr>
-        <w:t xml:space="preserve"> = TRUE. If you are appending to an existing file of the same name, set </w:t>
-      </w:r>
-      <w:proofErr w:type="spellStart"/>
-      <w:r>
-        <w:rPr>
-          <w:rFonts w:ascii="Times New Roman" w:eastAsia="Times New Roman" w:hAnsi="Times New Roman" w:cs="Times New Roman"/>
-        </w:rPr>
-        <w:t>newFile</w:t>
-      </w:r>
-      <w:proofErr w:type="spellEnd"/>
-      <w:r>
-        <w:rPr>
-          <w:rFonts w:ascii="Times New Roman" w:eastAsia="Times New Roman" w:hAnsi="Times New Roman" w:cs="Times New Roman"/>
-        </w:rPr>
-        <w:t xml:space="preserve"> = FALSE.</w:t>
+        <w:t>set newFile = TRUE. If you are appending to an existing file of the same name, set newFile = FALSE.</w:t>
       </w:r>
     </w:p>
     <w:p>
@@ -6970,35 +5955,7 @@
         <w:rPr>
           <w:rFonts w:ascii="Times New Roman" w:eastAsia="Times New Roman" w:hAnsi="Times New Roman" w:cs="Times New Roman"/>
         </w:rPr>
-        <w:t xml:space="preserve">new </w:t>
-      </w:r>
-      <w:proofErr w:type="spellStart"/>
-      <w:r>
-        <w:rPr>
-          <w:rFonts w:ascii="Times New Roman" w:eastAsia="Times New Roman" w:hAnsi="Times New Roman" w:cs="Times New Roman"/>
-        </w:rPr>
-        <w:t>sheetdata</w:t>
-      </w:r>
-      <w:proofErr w:type="spellEnd"/>
-      <w:r>
-        <w:rPr>
-          <w:rFonts w:ascii="Times New Roman" w:eastAsia="Times New Roman" w:hAnsi="Times New Roman" w:cs="Times New Roman"/>
-        </w:rPr>
-        <w:t xml:space="preserve"> value and </w:t>
-      </w:r>
-      <w:proofErr w:type="spellStart"/>
-      <w:r>
-        <w:rPr>
-          <w:rFonts w:ascii="Times New Roman" w:eastAsia="Times New Roman" w:hAnsi="Times New Roman" w:cs="Times New Roman"/>
-        </w:rPr>
-        <w:t>newFile</w:t>
-      </w:r>
-      <w:proofErr w:type="spellEnd"/>
-      <w:r>
-        <w:rPr>
-          <w:rFonts w:ascii="Times New Roman" w:eastAsia="Times New Roman" w:hAnsi="Times New Roman" w:cs="Times New Roman"/>
-        </w:rPr>
-        <w:t xml:space="preserve"> = FALSE.</w:t>
+        <w:t>new sheetdata value and newFile = FALSE.</w:t>
       </w:r>
     </w:p>
     <w:p>
@@ -7033,24 +5990,15 @@
           <w:rFonts w:ascii="Courier New" w:eastAsia="Times New Roman" w:hAnsi="Courier New" w:cs="Courier New"/>
           <w:b/>
         </w:rPr>
-        <w:t>prep_</w:t>
-      </w:r>
-      <w:proofErr w:type="gramStart"/>
+        <w:t>prep_06</w:t>
+      </w:r>
       <w:r>
         <w:rPr>
           <w:rFonts w:ascii="Courier New" w:eastAsia="Times New Roman" w:hAnsi="Courier New" w:cs="Courier New"/>
           <w:b/>
         </w:rPr>
-        <w:t>06</w:t>
-      </w:r>
-      <w:r>
-        <w:rPr>
-          <w:rFonts w:ascii="Courier New" w:eastAsia="Times New Roman" w:hAnsi="Courier New" w:cs="Courier New"/>
-          <w:b/>
-        </w:rPr>
         <w:t>.R</w:t>
       </w:r>
-      <w:proofErr w:type="gramEnd"/>
     </w:p>
     <w:p>
       <w:pPr>
@@ -7128,7 +6076,6 @@
         </w:rPr>
         <w:t>number of sheets in “</w:t>
       </w:r>
-      <w:proofErr w:type="spellStart"/>
       <w:r>
         <w:rPr>
           <w:rFonts w:ascii="Times New Roman" w:eastAsia="Times New Roman" w:hAnsi="Times New Roman" w:cs="Times New Roman"/>
@@ -7137,7 +6084,6 @@
         </w:rPr>
         <w:t>sheetdata</w:t>
       </w:r>
-      <w:proofErr w:type="spellEnd"/>
       <w:r>
         <w:rPr>
           <w:rFonts w:ascii="Times New Roman" w:eastAsia="Times New Roman" w:hAnsi="Times New Roman" w:cs="Times New Roman"/>
@@ -7204,25 +6150,7 @@
           <w:color w:val="000000"/>
           <w:shd w:val="clear" w:color="auto" w:fill="FFFFFF"/>
         </w:rPr>
-        <w:t xml:space="preserve">elect </w:t>
-      </w:r>
-      <w:proofErr w:type="gramStart"/>
-      <w:r>
-        <w:rPr>
-          <w:rFonts w:ascii="Times New Roman" w:eastAsia="Times New Roman" w:hAnsi="Times New Roman" w:cs="Times New Roman"/>
-          <w:color w:val="000000"/>
-          <w:shd w:val="clear" w:color="auto" w:fill="FFFFFF"/>
-        </w:rPr>
-        <w:t>all of</w:t>
-      </w:r>
-      <w:proofErr w:type="gramEnd"/>
-      <w:r>
-        <w:rPr>
-          <w:rFonts w:ascii="Times New Roman" w:eastAsia="Times New Roman" w:hAnsi="Times New Roman" w:cs="Times New Roman"/>
-          <w:color w:val="000000"/>
-          <w:shd w:val="clear" w:color="auto" w:fill="FFFFFF"/>
-        </w:rPr>
-        <w:t xml:space="preserve"> the </w:t>
+        <w:t xml:space="preserve">elect all of the </w:t>
       </w:r>
       <w:r>
         <w:rPr>
@@ -7340,25 +6268,7 @@
           <w:color w:val="000000"/>
           <w:shd w:val="clear" w:color="auto" w:fill="FFFFFF"/>
         </w:rPr>
-        <w:t xml:space="preserve">e excel sheets corresponding to the </w:t>
-      </w:r>
-      <w:proofErr w:type="spellStart"/>
-      <w:r>
-        <w:rPr>
-          <w:rFonts w:ascii="Times New Roman" w:eastAsia="Times New Roman" w:hAnsi="Times New Roman" w:cs="Times New Roman"/>
-          <w:color w:val="000000"/>
-          <w:shd w:val="clear" w:color="auto" w:fill="FFFFFF"/>
-        </w:rPr>
-        <w:t>Alamar</w:t>
-      </w:r>
-      <w:proofErr w:type="spellEnd"/>
-      <w:r>
-        <w:rPr>
-          <w:rFonts w:ascii="Times New Roman" w:eastAsia="Times New Roman" w:hAnsi="Times New Roman" w:cs="Times New Roman"/>
-          <w:color w:val="000000"/>
-          <w:shd w:val="clear" w:color="auto" w:fill="FFFFFF"/>
-        </w:rPr>
-        <w:t xml:space="preserve"> Blue or LDH data, you will be prompted to enter the name of the tab in the console</w:t>
+        <w:t>e excel sheets corresponding to the Alamar Blue or LDH data, you will be prompted to enter the name of the tab in the console</w:t>
       </w:r>
     </w:p>
     <w:p>
@@ -7476,7 +6386,7 @@
         <w:t>for all plates and culture dates.</w:t>
       </w:r>
     </w:p>
-    <w:bookmarkEnd w:id="1"/>
+    <w:bookmarkEnd w:id="2"/>
     <w:p>
       <w:pPr>
         <w:divId w:val="885335659"/>
@@ -7753,18 +6663,8 @@
           <w:bCs/>
           <w:szCs w:val="16"/>
         </w:rPr>
-        <w:t xml:space="preserve"> </w:t>
-      </w:r>
-      <w:proofErr w:type="spellStart"/>
-      <w:r>
-        <w:rPr>
-          <w:rFonts w:ascii="Times New Roman" w:eastAsia="Times New Roman" w:hAnsi="Times New Roman" w:cs="Times New Roman"/>
-          <w:bCs/>
-          <w:szCs w:val="16"/>
-        </w:rPr>
-        <w:t>AUCsourcefilename</w:t>
-      </w:r>
-      <w:proofErr w:type="spellEnd"/>
+        <w:t xml:space="preserve"> AUCsourcefilename</w:t>
+      </w:r>
       <w:r>
         <w:rPr>
           <w:rFonts w:ascii="Times New Roman" w:eastAsia="Times New Roman" w:hAnsi="Times New Roman" w:cs="Times New Roman"/>
@@ -7821,7 +6721,6 @@
         </w:rPr>
         <w:t>“</w:t>
       </w:r>
-      <w:proofErr w:type="spellStart"/>
       <w:r>
         <w:rPr>
           <w:rFonts w:ascii="Times New Roman" w:eastAsia="Times New Roman" w:hAnsi="Times New Roman" w:cs="Times New Roman"/>
@@ -7830,7 +6729,6 @@
         </w:rPr>
         <w:t>cytotox_filename</w:t>
       </w:r>
-      <w:proofErr w:type="spellEnd"/>
       <w:r>
         <w:rPr>
           <w:rFonts w:ascii="Times New Roman" w:eastAsia="Times New Roman" w:hAnsi="Times New Roman" w:cs="Times New Roman"/>
@@ -7887,7 +6785,6 @@
         </w:rPr>
         <w:t>“</w:t>
       </w:r>
-      <w:proofErr w:type="spellStart"/>
       <w:r>
         <w:rPr>
           <w:rFonts w:ascii="Times New Roman" w:eastAsia="Times New Roman" w:hAnsi="Times New Roman" w:cs="Times New Roman"/>
@@ -7904,7 +6801,6 @@
         </w:rPr>
         <w:t>ControlTreatmentName</w:t>
       </w:r>
-      <w:proofErr w:type="spellEnd"/>
       <w:r>
         <w:rPr>
           <w:rFonts w:ascii="Times New Roman" w:eastAsia="Times New Roman" w:hAnsi="Times New Roman" w:cs="Times New Roman"/>
@@ -7985,23 +6881,21 @@
         </w:rPr>
         <w:t>“</w:t>
       </w:r>
-      <w:proofErr w:type="spellStart"/>
       <w:r>
         <w:rPr>
           <w:rFonts w:ascii="Times New Roman" w:eastAsia="Times New Roman" w:hAnsi="Times New Roman" w:cs="Times New Roman"/>
           <w:bCs/>
           <w:szCs w:val="16"/>
         </w:rPr>
-        <w:t>different_vehicleControlCompounds</w:t>
-      </w:r>
-      <w:proofErr w:type="spellEnd"/>
+        <w:t>different_vehicleControlCompounds.</w:t>
+      </w:r>
       <w:r>
         <w:rPr>
           <w:rFonts w:ascii="Times New Roman" w:eastAsia="Times New Roman" w:hAnsi="Times New Roman" w:cs="Times New Roman"/>
           <w:bCs/>
           <w:szCs w:val="16"/>
         </w:rPr>
-        <w:t>.</w:t>
+        <w:t>”</w:t>
       </w:r>
       <w:r>
         <w:rPr>
@@ -8009,33 +6903,7 @@
           <w:bCs/>
           <w:szCs w:val="16"/>
         </w:rPr>
-        <w:t>”</w:t>
-      </w:r>
-      <w:r>
-        <w:rPr>
-          <w:rFonts w:ascii="Times New Roman" w:eastAsia="Times New Roman" w:hAnsi="Times New Roman" w:cs="Times New Roman"/>
-          <w:bCs/>
-          <w:szCs w:val="16"/>
-        </w:rPr>
-        <w:t xml:space="preserve"> If there are no other vehicle controls used, leave this variable as an empty list (</w:t>
-      </w:r>
-      <w:proofErr w:type="gramStart"/>
-      <w:r>
-        <w:rPr>
-          <w:rFonts w:ascii="Times New Roman" w:eastAsia="Times New Roman" w:hAnsi="Times New Roman" w:cs="Times New Roman"/>
-          <w:bCs/>
-          <w:szCs w:val="16"/>
-        </w:rPr>
-        <w:t>c(</w:t>
-      </w:r>
-      <w:proofErr w:type="gramEnd"/>
-      <w:r>
-        <w:rPr>
-          <w:rFonts w:ascii="Times New Roman" w:eastAsia="Times New Roman" w:hAnsi="Times New Roman" w:cs="Times New Roman"/>
-          <w:bCs/>
-          <w:szCs w:val="16"/>
-        </w:rPr>
-        <w:t>) ).</w:t>
+        <w:t xml:space="preserve"> If there are no other vehicle controls used, leave this variable as an empty list (c() ).</w:t>
       </w:r>
     </w:p>
     <w:p>
@@ -8069,23 +6937,21 @@
         </w:rPr>
         <w:t>“</w:t>
       </w:r>
-      <w:proofErr w:type="spellStart"/>
       <w:r>
         <w:rPr>
           <w:rFonts w:ascii="Times New Roman" w:eastAsia="Times New Roman" w:hAnsi="Times New Roman" w:cs="Times New Roman"/>
           <w:bCs/>
           <w:szCs w:val="16"/>
         </w:rPr>
-        <w:t>different_vehicleControls</w:t>
-      </w:r>
-      <w:proofErr w:type="spellEnd"/>
+        <w:t>different_vehicleControls.</w:t>
+      </w:r>
       <w:r>
         <w:rPr>
           <w:rFonts w:ascii="Times New Roman" w:eastAsia="Times New Roman" w:hAnsi="Times New Roman" w:cs="Times New Roman"/>
           <w:bCs/>
           <w:szCs w:val="16"/>
         </w:rPr>
-        <w:t>.</w:t>
+        <w:t>”</w:t>
       </w:r>
       <w:r>
         <w:rPr>
@@ -8093,7 +6959,7 @@
           <w:bCs/>
           <w:szCs w:val="16"/>
         </w:rPr>
-        <w:t>”</w:t>
+        <w:t xml:space="preserve"> There should be a one to one correspondence between the control treatment names in this list and the </w:t>
       </w:r>
       <w:r>
         <w:rPr>
@@ -8101,7 +6967,7 @@
           <w:bCs/>
           <w:szCs w:val="16"/>
         </w:rPr>
-        <w:t xml:space="preserve"> There should be a one to one correspondence between the control treatment names in this list and the </w:t>
+        <w:t>“</w:t>
       </w:r>
       <w:r>
         <w:rPr>
@@ -8109,18 +6975,8 @@
           <w:bCs/>
           <w:szCs w:val="16"/>
         </w:rPr>
-        <w:t>“</w:t>
-      </w:r>
-      <w:proofErr w:type="spellStart"/>
-      <w:r>
-        <w:rPr>
-          <w:rFonts w:ascii="Times New Roman" w:eastAsia="Times New Roman" w:hAnsi="Times New Roman" w:cs="Times New Roman"/>
-          <w:bCs/>
-          <w:szCs w:val="16"/>
-        </w:rPr>
         <w:t>different_vehicleControlCompounds</w:t>
       </w:r>
-      <w:proofErr w:type="spellEnd"/>
       <w:r>
         <w:rPr>
           <w:rFonts w:ascii="Times New Roman" w:eastAsia="Times New Roman" w:hAnsi="Times New Roman" w:cs="Times New Roman"/>
@@ -8169,7 +7025,6 @@
         </w:rPr>
         <w:t>“</w:t>
       </w:r>
-      <w:proofErr w:type="spellStart"/>
       <w:r>
         <w:rPr>
           <w:rFonts w:ascii="Times New Roman" w:eastAsia="Times New Roman" w:hAnsi="Times New Roman" w:cs="Times New Roman"/>
@@ -8178,7 +7033,6 @@
         </w:rPr>
         <w:t>check_unique_apid</w:t>
       </w:r>
-      <w:proofErr w:type="spellEnd"/>
       <w:r>
         <w:rPr>
           <w:rFonts w:ascii="Times New Roman" w:eastAsia="Times New Roman" w:hAnsi="Times New Roman" w:cs="Times New Roman"/>
@@ -8339,7 +7193,6 @@
         </w:rPr>
         <w:t>in the folder defined in “</w:t>
       </w:r>
-      <w:proofErr w:type="spellStart"/>
       <w:r>
         <w:rPr>
           <w:rFonts w:ascii="Times New Roman" w:eastAsia="Times New Roman" w:hAnsi="Times New Roman" w:cs="Times New Roman"/>
@@ -8354,16 +7207,7 @@
           <w:bCs/>
           <w:szCs w:val="16"/>
         </w:rPr>
-        <w:t>e</w:t>
-      </w:r>
-      <w:proofErr w:type="spellEnd"/>
-      <w:r>
-        <w:rPr>
-          <w:rFonts w:ascii="Times New Roman" w:eastAsia="Times New Roman" w:hAnsi="Times New Roman" w:cs="Times New Roman"/>
-          <w:bCs/>
-          <w:szCs w:val="16"/>
-        </w:rPr>
-        <w:t xml:space="preserve">.” Again, any re-used plate IDs will be renamed if </w:t>
+        <w:t xml:space="preserve">e.” Again, any re-used plate IDs will be renamed if </w:t>
       </w:r>
       <w:r>
         <w:rPr>
@@ -8444,8 +7288,6 @@
         </w:rPr>
         <w:t>tcpl_MEA_dev_AUC.R</w:t>
       </w:r>
-      <w:bookmarkStart w:id="2" w:name="_GoBack"/>
-      <w:bookmarkEnd w:id="2"/>
     </w:p>
     <w:p>
       <w:pPr>
@@ -8579,7 +7421,6 @@
         </w:rPr>
         <w:t xml:space="preserve">create a custom script to </w:t>
       </w:r>
-      <w:proofErr w:type="gramStart"/>
       <w:r>
         <w:rPr>
           <w:rFonts w:ascii="Times New Roman" w:eastAsia="Times New Roman" w:hAnsi="Times New Roman" w:cs="Times New Roman"/>
@@ -8604,7 +7445,6 @@
         </w:rPr>
         <w:t>adjustments</w:t>
       </w:r>
-      <w:proofErr w:type="gramEnd"/>
       <w:r>
         <w:rPr>
           <w:rFonts w:ascii="Times New Roman" w:eastAsia="Times New Roman" w:hAnsi="Times New Roman" w:cs="Times New Roman"/>
@@ -8996,17 +7836,8 @@
           <w:rFonts w:ascii="Courier New" w:eastAsia="Times New Roman" w:hAnsi="Courier New" w:cs="Courier New"/>
           <w:b/>
         </w:rPr>
-        <w:t>spid_</w:t>
-      </w:r>
-      <w:proofErr w:type="gramStart"/>
-      <w:r>
-        <w:rPr>
-          <w:rFonts w:ascii="Courier New" w:eastAsia="Times New Roman" w:hAnsi="Courier New" w:cs="Courier New"/>
-          <w:b/>
-        </w:rPr>
-        <w:t>mapping.R</w:t>
-      </w:r>
-      <w:proofErr w:type="gramEnd"/>
+        <w:t>spid_mapping.R</w:t>
+      </w:r>
     </w:p>
     <w:p>
       <w:pPr>
@@ -9177,25 +8008,7 @@
           <w:color w:val="000000"/>
           <w:shd w:val="clear" w:color="auto" w:fill="FFFFFF"/>
         </w:rPr>
-        <w:t>rename the “treatment” column to “</w:t>
-      </w:r>
-      <w:proofErr w:type="spellStart"/>
-      <w:r>
-        <w:rPr>
-          <w:rFonts w:ascii="Times New Roman" w:eastAsia="Times New Roman" w:hAnsi="Times New Roman" w:cs="Times New Roman"/>
-          <w:color w:val="000000"/>
-          <w:shd w:val="clear" w:color="auto" w:fill="FFFFFF"/>
-        </w:rPr>
-        <w:t>spid</w:t>
-      </w:r>
-      <w:proofErr w:type="spellEnd"/>
-      <w:r>
-        <w:rPr>
-          <w:rFonts w:ascii="Times New Roman" w:eastAsia="Times New Roman" w:hAnsi="Times New Roman" w:cs="Times New Roman"/>
-          <w:color w:val="000000"/>
-          <w:shd w:val="clear" w:color="auto" w:fill="FFFFFF"/>
-        </w:rPr>
-        <w:t>”</w:t>
+        <w:t>rename the “treatment” column to “spid”</w:t>
       </w:r>
       <w:r>
         <w:rPr>
@@ -9394,7 +8207,6 @@
         </w:rPr>
         <w:t>“</w:t>
       </w:r>
-      <w:proofErr w:type="spellStart"/>
       <w:r>
         <w:rPr>
           <w:rFonts w:ascii="Times New Roman" w:eastAsia="Times New Roman" w:hAnsi="Times New Roman" w:cs="Times New Roman"/>
@@ -9403,7 +8215,6 @@
         </w:rPr>
         <w:t>spidmap_filename</w:t>
       </w:r>
-      <w:proofErr w:type="spellEnd"/>
       <w:r>
         <w:rPr>
           <w:rFonts w:ascii="Times New Roman" w:eastAsia="Times New Roman" w:hAnsi="Times New Roman" w:cs="Times New Roman"/>
@@ -9451,34 +8262,14 @@
         </w:rPr>
         <w:t xml:space="preserve">the line </w:t>
       </w:r>
-      <w:proofErr w:type="spellStart"/>
-      <w:r>
-        <w:rPr>
-          <w:rFonts w:ascii="Times New Roman" w:eastAsia="Times New Roman" w:hAnsi="Times New Roman" w:cs="Times New Roman"/>
-          <w:color w:val="000000"/>
-          <w:shd w:val="clear" w:color="auto" w:fill="FFFFFF"/>
-        </w:rPr>
-        <w:t>spidmap</w:t>
-      </w:r>
-      <w:proofErr w:type="spellEnd"/>
-      <w:r>
-        <w:rPr>
-          <w:rFonts w:ascii="Times New Roman" w:eastAsia="Times New Roman" w:hAnsi="Times New Roman" w:cs="Times New Roman"/>
-          <w:color w:val="000000"/>
-          <w:shd w:val="clear" w:color="auto" w:fill="FFFFFF"/>
-        </w:rPr>
-        <w:t xml:space="preserve"> = read.xlsx(</w:t>
-      </w:r>
-      <w:proofErr w:type="spellStart"/>
-      <w:r>
-        <w:rPr>
-          <w:rFonts w:ascii="Times New Roman" w:eastAsia="Times New Roman" w:hAnsi="Times New Roman" w:cs="Times New Roman"/>
-          <w:color w:val="000000"/>
-          <w:shd w:val="clear" w:color="auto" w:fill="FFFFFF"/>
-        </w:rPr>
-        <w:t>spidmap_filename</w:t>
-      </w:r>
-      <w:proofErr w:type="spellEnd"/>
+      <w:r>
+        <w:rPr>
+          <w:rFonts w:ascii="Times New Roman" w:eastAsia="Times New Roman" w:hAnsi="Times New Roman" w:cs="Times New Roman"/>
+          <w:color w:val="000000"/>
+          <w:shd w:val="clear" w:color="auto" w:fill="FFFFFF"/>
+        </w:rPr>
+        <w:t>spidmap = read.xlsx(spidmap_filename</w:t>
+      </w:r>
       <w:r>
         <w:rPr>
           <w:rFonts w:ascii="Times New Roman" w:eastAsia="Times New Roman" w:hAnsi="Times New Roman" w:cs="Times New Roman"/>
@@ -9518,7 +8309,6 @@
         </w:rPr>
         <w:t>“</w:t>
       </w:r>
-      <w:proofErr w:type="spellStart"/>
       <w:r>
         <w:rPr>
           <w:rFonts w:ascii="Times New Roman" w:eastAsia="Times New Roman" w:hAnsi="Times New Roman" w:cs="Times New Roman"/>
@@ -9527,7 +8317,6 @@
         </w:rPr>
         <w:t>sheetName</w:t>
       </w:r>
-      <w:proofErr w:type="spellEnd"/>
       <w:r>
         <w:rPr>
           <w:rFonts w:ascii="Times New Roman" w:eastAsia="Times New Roman" w:hAnsi="Times New Roman" w:cs="Times New Roman"/>
@@ -9568,7 +8357,6 @@
         </w:rPr>
         <w:t>“</w:t>
       </w:r>
-      <w:proofErr w:type="spellStart"/>
       <w:r>
         <w:rPr>
           <w:rFonts w:ascii="Times New Roman" w:eastAsia="Times New Roman" w:hAnsi="Times New Roman" w:cs="Times New Roman"/>
@@ -9577,7 +8365,6 @@
         </w:rPr>
         <w:t>spidmap_filename</w:t>
       </w:r>
-      <w:proofErr w:type="spellEnd"/>
       <w:r>
         <w:rPr>
           <w:rFonts w:ascii="Times New Roman" w:eastAsia="Times New Roman" w:hAnsi="Times New Roman" w:cs="Times New Roman"/>
@@ -9625,7 +8412,6 @@
         </w:rPr>
         <w:t>“</w:t>
       </w:r>
-      <w:proofErr w:type="spellStart"/>
       <w:r>
         <w:rPr>
           <w:rFonts w:ascii="Times New Roman" w:eastAsia="Times New Roman" w:hAnsi="Times New Roman" w:cs="Times New Roman"/>
@@ -9634,7 +8420,6 @@
         </w:rPr>
         <w:t>spidCol</w:t>
       </w:r>
-      <w:proofErr w:type="spellEnd"/>
       <w:r>
         <w:rPr>
           <w:rFonts w:ascii="Times New Roman" w:eastAsia="Times New Roman" w:hAnsi="Times New Roman" w:cs="Times New Roman"/>
@@ -9659,7 +8444,6 @@
         </w:rPr>
         <w:t>“</w:t>
       </w:r>
-      <w:proofErr w:type="spellStart"/>
       <w:r>
         <w:rPr>
           <w:rFonts w:ascii="Times New Roman" w:eastAsia="Times New Roman" w:hAnsi="Times New Roman" w:cs="Times New Roman"/>
@@ -9668,7 +8452,6 @@
         </w:rPr>
         <w:t>spidmap_filename</w:t>
       </w:r>
-      <w:proofErr w:type="spellEnd"/>
       <w:r>
         <w:rPr>
           <w:rFonts w:ascii="Times New Roman" w:eastAsia="Times New Roman" w:hAnsi="Times New Roman" w:cs="Times New Roman"/>
@@ -9724,7 +8507,6 @@
         </w:rPr>
         <w:t>“</w:t>
       </w:r>
-      <w:proofErr w:type="spellStart"/>
       <w:r>
         <w:rPr>
           <w:rFonts w:ascii="Times New Roman" w:eastAsia="Times New Roman" w:hAnsi="Times New Roman" w:cs="Times New Roman"/>
@@ -9733,7 +8515,6 @@
         </w:rPr>
         <w:t>mapMatchCol</w:t>
       </w:r>
-      <w:proofErr w:type="spellEnd"/>
       <w:r>
         <w:rPr>
           <w:rFonts w:ascii="Times New Roman" w:eastAsia="Times New Roman" w:hAnsi="Times New Roman" w:cs="Times New Roman"/>
@@ -9758,7 +8539,6 @@
         </w:rPr>
         <w:t>“</w:t>
       </w:r>
-      <w:proofErr w:type="spellStart"/>
       <w:r>
         <w:rPr>
           <w:rFonts w:ascii="Times New Roman" w:eastAsia="Times New Roman" w:hAnsi="Times New Roman" w:cs="Times New Roman"/>
@@ -9767,7 +8547,6 @@
         </w:rPr>
         <w:t>spidmap_filename</w:t>
       </w:r>
-      <w:proofErr w:type="spellEnd"/>
       <w:r>
         <w:rPr>
           <w:rFonts w:ascii="Times New Roman" w:eastAsia="Times New Roman" w:hAnsi="Times New Roman" w:cs="Times New Roman"/>
@@ -9930,18 +8709,8 @@
           <w:color w:val="000000"/>
           <w:shd w:val="clear" w:color="auto" w:fill="FFFFFF"/>
         </w:rPr>
-        <w:t xml:space="preserve">mc0 and </w:t>
-      </w:r>
-      <w:proofErr w:type="spellStart"/>
-      <w:r>
-        <w:rPr>
-          <w:rFonts w:ascii="Times New Roman" w:eastAsia="Times New Roman" w:hAnsi="Times New Roman" w:cs="Times New Roman"/>
-          <w:color w:val="000000"/>
-          <w:shd w:val="clear" w:color="auto" w:fill="FFFFFF"/>
-        </w:rPr>
-        <w:t>spidmap</w:t>
-      </w:r>
-      <w:proofErr w:type="spellEnd"/>
+        <w:t>mc0 and spidmap</w:t>
+      </w:r>
       <w:r>
         <w:rPr>
           <w:rFonts w:ascii="Times New Roman" w:eastAsia="Times New Roman" w:hAnsi="Times New Roman" w:cs="Times New Roman"/>
@@ -14898,20 +13667,6 @@
 </file>
 
 <file path=customXml/item1.xml><?xml version="1.0" encoding="utf-8"?>
-<?mso-contentType ?>
-<SharedContentType xmlns="Microsoft.SharePoint.Taxonomy.ContentTypeSync" SourceId="29f62856-1543-49d4-a736-4569d363f533" ContentTypeId="0x0101" PreviousValue="false"/>
-</file>
-
-<file path=customXml/item2.xml><?xml version="1.0" encoding="utf-8"?>
-<?mso-contentType ?>
-<FormTemplates xmlns="http://schemas.microsoft.com/sharepoint/v3/contenttype/forms">
-  <Display>DocumentLibraryForm</Display>
-  <Edit>DocumentLibraryForm</Edit>
-  <New>DocumentLibraryForm</New>
-</FormTemplates>
-</file>
-
-<file path=customXml/item3.xml><?xml version="1.0" encoding="utf-8"?>
 <p:properties xmlns:p="http://schemas.microsoft.com/office/2006/metadata/properties" xmlns:xsi="http://www.w3.org/2001/XMLSchema-instance" xmlns:pc="http://schemas.microsoft.com/office/infopath/2007/PartnerControls">
   <documentManagement>
     <_Source xmlns="http://schemas.microsoft.com/sharepoint/v3/fields" xsi:nil="true"/>
@@ -14948,6 +13703,20 @@
     <TaxCatchAll xmlns="4ffa91fb-a0ff-4ac5-b2db-65c790d184a4"/>
   </documentManagement>
 </p:properties>
+</file>
+
+<file path=customXml/item2.xml><?xml version="1.0" encoding="utf-8"?>
+<?mso-contentType ?>
+<FormTemplates xmlns="http://schemas.microsoft.com/sharepoint/v3/contenttype/forms">
+  <Display>DocumentLibraryForm</Display>
+  <Edit>DocumentLibraryForm</Edit>
+  <New>DocumentLibraryForm</New>
+</FormTemplates>
+</file>
+
+<file path=customXml/item3.xml><?xml version="1.0" encoding="utf-8"?>
+<?mso-contentType ?>
+<SharedContentType xmlns="Microsoft.SharePoint.Taxonomy.ContentTypeSync" SourceId="29f62856-1543-49d4-a736-4569d363f533" ContentTypeId="0x0101" PreviousValue="false"/>
 </file>
 
 <file path=customXml/item4.xml><?xml version="1.0" encoding="utf-8"?>
@@ -15298,9 +14067,20 @@
 </file>
 
 <file path=customXml/itemProps1.xml><?xml version="1.0" encoding="utf-8"?>
-<ds:datastoreItem xmlns:ds="http://schemas.openxmlformats.org/officeDocument/2006/customXml" ds:itemID="{CF633E52-6B05-4859-AD76-DF95EF93680A}">
+<ds:datastoreItem xmlns:ds="http://schemas.openxmlformats.org/officeDocument/2006/customXml" ds:itemID="{69209EA5-C8F4-49CE-BE37-28F247CF82AF}">
   <ds:schemaRefs>
-    <ds:schemaRef ds:uri="Microsoft.SharePoint.Taxonomy.ContentTypeSync"/>
+    <ds:schemaRef ds:uri="http://purl.org/dc/terms/"/>
+    <ds:schemaRef ds:uri="http://schemas.microsoft.com/office/infopath/2007/PartnerControls"/>
+    <ds:schemaRef ds:uri="http://schemas.openxmlformats.org/package/2006/metadata/core-properties"/>
+    <ds:schemaRef ds:uri="http://schemas.microsoft.com/office/2006/documentManagement/types"/>
+    <ds:schemaRef ds:uri="http://schemas.microsoft.com/sharepoint/v3/fields"/>
+    <ds:schemaRef ds:uri="http://purl.org/dc/dcmitype/"/>
+    <ds:schemaRef ds:uri="http://schemas.microsoft.com/office/2006/metadata/properties"/>
+    <ds:schemaRef ds:uri="http://schemas.microsoft.com/sharepoint.v3"/>
+    <ds:schemaRef ds:uri="http://schemas.microsoft.com/sharepoint/v3"/>
+    <ds:schemaRef ds:uri="4ffa91fb-a0ff-4ac5-b2db-65c790d184a4"/>
+    <ds:schemaRef ds:uri="http://www.w3.org/XML/1998/namespace"/>
+    <ds:schemaRef ds:uri="http://purl.org/dc/elements/1.1/"/>
   </ds:schemaRefs>
 </ds:datastoreItem>
 </file>
@@ -15314,20 +14094,9 @@
 </file>
 
 <file path=customXml/itemProps3.xml><?xml version="1.0" encoding="utf-8"?>
-<ds:datastoreItem xmlns:ds="http://schemas.openxmlformats.org/officeDocument/2006/customXml" ds:itemID="{69209EA5-C8F4-49CE-BE37-28F247CF82AF}">
+<ds:datastoreItem xmlns:ds="http://schemas.openxmlformats.org/officeDocument/2006/customXml" ds:itemID="{CF633E52-6B05-4859-AD76-DF95EF93680A}">
   <ds:schemaRefs>
-    <ds:schemaRef ds:uri="http://schemas.microsoft.com/office/2006/documentManagement/types"/>
-    <ds:schemaRef ds:uri="http://purl.org/dc/dcmitype/"/>
-    <ds:schemaRef ds:uri="http://schemas.microsoft.com/office/2006/metadata/properties"/>
-    <ds:schemaRef ds:uri="http://purl.org/dc/terms/"/>
-    <ds:schemaRef ds:uri="http://schemas.microsoft.com/sharepoint/v3/fields"/>
-    <ds:schemaRef ds:uri="4ffa91fb-a0ff-4ac5-b2db-65c790d184a4"/>
-    <ds:schemaRef ds:uri="http://schemas.microsoft.com/office/infopath/2007/PartnerControls"/>
-    <ds:schemaRef ds:uri="http://www.w3.org/XML/1998/namespace"/>
-    <ds:schemaRef ds:uri="http://purl.org/dc/elements/1.1/"/>
-    <ds:schemaRef ds:uri="http://schemas.openxmlformats.org/package/2006/metadata/core-properties"/>
-    <ds:schemaRef ds:uri="http://schemas.microsoft.com/sharepoint.v3"/>
-    <ds:schemaRef ds:uri="http://schemas.microsoft.com/sharepoint/v3"/>
+    <ds:schemaRef ds:uri="Microsoft.SharePoint.Taxonomy.ContentTypeSync"/>
   </ds:schemaRefs>
 </ds:datastoreItem>
 </file>
@@ -15354,7 +14123,7 @@
 </file>
 
 <file path=customXml/itemProps5.xml><?xml version="1.0" encoding="utf-8"?>
-<ds:datastoreItem xmlns:ds="http://schemas.openxmlformats.org/officeDocument/2006/customXml" ds:itemID="{DB067BC9-1A93-43BB-963C-9718608D2C1A}">
+<ds:datastoreItem xmlns:ds="http://schemas.openxmlformats.org/officeDocument/2006/customXml" ds:itemID="{3DB33567-6BFD-4856-B6C6-2BF25D6E83B1}">
   <ds:schemaRefs>
     <ds:schemaRef ds:uri="http://schemas.openxmlformats.org/officeDocument/2006/bibliography"/>
   </ds:schemaRefs>

</xml_diff>

<commit_message>
changing apid from plate.SN to date_plate.SN
</commit_message>
<xml_diff>
--- a/Step-by-Step_Guide.docx
+++ b/Step-by-Step_Guide.docx
@@ -370,14 +370,27 @@
       <w:r>
         <w:t xml:space="preserve">Figure </w:t>
       </w:r>
-      <w:fldSimple w:instr=" SEQ Figure \* ARABIC ">
-        <w:r>
-          <w:rPr>
-            <w:noProof/>
-          </w:rPr>
-          <w:t>1</w:t>
-        </w:r>
-      </w:fldSimple>
+      <w:r>
+        <w:fldChar w:fldCharType="begin"/>
+      </w:r>
+      <w:r>
+        <w:instrText xml:space="preserve"> SEQ Figure \* ARABIC </w:instrText>
+      </w:r>
+      <w:r>
+        <w:fldChar w:fldCharType="separate"/>
+      </w:r>
+      <w:r>
+        <w:rPr>
+          <w:noProof/>
+        </w:rPr>
+        <w:t>1</w:t>
+      </w:r>
+      <w:r>
+        <w:rPr>
+          <w:noProof/>
+        </w:rPr>
+        <w:fldChar w:fldCharType="end"/>
+      </w:r>
       <w:r>
         <w:t>: Flow chart for NHEERL_MEA_DEV pre-processing</w:t>
       </w:r>
@@ -2681,14 +2694,7 @@
           <w:rFonts w:ascii="Courier New" w:eastAsia="Times New Roman" w:hAnsi="Courier New" w:cs="Courier New"/>
           <w:b/>
         </w:rPr>
-        <w:t>get_spike_list_files.R</w:t>
-      </w:r>
-      <w:r>
-        <w:rPr>
-          <w:rFonts w:ascii="Courier New" w:eastAsia="Times New Roman" w:hAnsi="Courier New" w:cs="Courier New"/>
-          <w:b/>
-        </w:rPr>
-        <w:t>.</w:t>
+        <w:t>get_spike_list_files.R.</w:t>
       </w:r>
       <w:r>
         <w:rPr>
@@ -2847,8 +2853,6 @@
         </w:rPr>
         <w:t xml:space="preserve"> (preferred option, especially for smaller data sets).</w:t>
       </w:r>
-      <w:bookmarkStart w:id="0" w:name="_GoBack"/>
-      <w:bookmarkEnd w:id="0"/>
     </w:p>
     <w:p>
       <w:pPr>
@@ -3299,23 +3303,25 @@
           <w:color w:val="000000"/>
           <w:shd w:val="clear" w:color="auto" w:fill="FFFFFF"/>
         </w:rPr>
-        <w:t xml:space="preserve">If following Option 2, repeat step </w:t>
-      </w:r>
-      <w:r>
-        <w:rPr>
-          <w:rFonts w:ascii="Times New Roman" w:eastAsia="Times New Roman" w:hAnsi="Times New Roman" w:cs="Times New Roman"/>
-          <w:color w:val="000000"/>
-          <w:shd w:val="clear" w:color="auto" w:fill="FFFFFF"/>
-        </w:rPr>
-        <w:t>6</w:t>
-      </w:r>
-      <w:r>
-        <w:rPr>
-          <w:rFonts w:ascii="Times New Roman" w:eastAsia="Times New Roman" w:hAnsi="Times New Roman" w:cs="Times New Roman"/>
-          <w:color w:val="000000"/>
-          <w:shd w:val="clear" w:color="auto" w:fill="FFFFFF"/>
-        </w:rPr>
-        <w:t xml:space="preserve"> for each plate.</w:t>
+        <w:t xml:space="preserve">If following Option 2, repeat </w:t>
+      </w:r>
+      <w:r>
+        <w:rPr>
+          <w:rFonts w:ascii="Times New Roman" w:eastAsia="Times New Roman" w:hAnsi="Times New Roman" w:cs="Times New Roman"/>
+          <w:color w:val="000000"/>
+          <w:shd w:val="clear" w:color="auto" w:fill="FFFFFF"/>
+        </w:rPr>
+        <w:t xml:space="preserve">this step </w:t>
+      </w:r>
+      <w:bookmarkStart w:id="0" w:name="_GoBack"/>
+      <w:bookmarkEnd w:id="0"/>
+      <w:r>
+        <w:rPr>
+          <w:rFonts w:ascii="Times New Roman" w:eastAsia="Times New Roman" w:hAnsi="Times New Roman" w:cs="Times New Roman"/>
+          <w:color w:val="000000"/>
+          <w:shd w:val="clear" w:color="auto" w:fill="FFFFFF"/>
+        </w:rPr>
+        <w:t>for each plate.</w:t>
       </w:r>
     </w:p>
     <w:p>
@@ -7015,262 +7021,6 @@
           <w:bCs/>
           <w:szCs w:val="16"/>
         </w:rPr>
-        <w:t xml:space="preserve">Set </w:t>
-      </w:r>
-      <w:r>
-        <w:rPr>
-          <w:rFonts w:ascii="Times New Roman" w:eastAsia="Times New Roman" w:hAnsi="Times New Roman" w:cs="Times New Roman"/>
-          <w:bCs/>
-          <w:szCs w:val="16"/>
-        </w:rPr>
-        <w:t>“</w:t>
-      </w:r>
-      <w:r>
-        <w:rPr>
-          <w:rFonts w:ascii="Times New Roman" w:eastAsia="Times New Roman" w:hAnsi="Times New Roman" w:cs="Times New Roman"/>
-          <w:bCs/>
-          <w:szCs w:val="16"/>
-        </w:rPr>
-        <w:t>check_unique_apid</w:t>
-      </w:r>
-      <w:r>
-        <w:rPr>
-          <w:rFonts w:ascii="Times New Roman" w:eastAsia="Times New Roman" w:hAnsi="Times New Roman" w:cs="Times New Roman"/>
-          <w:bCs/>
-          <w:szCs w:val="16"/>
-        </w:rPr>
-        <w:t>”</w:t>
-      </w:r>
-      <w:r>
-        <w:rPr>
-          <w:rFonts w:ascii="Times New Roman" w:eastAsia="Times New Roman" w:hAnsi="Times New Roman" w:cs="Times New Roman"/>
-          <w:bCs/>
-          <w:szCs w:val="16"/>
-        </w:rPr>
-        <w:t xml:space="preserve"> </w:t>
-      </w:r>
-      <w:r>
-        <w:rPr>
-          <w:rFonts w:ascii="Times New Roman" w:eastAsia="Times New Roman" w:hAnsi="Times New Roman" w:cs="Times New Roman"/>
-          <w:bCs/>
-          <w:szCs w:val="16"/>
-        </w:rPr>
-        <w:t xml:space="preserve">to </w:t>
-      </w:r>
-      <w:r>
-        <w:rPr>
-          <w:rFonts w:ascii="Times New Roman" w:eastAsia="Times New Roman" w:hAnsi="Times New Roman" w:cs="Times New Roman"/>
-          <w:bCs/>
-          <w:szCs w:val="16"/>
-        </w:rPr>
-        <w:t>TRUE</w:t>
-      </w:r>
-      <w:r>
-        <w:rPr>
-          <w:rFonts w:ascii="Times New Roman" w:eastAsia="Times New Roman" w:hAnsi="Times New Roman" w:cs="Times New Roman"/>
-          <w:bCs/>
-          <w:szCs w:val="16"/>
-        </w:rPr>
-        <w:t xml:space="preserve"> if you want to</w:t>
-      </w:r>
-      <w:r>
-        <w:rPr>
-          <w:rFonts w:ascii="Times New Roman" w:eastAsia="Times New Roman" w:hAnsi="Times New Roman" w:cs="Times New Roman"/>
-          <w:bCs/>
-          <w:szCs w:val="16"/>
-        </w:rPr>
-        <w:t xml:space="preserve"> </w:t>
-      </w:r>
-      <w:r>
-        <w:rPr>
-          <w:rFonts w:ascii="Times New Roman" w:eastAsia="Times New Roman" w:hAnsi="Times New Roman" w:cs="Times New Roman"/>
-          <w:bCs/>
-          <w:szCs w:val="16"/>
-        </w:rPr>
-        <w:t>check if a</w:t>
-      </w:r>
-      <w:r>
-        <w:rPr>
-          <w:rFonts w:ascii="Times New Roman" w:eastAsia="Times New Roman" w:hAnsi="Times New Roman" w:cs="Times New Roman"/>
-          <w:bCs/>
-          <w:szCs w:val="16"/>
-        </w:rPr>
-        <w:t>ny</w:t>
-      </w:r>
-      <w:r>
-        <w:rPr>
-          <w:rFonts w:ascii="Times New Roman" w:eastAsia="Times New Roman" w:hAnsi="Times New Roman" w:cs="Times New Roman"/>
-          <w:bCs/>
-          <w:szCs w:val="16"/>
-        </w:rPr>
-        <w:t xml:space="preserve"> plate ID was used in multiple culture dates. If so, a letter suffix will be added to distinguish the 2 plate IDs. </w:t>
-      </w:r>
-      <w:r>
-        <w:rPr>
-          <w:rFonts w:ascii="Times New Roman" w:eastAsia="Times New Roman" w:hAnsi="Times New Roman" w:cs="Times New Roman"/>
-          <w:bCs/>
-          <w:szCs w:val="16"/>
-        </w:rPr>
-        <w:t>If set to TRUE, t</w:t>
-      </w:r>
-      <w:r>
-        <w:rPr>
-          <w:rFonts w:ascii="Times New Roman" w:eastAsia="Times New Roman" w:hAnsi="Times New Roman" w:cs="Times New Roman"/>
-          <w:bCs/>
-          <w:szCs w:val="16"/>
-        </w:rPr>
-        <w:t xml:space="preserve">he script will also </w:t>
-      </w:r>
-      <w:r>
-        <w:rPr>
-          <w:rFonts w:ascii="Times New Roman" w:eastAsia="Times New Roman" w:hAnsi="Times New Roman" w:cs="Times New Roman"/>
-          <w:bCs/>
-          <w:szCs w:val="16"/>
-        </w:rPr>
-        <w:t xml:space="preserve">compare each plate ID to </w:t>
-      </w:r>
-      <w:r>
-        <w:rPr>
-          <w:rFonts w:ascii="Times New Roman" w:eastAsia="Times New Roman" w:hAnsi="Times New Roman" w:cs="Times New Roman"/>
-          <w:bCs/>
-          <w:szCs w:val="16"/>
-        </w:rPr>
-        <w:t xml:space="preserve">the plate ID’s in </w:t>
-      </w:r>
-      <w:r>
-        <w:rPr>
-          <w:rFonts w:ascii="Times New Roman" w:eastAsia="Times New Roman" w:hAnsi="Times New Roman" w:cs="Times New Roman"/>
-          <w:bCs/>
-          <w:szCs w:val="16"/>
-        </w:rPr>
-        <w:t>any</w:t>
-      </w:r>
-      <w:r>
-        <w:rPr>
-          <w:rFonts w:ascii="Times New Roman" w:eastAsia="Times New Roman" w:hAnsi="Times New Roman" w:cs="Times New Roman"/>
-          <w:bCs/>
-          <w:szCs w:val="16"/>
-        </w:rPr>
-        <w:t xml:space="preserve"> </w:t>
-      </w:r>
-      <w:r>
-        <w:rPr>
-          <w:rFonts w:ascii="Times New Roman" w:eastAsia="Times New Roman" w:hAnsi="Times New Roman" w:cs="Times New Roman"/>
-          <w:bCs/>
-          <w:szCs w:val="16"/>
-        </w:rPr>
-        <w:t xml:space="preserve">previously </w:t>
-      </w:r>
-      <w:r>
-        <w:rPr>
-          <w:rFonts w:ascii="Times New Roman" w:eastAsia="Times New Roman" w:hAnsi="Times New Roman" w:cs="Times New Roman"/>
-          <w:bCs/>
-          <w:szCs w:val="16"/>
-        </w:rPr>
-        <w:t xml:space="preserve">prepared level 0 </w:t>
-      </w:r>
-      <w:r>
-        <w:rPr>
-          <w:rFonts w:ascii="Times New Roman" w:eastAsia="Times New Roman" w:hAnsi="Times New Roman" w:cs="Times New Roman"/>
-          <w:bCs/>
-          <w:szCs w:val="16"/>
-        </w:rPr>
-        <w:t>data</w:t>
-      </w:r>
-      <w:r>
-        <w:rPr>
-          <w:rFonts w:ascii="Times New Roman" w:eastAsia="Times New Roman" w:hAnsi="Times New Roman" w:cs="Times New Roman"/>
-          <w:bCs/>
-          <w:szCs w:val="16"/>
-        </w:rPr>
-        <w:t xml:space="preserve"> located </w:t>
-      </w:r>
-      <w:r>
-        <w:rPr>
-          <w:rFonts w:ascii="Times New Roman" w:eastAsia="Times New Roman" w:hAnsi="Times New Roman" w:cs="Times New Roman"/>
-          <w:bCs/>
-          <w:szCs w:val="16"/>
-        </w:rPr>
-        <w:t>in the folder defined in “</w:t>
-      </w:r>
-      <w:r>
-        <w:rPr>
-          <w:rFonts w:ascii="Times New Roman" w:eastAsia="Times New Roman" w:hAnsi="Times New Roman" w:cs="Times New Roman"/>
-          <w:bCs/>
-          <w:szCs w:val="16"/>
-        </w:rPr>
-        <w:t>compare_with_data_her</w:t>
-      </w:r>
-      <w:r>
-        <w:rPr>
-          <w:rFonts w:ascii="Times New Roman" w:eastAsia="Times New Roman" w:hAnsi="Times New Roman" w:cs="Times New Roman"/>
-          <w:bCs/>
-          <w:szCs w:val="16"/>
-        </w:rPr>
-        <w:t xml:space="preserve">e.” Again, any re-used plate IDs will be renamed if </w:t>
-      </w:r>
-      <w:r>
-        <w:rPr>
-          <w:rFonts w:ascii="Times New Roman" w:eastAsia="Times New Roman" w:hAnsi="Times New Roman" w:cs="Times New Roman"/>
-          <w:bCs/>
-          <w:szCs w:val="16"/>
-        </w:rPr>
-        <w:t xml:space="preserve">needed. </w:t>
-      </w:r>
-      <w:r>
-        <w:rPr>
-          <w:rFonts w:ascii="Times New Roman" w:eastAsia="Times New Roman" w:hAnsi="Times New Roman" w:cs="Times New Roman"/>
-          <w:bCs/>
-          <w:szCs w:val="16"/>
-        </w:rPr>
-        <w:t>Any</w:t>
-      </w:r>
-      <w:r>
-        <w:rPr>
-          <w:rFonts w:ascii="Times New Roman" w:eastAsia="Times New Roman" w:hAnsi="Times New Roman" w:cs="Times New Roman"/>
-          <w:bCs/>
-          <w:szCs w:val="16"/>
-        </w:rPr>
-        <w:t xml:space="preserve"> plate ID name </w:t>
-      </w:r>
-      <w:r>
-        <w:rPr>
-          <w:rFonts w:ascii="Times New Roman" w:eastAsia="Times New Roman" w:hAnsi="Times New Roman" w:cs="Times New Roman"/>
-          <w:bCs/>
-          <w:szCs w:val="16"/>
-        </w:rPr>
-        <w:t>changes wil</w:t>
-      </w:r>
-      <w:r>
-        <w:rPr>
-          <w:rFonts w:ascii="Times New Roman" w:eastAsia="Times New Roman" w:hAnsi="Times New Roman" w:cs="Times New Roman"/>
-          <w:bCs/>
-          <w:szCs w:val="16"/>
-        </w:rPr>
-        <w:t>l be printed to the console.</w:t>
-      </w:r>
-    </w:p>
-    <w:p>
-      <w:pPr>
-        <w:pStyle w:val="ListParagraph"/>
-        <w:numPr>
-          <w:ilvl w:val="0"/>
-          <w:numId w:val="47"/>
-        </w:numPr>
-        <w:spacing w:after="0" w:line="240" w:lineRule="auto"/>
-        <w:divId w:val="885335659"/>
-        <w:rPr>
-          <w:rFonts w:ascii="Times New Roman" w:eastAsia="Times New Roman" w:hAnsi="Times New Roman" w:cs="Times New Roman"/>
-          <w:bCs/>
-          <w:szCs w:val="16"/>
-        </w:rPr>
-      </w:pPr>
-      <w:r>
-        <w:rPr>
-          <w:rFonts w:ascii="Times New Roman" w:eastAsia="Times New Roman" w:hAnsi="Times New Roman" w:cs="Times New Roman"/>
-          <w:bCs/>
-          <w:szCs w:val="16"/>
-        </w:rPr>
         <w:t>Source</w:t>
       </w:r>
       <w:r>
@@ -7789,7 +7539,6 @@
           <w:color w:val="000000"/>
           <w:shd w:val="clear" w:color="auto" w:fill="FFFFFF"/>
         </w:rPr>
-        <w:lastRenderedPageBreak/>
         <w:t xml:space="preserve">Open the following </w:t>
       </w:r>
       <w:r>
@@ -7864,6 +7613,7 @@
           <w:color w:val="000000"/>
           <w:shd w:val="clear" w:color="auto" w:fill="FFFFFF"/>
         </w:rPr>
+        <w:lastRenderedPageBreak/>
         <w:t>Overview</w:t>
       </w:r>
       <w:r>
@@ -13667,6 +13417,20 @@
 </file>
 
 <file path=customXml/item1.xml><?xml version="1.0" encoding="utf-8"?>
+<?mso-contentType ?>
+<SharedContentType xmlns="Microsoft.SharePoint.Taxonomy.ContentTypeSync" SourceId="29f62856-1543-49d4-a736-4569d363f533" ContentTypeId="0x0101" PreviousValue="false"/>
+</file>
+
+<file path=customXml/item2.xml><?xml version="1.0" encoding="utf-8"?>
+<?mso-contentType ?>
+<FormTemplates xmlns="http://schemas.microsoft.com/sharepoint/v3/contenttype/forms">
+  <Display>DocumentLibraryForm</Display>
+  <Edit>DocumentLibraryForm</Edit>
+  <New>DocumentLibraryForm</New>
+</FormTemplates>
+</file>
+
+<file path=customXml/item3.xml><?xml version="1.0" encoding="utf-8"?>
 <p:properties xmlns:p="http://schemas.microsoft.com/office/2006/metadata/properties" xmlns:xsi="http://www.w3.org/2001/XMLSchema-instance" xmlns:pc="http://schemas.microsoft.com/office/infopath/2007/PartnerControls">
   <documentManagement>
     <_Source xmlns="http://schemas.microsoft.com/sharepoint/v3/fields" xsi:nil="true"/>
@@ -13703,20 +13467,6 @@
     <TaxCatchAll xmlns="4ffa91fb-a0ff-4ac5-b2db-65c790d184a4"/>
   </documentManagement>
 </p:properties>
-</file>
-
-<file path=customXml/item2.xml><?xml version="1.0" encoding="utf-8"?>
-<?mso-contentType ?>
-<FormTemplates xmlns="http://schemas.microsoft.com/sharepoint/v3/contenttype/forms">
-  <Display>DocumentLibraryForm</Display>
-  <Edit>DocumentLibraryForm</Edit>
-  <New>DocumentLibraryForm</New>
-</FormTemplates>
-</file>
-
-<file path=customXml/item3.xml><?xml version="1.0" encoding="utf-8"?>
-<?mso-contentType ?>
-<SharedContentType xmlns="Microsoft.SharePoint.Taxonomy.ContentTypeSync" SourceId="29f62856-1543-49d4-a736-4569d363f533" ContentTypeId="0x0101" PreviousValue="false"/>
 </file>
 
 <file path=customXml/item4.xml><?xml version="1.0" encoding="utf-8"?>
@@ -14067,20 +13817,9 @@
 </file>
 
 <file path=customXml/itemProps1.xml><?xml version="1.0" encoding="utf-8"?>
-<ds:datastoreItem xmlns:ds="http://schemas.openxmlformats.org/officeDocument/2006/customXml" ds:itemID="{69209EA5-C8F4-49CE-BE37-28F247CF82AF}">
+<ds:datastoreItem xmlns:ds="http://schemas.openxmlformats.org/officeDocument/2006/customXml" ds:itemID="{CF633E52-6B05-4859-AD76-DF95EF93680A}">
   <ds:schemaRefs>
-    <ds:schemaRef ds:uri="http://purl.org/dc/terms/"/>
-    <ds:schemaRef ds:uri="http://schemas.microsoft.com/office/infopath/2007/PartnerControls"/>
-    <ds:schemaRef ds:uri="http://schemas.openxmlformats.org/package/2006/metadata/core-properties"/>
-    <ds:schemaRef ds:uri="http://schemas.microsoft.com/office/2006/documentManagement/types"/>
-    <ds:schemaRef ds:uri="http://schemas.microsoft.com/sharepoint/v3/fields"/>
-    <ds:schemaRef ds:uri="http://purl.org/dc/dcmitype/"/>
-    <ds:schemaRef ds:uri="http://schemas.microsoft.com/office/2006/metadata/properties"/>
-    <ds:schemaRef ds:uri="http://schemas.microsoft.com/sharepoint.v3"/>
-    <ds:schemaRef ds:uri="http://schemas.microsoft.com/sharepoint/v3"/>
-    <ds:schemaRef ds:uri="4ffa91fb-a0ff-4ac5-b2db-65c790d184a4"/>
-    <ds:schemaRef ds:uri="http://www.w3.org/XML/1998/namespace"/>
-    <ds:schemaRef ds:uri="http://purl.org/dc/elements/1.1/"/>
+    <ds:schemaRef ds:uri="Microsoft.SharePoint.Taxonomy.ContentTypeSync"/>
   </ds:schemaRefs>
 </ds:datastoreItem>
 </file>
@@ -14094,9 +13833,20 @@
 </file>
 
 <file path=customXml/itemProps3.xml><?xml version="1.0" encoding="utf-8"?>
-<ds:datastoreItem xmlns:ds="http://schemas.openxmlformats.org/officeDocument/2006/customXml" ds:itemID="{CF633E52-6B05-4859-AD76-DF95EF93680A}">
+<ds:datastoreItem xmlns:ds="http://schemas.openxmlformats.org/officeDocument/2006/customXml" ds:itemID="{69209EA5-C8F4-49CE-BE37-28F247CF82AF}">
   <ds:schemaRefs>
-    <ds:schemaRef ds:uri="Microsoft.SharePoint.Taxonomy.ContentTypeSync"/>
+    <ds:schemaRef ds:uri="http://purl.org/dc/terms/"/>
+    <ds:schemaRef ds:uri="http://schemas.microsoft.com/sharepoint/v3/fields"/>
+    <ds:schemaRef ds:uri="http://www.w3.org/XML/1998/namespace"/>
+    <ds:schemaRef ds:uri="http://schemas.microsoft.com/office/2006/documentManagement/types"/>
+    <ds:schemaRef ds:uri="http://purl.org/dc/elements/1.1/"/>
+    <ds:schemaRef ds:uri="http://schemas.microsoft.com/office/infopath/2007/PartnerControls"/>
+    <ds:schemaRef ds:uri="4ffa91fb-a0ff-4ac5-b2db-65c790d184a4"/>
+    <ds:schemaRef ds:uri="http://purl.org/dc/dcmitype/"/>
+    <ds:schemaRef ds:uri="http://schemas.openxmlformats.org/package/2006/metadata/core-properties"/>
+    <ds:schemaRef ds:uri="http://schemas.microsoft.com/sharepoint.v3"/>
+    <ds:schemaRef ds:uri="http://schemas.microsoft.com/sharepoint/v3"/>
+    <ds:schemaRef ds:uri="http://schemas.microsoft.com/office/2006/metadata/properties"/>
   </ds:schemaRefs>
 </ds:datastoreItem>
 </file>
@@ -14123,7 +13873,7 @@
 </file>
 
 <file path=customXml/itemProps5.xml><?xml version="1.0" encoding="utf-8"?>
-<ds:datastoreItem xmlns:ds="http://schemas.openxmlformats.org/officeDocument/2006/customXml" ds:itemID="{3DB33567-6BFD-4856-B6C6-2BF25D6E83B1}">
+<ds:datastoreItem xmlns:ds="http://schemas.openxmlformats.org/officeDocument/2006/customXml" ds:itemID="{3BDBCFB7-E07E-4463-AE7B-5F208F8211B0}">
   <ds:schemaRefs>
     <ds:schemaRef ds:uri="http://schemas.openxmlformats.org/officeDocument/2006/bibliography"/>
   </ds:schemaRefs>

</xml_diff>